<commit_message>
Algumas mudanças nos objetivos
</commit_message>
<xml_diff>
--- a/Documento ACS/Modelo de Documento de Especificação de Requisitos.docx
+++ b/Documento ACS/Modelo de Documento de Especificação de Requisitos.docx
@@ -1,10 +1,10 @@
 
 <file path=word/document.xml><?xml version="1.0" encoding="utf-8"?>
-<w:document xmlns:wpc="http://schemas.microsoft.com/office/word/2010/wordprocessingCanvas" xmlns:cx="http://schemas.microsoft.com/office/drawing/2014/chartex" xmlns:cx1="http://schemas.microsoft.com/office/drawing/2015/9/8/chartex" xmlns:cx2="http://schemas.microsoft.com/office/drawing/2015/10/21/chartex" xmlns:cx3="http://schemas.microsoft.com/office/drawing/2016/5/9/chartex" xmlns:cx4="http://schemas.microsoft.com/office/drawing/2016/5/10/chartex" xmlns:cx5="http://schemas.microsoft.com/office/drawing/2016/5/11/chartex" xmlns:cx6="http://schemas.microsoft.com/office/drawing/2016/5/12/chartex" xmlns:cx7="http://schemas.microsoft.com/office/drawing/2016/5/13/chartex" xmlns:cx8="http://schemas.microsoft.com/office/drawing/2016/5/14/chartex" xmlns:mc="http://schemas.openxmlformats.org/markup-compatibility/2006" xmlns:aink="http://schemas.microsoft.com/office/drawing/2016/ink" xmlns:am3d="http://schemas.microsoft.com/office/drawing/2017/model3d" xmlns:o="urn:schemas-microsoft-com:office:office" xmlns:r="http://schemas.openxmlformats.org/officeDocument/2006/relationships" xmlns:m="http://schemas.openxmlformats.org/officeDocument/2006/math" xmlns:v="urn:schemas-microsoft-com:vml" xmlns:wp14="http://schemas.microsoft.com/office/word/2010/wordprocessingDrawing" xmlns:wp="http://schemas.openxmlformats.org/drawingml/2006/wordprocessingDrawing" xmlns:w10="urn:schemas-microsoft-com:office:word" xmlns:w="http://schemas.openxmlformats.org/wordprocessingml/2006/main" xmlns:w14="http://schemas.microsoft.com/office/word/2010/wordml" xmlns:w15="http://schemas.microsoft.com/office/word/2012/wordml" xmlns:w16cid="http://schemas.microsoft.com/office/word/2016/wordml/cid" xmlns:w16se="http://schemas.microsoft.com/office/word/2015/wordml/symex" xmlns:wpg="http://schemas.microsoft.com/office/word/2010/wordprocessingGroup" xmlns:wpi="http://schemas.microsoft.com/office/word/2010/wordprocessingInk" xmlns:wne="http://schemas.microsoft.com/office/word/2006/wordml" xmlns:wps="http://schemas.microsoft.com/office/word/2010/wordprocessingShape" mc:Ignorable="w14 w15 w16se w16cid wp14">
+<w:document xmlns:wpc="http://schemas.microsoft.com/office/word/2010/wordprocessingCanvas" xmlns:mc="http://schemas.openxmlformats.org/markup-compatibility/2006" xmlns:o="urn:schemas-microsoft-com:office:office" xmlns:r="http://schemas.openxmlformats.org/officeDocument/2006/relationships" xmlns:m="http://schemas.openxmlformats.org/officeDocument/2006/math" xmlns:v="urn:schemas-microsoft-com:vml" xmlns:wp14="http://schemas.microsoft.com/office/word/2010/wordprocessingDrawing" xmlns:wp="http://schemas.openxmlformats.org/drawingml/2006/wordprocessingDrawing" xmlns:w10="urn:schemas-microsoft-com:office:word" xmlns:w="http://schemas.openxmlformats.org/wordprocessingml/2006/main" xmlns:w14="http://schemas.microsoft.com/office/word/2010/wordml" xmlns:w15="http://schemas.microsoft.com/office/word/2012/wordml" xmlns:wpg="http://schemas.microsoft.com/office/word/2010/wordprocessingGroup" xmlns:wpi="http://schemas.microsoft.com/office/word/2010/wordprocessingInk" xmlns:wne="http://schemas.microsoft.com/office/word/2006/wordml" xmlns:wps="http://schemas.microsoft.com/office/word/2010/wordprocessingShape" mc:Ignorable="w14 w15 wp14">
   <w:body>
     <w:p>
       <w:pPr>
-        <w:pStyle w:val="Ttulo10"/>
+        <w:pStyle w:val="Ttulo1"/>
         <w:rPr>
           <w:rFonts w:ascii="CMU Sans Serif" w:hAnsi="CMU Sans Serif" w:cs="CMU Sans Serif"/>
         </w:rPr>
@@ -12,7 +12,7 @@
     </w:p>
     <w:p>
       <w:pPr>
-        <w:pStyle w:val="Ttulo10"/>
+        <w:pStyle w:val="Ttulo1"/>
         <w:rPr>
           <w:rFonts w:ascii="CMU Sans Serif" w:hAnsi="CMU Sans Serif" w:cs="CMU Sans Serif"/>
         </w:rPr>
@@ -20,7 +20,7 @@
     </w:p>
     <w:p>
       <w:pPr>
-        <w:pStyle w:val="Ttulo10"/>
+        <w:pStyle w:val="Ttulo1"/>
         <w:rPr>
           <w:rFonts w:ascii="CMU Sans Serif" w:hAnsi="CMU Sans Serif" w:cs="CMU Sans Serif"/>
         </w:rPr>
@@ -28,7 +28,7 @@
     </w:p>
     <w:p>
       <w:pPr>
-        <w:pStyle w:val="Ttulo10"/>
+        <w:pStyle w:val="Ttulo1"/>
         <w:ind w:left="0"/>
         <w:jc w:val="center"/>
         <w:rPr>
@@ -223,7 +223,7 @@
     </w:p>
     <w:p>
       <w:pPr>
-        <w:pStyle w:val="Ttulo1"/>
+        <w:pStyle w:val="Cabealho1"/>
         <w:numPr>
           <w:ilvl w:val="0"/>
           <w:numId w:val="0"/>
@@ -261,7 +261,7 @@
     </w:p>
     <w:tbl>
       <w:tblPr>
-        <w:tblStyle w:val="TabelacomGrelha"/>
+        <w:tblStyle w:val="Tabelacomgrelha"/>
         <w:tblW w:w="0" w:type="auto"/>
         <w:tblInd w:w="38" w:type="dxa"/>
         <w:tblLayout w:type="fixed"/>
@@ -3551,7 +3551,7 @@
     </w:p>
     <w:p>
       <w:pPr>
-        <w:pStyle w:val="Ttulo1"/>
+        <w:pStyle w:val="Cabealho1"/>
         <w:rPr>
           <w:rFonts w:ascii="CMU Sans Serif" w:hAnsi="CMU Sans Serif" w:cs="CMU Sans Serif"/>
         </w:rPr>
@@ -3568,7 +3568,7 @@
     </w:p>
     <w:p>
       <w:pPr>
-        <w:pStyle w:val="Ttulo2"/>
+        <w:pStyle w:val="Cabealho2"/>
         <w:rPr>
           <w:rFonts w:ascii="CMU Sans Serif" w:hAnsi="CMU Sans Serif" w:cs="CMU Sans Serif"/>
         </w:rPr>
@@ -4180,7 +4180,7 @@
     </w:p>
     <w:p>
       <w:pPr>
-        <w:pStyle w:val="Ttulo2"/>
+        <w:pStyle w:val="Cabealho2"/>
         <w:rPr>
           <w:rFonts w:ascii="CMU Sans Serif" w:hAnsi="CMU Sans Serif" w:cs="CMU Sans Serif"/>
         </w:rPr>
@@ -4262,7 +4262,6 @@
         <w:rPr>
           <w:rFonts w:ascii="CMU Sans Serif" w:hAnsi="CMU Sans Serif" w:cs="CMU Sans Serif"/>
           <w:szCs w:val="20"/>
-          <w:u w:val="single"/>
         </w:rPr>
       </w:pPr>
       <w:r>
@@ -4284,13 +4283,41 @@
           <w:rFonts w:ascii="CMU Sans Serif" w:hAnsi="CMU Sans Serif" w:cs="CMU Sans Serif"/>
           <w:szCs w:val="20"/>
         </w:rPr>
-        <w:t xml:space="preserve">mero de pessoas que usam a internet como fonte de informação para a consulta de notícias quer seja de desporto ou outros assuntos como política, em vez de verem televisão. É </w:t>
+        <w:t xml:space="preserve">mero de pessoas que usam a internet como fonte de informação para a consulta de notícias quer seja de desporto ou outros assuntos como política, em vez </w:t>
       </w:r>
       <w:r>
         <w:rPr>
           <w:rFonts w:ascii="CMU Sans Serif" w:hAnsi="CMU Sans Serif" w:cs="CMU Sans Serif"/>
           <w:szCs w:val="20"/>
         </w:rPr>
+        <w:t>da</w:t>
+      </w:r>
+      <w:r>
+        <w:rPr>
+          <w:rFonts w:ascii="CMU Sans Serif" w:hAnsi="CMU Sans Serif" w:cs="CMU Sans Serif"/>
+          <w:szCs w:val="20"/>
+        </w:rPr>
+        <w:t xml:space="preserve"> televisão. </w:t>
+      </w:r>
+      <w:r>
+        <w:rPr>
+          <w:rFonts w:ascii="CMU Sans Serif" w:hAnsi="CMU Sans Serif" w:cs="CMU Sans Serif"/>
+          <w:szCs w:val="20"/>
+        </w:rPr>
+        <w:t>E é</w:t>
+      </w:r>
+      <w:r>
+        <w:rPr>
+          <w:rFonts w:ascii="CMU Sans Serif" w:hAnsi="CMU Sans Serif" w:cs="CMU Sans Serif"/>
+          <w:szCs w:val="20"/>
+        </w:rPr>
+        <w:t xml:space="preserve"> </w:t>
+      </w:r>
+      <w:r>
+        <w:rPr>
+          <w:rFonts w:ascii="CMU Sans Serif" w:hAnsi="CMU Sans Serif" w:cs="CMU Sans Serif"/>
+          <w:szCs w:val="20"/>
+        </w:rPr>
         <w:t>com isso em mente que</w:t>
       </w:r>
       <w:r>
@@ -4305,43 +4332,40 @@
           <w:rFonts w:ascii="CMU Sans Serif" w:hAnsi="CMU Sans Serif" w:cs="CMU Sans Serif"/>
           <w:szCs w:val="20"/>
         </w:rPr>
-        <w:t xml:space="preserve">o objetivo do nosso site, </w:t>
-      </w:r>
+        <w:t xml:space="preserve">o objetivo do nosso </w:t>
+      </w:r>
+      <w:proofErr w:type="gramStart"/>
       <w:r>
         <w:rPr>
           <w:rFonts w:ascii="CMU Sans Serif" w:hAnsi="CMU Sans Serif" w:cs="CMU Sans Serif"/>
           <w:szCs w:val="20"/>
         </w:rPr>
-        <w:t xml:space="preserve">dar uma </w:t>
+        <w:t>site</w:t>
+      </w:r>
+      <w:proofErr w:type="gramEnd"/>
+      <w:r>
+        <w:rPr>
+          <w:rFonts w:ascii="CMU Sans Serif" w:hAnsi="CMU Sans Serif" w:cs="CMU Sans Serif"/>
+          <w:szCs w:val="20"/>
+        </w:rPr>
+        <w:t xml:space="preserve">, </w:t>
+      </w:r>
+      <w:r>
+        <w:rPr>
+          <w:rFonts w:ascii="CMU Sans Serif" w:hAnsi="CMU Sans Serif" w:cs="CMU Sans Serif"/>
+          <w:szCs w:val="20"/>
+        </w:rPr>
+        <w:t>dar uma</w:t>
+      </w:r>
+      <w:r>
+        <w:rPr>
+          <w:rFonts w:ascii="CMU Sans Serif" w:hAnsi="CMU Sans Serif" w:cs="CMU Sans Serif"/>
+          <w:szCs w:val="20"/>
+        </w:rPr>
+        <w:t xml:space="preserve"> nova e melhor experiencia nesse aspeto aos nossos utilizadores.</w:t>
       </w:r>
       <w:bookmarkStart w:id="12" w:name="_GoBack"/>
       <w:bookmarkEnd w:id="12"/>
-    </w:p>
-    <w:p>
-      <w:pPr>
-        <w:autoSpaceDE w:val="0"/>
-        <w:autoSpaceDN w:val="0"/>
-        <w:adjustRightInd w:val="0"/>
-        <w:spacing w:after="0"/>
-        <w:ind w:firstLine="284"/>
-        <w:rPr>
-          <w:rFonts w:ascii="CMU Sans Serif" w:hAnsi="CMU Sans Serif" w:cs="CMU Sans Serif"/>
-          <w:szCs w:val="20"/>
-        </w:rPr>
-      </w:pPr>
-    </w:p>
-    <w:p>
-      <w:pPr>
-        <w:autoSpaceDE w:val="0"/>
-        <w:autoSpaceDN w:val="0"/>
-        <w:adjustRightInd w:val="0"/>
-        <w:spacing w:after="0"/>
-        <w:ind w:firstLine="284"/>
-        <w:rPr>
-          <w:rFonts w:ascii="CMU Sans Serif" w:hAnsi="CMU Sans Serif" w:cs="CMU Sans Serif"/>
-          <w:szCs w:val="20"/>
-        </w:rPr>
-      </w:pPr>
     </w:p>
     <w:p>
       <w:pPr>
@@ -5660,7 +5684,7 @@
     </w:p>
     <w:p>
       <w:pPr>
-        <w:pStyle w:val="Ttulo2"/>
+        <w:pStyle w:val="Cabealho2"/>
         <w:rPr>
           <w:rFonts w:ascii="CMU Sans Serif" w:hAnsi="CMU Sans Serif" w:cs="CMU Sans Serif"/>
         </w:rPr>
@@ -6419,7 +6443,7 @@
     </w:p>
     <w:p>
       <w:pPr>
-        <w:pStyle w:val="Ttulo2"/>
+        <w:pStyle w:val="Cabealho2"/>
         <w:rPr>
           <w:rFonts w:ascii="CMU Sans Serif" w:hAnsi="CMU Sans Serif" w:cs="CMU Sans Serif"/>
         </w:rPr>
@@ -9417,7 +9441,7 @@
     </w:p>
     <w:p>
       <w:pPr>
-        <w:pStyle w:val="Ttulo1"/>
+        <w:pStyle w:val="Cabealho1"/>
         <w:rPr>
           <w:rFonts w:ascii="CMU Sans Serif" w:hAnsi="CMU Sans Serif" w:cs="CMU Sans Serif"/>
         </w:rPr>
@@ -9434,7 +9458,7 @@
     </w:p>
     <w:p>
       <w:pPr>
-        <w:pStyle w:val="Ttulo2"/>
+        <w:pStyle w:val="Cabealho2"/>
         <w:rPr>
           <w:rFonts w:ascii="CMU Sans Serif" w:hAnsi="CMU Sans Serif" w:cs="CMU Sans Serif"/>
         </w:rPr>
@@ -9450,7 +9474,7 @@
     </w:p>
     <w:p>
       <w:pPr>
-        <w:pStyle w:val="Ttulo3"/>
+        <w:pStyle w:val="Cabealho3"/>
         <w:rPr>
           <w:rFonts w:ascii="CMU Sans Serif" w:hAnsi="CMU Sans Serif" w:cs="CMU Sans Serif"/>
         </w:rPr>
@@ -9466,7 +9490,7 @@
     </w:p>
     <w:p>
       <w:pPr>
-        <w:pStyle w:val="Ttulo3"/>
+        <w:pStyle w:val="Cabealho3"/>
         <w:rPr>
           <w:rFonts w:ascii="CMU Sans Serif" w:hAnsi="CMU Sans Serif" w:cs="CMU Sans Serif"/>
         </w:rPr>
@@ -9482,7 +9506,7 @@
     </w:p>
     <w:p>
       <w:pPr>
-        <w:pStyle w:val="Ttulo3"/>
+        <w:pStyle w:val="Cabealho3"/>
         <w:rPr>
           <w:rFonts w:ascii="CMU Sans Serif" w:hAnsi="CMU Sans Serif" w:cs="CMU Sans Serif"/>
         </w:rPr>
@@ -9610,7 +9634,7 @@
     </w:p>
     <w:p>
       <w:pPr>
-        <w:pStyle w:val="Ttulo2"/>
+        <w:pStyle w:val="Cabealho2"/>
         <w:rPr>
           <w:rFonts w:ascii="CMU Sans Serif" w:hAnsi="CMU Sans Serif" w:cs="CMU Sans Serif"/>
         </w:rPr>
@@ -10763,7 +10787,7 @@
     </w:p>
     <w:p>
       <w:pPr>
-        <w:pStyle w:val="Ttulo2"/>
+        <w:pStyle w:val="Cabealho2"/>
         <w:rPr>
           <w:rFonts w:ascii="CMU Sans Serif" w:hAnsi="CMU Sans Serif" w:cs="CMU Sans Serif"/>
         </w:rPr>
@@ -11276,7 +11300,7 @@
     </w:p>
     <w:p>
       <w:pPr>
-        <w:pStyle w:val="Ttulo1"/>
+        <w:pStyle w:val="Cabealho1"/>
         <w:rPr>
           <w:rFonts w:ascii="CMU Sans Serif" w:hAnsi="CMU Sans Serif" w:cs="CMU Sans Serif"/>
         </w:rPr>
@@ -11626,7 +11650,7 @@
     </w:p>
     <w:p>
       <w:pPr>
-        <w:pStyle w:val="Ttulo2"/>
+        <w:pStyle w:val="Cabealho2"/>
         <w:rPr>
           <w:rFonts w:ascii="CMU Sans Serif" w:hAnsi="CMU Sans Serif" w:cs="CMU Sans Serif"/>
         </w:rPr>
@@ -13658,7 +13682,7 @@
     </w:p>
     <w:p>
       <w:pPr>
-        <w:pStyle w:val="Ttulo1"/>
+        <w:pStyle w:val="Cabealho1"/>
         <w:rPr>
           <w:rFonts w:ascii="CMU Sans Serif" w:hAnsi="CMU Sans Serif" w:cs="CMU Sans Serif"/>
         </w:rPr>
@@ -13674,7 +13698,7 @@
     </w:p>
     <w:p>
       <w:pPr>
-        <w:pStyle w:val="Ttulo2"/>
+        <w:pStyle w:val="Cabealho2"/>
         <w:rPr>
           <w:rFonts w:ascii="CMU Sans Serif" w:hAnsi="CMU Sans Serif" w:cs="CMU Sans Serif"/>
         </w:rPr>
@@ -14187,7 +14211,7 @@
 </file>
 
 <file path=word/endnotes.xml><?xml version="1.0" encoding="utf-8"?>
-<w:endnotes xmlns:wpc="http://schemas.microsoft.com/office/word/2010/wordprocessingCanvas" xmlns:cx="http://schemas.microsoft.com/office/drawing/2014/chartex" xmlns:cx1="http://schemas.microsoft.com/office/drawing/2015/9/8/chartex" xmlns:cx2="http://schemas.microsoft.com/office/drawing/2015/10/21/chartex" xmlns:cx3="http://schemas.microsoft.com/office/drawing/2016/5/9/chartex" xmlns:cx4="http://schemas.microsoft.com/office/drawing/2016/5/10/chartex" xmlns:cx5="http://schemas.microsoft.com/office/drawing/2016/5/11/chartex" xmlns:cx6="http://schemas.microsoft.com/office/drawing/2016/5/12/chartex" xmlns:cx7="http://schemas.microsoft.com/office/drawing/2016/5/13/chartex" xmlns:cx8="http://schemas.microsoft.com/office/drawing/2016/5/14/chartex" xmlns:mc="http://schemas.openxmlformats.org/markup-compatibility/2006" xmlns:aink="http://schemas.microsoft.com/office/drawing/2016/ink" xmlns:am3d="http://schemas.microsoft.com/office/drawing/2017/model3d" xmlns:o="urn:schemas-microsoft-com:office:office" xmlns:r="http://schemas.openxmlformats.org/officeDocument/2006/relationships" xmlns:m="http://schemas.openxmlformats.org/officeDocument/2006/math" xmlns:v="urn:schemas-microsoft-com:vml" xmlns:wp14="http://schemas.microsoft.com/office/word/2010/wordprocessingDrawing" xmlns:wp="http://schemas.openxmlformats.org/drawingml/2006/wordprocessingDrawing" xmlns:w10="urn:schemas-microsoft-com:office:word" xmlns:w="http://schemas.openxmlformats.org/wordprocessingml/2006/main" xmlns:w14="http://schemas.microsoft.com/office/word/2010/wordml" xmlns:w15="http://schemas.microsoft.com/office/word/2012/wordml" xmlns:w16cid="http://schemas.microsoft.com/office/word/2016/wordml/cid" xmlns:w16se="http://schemas.microsoft.com/office/word/2015/wordml/symex" xmlns:wpg="http://schemas.microsoft.com/office/word/2010/wordprocessingGroup" xmlns:wpi="http://schemas.microsoft.com/office/word/2010/wordprocessingInk" xmlns:wne="http://schemas.microsoft.com/office/word/2006/wordml" xmlns:wps="http://schemas.microsoft.com/office/word/2010/wordprocessingShape" mc:Ignorable="w14 w15 w16se w16cid wp14">
+<w:endnotes xmlns:wpc="http://schemas.microsoft.com/office/word/2010/wordprocessingCanvas" xmlns:mc="http://schemas.openxmlformats.org/markup-compatibility/2006" xmlns:o="urn:schemas-microsoft-com:office:office" xmlns:r="http://schemas.openxmlformats.org/officeDocument/2006/relationships" xmlns:m="http://schemas.openxmlformats.org/officeDocument/2006/math" xmlns:v="urn:schemas-microsoft-com:vml" xmlns:wp14="http://schemas.microsoft.com/office/word/2010/wordprocessingDrawing" xmlns:wp="http://schemas.openxmlformats.org/drawingml/2006/wordprocessingDrawing" xmlns:w10="urn:schemas-microsoft-com:office:word" xmlns:w="http://schemas.openxmlformats.org/wordprocessingml/2006/main" xmlns:w14="http://schemas.microsoft.com/office/word/2010/wordml" xmlns:w15="http://schemas.microsoft.com/office/word/2012/wordml" xmlns:wpg="http://schemas.microsoft.com/office/word/2010/wordprocessingGroup" xmlns:wpi="http://schemas.microsoft.com/office/word/2010/wordprocessingInk" xmlns:wne="http://schemas.microsoft.com/office/word/2006/wordml" xmlns:wps="http://schemas.microsoft.com/office/word/2010/wordprocessingShape" mc:Ignorable="w14 w15 wp14">
   <w:endnote w:type="separator" w:id="-1">
     <w:p>
       <w:r>
@@ -14206,7 +14230,7 @@
 </file>
 
 <file path=word/footer1.xml><?xml version="1.0" encoding="utf-8"?>
-<w:ftr xmlns:wpc="http://schemas.microsoft.com/office/word/2010/wordprocessingCanvas" xmlns:cx="http://schemas.microsoft.com/office/drawing/2014/chartex" xmlns:cx1="http://schemas.microsoft.com/office/drawing/2015/9/8/chartex" xmlns:cx2="http://schemas.microsoft.com/office/drawing/2015/10/21/chartex" xmlns:cx3="http://schemas.microsoft.com/office/drawing/2016/5/9/chartex" xmlns:cx4="http://schemas.microsoft.com/office/drawing/2016/5/10/chartex" xmlns:cx5="http://schemas.microsoft.com/office/drawing/2016/5/11/chartex" xmlns:cx6="http://schemas.microsoft.com/office/drawing/2016/5/12/chartex" xmlns:cx7="http://schemas.microsoft.com/office/drawing/2016/5/13/chartex" xmlns:cx8="http://schemas.microsoft.com/office/drawing/2016/5/14/chartex" xmlns:mc="http://schemas.openxmlformats.org/markup-compatibility/2006" xmlns:aink="http://schemas.microsoft.com/office/drawing/2016/ink" xmlns:am3d="http://schemas.microsoft.com/office/drawing/2017/model3d" xmlns:o="urn:schemas-microsoft-com:office:office" xmlns:r="http://schemas.openxmlformats.org/officeDocument/2006/relationships" xmlns:m="http://schemas.openxmlformats.org/officeDocument/2006/math" xmlns:v="urn:schemas-microsoft-com:vml" xmlns:wp14="http://schemas.microsoft.com/office/word/2010/wordprocessingDrawing" xmlns:wp="http://schemas.openxmlformats.org/drawingml/2006/wordprocessingDrawing" xmlns:w10="urn:schemas-microsoft-com:office:word" xmlns:w="http://schemas.openxmlformats.org/wordprocessingml/2006/main" xmlns:w14="http://schemas.microsoft.com/office/word/2010/wordml" xmlns:w15="http://schemas.microsoft.com/office/word/2012/wordml" xmlns:w16cid="http://schemas.microsoft.com/office/word/2016/wordml/cid" xmlns:w16se="http://schemas.microsoft.com/office/word/2015/wordml/symex" xmlns:wpg="http://schemas.microsoft.com/office/word/2010/wordprocessingGroup" xmlns:wpi="http://schemas.microsoft.com/office/word/2010/wordprocessingInk" xmlns:wne="http://schemas.microsoft.com/office/word/2006/wordml" xmlns:wps="http://schemas.microsoft.com/office/word/2010/wordprocessingShape" mc:Ignorable="w14 w15 w16se w16cid wp14">
+<w:ftr xmlns:wpc="http://schemas.microsoft.com/office/word/2010/wordprocessingCanvas" xmlns:mc="http://schemas.openxmlformats.org/markup-compatibility/2006" xmlns:o="urn:schemas-microsoft-com:office:office" xmlns:r="http://schemas.openxmlformats.org/officeDocument/2006/relationships" xmlns:m="http://schemas.openxmlformats.org/officeDocument/2006/math" xmlns:v="urn:schemas-microsoft-com:vml" xmlns:wp14="http://schemas.microsoft.com/office/word/2010/wordprocessingDrawing" xmlns:wp="http://schemas.openxmlformats.org/drawingml/2006/wordprocessingDrawing" xmlns:w10="urn:schemas-microsoft-com:office:word" xmlns:w="http://schemas.openxmlformats.org/wordprocessingml/2006/main" xmlns:w14="http://schemas.microsoft.com/office/word/2010/wordml" xmlns:w15="http://schemas.microsoft.com/office/word/2012/wordml" xmlns:wpg="http://schemas.microsoft.com/office/word/2010/wordprocessingGroup" xmlns:wpi="http://schemas.microsoft.com/office/word/2010/wordprocessingInk" xmlns:wne="http://schemas.microsoft.com/office/word/2006/wordml" xmlns:wps="http://schemas.microsoft.com/office/word/2010/wordprocessingShape" mc:Ignorable="w14 w15 wp14">
   <w:p>
     <w:pPr>
       <w:pStyle w:val="Rodap"/>
@@ -14257,7 +14281,7 @@
 </file>
 
 <file path=word/footer2.xml><?xml version="1.0" encoding="utf-8"?>
-<w:ftr xmlns:wpc="http://schemas.microsoft.com/office/word/2010/wordprocessingCanvas" xmlns:cx="http://schemas.microsoft.com/office/drawing/2014/chartex" xmlns:cx1="http://schemas.microsoft.com/office/drawing/2015/9/8/chartex" xmlns:cx2="http://schemas.microsoft.com/office/drawing/2015/10/21/chartex" xmlns:cx3="http://schemas.microsoft.com/office/drawing/2016/5/9/chartex" xmlns:cx4="http://schemas.microsoft.com/office/drawing/2016/5/10/chartex" xmlns:cx5="http://schemas.microsoft.com/office/drawing/2016/5/11/chartex" xmlns:cx6="http://schemas.microsoft.com/office/drawing/2016/5/12/chartex" xmlns:cx7="http://schemas.microsoft.com/office/drawing/2016/5/13/chartex" xmlns:cx8="http://schemas.microsoft.com/office/drawing/2016/5/14/chartex" xmlns:mc="http://schemas.openxmlformats.org/markup-compatibility/2006" xmlns:aink="http://schemas.microsoft.com/office/drawing/2016/ink" xmlns:am3d="http://schemas.microsoft.com/office/drawing/2017/model3d" xmlns:o="urn:schemas-microsoft-com:office:office" xmlns:r="http://schemas.openxmlformats.org/officeDocument/2006/relationships" xmlns:m="http://schemas.openxmlformats.org/officeDocument/2006/math" xmlns:v="urn:schemas-microsoft-com:vml" xmlns:wp14="http://schemas.microsoft.com/office/word/2010/wordprocessingDrawing" xmlns:wp="http://schemas.openxmlformats.org/drawingml/2006/wordprocessingDrawing" xmlns:w10="urn:schemas-microsoft-com:office:word" xmlns:w="http://schemas.openxmlformats.org/wordprocessingml/2006/main" xmlns:w14="http://schemas.microsoft.com/office/word/2010/wordml" xmlns:w15="http://schemas.microsoft.com/office/word/2012/wordml" xmlns:w16cid="http://schemas.microsoft.com/office/word/2016/wordml/cid" xmlns:w16se="http://schemas.microsoft.com/office/word/2015/wordml/symex" xmlns:wpg="http://schemas.microsoft.com/office/word/2010/wordprocessingGroup" xmlns:wpi="http://schemas.microsoft.com/office/word/2010/wordprocessingInk" xmlns:wne="http://schemas.microsoft.com/office/word/2006/wordml" xmlns:wps="http://schemas.microsoft.com/office/word/2010/wordprocessingShape" mc:Ignorable="w14 w15 w16se w16cid wp14">
+<w:ftr xmlns:wpc="http://schemas.microsoft.com/office/word/2010/wordprocessingCanvas" xmlns:mc="http://schemas.openxmlformats.org/markup-compatibility/2006" xmlns:o="urn:schemas-microsoft-com:office:office" xmlns:r="http://schemas.openxmlformats.org/officeDocument/2006/relationships" xmlns:m="http://schemas.openxmlformats.org/officeDocument/2006/math" xmlns:v="urn:schemas-microsoft-com:vml" xmlns:wp14="http://schemas.microsoft.com/office/word/2010/wordprocessingDrawing" xmlns:wp="http://schemas.openxmlformats.org/drawingml/2006/wordprocessingDrawing" xmlns:w10="urn:schemas-microsoft-com:office:word" xmlns:w="http://schemas.openxmlformats.org/wordprocessingml/2006/main" xmlns:w14="http://schemas.microsoft.com/office/word/2010/wordml" xmlns:w15="http://schemas.microsoft.com/office/word/2012/wordml" xmlns:wpg="http://schemas.microsoft.com/office/word/2010/wordprocessingGroup" xmlns:wpi="http://schemas.microsoft.com/office/word/2010/wordprocessingInk" xmlns:wne="http://schemas.microsoft.com/office/word/2006/wordml" xmlns:wps="http://schemas.microsoft.com/office/word/2010/wordprocessingShape" mc:Ignorable="w14 w15 wp14">
   <w:p>
     <w:pPr>
       <w:pStyle w:val="Footer2Even"/>
@@ -14285,7 +14309,7 @@
         <w:rStyle w:val="Nmerodepgina"/>
         <w:noProof/>
       </w:rPr>
-      <w:t>8</w:t>
+      <w:t>2</w:t>
     </w:r>
     <w:r>
       <w:rPr>
@@ -14298,7 +14322,7 @@
 </file>
 
 <file path=word/footer3.xml><?xml version="1.0" encoding="utf-8"?>
-<w:ftr xmlns:wpc="http://schemas.microsoft.com/office/word/2010/wordprocessingCanvas" xmlns:cx="http://schemas.microsoft.com/office/drawing/2014/chartex" xmlns:cx1="http://schemas.microsoft.com/office/drawing/2015/9/8/chartex" xmlns:cx2="http://schemas.microsoft.com/office/drawing/2015/10/21/chartex" xmlns:cx3="http://schemas.microsoft.com/office/drawing/2016/5/9/chartex" xmlns:cx4="http://schemas.microsoft.com/office/drawing/2016/5/10/chartex" xmlns:cx5="http://schemas.microsoft.com/office/drawing/2016/5/11/chartex" xmlns:cx6="http://schemas.microsoft.com/office/drawing/2016/5/12/chartex" xmlns:cx7="http://schemas.microsoft.com/office/drawing/2016/5/13/chartex" xmlns:cx8="http://schemas.microsoft.com/office/drawing/2016/5/14/chartex" xmlns:mc="http://schemas.openxmlformats.org/markup-compatibility/2006" xmlns:aink="http://schemas.microsoft.com/office/drawing/2016/ink" xmlns:am3d="http://schemas.microsoft.com/office/drawing/2017/model3d" xmlns:o="urn:schemas-microsoft-com:office:office" xmlns:r="http://schemas.openxmlformats.org/officeDocument/2006/relationships" xmlns:m="http://schemas.openxmlformats.org/officeDocument/2006/math" xmlns:v="urn:schemas-microsoft-com:vml" xmlns:wp14="http://schemas.microsoft.com/office/word/2010/wordprocessingDrawing" xmlns:wp="http://schemas.openxmlformats.org/drawingml/2006/wordprocessingDrawing" xmlns:w10="urn:schemas-microsoft-com:office:word" xmlns:w="http://schemas.openxmlformats.org/wordprocessingml/2006/main" xmlns:w14="http://schemas.microsoft.com/office/word/2010/wordml" xmlns:w15="http://schemas.microsoft.com/office/word/2012/wordml" xmlns:w16cid="http://schemas.microsoft.com/office/word/2016/wordml/cid" xmlns:w16se="http://schemas.microsoft.com/office/word/2015/wordml/symex" xmlns:wpg="http://schemas.microsoft.com/office/word/2010/wordprocessingGroup" xmlns:wpi="http://schemas.microsoft.com/office/word/2010/wordprocessingInk" xmlns:wne="http://schemas.microsoft.com/office/word/2006/wordml" xmlns:wps="http://schemas.microsoft.com/office/word/2010/wordprocessingShape" mc:Ignorable="w14 w15 w16se w16cid wp14">
+<w:ftr xmlns:wpc="http://schemas.microsoft.com/office/word/2010/wordprocessingCanvas" xmlns:mc="http://schemas.openxmlformats.org/markup-compatibility/2006" xmlns:o="urn:schemas-microsoft-com:office:office" xmlns:r="http://schemas.openxmlformats.org/officeDocument/2006/relationships" xmlns:m="http://schemas.openxmlformats.org/officeDocument/2006/math" xmlns:v="urn:schemas-microsoft-com:vml" xmlns:wp14="http://schemas.microsoft.com/office/word/2010/wordprocessingDrawing" xmlns:wp="http://schemas.openxmlformats.org/drawingml/2006/wordprocessingDrawing" xmlns:w10="urn:schemas-microsoft-com:office:word" xmlns:w="http://schemas.openxmlformats.org/wordprocessingml/2006/main" xmlns:w14="http://schemas.microsoft.com/office/word/2010/wordml" xmlns:w15="http://schemas.microsoft.com/office/word/2012/wordml" xmlns:wpg="http://schemas.microsoft.com/office/word/2010/wordprocessingGroup" xmlns:wpi="http://schemas.microsoft.com/office/word/2010/wordprocessingInk" xmlns:wne="http://schemas.microsoft.com/office/word/2006/wordml" xmlns:wps="http://schemas.microsoft.com/office/word/2010/wordprocessingShape" mc:Ignorable="w14 w15 wp14">
   <w:p>
     <w:pPr>
       <w:pStyle w:val="Footer2Odd"/>
@@ -14374,7 +14398,7 @@
             </wp:anchor>
           </w:drawing>
         </mc:Choice>
-        <mc:Fallback>
+        <mc:Fallback xmlns:w16se="http://schemas.microsoft.com/office/word/2015/wordml/symex" xmlns:w16cid="http://schemas.microsoft.com/office/word/2016/wordml/cid" xmlns:am3d="http://schemas.microsoft.com/office/drawing/2017/model3d" xmlns:aink="http://schemas.microsoft.com/office/drawing/2016/ink" xmlns:cx8="http://schemas.microsoft.com/office/drawing/2016/5/14/chartex" xmlns:cx7="http://schemas.microsoft.com/office/drawing/2016/5/13/chartex" xmlns:cx6="http://schemas.microsoft.com/office/drawing/2016/5/12/chartex" xmlns:cx5="http://schemas.microsoft.com/office/drawing/2016/5/11/chartex" xmlns:cx4="http://schemas.microsoft.com/office/drawing/2016/5/10/chartex" xmlns:cx3="http://schemas.microsoft.com/office/drawing/2016/5/9/chartex" xmlns:cx2="http://schemas.microsoft.com/office/drawing/2015/10/21/chartex" xmlns:cx1="http://schemas.microsoft.com/office/drawing/2015/9/8/chartex" xmlns:cx="http://schemas.microsoft.com/office/drawing/2014/chartex">
           <w:pict>
             <v:rect w14:anchorId="32F69168" id="Rectangle 5" o:spid="_x0000_s1026" style="position:absolute;margin-left:527.9pt;margin-top:2pt;width:3pt;height:68.5pt;z-index:251657216;visibility:visible;mso-wrap-style:square;mso-width-percent:0;mso-height-percent:0;mso-wrap-distance-left:9pt;mso-wrap-distance-top:0;mso-wrap-distance-right:9pt;mso-wrap-distance-bottom:0;mso-position-horizontal:absolute;mso-position-horizontal-relative:text;mso-position-vertical:absolute;mso-position-vertical-relative:text;mso-width-percent:0;mso-height-percent:0;mso-width-relative:page;mso-height-relative:page;v-text-anchor:top" o:gfxdata="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" fillcolor="#fabf77" stroked="f"/>
           </w:pict>
@@ -14417,7 +14441,7 @@
 </file>
 
 <file path=word/footer4.xml><?xml version="1.0" encoding="utf-8"?>
-<w:ftr xmlns:wpc="http://schemas.microsoft.com/office/word/2010/wordprocessingCanvas" xmlns:cx="http://schemas.microsoft.com/office/drawing/2014/chartex" xmlns:cx1="http://schemas.microsoft.com/office/drawing/2015/9/8/chartex" xmlns:cx2="http://schemas.microsoft.com/office/drawing/2015/10/21/chartex" xmlns:cx3="http://schemas.microsoft.com/office/drawing/2016/5/9/chartex" xmlns:cx4="http://schemas.microsoft.com/office/drawing/2016/5/10/chartex" xmlns:cx5="http://schemas.microsoft.com/office/drawing/2016/5/11/chartex" xmlns:cx6="http://schemas.microsoft.com/office/drawing/2016/5/12/chartex" xmlns:cx7="http://schemas.microsoft.com/office/drawing/2016/5/13/chartex" xmlns:cx8="http://schemas.microsoft.com/office/drawing/2016/5/14/chartex" xmlns:mc="http://schemas.openxmlformats.org/markup-compatibility/2006" xmlns:aink="http://schemas.microsoft.com/office/drawing/2016/ink" xmlns:am3d="http://schemas.microsoft.com/office/drawing/2017/model3d" xmlns:o="urn:schemas-microsoft-com:office:office" xmlns:r="http://schemas.openxmlformats.org/officeDocument/2006/relationships" xmlns:m="http://schemas.openxmlformats.org/officeDocument/2006/math" xmlns:v="urn:schemas-microsoft-com:vml" xmlns:wp14="http://schemas.microsoft.com/office/word/2010/wordprocessingDrawing" xmlns:wp="http://schemas.openxmlformats.org/drawingml/2006/wordprocessingDrawing" xmlns:w10="urn:schemas-microsoft-com:office:word" xmlns:w="http://schemas.openxmlformats.org/wordprocessingml/2006/main" xmlns:w14="http://schemas.microsoft.com/office/word/2010/wordml" xmlns:w15="http://schemas.microsoft.com/office/word/2012/wordml" xmlns:w16cid="http://schemas.microsoft.com/office/word/2016/wordml/cid" xmlns:w16se="http://schemas.microsoft.com/office/word/2015/wordml/symex" xmlns:wpg="http://schemas.microsoft.com/office/word/2010/wordprocessingGroup" xmlns:wpi="http://schemas.microsoft.com/office/word/2010/wordprocessingInk" xmlns:wne="http://schemas.microsoft.com/office/word/2006/wordml" xmlns:wps="http://schemas.microsoft.com/office/word/2010/wordprocessingShape" mc:Ignorable="w14 w15 w16se w16cid wp14">
+<w:ftr xmlns:wpc="http://schemas.microsoft.com/office/word/2010/wordprocessingCanvas" xmlns:mc="http://schemas.openxmlformats.org/markup-compatibility/2006" xmlns:o="urn:schemas-microsoft-com:office:office" xmlns:r="http://schemas.openxmlformats.org/officeDocument/2006/relationships" xmlns:m="http://schemas.openxmlformats.org/officeDocument/2006/math" xmlns:v="urn:schemas-microsoft-com:vml" xmlns:wp14="http://schemas.microsoft.com/office/word/2010/wordprocessingDrawing" xmlns:wp="http://schemas.openxmlformats.org/drawingml/2006/wordprocessingDrawing" xmlns:w10="urn:schemas-microsoft-com:office:word" xmlns:w="http://schemas.openxmlformats.org/wordprocessingml/2006/main" xmlns:w14="http://schemas.microsoft.com/office/word/2010/wordml" xmlns:w15="http://schemas.microsoft.com/office/word/2012/wordml" xmlns:wpg="http://schemas.microsoft.com/office/word/2010/wordprocessingGroup" xmlns:wpi="http://schemas.microsoft.com/office/word/2010/wordprocessingInk" xmlns:wne="http://schemas.microsoft.com/office/word/2006/wordml" xmlns:wps="http://schemas.microsoft.com/office/word/2010/wordprocessingShape" mc:Ignorable="w14 w15 wp14">
   <w:p>
     <w:pPr>
       <w:pStyle w:val="Footer2Odd"/>
@@ -14493,7 +14517,7 @@
             </wp:anchor>
           </w:drawing>
         </mc:Choice>
-        <mc:Fallback>
+        <mc:Fallback xmlns:w16se="http://schemas.microsoft.com/office/word/2015/wordml/symex" xmlns:w16cid="http://schemas.microsoft.com/office/word/2016/wordml/cid" xmlns:am3d="http://schemas.microsoft.com/office/drawing/2017/model3d" xmlns:aink="http://schemas.microsoft.com/office/drawing/2016/ink" xmlns:cx8="http://schemas.microsoft.com/office/drawing/2016/5/14/chartex" xmlns:cx7="http://schemas.microsoft.com/office/drawing/2016/5/13/chartex" xmlns:cx6="http://schemas.microsoft.com/office/drawing/2016/5/12/chartex" xmlns:cx5="http://schemas.microsoft.com/office/drawing/2016/5/11/chartex" xmlns:cx4="http://schemas.microsoft.com/office/drawing/2016/5/10/chartex" xmlns:cx3="http://schemas.microsoft.com/office/drawing/2016/5/9/chartex" xmlns:cx2="http://schemas.microsoft.com/office/drawing/2015/10/21/chartex" xmlns:cx1="http://schemas.microsoft.com/office/drawing/2015/9/8/chartex" xmlns:cx="http://schemas.microsoft.com/office/drawing/2014/chartex">
           <w:pict>
             <v:rect w14:anchorId="344B107F" id="Rectangle 6" o:spid="_x0000_s1026" style="position:absolute;margin-left:527.9pt;margin-top:2pt;width:3pt;height:68.5pt;z-index:251658240;visibility:visible;mso-wrap-style:square;mso-width-percent:0;mso-height-percent:0;mso-wrap-distance-left:9pt;mso-wrap-distance-top:0;mso-wrap-distance-right:9pt;mso-wrap-distance-bottom:0;mso-position-horizontal:absolute;mso-position-horizontal-relative:text;mso-position-vertical:absolute;mso-position-vertical-relative:text;mso-width-percent:0;mso-height-percent:0;mso-width-relative:page;mso-height-relative:page;v-text-anchor:top" o:gfxdata="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" fillcolor="#fabf77" stroked="f"/>
           </w:pict>
@@ -14536,7 +14560,7 @@
 </file>
 
 <file path=word/footer5.xml><?xml version="1.0" encoding="utf-8"?>
-<w:ftr xmlns:wpc="http://schemas.microsoft.com/office/word/2010/wordprocessingCanvas" xmlns:cx="http://schemas.microsoft.com/office/drawing/2014/chartex" xmlns:cx1="http://schemas.microsoft.com/office/drawing/2015/9/8/chartex" xmlns:cx2="http://schemas.microsoft.com/office/drawing/2015/10/21/chartex" xmlns:cx3="http://schemas.microsoft.com/office/drawing/2016/5/9/chartex" xmlns:cx4="http://schemas.microsoft.com/office/drawing/2016/5/10/chartex" xmlns:cx5="http://schemas.microsoft.com/office/drawing/2016/5/11/chartex" xmlns:cx6="http://schemas.microsoft.com/office/drawing/2016/5/12/chartex" xmlns:cx7="http://schemas.microsoft.com/office/drawing/2016/5/13/chartex" xmlns:cx8="http://schemas.microsoft.com/office/drawing/2016/5/14/chartex" xmlns:mc="http://schemas.openxmlformats.org/markup-compatibility/2006" xmlns:aink="http://schemas.microsoft.com/office/drawing/2016/ink" xmlns:am3d="http://schemas.microsoft.com/office/drawing/2017/model3d" xmlns:o="urn:schemas-microsoft-com:office:office" xmlns:r="http://schemas.openxmlformats.org/officeDocument/2006/relationships" xmlns:m="http://schemas.openxmlformats.org/officeDocument/2006/math" xmlns:v="urn:schemas-microsoft-com:vml" xmlns:wp14="http://schemas.microsoft.com/office/word/2010/wordprocessingDrawing" xmlns:wp="http://schemas.openxmlformats.org/drawingml/2006/wordprocessingDrawing" xmlns:w10="urn:schemas-microsoft-com:office:word" xmlns:w="http://schemas.openxmlformats.org/wordprocessingml/2006/main" xmlns:w14="http://schemas.microsoft.com/office/word/2010/wordml" xmlns:w15="http://schemas.microsoft.com/office/word/2012/wordml" xmlns:w16cid="http://schemas.microsoft.com/office/word/2016/wordml/cid" xmlns:w16se="http://schemas.microsoft.com/office/word/2015/wordml/symex" xmlns:wpg="http://schemas.microsoft.com/office/word/2010/wordprocessingGroup" xmlns:wpi="http://schemas.microsoft.com/office/word/2010/wordprocessingInk" xmlns:wne="http://schemas.microsoft.com/office/word/2006/wordml" xmlns:wps="http://schemas.microsoft.com/office/word/2010/wordprocessingShape" mc:Ignorable="w14 w15 w16se w16cid wp14">
+<w:ftr xmlns:wpc="http://schemas.microsoft.com/office/word/2010/wordprocessingCanvas" xmlns:mc="http://schemas.openxmlformats.org/markup-compatibility/2006" xmlns:o="urn:schemas-microsoft-com:office:office" xmlns:r="http://schemas.openxmlformats.org/officeDocument/2006/relationships" xmlns:m="http://schemas.openxmlformats.org/officeDocument/2006/math" xmlns:v="urn:schemas-microsoft-com:vml" xmlns:wp14="http://schemas.microsoft.com/office/word/2010/wordprocessingDrawing" xmlns:wp="http://schemas.openxmlformats.org/drawingml/2006/wordprocessingDrawing" xmlns:w10="urn:schemas-microsoft-com:office:word" xmlns:w="http://schemas.openxmlformats.org/wordprocessingml/2006/main" xmlns:w14="http://schemas.microsoft.com/office/word/2010/wordml" xmlns:w15="http://schemas.microsoft.com/office/word/2012/wordml" xmlns:wpg="http://schemas.microsoft.com/office/word/2010/wordprocessingGroup" xmlns:wpi="http://schemas.microsoft.com/office/word/2010/wordprocessingInk" xmlns:wne="http://schemas.microsoft.com/office/word/2006/wordml" xmlns:wps="http://schemas.microsoft.com/office/word/2010/wordprocessingShape" mc:Ignorable="w14 w15 wp14">
   <w:p>
     <w:pPr>
       <w:pStyle w:val="Footer2Odd"/>
@@ -14612,7 +14636,7 @@
             </wp:anchor>
           </w:drawing>
         </mc:Choice>
-        <mc:Fallback>
+        <mc:Fallback xmlns:w16se="http://schemas.microsoft.com/office/word/2015/wordml/symex" xmlns:w16cid="http://schemas.microsoft.com/office/word/2016/wordml/cid" xmlns:am3d="http://schemas.microsoft.com/office/drawing/2017/model3d" xmlns:aink="http://schemas.microsoft.com/office/drawing/2016/ink" xmlns:cx8="http://schemas.microsoft.com/office/drawing/2016/5/14/chartex" xmlns:cx7="http://schemas.microsoft.com/office/drawing/2016/5/13/chartex" xmlns:cx6="http://schemas.microsoft.com/office/drawing/2016/5/12/chartex" xmlns:cx5="http://schemas.microsoft.com/office/drawing/2016/5/11/chartex" xmlns:cx4="http://schemas.microsoft.com/office/drawing/2016/5/10/chartex" xmlns:cx3="http://schemas.microsoft.com/office/drawing/2016/5/9/chartex" xmlns:cx2="http://schemas.microsoft.com/office/drawing/2015/10/21/chartex" xmlns:cx1="http://schemas.microsoft.com/office/drawing/2015/9/8/chartex" xmlns:cx="http://schemas.microsoft.com/office/drawing/2014/chartex">
           <w:pict>
             <v:rect w14:anchorId="6EBB643B" id="Rectangle 8" o:spid="_x0000_s1026" style="position:absolute;margin-left:527.9pt;margin-top:2pt;width:3pt;height:68.5pt;z-index:251663360;visibility:visible;mso-wrap-style:square;mso-width-percent:0;mso-height-percent:0;mso-wrap-distance-left:9pt;mso-wrap-distance-top:0;mso-wrap-distance-right:9pt;mso-wrap-distance-bottom:0;mso-position-horizontal:absolute;mso-position-horizontal-relative:text;mso-position-vertical:absolute;mso-position-vertical-relative:text;mso-width-percent:0;mso-height-percent:0;mso-width-relative:page;mso-height-relative:page;v-text-anchor:top" o:gfxdata="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" fillcolor="#fabf77" stroked="f"/>
           </w:pict>
@@ -14655,7 +14679,7 @@
 </file>
 
 <file path=word/footer6.xml><?xml version="1.0" encoding="utf-8"?>
-<w:ftr xmlns:wpc="http://schemas.microsoft.com/office/word/2010/wordprocessingCanvas" xmlns:cx="http://schemas.microsoft.com/office/drawing/2014/chartex" xmlns:cx1="http://schemas.microsoft.com/office/drawing/2015/9/8/chartex" xmlns:cx2="http://schemas.microsoft.com/office/drawing/2015/10/21/chartex" xmlns:cx3="http://schemas.microsoft.com/office/drawing/2016/5/9/chartex" xmlns:cx4="http://schemas.microsoft.com/office/drawing/2016/5/10/chartex" xmlns:cx5="http://schemas.microsoft.com/office/drawing/2016/5/11/chartex" xmlns:cx6="http://schemas.microsoft.com/office/drawing/2016/5/12/chartex" xmlns:cx7="http://schemas.microsoft.com/office/drawing/2016/5/13/chartex" xmlns:cx8="http://schemas.microsoft.com/office/drawing/2016/5/14/chartex" xmlns:mc="http://schemas.openxmlformats.org/markup-compatibility/2006" xmlns:aink="http://schemas.microsoft.com/office/drawing/2016/ink" xmlns:am3d="http://schemas.microsoft.com/office/drawing/2017/model3d" xmlns:o="urn:schemas-microsoft-com:office:office" xmlns:r="http://schemas.openxmlformats.org/officeDocument/2006/relationships" xmlns:m="http://schemas.openxmlformats.org/officeDocument/2006/math" xmlns:v="urn:schemas-microsoft-com:vml" xmlns:wp14="http://schemas.microsoft.com/office/word/2010/wordprocessingDrawing" xmlns:wp="http://schemas.openxmlformats.org/drawingml/2006/wordprocessingDrawing" xmlns:w10="urn:schemas-microsoft-com:office:word" xmlns:w="http://schemas.openxmlformats.org/wordprocessingml/2006/main" xmlns:w14="http://schemas.microsoft.com/office/word/2010/wordml" xmlns:w15="http://schemas.microsoft.com/office/word/2012/wordml" xmlns:w16cid="http://schemas.microsoft.com/office/word/2016/wordml/cid" xmlns:w16se="http://schemas.microsoft.com/office/word/2015/wordml/symex" xmlns:wpg="http://schemas.microsoft.com/office/word/2010/wordprocessingGroup" xmlns:wpi="http://schemas.microsoft.com/office/word/2010/wordprocessingInk" xmlns:wne="http://schemas.microsoft.com/office/word/2006/wordml" xmlns:wps="http://schemas.microsoft.com/office/word/2010/wordprocessingShape" mc:Ignorable="w14 w15 w16se w16cid wp14">
+<w:ftr xmlns:wpc="http://schemas.microsoft.com/office/word/2010/wordprocessingCanvas" xmlns:mc="http://schemas.openxmlformats.org/markup-compatibility/2006" xmlns:o="urn:schemas-microsoft-com:office:office" xmlns:r="http://schemas.openxmlformats.org/officeDocument/2006/relationships" xmlns:m="http://schemas.openxmlformats.org/officeDocument/2006/math" xmlns:v="urn:schemas-microsoft-com:vml" xmlns:wp14="http://schemas.microsoft.com/office/word/2010/wordprocessingDrawing" xmlns:wp="http://schemas.openxmlformats.org/drawingml/2006/wordprocessingDrawing" xmlns:w10="urn:schemas-microsoft-com:office:word" xmlns:w="http://schemas.openxmlformats.org/wordprocessingml/2006/main" xmlns:w14="http://schemas.microsoft.com/office/word/2010/wordml" xmlns:w15="http://schemas.microsoft.com/office/word/2012/wordml" xmlns:wpg="http://schemas.microsoft.com/office/word/2010/wordprocessingGroup" xmlns:wpi="http://schemas.microsoft.com/office/word/2010/wordprocessingInk" xmlns:wne="http://schemas.microsoft.com/office/word/2006/wordml" xmlns:wps="http://schemas.microsoft.com/office/word/2010/wordprocessingShape" mc:Ignorable="w14 w15 wp14">
   <w:p>
     <w:pPr>
       <w:pStyle w:val="Footer2Odd"/>
@@ -14683,7 +14707,7 @@
         <w:rStyle w:val="Nmerodepgina"/>
         <w:noProof/>
       </w:rPr>
-      <w:t>7</w:t>
+      <w:t>1</w:t>
     </w:r>
     <w:r>
       <w:rPr>
@@ -14696,7 +14720,7 @@
 </file>
 
 <file path=word/footnotes.xml><?xml version="1.0" encoding="utf-8"?>
-<w:footnotes xmlns:wpc="http://schemas.microsoft.com/office/word/2010/wordprocessingCanvas" xmlns:cx="http://schemas.microsoft.com/office/drawing/2014/chartex" xmlns:cx1="http://schemas.microsoft.com/office/drawing/2015/9/8/chartex" xmlns:cx2="http://schemas.microsoft.com/office/drawing/2015/10/21/chartex" xmlns:cx3="http://schemas.microsoft.com/office/drawing/2016/5/9/chartex" xmlns:cx4="http://schemas.microsoft.com/office/drawing/2016/5/10/chartex" xmlns:cx5="http://schemas.microsoft.com/office/drawing/2016/5/11/chartex" xmlns:cx6="http://schemas.microsoft.com/office/drawing/2016/5/12/chartex" xmlns:cx7="http://schemas.microsoft.com/office/drawing/2016/5/13/chartex" xmlns:cx8="http://schemas.microsoft.com/office/drawing/2016/5/14/chartex" xmlns:mc="http://schemas.openxmlformats.org/markup-compatibility/2006" xmlns:aink="http://schemas.microsoft.com/office/drawing/2016/ink" xmlns:am3d="http://schemas.microsoft.com/office/drawing/2017/model3d" xmlns:o="urn:schemas-microsoft-com:office:office" xmlns:r="http://schemas.openxmlformats.org/officeDocument/2006/relationships" xmlns:m="http://schemas.openxmlformats.org/officeDocument/2006/math" xmlns:v="urn:schemas-microsoft-com:vml" xmlns:wp14="http://schemas.microsoft.com/office/word/2010/wordprocessingDrawing" xmlns:wp="http://schemas.openxmlformats.org/drawingml/2006/wordprocessingDrawing" xmlns:w10="urn:schemas-microsoft-com:office:word" xmlns:w="http://schemas.openxmlformats.org/wordprocessingml/2006/main" xmlns:w14="http://schemas.microsoft.com/office/word/2010/wordml" xmlns:w15="http://schemas.microsoft.com/office/word/2012/wordml" xmlns:w16cid="http://schemas.microsoft.com/office/word/2016/wordml/cid" xmlns:w16se="http://schemas.microsoft.com/office/word/2015/wordml/symex" xmlns:wpg="http://schemas.microsoft.com/office/word/2010/wordprocessingGroup" xmlns:wpi="http://schemas.microsoft.com/office/word/2010/wordprocessingInk" xmlns:wne="http://schemas.microsoft.com/office/word/2006/wordml" xmlns:wps="http://schemas.microsoft.com/office/word/2010/wordprocessingShape" mc:Ignorable="w14 w15 w16se w16cid wp14">
+<w:footnotes xmlns:wpc="http://schemas.microsoft.com/office/word/2010/wordprocessingCanvas" xmlns:mc="http://schemas.openxmlformats.org/markup-compatibility/2006" xmlns:o="urn:schemas-microsoft-com:office:office" xmlns:r="http://schemas.openxmlformats.org/officeDocument/2006/relationships" xmlns:m="http://schemas.openxmlformats.org/officeDocument/2006/math" xmlns:v="urn:schemas-microsoft-com:vml" xmlns:wp14="http://schemas.microsoft.com/office/word/2010/wordprocessingDrawing" xmlns:wp="http://schemas.openxmlformats.org/drawingml/2006/wordprocessingDrawing" xmlns:w10="urn:schemas-microsoft-com:office:word" xmlns:w="http://schemas.openxmlformats.org/wordprocessingml/2006/main" xmlns:w14="http://schemas.microsoft.com/office/word/2010/wordml" xmlns:w15="http://schemas.microsoft.com/office/word/2012/wordml" xmlns:wpg="http://schemas.microsoft.com/office/word/2010/wordprocessingGroup" xmlns:wpi="http://schemas.microsoft.com/office/word/2010/wordprocessingInk" xmlns:wne="http://schemas.microsoft.com/office/word/2006/wordml" xmlns:wps="http://schemas.microsoft.com/office/word/2010/wordprocessingShape" mc:Ignorable="w14 w15 wp14">
   <w:footnote w:type="separator" w:id="-1">
     <w:p>
       <w:r>
@@ -14715,7 +14739,7 @@
 </file>
 
 <file path=word/header1.xml><?xml version="1.0" encoding="utf-8"?>
-<w:hdr xmlns:wpc="http://schemas.microsoft.com/office/word/2010/wordprocessingCanvas" xmlns:cx="http://schemas.microsoft.com/office/drawing/2014/chartex" xmlns:cx1="http://schemas.microsoft.com/office/drawing/2015/9/8/chartex" xmlns:cx2="http://schemas.microsoft.com/office/drawing/2015/10/21/chartex" xmlns:cx3="http://schemas.microsoft.com/office/drawing/2016/5/9/chartex" xmlns:cx4="http://schemas.microsoft.com/office/drawing/2016/5/10/chartex" xmlns:cx5="http://schemas.microsoft.com/office/drawing/2016/5/11/chartex" xmlns:cx6="http://schemas.microsoft.com/office/drawing/2016/5/12/chartex" xmlns:cx7="http://schemas.microsoft.com/office/drawing/2016/5/13/chartex" xmlns:cx8="http://schemas.microsoft.com/office/drawing/2016/5/14/chartex" xmlns:mc="http://schemas.openxmlformats.org/markup-compatibility/2006" xmlns:aink="http://schemas.microsoft.com/office/drawing/2016/ink" xmlns:am3d="http://schemas.microsoft.com/office/drawing/2017/model3d" xmlns:o="urn:schemas-microsoft-com:office:office" xmlns:r="http://schemas.openxmlformats.org/officeDocument/2006/relationships" xmlns:m="http://schemas.openxmlformats.org/officeDocument/2006/math" xmlns:v="urn:schemas-microsoft-com:vml" xmlns:wp14="http://schemas.microsoft.com/office/word/2010/wordprocessingDrawing" xmlns:wp="http://schemas.openxmlformats.org/drawingml/2006/wordprocessingDrawing" xmlns:w10="urn:schemas-microsoft-com:office:word" xmlns:w="http://schemas.openxmlformats.org/wordprocessingml/2006/main" xmlns:w14="http://schemas.microsoft.com/office/word/2010/wordml" xmlns:w15="http://schemas.microsoft.com/office/word/2012/wordml" xmlns:w16cid="http://schemas.microsoft.com/office/word/2016/wordml/cid" xmlns:w16se="http://schemas.microsoft.com/office/word/2015/wordml/symex" xmlns:wpg="http://schemas.microsoft.com/office/word/2010/wordprocessingGroup" xmlns:wpi="http://schemas.microsoft.com/office/word/2010/wordprocessingInk" xmlns:wne="http://schemas.microsoft.com/office/word/2006/wordml" xmlns:wps="http://schemas.microsoft.com/office/word/2010/wordprocessingShape" mc:Ignorable="w14 w15 w16se w16cid wp14">
+<w:hdr xmlns:wpc="http://schemas.microsoft.com/office/word/2010/wordprocessingCanvas" xmlns:mc="http://schemas.openxmlformats.org/markup-compatibility/2006" xmlns:o="urn:schemas-microsoft-com:office:office" xmlns:r="http://schemas.openxmlformats.org/officeDocument/2006/relationships" xmlns:m="http://schemas.openxmlformats.org/officeDocument/2006/math" xmlns:v="urn:schemas-microsoft-com:vml" xmlns:wp14="http://schemas.microsoft.com/office/word/2010/wordprocessingDrawing" xmlns:wp="http://schemas.openxmlformats.org/drawingml/2006/wordprocessingDrawing" xmlns:w10="urn:schemas-microsoft-com:office:word" xmlns:w="http://schemas.openxmlformats.org/wordprocessingml/2006/main" xmlns:w14="http://schemas.microsoft.com/office/word/2010/wordml" xmlns:w15="http://schemas.microsoft.com/office/word/2012/wordml" xmlns:wpg="http://schemas.microsoft.com/office/word/2010/wordprocessingGroup" xmlns:wpi="http://schemas.microsoft.com/office/word/2010/wordprocessingInk" xmlns:wne="http://schemas.microsoft.com/office/word/2006/wordml" xmlns:wps="http://schemas.microsoft.com/office/word/2010/wordprocessingShape" mc:Ignorable="w14 w15 wp14">
   <w:p>
     <w:pPr>
       <w:pStyle w:val="Header2"/>
@@ -14733,7 +14757,7 @@
 </file>
 
 <file path=word/header2.xml><?xml version="1.0" encoding="utf-8"?>
-<w:hdr xmlns:wpc="http://schemas.microsoft.com/office/word/2010/wordprocessingCanvas" xmlns:cx="http://schemas.microsoft.com/office/drawing/2014/chartex" xmlns:cx1="http://schemas.microsoft.com/office/drawing/2015/9/8/chartex" xmlns:cx2="http://schemas.microsoft.com/office/drawing/2015/10/21/chartex" xmlns:cx3="http://schemas.microsoft.com/office/drawing/2016/5/9/chartex" xmlns:cx4="http://schemas.microsoft.com/office/drawing/2016/5/10/chartex" xmlns:cx5="http://schemas.microsoft.com/office/drawing/2016/5/11/chartex" xmlns:cx6="http://schemas.microsoft.com/office/drawing/2016/5/12/chartex" xmlns:cx7="http://schemas.microsoft.com/office/drawing/2016/5/13/chartex" xmlns:cx8="http://schemas.microsoft.com/office/drawing/2016/5/14/chartex" xmlns:mc="http://schemas.openxmlformats.org/markup-compatibility/2006" xmlns:aink="http://schemas.microsoft.com/office/drawing/2016/ink" xmlns:am3d="http://schemas.microsoft.com/office/drawing/2017/model3d" xmlns:o="urn:schemas-microsoft-com:office:office" xmlns:r="http://schemas.openxmlformats.org/officeDocument/2006/relationships" xmlns:m="http://schemas.openxmlformats.org/officeDocument/2006/math" xmlns:v="urn:schemas-microsoft-com:vml" xmlns:wp14="http://schemas.microsoft.com/office/word/2010/wordprocessingDrawing" xmlns:wp="http://schemas.openxmlformats.org/drawingml/2006/wordprocessingDrawing" xmlns:w10="urn:schemas-microsoft-com:office:word" xmlns:w="http://schemas.openxmlformats.org/wordprocessingml/2006/main" xmlns:w14="http://schemas.microsoft.com/office/word/2010/wordml" xmlns:w15="http://schemas.microsoft.com/office/word/2012/wordml" xmlns:w16cid="http://schemas.microsoft.com/office/word/2016/wordml/cid" xmlns:w16se="http://schemas.microsoft.com/office/word/2015/wordml/symex" xmlns:wpg="http://schemas.microsoft.com/office/word/2010/wordprocessingGroup" xmlns:wpi="http://schemas.microsoft.com/office/word/2010/wordprocessingInk" xmlns:wne="http://schemas.microsoft.com/office/word/2006/wordml" xmlns:wps="http://schemas.microsoft.com/office/word/2010/wordprocessingShape" mc:Ignorable="w14 w15 w16se w16cid wp14">
+<w:hdr xmlns:wpc="http://schemas.microsoft.com/office/word/2010/wordprocessingCanvas" xmlns:mc="http://schemas.openxmlformats.org/markup-compatibility/2006" xmlns:o="urn:schemas-microsoft-com:office:office" xmlns:r="http://schemas.openxmlformats.org/officeDocument/2006/relationships" xmlns:m="http://schemas.openxmlformats.org/officeDocument/2006/math" xmlns:v="urn:schemas-microsoft-com:vml" xmlns:wp14="http://schemas.microsoft.com/office/word/2010/wordprocessingDrawing" xmlns:wp="http://schemas.openxmlformats.org/drawingml/2006/wordprocessingDrawing" xmlns:w10="urn:schemas-microsoft-com:office:word" xmlns:w="http://schemas.openxmlformats.org/wordprocessingml/2006/main" xmlns:w14="http://schemas.microsoft.com/office/word/2010/wordml" xmlns:w15="http://schemas.microsoft.com/office/word/2012/wordml" xmlns:wpg="http://schemas.microsoft.com/office/word/2010/wordprocessingGroup" xmlns:wpi="http://schemas.microsoft.com/office/word/2010/wordprocessingInk" xmlns:wne="http://schemas.microsoft.com/office/word/2006/wordml" xmlns:wps="http://schemas.microsoft.com/office/word/2010/wordprocessingShape" mc:Ignorable="w14 w15 wp14">
   <w:p>
     <w:pPr>
       <w:pStyle w:val="ImagemHeader"/>
@@ -14746,7 +14770,7 @@
 </file>
 
 <file path=word/header3.xml><?xml version="1.0" encoding="utf-8"?>
-<w:hdr xmlns:wpc="http://schemas.microsoft.com/office/word/2010/wordprocessingCanvas" xmlns:cx="http://schemas.microsoft.com/office/drawing/2014/chartex" xmlns:cx1="http://schemas.microsoft.com/office/drawing/2015/9/8/chartex" xmlns:cx2="http://schemas.microsoft.com/office/drawing/2015/10/21/chartex" xmlns:cx3="http://schemas.microsoft.com/office/drawing/2016/5/9/chartex" xmlns:cx4="http://schemas.microsoft.com/office/drawing/2016/5/10/chartex" xmlns:cx5="http://schemas.microsoft.com/office/drawing/2016/5/11/chartex" xmlns:cx6="http://schemas.microsoft.com/office/drawing/2016/5/12/chartex" xmlns:cx7="http://schemas.microsoft.com/office/drawing/2016/5/13/chartex" xmlns:cx8="http://schemas.microsoft.com/office/drawing/2016/5/14/chartex" xmlns:mc="http://schemas.openxmlformats.org/markup-compatibility/2006" xmlns:aink="http://schemas.microsoft.com/office/drawing/2016/ink" xmlns:am3d="http://schemas.microsoft.com/office/drawing/2017/model3d" xmlns:o="urn:schemas-microsoft-com:office:office" xmlns:r="http://schemas.openxmlformats.org/officeDocument/2006/relationships" xmlns:m="http://schemas.openxmlformats.org/officeDocument/2006/math" xmlns:v="urn:schemas-microsoft-com:vml" xmlns:wp14="http://schemas.microsoft.com/office/word/2010/wordprocessingDrawing" xmlns:wp="http://schemas.openxmlformats.org/drawingml/2006/wordprocessingDrawing" xmlns:w10="urn:schemas-microsoft-com:office:word" xmlns:w="http://schemas.openxmlformats.org/wordprocessingml/2006/main" xmlns:w14="http://schemas.microsoft.com/office/word/2010/wordml" xmlns:w15="http://schemas.microsoft.com/office/word/2012/wordml" xmlns:w16cid="http://schemas.microsoft.com/office/word/2016/wordml/cid" xmlns:w16se="http://schemas.microsoft.com/office/word/2015/wordml/symex" xmlns:wpg="http://schemas.microsoft.com/office/word/2010/wordprocessingGroup" xmlns:wpi="http://schemas.microsoft.com/office/word/2010/wordprocessingInk" xmlns:wne="http://schemas.microsoft.com/office/word/2006/wordml" xmlns:wps="http://schemas.microsoft.com/office/word/2010/wordprocessingShape" mc:Ignorable="w14 w15 w16se w16cid wp14">
+<w:hdr xmlns:wpc="http://schemas.microsoft.com/office/word/2010/wordprocessingCanvas" xmlns:mc="http://schemas.openxmlformats.org/markup-compatibility/2006" xmlns:o="urn:schemas-microsoft-com:office:office" xmlns:r="http://schemas.openxmlformats.org/officeDocument/2006/relationships" xmlns:m="http://schemas.openxmlformats.org/officeDocument/2006/math" xmlns:v="urn:schemas-microsoft-com:vml" xmlns:wp14="http://schemas.microsoft.com/office/word/2010/wordprocessingDrawing" xmlns:wp="http://schemas.openxmlformats.org/drawingml/2006/wordprocessingDrawing" xmlns:w10="urn:schemas-microsoft-com:office:word" xmlns:w="http://schemas.openxmlformats.org/wordprocessingml/2006/main" xmlns:w14="http://schemas.microsoft.com/office/word/2010/wordml" xmlns:w15="http://schemas.microsoft.com/office/word/2012/wordml" xmlns:wpg="http://schemas.microsoft.com/office/word/2010/wordprocessingGroup" xmlns:wpi="http://schemas.microsoft.com/office/word/2010/wordprocessingInk" xmlns:wne="http://schemas.microsoft.com/office/word/2006/wordml" xmlns:wps="http://schemas.microsoft.com/office/word/2010/wordprocessingShape" mc:Ignorable="w14 w15 wp14">
   <w:p>
     <w:pPr>
       <w:pStyle w:val="Header2"/>
@@ -14764,7 +14788,7 @@
 </file>
 
 <file path=word/header4.xml><?xml version="1.0" encoding="utf-8"?>
-<w:hdr xmlns:wpc="http://schemas.microsoft.com/office/word/2010/wordprocessingCanvas" xmlns:cx="http://schemas.microsoft.com/office/drawing/2014/chartex" xmlns:cx1="http://schemas.microsoft.com/office/drawing/2015/9/8/chartex" xmlns:cx2="http://schemas.microsoft.com/office/drawing/2015/10/21/chartex" xmlns:cx3="http://schemas.microsoft.com/office/drawing/2016/5/9/chartex" xmlns:cx4="http://schemas.microsoft.com/office/drawing/2016/5/10/chartex" xmlns:cx5="http://schemas.microsoft.com/office/drawing/2016/5/11/chartex" xmlns:cx6="http://schemas.microsoft.com/office/drawing/2016/5/12/chartex" xmlns:cx7="http://schemas.microsoft.com/office/drawing/2016/5/13/chartex" xmlns:cx8="http://schemas.microsoft.com/office/drawing/2016/5/14/chartex" xmlns:mc="http://schemas.openxmlformats.org/markup-compatibility/2006" xmlns:aink="http://schemas.microsoft.com/office/drawing/2016/ink" xmlns:am3d="http://schemas.microsoft.com/office/drawing/2017/model3d" xmlns:o="urn:schemas-microsoft-com:office:office" xmlns:r="http://schemas.openxmlformats.org/officeDocument/2006/relationships" xmlns:m="http://schemas.openxmlformats.org/officeDocument/2006/math" xmlns:v="urn:schemas-microsoft-com:vml" xmlns:wp14="http://schemas.microsoft.com/office/word/2010/wordprocessingDrawing" xmlns:wp="http://schemas.openxmlformats.org/drawingml/2006/wordprocessingDrawing" xmlns:w10="urn:schemas-microsoft-com:office:word" xmlns:w="http://schemas.openxmlformats.org/wordprocessingml/2006/main" xmlns:w14="http://schemas.microsoft.com/office/word/2010/wordml" xmlns:w15="http://schemas.microsoft.com/office/word/2012/wordml" xmlns:w16cid="http://schemas.microsoft.com/office/word/2016/wordml/cid" xmlns:w16se="http://schemas.microsoft.com/office/word/2015/wordml/symex" xmlns:wpg="http://schemas.microsoft.com/office/word/2010/wordprocessingGroup" xmlns:wpi="http://schemas.microsoft.com/office/word/2010/wordprocessingInk" xmlns:wne="http://schemas.microsoft.com/office/word/2006/wordml" xmlns:wps="http://schemas.microsoft.com/office/word/2010/wordprocessingShape" mc:Ignorable="w14 w15 w16se w16cid wp14">
+<w:hdr xmlns:wpc="http://schemas.microsoft.com/office/word/2010/wordprocessingCanvas" xmlns:mc="http://schemas.openxmlformats.org/markup-compatibility/2006" xmlns:o="urn:schemas-microsoft-com:office:office" xmlns:r="http://schemas.openxmlformats.org/officeDocument/2006/relationships" xmlns:m="http://schemas.openxmlformats.org/officeDocument/2006/math" xmlns:v="urn:schemas-microsoft-com:vml" xmlns:wp14="http://schemas.microsoft.com/office/word/2010/wordprocessingDrawing" xmlns:wp="http://schemas.openxmlformats.org/drawingml/2006/wordprocessingDrawing" xmlns:w10="urn:schemas-microsoft-com:office:word" xmlns:w="http://schemas.openxmlformats.org/wordprocessingml/2006/main" xmlns:w14="http://schemas.microsoft.com/office/word/2010/wordml" xmlns:w15="http://schemas.microsoft.com/office/word/2012/wordml" xmlns:wpg="http://schemas.microsoft.com/office/word/2010/wordprocessingGroup" xmlns:wpi="http://schemas.microsoft.com/office/word/2010/wordprocessingInk" xmlns:wne="http://schemas.microsoft.com/office/word/2006/wordml" xmlns:wps="http://schemas.microsoft.com/office/word/2010/wordprocessingShape" mc:Ignorable="w14 w15 wp14">
   <w:p>
     <w:pPr>
       <w:pStyle w:val="Header2"/>
@@ -14782,7 +14806,7 @@
 </file>
 
 <file path=word/numbering.xml><?xml version="1.0" encoding="utf-8"?>
-<w:numbering xmlns:wpc="http://schemas.microsoft.com/office/word/2010/wordprocessingCanvas" xmlns:cx="http://schemas.microsoft.com/office/drawing/2014/chartex" xmlns:cx1="http://schemas.microsoft.com/office/drawing/2015/9/8/chartex" xmlns:cx2="http://schemas.microsoft.com/office/drawing/2015/10/21/chartex" xmlns:cx3="http://schemas.microsoft.com/office/drawing/2016/5/9/chartex" xmlns:cx4="http://schemas.microsoft.com/office/drawing/2016/5/10/chartex" xmlns:cx5="http://schemas.microsoft.com/office/drawing/2016/5/11/chartex" xmlns:cx6="http://schemas.microsoft.com/office/drawing/2016/5/12/chartex" xmlns:cx7="http://schemas.microsoft.com/office/drawing/2016/5/13/chartex" xmlns:cx8="http://schemas.microsoft.com/office/drawing/2016/5/14/chartex" xmlns:mc="http://schemas.openxmlformats.org/markup-compatibility/2006" xmlns:aink="http://schemas.microsoft.com/office/drawing/2016/ink" xmlns:am3d="http://schemas.microsoft.com/office/drawing/2017/model3d" xmlns:o="urn:schemas-microsoft-com:office:office" xmlns:r="http://schemas.openxmlformats.org/officeDocument/2006/relationships" xmlns:m="http://schemas.openxmlformats.org/officeDocument/2006/math" xmlns:v="urn:schemas-microsoft-com:vml" xmlns:wp14="http://schemas.microsoft.com/office/word/2010/wordprocessingDrawing" xmlns:wp="http://schemas.openxmlformats.org/drawingml/2006/wordprocessingDrawing" xmlns:w10="urn:schemas-microsoft-com:office:word" xmlns:w="http://schemas.openxmlformats.org/wordprocessingml/2006/main" xmlns:w14="http://schemas.microsoft.com/office/word/2010/wordml" xmlns:w15="http://schemas.microsoft.com/office/word/2012/wordml" xmlns:w16cid="http://schemas.microsoft.com/office/word/2016/wordml/cid" xmlns:w16se="http://schemas.microsoft.com/office/word/2015/wordml/symex" xmlns:wpg="http://schemas.microsoft.com/office/word/2010/wordprocessingGroup" xmlns:wpi="http://schemas.microsoft.com/office/word/2010/wordprocessingInk" xmlns:wne="http://schemas.microsoft.com/office/word/2006/wordml" xmlns:wps="http://schemas.microsoft.com/office/word/2010/wordprocessingShape" mc:Ignorable="w14 w15 w16se w16cid wp14">
+<w:numbering xmlns:wpc="http://schemas.microsoft.com/office/word/2010/wordprocessingCanvas" xmlns:mc="http://schemas.openxmlformats.org/markup-compatibility/2006" xmlns:o="urn:schemas-microsoft-com:office:office" xmlns:r="http://schemas.openxmlformats.org/officeDocument/2006/relationships" xmlns:m="http://schemas.openxmlformats.org/officeDocument/2006/math" xmlns:v="urn:schemas-microsoft-com:vml" xmlns:wp14="http://schemas.microsoft.com/office/word/2010/wordprocessingDrawing" xmlns:wp="http://schemas.openxmlformats.org/drawingml/2006/wordprocessingDrawing" xmlns:w10="urn:schemas-microsoft-com:office:word" xmlns:w="http://schemas.openxmlformats.org/wordprocessingml/2006/main" xmlns:w14="http://schemas.microsoft.com/office/word/2010/wordml" xmlns:w15="http://schemas.microsoft.com/office/word/2012/wordml" xmlns:wpg="http://schemas.microsoft.com/office/word/2010/wordprocessingGroup" xmlns:wpi="http://schemas.microsoft.com/office/word/2010/wordprocessingInk" xmlns:wne="http://schemas.microsoft.com/office/word/2006/wordml" xmlns:wps="http://schemas.microsoft.com/office/word/2010/wordprocessingShape" mc:Ignorable="w14 w15 wp14">
   <w:abstractNum w:abstractNumId="0" w15:restartNumberingAfterBreak="0">
     <w:nsid w:val="01E25758"/>
     <w:multiLevelType w:val="hybridMultilevel"/>
@@ -17902,7 +17926,7 @@
     <w:lvl w:ilvl="0">
       <w:start w:val="1"/>
       <w:numFmt w:val="decimal"/>
-      <w:pStyle w:val="Ttulo1"/>
+      <w:pStyle w:val="Cabealho1"/>
       <w:lvlText w:val="%1."/>
       <w:lvlJc w:val="left"/>
       <w:pPr>
@@ -17915,7 +17939,7 @@
     <w:lvl w:ilvl="1">
       <w:start w:val="1"/>
       <w:numFmt w:val="decimal"/>
-      <w:pStyle w:val="Ttulo2"/>
+      <w:pStyle w:val="Cabealho2"/>
       <w:lvlText w:val="%1.%2."/>
       <w:lvlJc w:val="left"/>
       <w:pPr>
@@ -17928,7 +17952,7 @@
     <w:lvl w:ilvl="2">
       <w:start w:val="1"/>
       <w:numFmt w:val="decimal"/>
-      <w:pStyle w:val="Ttulo3"/>
+      <w:pStyle w:val="Cabealho3"/>
       <w:lvlText w:val="%1.%2.%3."/>
       <w:lvlJc w:val="left"/>
       <w:pPr>
@@ -17941,7 +17965,7 @@
     <w:lvl w:ilvl="3">
       <w:start w:val="1"/>
       <w:numFmt w:val="decimal"/>
-      <w:pStyle w:val="Ttulo4"/>
+      <w:pStyle w:val="Cabealho4"/>
       <w:lvlText w:val="%1.%2.%3.%4."/>
       <w:lvlJc w:val="left"/>
       <w:pPr>
@@ -20775,7 +20799,7 @@
 </file>
 
 <file path=word/styles.xml><?xml version="1.0" encoding="utf-8"?>
-<w:styles xmlns:mc="http://schemas.openxmlformats.org/markup-compatibility/2006" xmlns:r="http://schemas.openxmlformats.org/officeDocument/2006/relationships" xmlns:w="http://schemas.openxmlformats.org/wordprocessingml/2006/main" xmlns:w14="http://schemas.microsoft.com/office/word/2010/wordml" xmlns:w15="http://schemas.microsoft.com/office/word/2012/wordml" xmlns:w16cid="http://schemas.microsoft.com/office/word/2016/wordml/cid" xmlns:w16se="http://schemas.microsoft.com/office/word/2015/wordml/symex" mc:Ignorable="w14 w15 w16se w16cid">
+<w:styles xmlns:mc="http://schemas.openxmlformats.org/markup-compatibility/2006" xmlns:r="http://schemas.openxmlformats.org/officeDocument/2006/relationships" xmlns:w="http://schemas.openxmlformats.org/wordprocessingml/2006/main" xmlns:w14="http://schemas.microsoft.com/office/word/2010/wordml" xmlns:w15="http://schemas.microsoft.com/office/word/2012/wordml" mc:Ignorable="w14 w15">
   <w:docDefaults>
     <w:rPrDefault>
       <w:rPr>
@@ -20785,7 +20809,7 @@
     </w:rPrDefault>
     <w:pPrDefault/>
   </w:docDefaults>
-  <w:latentStyles w:defLockedState="0" w:defUIPriority="0" w:defSemiHidden="0" w:defUnhideWhenUsed="0" w:defQFormat="0" w:count="375">
+  <w:latentStyles w:defLockedState="0" w:defUIPriority="0" w:defSemiHidden="0" w:defUnhideWhenUsed="0" w:defQFormat="0" w:count="371">
     <w:lsdException w:name="Normal" w:qFormat="1"/>
     <w:lsdException w:name="heading 1" w:qFormat="1"/>
     <w:lsdException w:name="heading 2" w:qFormat="1"/>
@@ -21151,10 +21175,6 @@
     <w:lsdException w:name="List Table 5 Dark Accent 6" w:uiPriority="50"/>
     <w:lsdException w:name="List Table 6 Colorful Accent 6" w:uiPriority="51"/>
     <w:lsdException w:name="List Table 7 Colorful Accent 6" w:uiPriority="52"/>
-    <w:lsdException w:name="Mention" w:semiHidden="1" w:uiPriority="99" w:unhideWhenUsed="1"/>
-    <w:lsdException w:name="Smart Hyperlink" w:semiHidden="1" w:uiPriority="99" w:unhideWhenUsed="1"/>
-    <w:lsdException w:name="Hashtag" w:semiHidden="1" w:uiPriority="99" w:unhideWhenUsed="1"/>
-    <w:lsdException w:name="Unresolved Mention" w:semiHidden="1" w:uiPriority="99" w:unhideWhenUsed="1"/>
   </w:latentStyles>
   <w:style w:type="paragraph" w:default="1" w:styleId="Normal">
     <w:name w:val="Normal"/>
@@ -21170,11 +21190,11 @@
       <w:szCs w:val="24"/>
     </w:rPr>
   </w:style>
-  <w:style w:type="paragraph" w:styleId="Ttulo1">
+  <w:style w:type="paragraph" w:styleId="Cabealho1">
     <w:name w:val="heading 1"/>
     <w:basedOn w:val="Normal"/>
     <w:next w:val="Normal"/>
-    <w:link w:val="Ttulo1Carter"/>
+    <w:link w:val="Cabealho1Carter"/>
     <w:qFormat/>
     <w:rsid w:val="00B23406"/>
     <w:pPr>
@@ -21197,7 +21217,7 @@
       <w:szCs w:val="32"/>
     </w:rPr>
   </w:style>
-  <w:style w:type="paragraph" w:styleId="Ttulo2">
+  <w:style w:type="paragraph" w:styleId="Cabealho2">
     <w:name w:val="heading 2"/>
     <w:basedOn w:val="Normal"/>
     <w:next w:val="Normal"/>
@@ -21226,7 +21246,7 @@
       <w:szCs w:val="28"/>
     </w:rPr>
   </w:style>
-  <w:style w:type="paragraph" w:styleId="Ttulo3">
+  <w:style w:type="paragraph" w:styleId="Cabealho3">
     <w:name w:val="heading 3"/>
     <w:basedOn w:val="Normal"/>
     <w:next w:val="Normal"/>
@@ -21255,7 +21275,7 @@
       <w:szCs w:val="26"/>
     </w:rPr>
   </w:style>
-  <w:style w:type="paragraph" w:styleId="Ttulo4">
+  <w:style w:type="paragraph" w:styleId="Cabealho4">
     <w:name w:val="heading 4"/>
     <w:basedOn w:val="Normal"/>
     <w:next w:val="Normal"/>
@@ -21492,7 +21512,7 @@
       <w:sz w:val="32"/>
     </w:rPr>
   </w:style>
-  <w:style w:type="table" w:styleId="TabelacomGrelha">
+  <w:style w:type="table" w:styleId="Tabelacomgrelha">
     <w:name w:val="Table Grid"/>
     <w:basedOn w:val="Tabelanormal"/>
     <w:uiPriority w:val="59"/>
@@ -21628,7 +21648,7 @@
       <w:szCs w:val="20"/>
     </w:rPr>
   </w:style>
-  <w:style w:type="paragraph" w:customStyle="1" w:styleId="Ttulo10">
+  <w:style w:type="paragraph" w:customStyle="1" w:styleId="Ttulo1">
     <w:name w:val="Título1"/>
     <w:basedOn w:val="Normal"/>
     <w:next w:val="Normal"/>
@@ -21646,7 +21666,7 @@
   </w:style>
   <w:style w:type="paragraph" w:customStyle="1" w:styleId="ndicedeElementos">
     <w:name w:val="Índice de Elementos"/>
-    <w:basedOn w:val="Ttulo1"/>
+    <w:basedOn w:val="Cabealho1"/>
     <w:rsid w:val="00B23406"/>
     <w:pPr>
       <w:numPr>
@@ -21665,10 +21685,10 @@
       <w:iCs/>
     </w:rPr>
   </w:style>
-  <w:style w:type="character" w:customStyle="1" w:styleId="Ttulo1Carter">
-    <w:name w:val="Título 1 Caráter"/>
+  <w:style w:type="character" w:customStyle="1" w:styleId="Cabealho1Carter">
+    <w:name w:val="Cabeçalho 1 Caráter"/>
     <w:basedOn w:val="Tipodeletrapredefinidodopargrafo"/>
-    <w:link w:val="Ttulo1"/>
+    <w:link w:val="Cabealho1"/>
     <w:rsid w:val="008A3311"/>
     <w:rPr>
       <w:rFonts w:ascii="Impact" w:hAnsi="Impact" w:cs="Arial"/>
@@ -23594,7 +23614,7 @@
       <w:sz w:val="24"/>
     </w:rPr>
   </w:style>
-  <w:style w:type="character" w:styleId="nfaseDiscreta">
+  <w:style w:type="character" w:styleId="nfaseDiscreto">
     <w:name w:val="Subtle Emphasis"/>
     <w:basedOn w:val="Tipodeletrapredefinidodopargrafo"/>
     <w:uiPriority w:val="19"/>
@@ -24037,7 +24057,7 @@
 </file>
 
 <file path=customXml/itemProps1.xml><?xml version="1.0" encoding="utf-8"?>
-<ds:datastoreItem xmlns:ds="http://schemas.openxmlformats.org/officeDocument/2006/customXml" ds:itemID="{783AA001-C089-4E28-A9DA-F9AE3620FF05}">
+<ds:datastoreItem xmlns:ds="http://schemas.openxmlformats.org/officeDocument/2006/customXml" ds:itemID="{B61B85BC-D15F-499C-B576-13D4E0C07D13}">
   <ds:schemaRefs>
     <ds:schemaRef ds:uri="http://schemas.openxmlformats.org/officeDocument/2006/bibliography"/>
   </ds:schemaRefs>

</xml_diff>

<commit_message>
doc acs almost done
</commit_message>
<xml_diff>
--- a/Documento ACS/Modelo de Documento de Especificação de Requisitos.docx
+++ b/Documento ACS/Modelo de Documento de Especificação de Requisitos.docx
@@ -832,8 +832,30 @@
               <w:rPr>
                 <w:rFonts w:ascii="CMU Sans Serif" w:hAnsi="CMU Sans Serif" w:cs="CMU Sans Serif"/>
               </w:rPr>
-              <w:t>Nova versão do site feita com Bootstrap</w:t>
-            </w:r>
+              <w:t xml:space="preserve">Nova versão do </w:t>
+            </w:r>
+            <w:proofErr w:type="gramStart"/>
+            <w:r>
+              <w:rPr>
+                <w:rFonts w:ascii="CMU Sans Serif" w:hAnsi="CMU Sans Serif" w:cs="CMU Sans Serif"/>
+              </w:rPr>
+              <w:t>site</w:t>
+            </w:r>
+            <w:proofErr w:type="gramEnd"/>
+            <w:r>
+              <w:rPr>
+                <w:rFonts w:ascii="CMU Sans Serif" w:hAnsi="CMU Sans Serif" w:cs="CMU Sans Serif"/>
+              </w:rPr>
+              <w:t xml:space="preserve"> feita com </w:t>
+            </w:r>
+            <w:proofErr w:type="spellStart"/>
+            <w:r>
+              <w:rPr>
+                <w:rFonts w:ascii="CMU Sans Serif" w:hAnsi="CMU Sans Serif" w:cs="CMU Sans Serif"/>
+              </w:rPr>
+              <w:t>Bootstrap</w:t>
+            </w:r>
+            <w:proofErr w:type="spellEnd"/>
           </w:p>
         </w:tc>
       </w:tr>
@@ -2769,7 +2791,15 @@
             <w:rFonts w:ascii="CMU Sans Serif" w:hAnsi="CMU Sans Serif" w:cs="CMU Sans Serif"/>
             <w:noProof/>
           </w:rPr>
-          <w:t>Figura 3 – Fluxo básico do caso de uso &lt;nome do caso de uso&gt;</w:t>
+          <w:t xml:space="preserve">Figura 3 – Fluxo básico do caso de uso </w:t>
+        </w:r>
+        <w:r>
+          <w:rPr>
+            <w:rStyle w:val="Hiperligao"/>
+            <w:rFonts w:ascii="CMU Sans Serif" w:hAnsi="CMU Sans Serif" w:cs="CMU Sans Serif"/>
+            <w:noProof/>
+          </w:rPr>
+          <w:t>gestão de likes</w:t>
         </w:r>
         <w:r>
           <w:rPr>
@@ -4525,21 +4555,7 @@
       </w:r>
       <w:bookmarkEnd w:id="11"/>
     </w:p>
-    <w:p>
-      <w:pPr>
-        <w:spacing w:before="300"/>
-        <w:ind w:firstLine="284"/>
-        <w:rPr>
-          <w:rFonts w:ascii="CMU Sans Serif" w:hAnsi="CMU Sans Serif" w:cs="CMU Sans Serif"/>
-        </w:rPr>
-      </w:pPr>
-      <w:r>
-        <w:rPr>
-          <w:rFonts w:ascii="CMU Sans Serif" w:hAnsi="CMU Sans Serif" w:cs="CMU Sans Serif"/>
-        </w:rPr>
-        <w:t>Texto que contextualize o sistema e a sua necessidade na organização.</w:t>
-      </w:r>
-    </w:p>
+    <w:p/>
     <w:p>
       <w:pPr>
         <w:autoSpaceDE w:val="0"/>
@@ -4566,7 +4582,23 @@
           <w:rFonts w:ascii="CMU Sans Serif" w:hAnsi="CMU Sans Serif" w:cs="CMU Sans Serif"/>
           <w:szCs w:val="20"/>
         </w:rPr>
-        <w:t xml:space="preserve"> é um site que irá fornecer aos seus utilizadores resultados em direto e outros dados </w:t>
+        <w:t xml:space="preserve"> é um </w:t>
+      </w:r>
+      <w:proofErr w:type="gramStart"/>
+      <w:r>
+        <w:rPr>
+          <w:rFonts w:ascii="CMU Sans Serif" w:hAnsi="CMU Sans Serif" w:cs="CMU Sans Serif"/>
+          <w:szCs w:val="20"/>
+        </w:rPr>
+        <w:t>site</w:t>
+      </w:r>
+      <w:proofErr w:type="gramEnd"/>
+      <w:r>
+        <w:rPr>
+          <w:rFonts w:ascii="CMU Sans Serif" w:hAnsi="CMU Sans Serif" w:cs="CMU Sans Serif"/>
+          <w:szCs w:val="20"/>
+        </w:rPr>
+        <w:t xml:space="preserve"> que irá fornecer aos seus utilizadores resultados em direto e outros dados </w:t>
       </w:r>
       <w:r>
         <w:rPr>
@@ -4629,7 +4661,23 @@
           <w:rFonts w:ascii="CMU Sans Serif" w:hAnsi="CMU Sans Serif" w:cs="CMU Sans Serif"/>
           <w:szCs w:val="20"/>
         </w:rPr>
-        <w:t xml:space="preserve">o objetivo do nosso site, </w:t>
+        <w:t xml:space="preserve">o objetivo do nosso </w:t>
+      </w:r>
+      <w:proofErr w:type="gramStart"/>
+      <w:r>
+        <w:rPr>
+          <w:rFonts w:ascii="CMU Sans Serif" w:hAnsi="CMU Sans Serif" w:cs="CMU Sans Serif"/>
+          <w:szCs w:val="20"/>
+        </w:rPr>
+        <w:t>site</w:t>
+      </w:r>
+      <w:proofErr w:type="gramEnd"/>
+      <w:r>
+        <w:rPr>
+          <w:rFonts w:ascii="CMU Sans Serif" w:hAnsi="CMU Sans Serif" w:cs="CMU Sans Serif"/>
+          <w:szCs w:val="20"/>
+        </w:rPr>
+        <w:t xml:space="preserve">, </w:t>
       </w:r>
       <w:r>
         <w:rPr>
@@ -4656,7 +4704,6 @@
         <w:rPr>
           <w:rFonts w:ascii="CMU Sans Serif" w:hAnsi="CMU Sans Serif" w:cs="CMU Sans Serif"/>
           <w:szCs w:val="20"/>
-          <w:u w:val="single"/>
         </w:rPr>
       </w:pPr>
     </w:p>
@@ -5009,6 +5056,7 @@
                 <w:szCs w:val="16"/>
               </w:rPr>
             </w:pPr>
+            <w:proofErr w:type="gramStart"/>
             <w:r>
               <w:rPr>
                 <w:rFonts w:ascii="CMU Sans Serif" w:eastAsiaTheme="minorEastAsia" w:hAnsi="CMU Sans Serif" w:cs="CMU Sans Serif"/>
@@ -5018,6 +5066,7 @@
               </w:rPr>
               <w:t>Top marcadores</w:t>
             </w:r>
+            <w:proofErr w:type="gramEnd"/>
           </w:p>
         </w:tc>
         <w:tc>
@@ -5048,300 +5097,25 @@
           </w:p>
         </w:tc>
       </w:tr>
-      <w:tr>
-        <w:trPr>
-          <w:cnfStyle w:val="000000010000" w:firstRow="0" w:lastRow="0" w:firstColumn="0" w:lastColumn="0" w:oddVBand="0" w:evenVBand="0" w:oddHBand="0" w:evenHBand="1" w:firstRowFirstColumn="0" w:firstRowLastColumn="0" w:lastRowFirstColumn="0" w:lastRowLastColumn="0"/>
-          <w:trHeight w:val="284"/>
-        </w:trPr>
-        <w:tc>
-          <w:tcPr>
-            <w:cnfStyle w:val="001000000000" w:firstRow="0" w:lastRow="0" w:firstColumn="1" w:lastColumn="0" w:oddVBand="0" w:evenVBand="0" w:oddHBand="0" w:evenHBand="0" w:firstRowFirstColumn="0" w:firstRowLastColumn="0" w:lastRowFirstColumn="0" w:lastRowLastColumn="0"/>
-            <w:tcW w:w="1290" w:type="pct"/>
-            <w:noWrap/>
-          </w:tcPr>
-          <w:p>
-            <w:pPr>
-              <w:pStyle w:val="PargrafodaLista"/>
-              <w:numPr>
-                <w:ilvl w:val="0"/>
-                <w:numId w:val="10"/>
-              </w:numPr>
-              <w:spacing w:before="60" w:after="60"/>
-              <w:ind w:left="317" w:hanging="284"/>
-              <w:jc w:val="left"/>
-              <w:rPr>
-                <w:rFonts w:ascii="CMU Sans Serif" w:eastAsiaTheme="minorEastAsia" w:hAnsi="CMU Sans Serif" w:cs="CMU Sans Serif"/>
-                <w:color w:val="000000" w:themeColor="text1"/>
-                <w:sz w:val="16"/>
-                <w:szCs w:val="16"/>
-              </w:rPr>
-            </w:pPr>
-            <w:r>
-              <w:rPr>
-                <w:rFonts w:ascii="CMU Sans Serif" w:eastAsiaTheme="minorEastAsia" w:hAnsi="CMU Sans Serif" w:cs="CMU Sans Serif"/>
-                <w:color w:val="000000" w:themeColor="text1"/>
-                <w:sz w:val="16"/>
-                <w:szCs w:val="16"/>
-              </w:rPr>
-              <w:t>Notificações</w:t>
-            </w:r>
-          </w:p>
-        </w:tc>
-        <w:tc>
-          <w:tcPr>
-            <w:tcW w:w="3710" w:type="pct"/>
-          </w:tcPr>
-          <w:p>
-            <w:pPr>
-              <w:spacing w:before="60" w:after="60"/>
-              <w:ind w:firstLine="35"/>
-              <w:jc w:val="left"/>
-              <w:cnfStyle w:val="000000010000" w:firstRow="0" w:lastRow="0" w:firstColumn="0" w:lastColumn="0" w:oddVBand="0" w:evenVBand="0" w:oddHBand="0" w:evenHBand="1" w:firstRowFirstColumn="0" w:firstRowLastColumn="0" w:lastRowFirstColumn="0" w:lastRowLastColumn="0"/>
-              <w:rPr>
-                <w:rFonts w:ascii="CMU Sans Serif" w:eastAsiaTheme="minorEastAsia" w:hAnsi="CMU Sans Serif" w:cs="CMU Sans Serif"/>
-                <w:color w:val="000000" w:themeColor="text1"/>
-                <w:sz w:val="16"/>
-                <w:szCs w:val="16"/>
-              </w:rPr>
-            </w:pPr>
-            <w:r>
-              <w:rPr>
-                <w:rFonts w:ascii="CMU Sans Serif" w:hAnsi="CMU Sans Serif" w:cs="CMU Sans Serif"/>
-                <w:sz w:val="16"/>
-                <w:szCs w:val="16"/>
-              </w:rPr>
-              <w:t>Dando a opção aos utilizadores de escolher equipas favoritas, disponibilizamos notificações sobre quando começam os jogos dessas equipas.</w:t>
-            </w:r>
-          </w:p>
-        </w:tc>
-      </w:tr>
-      <w:tr>
-        <w:trPr>
-          <w:cnfStyle w:val="000000100000" w:firstRow="0" w:lastRow="0" w:firstColumn="0" w:lastColumn="0" w:oddVBand="0" w:evenVBand="0" w:oddHBand="1" w:evenHBand="0" w:firstRowFirstColumn="0" w:firstRowLastColumn="0" w:lastRowFirstColumn="0" w:lastRowLastColumn="0"/>
-          <w:trHeight w:val="544"/>
-        </w:trPr>
-        <w:tc>
-          <w:tcPr>
-            <w:cnfStyle w:val="001000000000" w:firstRow="0" w:lastRow="0" w:firstColumn="1" w:lastColumn="0" w:oddVBand="0" w:evenVBand="0" w:oddHBand="0" w:evenHBand="0" w:firstRowFirstColumn="0" w:firstRowLastColumn="0" w:lastRowFirstColumn="0" w:lastRowLastColumn="0"/>
-            <w:tcW w:w="1290" w:type="pct"/>
-            <w:tcBorders>
-              <w:bottom w:val="none" w:sz="0" w:space="0" w:color="auto"/>
-            </w:tcBorders>
-            <w:noWrap/>
-          </w:tcPr>
-          <w:p>
-            <w:pPr>
-              <w:pStyle w:val="PargrafodaLista"/>
-              <w:numPr>
-                <w:ilvl w:val="0"/>
-                <w:numId w:val="10"/>
-              </w:numPr>
-              <w:spacing w:before="60" w:after="60"/>
-              <w:ind w:left="317" w:hanging="284"/>
-              <w:jc w:val="left"/>
-              <w:rPr>
-                <w:rFonts w:ascii="CMU Sans Serif" w:eastAsiaTheme="minorEastAsia" w:hAnsi="CMU Sans Serif" w:cs="CMU Sans Serif"/>
-                <w:color w:val="000000" w:themeColor="text1"/>
-                <w:sz w:val="16"/>
-                <w:szCs w:val="16"/>
-              </w:rPr>
-            </w:pPr>
-            <w:r>
-              <w:rPr>
-                <w:rFonts w:ascii="CMU Sans Serif" w:eastAsiaTheme="minorEastAsia" w:hAnsi="CMU Sans Serif" w:cs="CMU Sans Serif"/>
-                <w:color w:val="000000" w:themeColor="text1"/>
-                <w:sz w:val="16"/>
-                <w:szCs w:val="16"/>
-              </w:rPr>
-              <w:t>Secção de comentários</w:t>
-            </w:r>
-          </w:p>
-        </w:tc>
-        <w:tc>
-          <w:tcPr>
-            <w:tcW w:w="3710" w:type="pct"/>
-            <w:tcBorders>
-              <w:bottom w:val="none" w:sz="0" w:space="0" w:color="auto"/>
-            </w:tcBorders>
-          </w:tcPr>
-          <w:p>
-            <w:pPr>
-              <w:spacing w:before="60" w:after="60"/>
-              <w:ind w:firstLine="35"/>
-              <w:jc w:val="left"/>
-              <w:cnfStyle w:val="000000100000" w:firstRow="0" w:lastRow="0" w:firstColumn="0" w:lastColumn="0" w:oddVBand="0" w:evenVBand="0" w:oddHBand="1" w:evenHBand="0" w:firstRowFirstColumn="0" w:firstRowLastColumn="0" w:lastRowFirstColumn="0" w:lastRowLastColumn="0"/>
-              <w:rPr>
-                <w:rFonts w:ascii="CMU Sans Serif" w:eastAsiaTheme="minorEastAsia" w:hAnsi="CMU Sans Serif" w:cs="CMU Sans Serif"/>
-                <w:color w:val="000000" w:themeColor="text1"/>
-                <w:sz w:val="16"/>
-                <w:szCs w:val="16"/>
-              </w:rPr>
-            </w:pPr>
-            <w:r>
-              <w:rPr>
-                <w:rFonts w:ascii="CMU Sans Serif" w:hAnsi="CMU Sans Serif" w:cs="CMU Sans Serif"/>
-                <w:sz w:val="16"/>
-                <w:szCs w:val="16"/>
-              </w:rPr>
-              <w:t>Criar uma secção na página de cada jogo em que seja possível haver a discussão sobre o mesmo.</w:t>
-            </w:r>
-          </w:p>
-        </w:tc>
-      </w:tr>
-      <w:tr>
-        <w:trPr>
-          <w:cnfStyle w:val="000000010000" w:firstRow="0" w:lastRow="0" w:firstColumn="0" w:lastColumn="0" w:oddVBand="0" w:evenVBand="0" w:oddHBand="0" w:evenHBand="1" w:firstRowFirstColumn="0" w:firstRowLastColumn="0" w:lastRowFirstColumn="0" w:lastRowLastColumn="0"/>
-          <w:trHeight w:val="544"/>
-        </w:trPr>
-        <w:tc>
-          <w:tcPr>
-            <w:cnfStyle w:val="001000000000" w:firstRow="0" w:lastRow="0" w:firstColumn="1" w:lastColumn="0" w:oddVBand="0" w:evenVBand="0" w:oddHBand="0" w:evenHBand="0" w:firstRowFirstColumn="0" w:firstRowLastColumn="0" w:lastRowFirstColumn="0" w:lastRowLastColumn="0"/>
-            <w:tcW w:w="1290" w:type="pct"/>
-            <w:tcBorders>
-              <w:bottom w:val="none" w:sz="0" w:space="0" w:color="auto"/>
-            </w:tcBorders>
-            <w:noWrap/>
-          </w:tcPr>
-          <w:p>
-            <w:pPr>
-              <w:pStyle w:val="PargrafodaLista"/>
-              <w:numPr>
-                <w:ilvl w:val="0"/>
-                <w:numId w:val="10"/>
-              </w:numPr>
-              <w:spacing w:before="60" w:after="60"/>
-              <w:ind w:left="317" w:hanging="284"/>
-              <w:jc w:val="left"/>
-              <w:rPr>
-                <w:rFonts w:ascii="CMU Sans Serif" w:eastAsiaTheme="minorEastAsia" w:hAnsi="CMU Sans Serif" w:cs="CMU Sans Serif"/>
-                <w:color w:val="000000" w:themeColor="text1"/>
-                <w:sz w:val="16"/>
-                <w:szCs w:val="16"/>
-              </w:rPr>
-            </w:pPr>
-            <w:r>
-              <w:rPr>
-                <w:rFonts w:ascii="CMU Sans Serif" w:eastAsiaTheme="minorEastAsia" w:hAnsi="CMU Sans Serif" w:cs="CMU Sans Serif"/>
-                <w:color w:val="000000" w:themeColor="text1"/>
-                <w:sz w:val="16"/>
-                <w:szCs w:val="16"/>
-              </w:rPr>
-              <w:t xml:space="preserve">Sistema de </w:t>
-            </w:r>
-            <w:r>
-              <w:rPr>
-                <w:rFonts w:ascii="CMU Sans Serif" w:eastAsiaTheme="minorEastAsia" w:hAnsi="CMU Sans Serif" w:cs="CMU Sans Serif"/>
-                <w:color w:val="000000" w:themeColor="text1"/>
-                <w:sz w:val="16"/>
-                <w:szCs w:val="16"/>
-              </w:rPr>
-              <w:t>gostos</w:t>
-            </w:r>
-          </w:p>
-        </w:tc>
-        <w:tc>
-          <w:tcPr>
-            <w:tcW w:w="3710" w:type="pct"/>
-            <w:tcBorders>
-              <w:bottom w:val="none" w:sz="0" w:space="0" w:color="auto"/>
-            </w:tcBorders>
-          </w:tcPr>
-          <w:p>
-            <w:pPr>
-              <w:spacing w:before="60" w:after="60"/>
-              <w:ind w:firstLine="35"/>
-              <w:jc w:val="left"/>
-              <w:cnfStyle w:val="000000010000" w:firstRow="0" w:lastRow="0" w:firstColumn="0" w:lastColumn="0" w:oddVBand="0" w:evenVBand="0" w:oddHBand="0" w:evenHBand="1" w:firstRowFirstColumn="0" w:firstRowLastColumn="0" w:lastRowFirstColumn="0" w:lastRowLastColumn="0"/>
-              <w:rPr>
-                <w:rFonts w:ascii="CMU Sans Serif" w:hAnsi="CMU Sans Serif" w:cs="CMU Sans Serif"/>
-                <w:sz w:val="16"/>
-                <w:szCs w:val="16"/>
-              </w:rPr>
-            </w:pPr>
-            <w:r>
-              <w:rPr>
-                <w:rFonts w:ascii="CMU Sans Serif" w:hAnsi="CMU Sans Serif" w:cs="CMU Sans Serif"/>
-                <w:sz w:val="16"/>
-                <w:szCs w:val="16"/>
-              </w:rPr>
-              <w:t>Gerar uma votação entre os utilizadores sobre as suas equipas/jogadores favoritos, fazendo uma classificação destas mesmas.</w:t>
-            </w:r>
-          </w:p>
-        </w:tc>
-      </w:tr>
-      <w:tr>
-        <w:trPr>
-          <w:cnfStyle w:val="000000100000" w:firstRow="0" w:lastRow="0" w:firstColumn="0" w:lastColumn="0" w:oddVBand="0" w:evenVBand="0" w:oddHBand="1" w:evenHBand="0" w:firstRowFirstColumn="0" w:firstRowLastColumn="0" w:lastRowFirstColumn="0" w:lastRowLastColumn="0"/>
-          <w:trHeight w:val="544"/>
-        </w:trPr>
-        <w:tc>
-          <w:tcPr>
-            <w:cnfStyle w:val="001000000000" w:firstRow="0" w:lastRow="0" w:firstColumn="1" w:lastColumn="0" w:oddVBand="0" w:evenVBand="0" w:oddHBand="0" w:evenHBand="0" w:firstRowFirstColumn="0" w:firstRowLastColumn="0" w:lastRowFirstColumn="0" w:lastRowLastColumn="0"/>
-            <w:tcW w:w="1290" w:type="pct"/>
-            <w:tcBorders>
-              <w:bottom w:val="single" w:sz="12" w:space="0" w:color="000000"/>
-            </w:tcBorders>
-            <w:noWrap/>
-          </w:tcPr>
-          <w:p>
-            <w:pPr>
-              <w:pStyle w:val="PargrafodaLista"/>
-              <w:numPr>
-                <w:ilvl w:val="0"/>
-                <w:numId w:val="10"/>
-              </w:numPr>
-              <w:spacing w:before="60" w:after="60"/>
-              <w:ind w:left="317" w:hanging="284"/>
-              <w:jc w:val="left"/>
-              <w:rPr>
-                <w:rFonts w:ascii="CMU Sans Serif" w:eastAsiaTheme="minorEastAsia" w:hAnsi="CMU Sans Serif" w:cs="CMU Sans Serif"/>
-                <w:color w:val="000000" w:themeColor="text1"/>
-                <w:sz w:val="16"/>
-                <w:szCs w:val="16"/>
-              </w:rPr>
-            </w:pPr>
-            <w:r>
-              <w:rPr>
-                <w:rFonts w:ascii="CMU Sans Serif" w:eastAsiaTheme="minorEastAsia" w:hAnsi="CMU Sans Serif" w:cs="CMU Sans Serif"/>
-                <w:color w:val="000000" w:themeColor="text1"/>
-                <w:sz w:val="16"/>
-                <w:szCs w:val="16"/>
-              </w:rPr>
-              <w:t>Sistema administrador/ utilizador</w:t>
-            </w:r>
-          </w:p>
-        </w:tc>
-        <w:tc>
-          <w:tcPr>
-            <w:tcW w:w="3710" w:type="pct"/>
-            <w:tcBorders>
-              <w:bottom w:val="single" w:sz="12" w:space="0" w:color="000000"/>
-            </w:tcBorders>
-          </w:tcPr>
-          <w:p>
-            <w:pPr>
-              <w:spacing w:before="60" w:after="60"/>
-              <w:ind w:firstLine="35"/>
-              <w:jc w:val="left"/>
-              <w:cnfStyle w:val="000000100000" w:firstRow="0" w:lastRow="0" w:firstColumn="0" w:lastColumn="0" w:oddVBand="0" w:evenVBand="0" w:oddHBand="1" w:evenHBand="0" w:firstRowFirstColumn="0" w:firstRowLastColumn="0" w:lastRowFirstColumn="0" w:lastRowLastColumn="0"/>
-              <w:rPr>
-                <w:rFonts w:ascii="CMU Sans Serif" w:hAnsi="CMU Sans Serif" w:cs="CMU Sans Serif"/>
-                <w:sz w:val="16"/>
-                <w:szCs w:val="16"/>
-              </w:rPr>
-            </w:pPr>
-            <w:r>
-              <w:rPr>
-                <w:rFonts w:ascii="CMU Sans Serif" w:hAnsi="CMU Sans Serif" w:cs="CMU Sans Serif"/>
-                <w:sz w:val="16"/>
-                <w:szCs w:val="16"/>
-              </w:rPr>
-              <w:t>Distinguir os administradores dos utilizadores.</w:t>
-            </w:r>
-          </w:p>
-        </w:tc>
-      </w:tr>
     </w:tbl>
+    <w:p>
+      <w:pPr>
+        <w:autoSpaceDE w:val="0"/>
+        <w:autoSpaceDN w:val="0"/>
+        <w:adjustRightInd w:val="0"/>
+        <w:spacing w:after="0"/>
+        <w:ind w:firstLine="0"/>
+        <w:rPr>
+          <w:rFonts w:ascii="CMU Sans Serif" w:hAnsi="CMU Sans Serif" w:cs="CMU Sans Serif"/>
+          <w:szCs w:val="20"/>
+        </w:rPr>
+      </w:pPr>
+    </w:p>
+    <w:p>
+      <w:r>
+        <w:br w:type="page"/>
+      </w:r>
+    </w:p>
     <w:p>
       <w:pPr>
         <w:autoSpaceDE w:val="0"/>
@@ -5356,11 +5130,6 @@
       </w:pPr>
     </w:p>
     <w:p>
-      <w:r>
-        <w:br w:type="page"/>
-      </w:r>
-    </w:p>
-    <w:p>
       <w:pPr>
         <w:autoSpaceDE w:val="0"/>
         <w:autoSpaceDN w:val="0"/>
@@ -5372,6 +5141,41 @@
           <w:szCs w:val="20"/>
         </w:rPr>
       </w:pPr>
+      <w:r>
+        <w:rPr>
+          <w:rFonts w:ascii="CMU Sans Serif" w:hAnsi="CMU Sans Serif" w:cs="CMU Sans Serif"/>
+          <w:szCs w:val="20"/>
+        </w:rPr>
+        <w:t>R</w:t>
+      </w:r>
+      <w:r>
+        <w:rPr>
+          <w:rFonts w:ascii="CMU Sans Serif" w:hAnsi="CMU Sans Serif" w:cs="CMU Sans Serif"/>
+          <w:szCs w:val="20"/>
+        </w:rPr>
+        <w:t xml:space="preserve">esumo sobre os principais </w:t>
+      </w:r>
+      <w:r>
+        <w:rPr>
+          <w:rFonts w:ascii="CMU Sans Serif" w:hAnsi="CMU Sans Serif" w:cs="CMU Sans Serif"/>
+          <w:szCs w:val="20"/>
+        </w:rPr>
+        <w:t>aspetos</w:t>
+      </w:r>
+      <w:r>
+        <w:rPr>
+          <w:rFonts w:ascii="CMU Sans Serif" w:hAnsi="CMU Sans Serif" w:cs="CMU Sans Serif"/>
+          <w:szCs w:val="20"/>
+        </w:rPr>
+        <w:t xml:space="preserve"> tecnológicos do sistema</w:t>
+      </w:r>
+      <w:r>
+        <w:rPr>
+          <w:rFonts w:ascii="CMU Sans Serif" w:hAnsi="CMU Sans Serif" w:cs="CMU Sans Serif"/>
+          <w:szCs w:val="20"/>
+        </w:rPr>
+        <w:t>.</w:t>
+      </w:r>
     </w:p>
     <w:p>
       <w:pPr>
@@ -5390,35 +5194,23 @@
           <w:rFonts w:ascii="CMU Sans Serif" w:hAnsi="CMU Sans Serif" w:cs="CMU Sans Serif"/>
           <w:szCs w:val="20"/>
         </w:rPr>
-        <w:t>R</w:t>
-      </w:r>
+        <w:t xml:space="preserve">Para que consigamos fornecer aos nossos utilizadores os dados que pretendem em direto, necessitamos de </w:t>
+      </w:r>
+      <w:proofErr w:type="gramStart"/>
       <w:r>
         <w:rPr>
           <w:rFonts w:ascii="CMU Sans Serif" w:hAnsi="CMU Sans Serif" w:cs="CMU Sans Serif"/>
           <w:szCs w:val="20"/>
         </w:rPr>
-        <w:t xml:space="preserve">esumo sobre os principais </w:t>
-      </w:r>
+        <w:t>um API</w:t>
+      </w:r>
+      <w:proofErr w:type="gramEnd"/>
       <w:r>
         <w:rPr>
           <w:rFonts w:ascii="CMU Sans Serif" w:hAnsi="CMU Sans Serif" w:cs="CMU Sans Serif"/>
           <w:szCs w:val="20"/>
         </w:rPr>
-        <w:t>aspetos</w:t>
-      </w:r>
-      <w:r>
-        <w:rPr>
-          <w:rFonts w:ascii="CMU Sans Serif" w:hAnsi="CMU Sans Serif" w:cs="CMU Sans Serif"/>
-          <w:szCs w:val="20"/>
-        </w:rPr>
-        <w:t xml:space="preserve"> tecnológicos do sistema</w:t>
-      </w:r>
-      <w:r>
-        <w:rPr>
-          <w:rFonts w:ascii="CMU Sans Serif" w:hAnsi="CMU Sans Serif" w:cs="CMU Sans Serif"/>
-          <w:szCs w:val="20"/>
-        </w:rPr>
-        <w:t>.</w:t>
+        <w:t xml:space="preserve"> que faça esse trabalho, sendo este o ponto principal do site. </w:t>
       </w:r>
     </w:p>
     <w:p>
@@ -5433,45 +5225,52 @@
           <w:szCs w:val="20"/>
         </w:rPr>
       </w:pPr>
-    </w:p>
-    <w:p>
-      <w:pPr>
-        <w:autoSpaceDE w:val="0"/>
-        <w:autoSpaceDN w:val="0"/>
-        <w:adjustRightInd w:val="0"/>
-        <w:spacing w:after="0"/>
-        <w:ind w:firstLine="284"/>
+      <w:r>
         <w:rPr>
           <w:rFonts w:ascii="CMU Sans Serif" w:hAnsi="CMU Sans Serif" w:cs="CMU Sans Serif"/>
           <w:szCs w:val="20"/>
         </w:rPr>
-      </w:pPr>
-    </w:p>
-    <w:p>
-      <w:pPr>
-        <w:autoSpaceDE w:val="0"/>
-        <w:autoSpaceDN w:val="0"/>
-        <w:adjustRightInd w:val="0"/>
-        <w:spacing w:after="0"/>
-        <w:ind w:firstLine="284"/>
+        <w:t xml:space="preserve">Os utilizadores vão ter a </w:t>
+      </w:r>
+      <w:proofErr w:type="spellStart"/>
+      <w:r>
         <w:rPr>
           <w:rFonts w:ascii="CMU Sans Serif" w:hAnsi="CMU Sans Serif" w:cs="CMU Sans Serif"/>
           <w:szCs w:val="20"/>
         </w:rPr>
-      </w:pPr>
-    </w:p>
-    <w:p>
-      <w:pPr>
-        <w:autoSpaceDE w:val="0"/>
-        <w:autoSpaceDN w:val="0"/>
-        <w:adjustRightInd w:val="0"/>
-        <w:spacing w:after="0"/>
-        <w:ind w:firstLine="284"/>
+        <w:t>opcão</w:t>
+      </w:r>
+      <w:proofErr w:type="spellEnd"/>
+      <w:r>
         <w:rPr>
           <w:rFonts w:ascii="CMU Sans Serif" w:hAnsi="CMU Sans Serif" w:cs="CMU Sans Serif"/>
           <w:szCs w:val="20"/>
         </w:rPr>
-      </w:pPr>
+        <w:t xml:space="preserve"> de </w:t>
+      </w:r>
+      <w:r>
+        <w:rPr>
+          <w:rFonts w:ascii="CMU Sans Serif" w:hAnsi="CMU Sans Serif" w:cs="CMU Sans Serif"/>
+          <w:szCs w:val="20"/>
+        </w:rPr>
+        <w:t xml:space="preserve">por </w:t>
+      </w:r>
+      <w:proofErr w:type="spellStart"/>
+      <w:r>
+        <w:rPr>
+          <w:rFonts w:ascii="CMU Sans Serif" w:hAnsi="CMU Sans Serif" w:cs="CMU Sans Serif"/>
+          <w:szCs w:val="20"/>
+        </w:rPr>
+        <w:t>likes</w:t>
+      </w:r>
+      <w:proofErr w:type="spellEnd"/>
+      <w:r>
+        <w:rPr>
+          <w:rFonts w:ascii="CMU Sans Serif" w:hAnsi="CMU Sans Serif" w:cs="CMU Sans Serif"/>
+          <w:szCs w:val="20"/>
+        </w:rPr>
+        <w:t xml:space="preserve"> na equipa, desporto e/ou liga que assim desejarem e com estes gostos, os utilizadores vão poder receber notificações referentes aos mesmos.</w:t>
+      </w:r>
     </w:p>
     <w:p>
       <w:pPr>
@@ -5788,6 +5587,15 @@
                 <w:szCs w:val="16"/>
               </w:rPr>
             </w:pPr>
+            <w:r>
+              <w:rPr>
+                <w:rFonts w:ascii="CMU Sans Serif" w:eastAsiaTheme="minorEastAsia" w:hAnsi="CMU Sans Serif" w:cs="CMU Sans Serif"/>
+                <w:color w:val="000000" w:themeColor="text1"/>
+                <w:sz w:val="16"/>
+                <w:szCs w:val="16"/>
+              </w:rPr>
+              <w:t>Notificações</w:t>
+            </w:r>
           </w:p>
         </w:tc>
         <w:tc>
@@ -5807,6 +5615,14 @@
                 <w:szCs w:val="16"/>
               </w:rPr>
             </w:pPr>
+            <w:r>
+              <w:rPr>
+                <w:rFonts w:ascii="CMU Sans Serif" w:hAnsi="CMU Sans Serif" w:cs="CMU Sans Serif"/>
+                <w:sz w:val="16"/>
+                <w:szCs w:val="16"/>
+              </w:rPr>
+              <w:t>Dando a opção aos utilizadores de escolher equipas favoritas, disponibilizamos notificações sobre quando começam os jogos dessas equipas.</w:t>
+            </w:r>
           </w:p>
         </w:tc>
       </w:tr>
@@ -5837,6 +5653,15 @@
                 <w:szCs w:val="16"/>
               </w:rPr>
             </w:pPr>
+            <w:r>
+              <w:rPr>
+                <w:rFonts w:ascii="CMU Sans Serif" w:eastAsiaTheme="minorEastAsia" w:hAnsi="CMU Sans Serif" w:cs="CMU Sans Serif"/>
+                <w:color w:val="000000" w:themeColor="text1"/>
+                <w:sz w:val="16"/>
+                <w:szCs w:val="16"/>
+              </w:rPr>
+              <w:t>Secção de comentários</w:t>
+            </w:r>
           </w:p>
         </w:tc>
         <w:tc>
@@ -5855,6 +5680,14 @@
                 <w:szCs w:val="16"/>
               </w:rPr>
             </w:pPr>
+            <w:r>
+              <w:rPr>
+                <w:rFonts w:ascii="CMU Sans Serif" w:hAnsi="CMU Sans Serif" w:cs="CMU Sans Serif"/>
+                <w:sz w:val="16"/>
+                <w:szCs w:val="16"/>
+              </w:rPr>
+              <w:t>Criar uma secção na página de cada jogo em que seja possível haver a discussão sobre o mesmo.</w:t>
+            </w:r>
           </w:p>
         </w:tc>
       </w:tr>
@@ -5885,6 +5718,24 @@
                 <w:szCs w:val="16"/>
               </w:rPr>
             </w:pPr>
+            <w:r>
+              <w:rPr>
+                <w:rFonts w:ascii="CMU Sans Serif" w:eastAsiaTheme="minorEastAsia" w:hAnsi="CMU Sans Serif" w:cs="CMU Sans Serif"/>
+                <w:color w:val="000000" w:themeColor="text1"/>
+                <w:sz w:val="16"/>
+                <w:szCs w:val="16"/>
+              </w:rPr>
+              <w:t xml:space="preserve">Sistema de </w:t>
+            </w:r>
+            <w:r>
+              <w:rPr>
+                <w:rFonts w:ascii="CMU Sans Serif" w:eastAsiaTheme="minorEastAsia" w:hAnsi="CMU Sans Serif" w:cs="CMU Sans Serif"/>
+                <w:color w:val="000000" w:themeColor="text1"/>
+                <w:sz w:val="16"/>
+                <w:szCs w:val="16"/>
+              </w:rPr>
+              <w:t>gostos</w:t>
+            </w:r>
           </w:p>
         </w:tc>
         <w:tc>
@@ -5903,6 +5754,80 @@
                 <w:szCs w:val="16"/>
               </w:rPr>
             </w:pPr>
+            <w:r>
+              <w:rPr>
+                <w:rFonts w:ascii="CMU Sans Serif" w:hAnsi="CMU Sans Serif" w:cs="CMU Sans Serif"/>
+                <w:sz w:val="16"/>
+                <w:szCs w:val="16"/>
+              </w:rPr>
+              <w:t>Gerar uma votação entre os utilizadores sobre as suas equipas/jogadores favoritos, fazendo uma classificação destas mesmas.</w:t>
+            </w:r>
+          </w:p>
+        </w:tc>
+      </w:tr>
+      <w:tr>
+        <w:trPr>
+          <w:cnfStyle w:val="000000100000" w:firstRow="0" w:lastRow="0" w:firstColumn="0" w:lastColumn="0" w:oddVBand="0" w:evenVBand="0" w:oddHBand="1" w:evenHBand="0" w:firstRowFirstColumn="0" w:firstRowLastColumn="0" w:lastRowFirstColumn="0" w:lastRowLastColumn="0"/>
+          <w:trHeight w:val="284"/>
+        </w:trPr>
+        <w:tc>
+          <w:tcPr>
+            <w:cnfStyle w:val="001000000000" w:firstRow="0" w:lastRow="0" w:firstColumn="1" w:lastColumn="0" w:oddVBand="0" w:evenVBand="0" w:oddHBand="0" w:evenHBand="0" w:firstRowFirstColumn="0" w:firstRowLastColumn="0" w:lastRowFirstColumn="0" w:lastRowLastColumn="0"/>
+            <w:tcW w:w="1194" w:type="pct"/>
+            <w:noWrap/>
+          </w:tcPr>
+          <w:p>
+            <w:pPr>
+              <w:pStyle w:val="PargrafodaLista"/>
+              <w:numPr>
+                <w:ilvl w:val="0"/>
+                <w:numId w:val="11"/>
+              </w:numPr>
+              <w:spacing w:before="60" w:after="60"/>
+              <w:ind w:left="318" w:hanging="318"/>
+              <w:jc w:val="left"/>
+              <w:rPr>
+                <w:rFonts w:ascii="CMU Sans Serif" w:eastAsiaTheme="minorEastAsia" w:hAnsi="CMU Sans Serif" w:cs="CMU Sans Serif"/>
+                <w:color w:val="000000" w:themeColor="text1"/>
+                <w:sz w:val="16"/>
+                <w:szCs w:val="16"/>
+              </w:rPr>
+            </w:pPr>
+            <w:r>
+              <w:rPr>
+                <w:rFonts w:ascii="CMU Sans Serif" w:eastAsiaTheme="minorEastAsia" w:hAnsi="CMU Sans Serif" w:cs="CMU Sans Serif"/>
+                <w:color w:val="000000" w:themeColor="text1"/>
+                <w:sz w:val="16"/>
+                <w:szCs w:val="16"/>
+              </w:rPr>
+              <w:t>Sistema administrador/ utilizador</w:t>
+            </w:r>
+          </w:p>
+        </w:tc>
+        <w:tc>
+          <w:tcPr>
+            <w:tcW w:w="3806" w:type="pct"/>
+          </w:tcPr>
+          <w:p>
+            <w:pPr>
+              <w:spacing w:before="60" w:after="60"/>
+              <w:ind w:firstLine="0"/>
+              <w:jc w:val="left"/>
+              <w:cnfStyle w:val="000000100000" w:firstRow="0" w:lastRow="0" w:firstColumn="0" w:lastColumn="0" w:oddVBand="0" w:evenVBand="0" w:oddHBand="1" w:evenHBand="0" w:firstRowFirstColumn="0" w:firstRowLastColumn="0" w:lastRowFirstColumn="0" w:lastRowLastColumn="0"/>
+              <w:rPr>
+                <w:rFonts w:ascii="CMU Sans Serif" w:hAnsi="CMU Sans Serif" w:cs="CMU Sans Serif"/>
+                <w:sz w:val="16"/>
+                <w:szCs w:val="16"/>
+              </w:rPr>
+            </w:pPr>
+            <w:r>
+              <w:rPr>
+                <w:rFonts w:ascii="CMU Sans Serif" w:hAnsi="CMU Sans Serif" w:cs="CMU Sans Serif"/>
+                <w:sz w:val="16"/>
+                <w:szCs w:val="16"/>
+              </w:rPr>
+              <w:t>Distinguir os administradores dos utilizadores.</w:t>
+            </w:r>
           </w:p>
         </w:tc>
       </w:tr>
@@ -6209,7 +6134,25 @@
                 <w:sz w:val="16"/>
                 <w:szCs w:val="16"/>
               </w:rPr>
-              <w:t>”, é um conjunto de rotinas e padrões estabelecidos por um software.</w:t>
+              <w:t xml:space="preserve">”, é um conjunto de rotinas e padrões estabelecidos por um </w:t>
+            </w:r>
+            <w:proofErr w:type="gramStart"/>
+            <w:r>
+              <w:rPr>
+                <w:rFonts w:ascii="CMU Sans Serif" w:hAnsi="CMU Sans Serif" w:cs="CMU Sans Serif"/>
+                <w:sz w:val="16"/>
+                <w:szCs w:val="16"/>
+              </w:rPr>
+              <w:t>software</w:t>
+            </w:r>
+            <w:proofErr w:type="gramEnd"/>
+            <w:r>
+              <w:rPr>
+                <w:rFonts w:ascii="CMU Sans Serif" w:hAnsi="CMU Sans Serif" w:cs="CMU Sans Serif"/>
+                <w:sz w:val="16"/>
+                <w:szCs w:val="16"/>
+              </w:rPr>
+              <w:t>.</w:t>
             </w:r>
           </w:p>
         </w:tc>
@@ -6236,6 +6179,7 @@
                 <w:szCs w:val="16"/>
               </w:rPr>
             </w:pPr>
+            <w:proofErr w:type="spellStart"/>
             <w:r>
               <w:rPr>
                 <w:rFonts w:ascii="CMU Sans Serif" w:hAnsi="CMU Sans Serif" w:cs="CMU Sans Serif"/>
@@ -6245,6 +6189,7 @@
               </w:rPr>
               <w:t>Bootstrap</w:t>
             </w:r>
+            <w:proofErr w:type="spellEnd"/>
           </w:p>
         </w:tc>
         <w:tc>
@@ -6314,8 +6259,42 @@
                 <w:szCs w:val="16"/>
                 <w:shd w:val="clear" w:color="auto" w:fill="FFFFFF"/>
               </w:rPr>
-              <w:t xml:space="preserve"> para sites e aplicações web usando HTML, CSS e JavaScript</w:t>
-            </w:r>
+              <w:t xml:space="preserve"> para </w:t>
+            </w:r>
+            <w:proofErr w:type="gramStart"/>
+            <w:r>
+              <w:rPr>
+                <w:rFonts w:cs="Arial"/>
+                <w:color w:val="222222"/>
+                <w:sz w:val="16"/>
+                <w:szCs w:val="16"/>
+                <w:shd w:val="clear" w:color="auto" w:fill="FFFFFF"/>
+              </w:rPr>
+              <w:t>sites</w:t>
+            </w:r>
+            <w:proofErr w:type="gramEnd"/>
+            <w:r>
+              <w:rPr>
+                <w:rFonts w:cs="Arial"/>
+                <w:color w:val="222222"/>
+                <w:sz w:val="16"/>
+                <w:szCs w:val="16"/>
+                <w:shd w:val="clear" w:color="auto" w:fill="FFFFFF"/>
+              </w:rPr>
+              <w:t xml:space="preserve"> e aplicações web usando HTML, CSS e </w:t>
+            </w:r>
+            <w:proofErr w:type="spellStart"/>
+            <w:r>
+              <w:rPr>
+                <w:rFonts w:cs="Arial"/>
+                <w:color w:val="222222"/>
+                <w:sz w:val="16"/>
+                <w:szCs w:val="16"/>
+                <w:shd w:val="clear" w:color="auto" w:fill="FFFFFF"/>
+              </w:rPr>
+              <w:t>JavaScript</w:t>
+            </w:r>
+            <w:proofErr w:type="spellEnd"/>
             <w:r>
               <w:rPr>
                 <w:rFonts w:cs="Arial"/>
@@ -6389,441 +6368,26 @@
                 <w:sz w:val="16"/>
                 <w:szCs w:val="16"/>
               </w:rPr>
-              <w:t>tre vários projetos de software.</w:t>
-            </w:r>
-          </w:p>
-        </w:tc>
-      </w:tr>
-      <w:tr>
-        <w:trPr>
-          <w:gridAfter w:val="1"/>
-          <w:cnfStyle w:val="000000010000" w:firstRow="0" w:lastRow="0" w:firstColumn="0" w:lastColumn="0" w:oddVBand="0" w:evenVBand="0" w:oddHBand="0" w:evenHBand="1" w:firstRowFirstColumn="0" w:firstRowLastColumn="0" w:lastRowFirstColumn="0" w:lastRowLastColumn="0"/>
-          <w:wAfter w:w="250" w:type="dxa"/>
-        </w:trPr>
-        <w:tc>
-          <w:tcPr>
-            <w:cnfStyle w:val="001000000000" w:firstRow="0" w:lastRow="0" w:firstColumn="1" w:lastColumn="0" w:oddVBand="0" w:evenVBand="0" w:oddHBand="0" w:evenHBand="0" w:firstRowFirstColumn="0" w:firstRowLastColumn="0" w:lastRowFirstColumn="0" w:lastRowLastColumn="0"/>
-            <w:tcW w:w="1843" w:type="dxa"/>
-          </w:tcPr>
-          <w:p>
-            <w:pPr>
-              <w:ind w:firstLine="0"/>
-              <w:jc w:val="left"/>
-              <w:rPr>
-                <w:rFonts w:ascii="CMU Sans Serif" w:hAnsi="CMU Sans Serif" w:cs="CMU Sans Serif"/>
-                <w:b/>
+              <w:t xml:space="preserve">tre vários projetos de </w:t>
+            </w:r>
+            <w:proofErr w:type="gramStart"/>
+            <w:r>
+              <w:rPr>
+                <w:rFonts w:ascii="CMU Sans Serif" w:hAnsi="CMU Sans Serif" w:cs="CMU Sans Serif"/>
                 <w:sz w:val="16"/>
                 <w:szCs w:val="16"/>
               </w:rPr>
-            </w:pPr>
-          </w:p>
-        </w:tc>
-        <w:tc>
-          <w:tcPr>
-            <w:tcW w:w="7513" w:type="dxa"/>
-          </w:tcPr>
-          <w:p>
-            <w:pPr>
-              <w:spacing w:line="240" w:lineRule="auto"/>
-              <w:ind w:firstLine="0"/>
-              <w:jc w:val="left"/>
-              <w:cnfStyle w:val="000000010000" w:firstRow="0" w:lastRow="0" w:firstColumn="0" w:lastColumn="0" w:oddVBand="0" w:evenVBand="0" w:oddHBand="0" w:evenHBand="1" w:firstRowFirstColumn="0" w:firstRowLastColumn="0" w:lastRowFirstColumn="0" w:lastRowLastColumn="0"/>
+              <w:t>software</w:t>
+            </w:r>
+            <w:proofErr w:type="gramEnd"/>
+            <w:r>
               <w:rPr>
                 <w:rFonts w:ascii="CMU Sans Serif" w:hAnsi="CMU Sans Serif" w:cs="CMU Sans Serif"/>
                 <w:sz w:val="16"/>
                 <w:szCs w:val="16"/>
               </w:rPr>
-            </w:pPr>
-          </w:p>
-        </w:tc>
-      </w:tr>
-      <w:tr>
-        <w:trPr>
-          <w:gridAfter w:val="1"/>
-          <w:cnfStyle w:val="000000100000" w:firstRow="0" w:lastRow="0" w:firstColumn="0" w:lastColumn="0" w:oddVBand="0" w:evenVBand="0" w:oddHBand="1" w:evenHBand="0" w:firstRowFirstColumn="0" w:firstRowLastColumn="0" w:lastRowFirstColumn="0" w:lastRowLastColumn="0"/>
-          <w:wAfter w:w="250" w:type="dxa"/>
-        </w:trPr>
-        <w:tc>
-          <w:tcPr>
-            <w:cnfStyle w:val="001000000000" w:firstRow="0" w:lastRow="0" w:firstColumn="1" w:lastColumn="0" w:oddVBand="0" w:evenVBand="0" w:oddHBand="0" w:evenHBand="0" w:firstRowFirstColumn="0" w:firstRowLastColumn="0" w:lastRowFirstColumn="0" w:lastRowLastColumn="0"/>
-            <w:tcW w:w="1843" w:type="dxa"/>
-          </w:tcPr>
-          <w:p>
-            <w:pPr>
-              <w:ind w:firstLine="0"/>
-              <w:jc w:val="left"/>
-              <w:rPr>
-                <w:rFonts w:ascii="CMU Sans Serif" w:hAnsi="CMU Sans Serif" w:cs="CMU Sans Serif"/>
-                <w:b/>
-                <w:sz w:val="16"/>
-                <w:szCs w:val="16"/>
-              </w:rPr>
-            </w:pPr>
-          </w:p>
-        </w:tc>
-        <w:tc>
-          <w:tcPr>
-            <w:tcW w:w="7513" w:type="dxa"/>
-          </w:tcPr>
-          <w:p>
-            <w:pPr>
-              <w:autoSpaceDE w:val="0"/>
-              <w:autoSpaceDN w:val="0"/>
-              <w:adjustRightInd w:val="0"/>
-              <w:spacing w:line="240" w:lineRule="auto"/>
-              <w:ind w:firstLine="0"/>
-              <w:jc w:val="left"/>
-              <w:cnfStyle w:val="000000100000" w:firstRow="0" w:lastRow="0" w:firstColumn="0" w:lastColumn="0" w:oddVBand="0" w:evenVBand="0" w:oddHBand="1" w:evenHBand="0" w:firstRowFirstColumn="0" w:firstRowLastColumn="0" w:lastRowFirstColumn="0" w:lastRowLastColumn="0"/>
-              <w:rPr>
-                <w:rFonts w:ascii="CMU Sans Serif" w:hAnsi="CMU Sans Serif" w:cs="CMU Sans Serif"/>
-                <w:sz w:val="16"/>
-                <w:szCs w:val="16"/>
-              </w:rPr>
-            </w:pPr>
-          </w:p>
-        </w:tc>
-      </w:tr>
-      <w:tr>
-        <w:trPr>
-          <w:gridAfter w:val="1"/>
-          <w:cnfStyle w:val="000000010000" w:firstRow="0" w:lastRow="0" w:firstColumn="0" w:lastColumn="0" w:oddVBand="0" w:evenVBand="0" w:oddHBand="0" w:evenHBand="1" w:firstRowFirstColumn="0" w:firstRowLastColumn="0" w:lastRowFirstColumn="0" w:lastRowLastColumn="0"/>
-          <w:wAfter w:w="250" w:type="dxa"/>
-        </w:trPr>
-        <w:tc>
-          <w:tcPr>
-            <w:cnfStyle w:val="001000000000" w:firstRow="0" w:lastRow="0" w:firstColumn="1" w:lastColumn="0" w:oddVBand="0" w:evenVBand="0" w:oddHBand="0" w:evenHBand="0" w:firstRowFirstColumn="0" w:firstRowLastColumn="0" w:lastRowFirstColumn="0" w:lastRowLastColumn="0"/>
-            <w:tcW w:w="1843" w:type="dxa"/>
-          </w:tcPr>
-          <w:p>
-            <w:pPr>
-              <w:ind w:firstLine="0"/>
-              <w:jc w:val="left"/>
-              <w:rPr>
-                <w:rFonts w:ascii="CMU Sans Serif" w:hAnsi="CMU Sans Serif" w:cs="CMU Sans Serif"/>
-                <w:b/>
-                <w:sz w:val="16"/>
-                <w:szCs w:val="16"/>
-              </w:rPr>
-            </w:pPr>
-          </w:p>
-        </w:tc>
-        <w:tc>
-          <w:tcPr>
-            <w:tcW w:w="7513" w:type="dxa"/>
-          </w:tcPr>
-          <w:p>
-            <w:pPr>
-              <w:ind w:firstLine="0"/>
-              <w:cnfStyle w:val="000000010000" w:firstRow="0" w:lastRow="0" w:firstColumn="0" w:lastColumn="0" w:oddVBand="0" w:evenVBand="0" w:oddHBand="0" w:evenHBand="1" w:firstRowFirstColumn="0" w:firstRowLastColumn="0" w:lastRowFirstColumn="0" w:lastRowLastColumn="0"/>
-              <w:rPr>
-                <w:rFonts w:ascii="CMU Sans Serif" w:hAnsi="CMU Sans Serif" w:cs="CMU Sans Serif"/>
-                <w:sz w:val="16"/>
-                <w:szCs w:val="16"/>
-              </w:rPr>
-            </w:pPr>
-          </w:p>
-        </w:tc>
-      </w:tr>
-      <w:tr>
-        <w:trPr>
-          <w:gridAfter w:val="1"/>
-          <w:cnfStyle w:val="000000100000" w:firstRow="0" w:lastRow="0" w:firstColumn="0" w:lastColumn="0" w:oddVBand="0" w:evenVBand="0" w:oddHBand="1" w:evenHBand="0" w:firstRowFirstColumn="0" w:firstRowLastColumn="0" w:lastRowFirstColumn="0" w:lastRowLastColumn="0"/>
-          <w:wAfter w:w="250" w:type="dxa"/>
-        </w:trPr>
-        <w:tc>
-          <w:tcPr>
-            <w:cnfStyle w:val="001000000000" w:firstRow="0" w:lastRow="0" w:firstColumn="1" w:lastColumn="0" w:oddVBand="0" w:evenVBand="0" w:oddHBand="0" w:evenHBand="0" w:firstRowFirstColumn="0" w:firstRowLastColumn="0" w:lastRowFirstColumn="0" w:lastRowLastColumn="0"/>
-            <w:tcW w:w="1843" w:type="dxa"/>
-          </w:tcPr>
-          <w:p>
-            <w:pPr>
-              <w:ind w:firstLine="0"/>
-              <w:jc w:val="left"/>
-              <w:rPr>
-                <w:rFonts w:ascii="CMU Sans Serif" w:hAnsi="CMU Sans Serif" w:cs="CMU Sans Serif"/>
-                <w:b/>
-                <w:sz w:val="16"/>
-                <w:szCs w:val="16"/>
-              </w:rPr>
-            </w:pPr>
-          </w:p>
-        </w:tc>
-        <w:tc>
-          <w:tcPr>
-            <w:tcW w:w="7513" w:type="dxa"/>
-          </w:tcPr>
-          <w:p>
-            <w:pPr>
-              <w:ind w:firstLine="0"/>
-              <w:jc w:val="left"/>
-              <w:cnfStyle w:val="000000100000" w:firstRow="0" w:lastRow="0" w:firstColumn="0" w:lastColumn="0" w:oddVBand="0" w:evenVBand="0" w:oddHBand="1" w:evenHBand="0" w:firstRowFirstColumn="0" w:firstRowLastColumn="0" w:lastRowFirstColumn="0" w:lastRowLastColumn="0"/>
-              <w:rPr>
-                <w:rFonts w:ascii="CMU Sans Serif" w:hAnsi="CMU Sans Serif" w:cs="CMU Sans Serif"/>
-                <w:sz w:val="16"/>
-                <w:szCs w:val="16"/>
-              </w:rPr>
-            </w:pPr>
-          </w:p>
-        </w:tc>
-      </w:tr>
-      <w:tr>
-        <w:trPr>
-          <w:gridAfter w:val="1"/>
-          <w:cnfStyle w:val="000000010000" w:firstRow="0" w:lastRow="0" w:firstColumn="0" w:lastColumn="0" w:oddVBand="0" w:evenVBand="0" w:oddHBand="0" w:evenHBand="1" w:firstRowFirstColumn="0" w:firstRowLastColumn="0" w:lastRowFirstColumn="0" w:lastRowLastColumn="0"/>
-          <w:wAfter w:w="250" w:type="dxa"/>
-        </w:trPr>
-        <w:tc>
-          <w:tcPr>
-            <w:cnfStyle w:val="001000000000" w:firstRow="0" w:lastRow="0" w:firstColumn="1" w:lastColumn="0" w:oddVBand="0" w:evenVBand="0" w:oddHBand="0" w:evenHBand="0" w:firstRowFirstColumn="0" w:firstRowLastColumn="0" w:lastRowFirstColumn="0" w:lastRowLastColumn="0"/>
-            <w:tcW w:w="1843" w:type="dxa"/>
-          </w:tcPr>
-          <w:p>
-            <w:pPr>
-              <w:ind w:firstLine="0"/>
-              <w:jc w:val="left"/>
-              <w:rPr>
-                <w:rFonts w:ascii="CMU Sans Serif" w:hAnsi="CMU Sans Serif" w:cs="CMU Sans Serif"/>
-                <w:b/>
-                <w:sz w:val="16"/>
-                <w:szCs w:val="16"/>
-              </w:rPr>
-            </w:pPr>
-          </w:p>
-        </w:tc>
-        <w:tc>
-          <w:tcPr>
-            <w:tcW w:w="7513" w:type="dxa"/>
-          </w:tcPr>
-          <w:p>
-            <w:pPr>
-              <w:spacing w:line="240" w:lineRule="auto"/>
-              <w:ind w:firstLine="0"/>
-              <w:jc w:val="left"/>
-              <w:cnfStyle w:val="000000010000" w:firstRow="0" w:lastRow="0" w:firstColumn="0" w:lastColumn="0" w:oddVBand="0" w:evenVBand="0" w:oddHBand="0" w:evenHBand="1" w:firstRowFirstColumn="0" w:firstRowLastColumn="0" w:lastRowFirstColumn="0" w:lastRowLastColumn="0"/>
-              <w:rPr>
-                <w:rFonts w:ascii="CMU Sans Serif" w:hAnsi="CMU Sans Serif" w:cs="CMU Sans Serif"/>
-                <w:sz w:val="16"/>
-                <w:szCs w:val="16"/>
-              </w:rPr>
-            </w:pPr>
-          </w:p>
-        </w:tc>
-      </w:tr>
-      <w:tr>
-        <w:trPr>
-          <w:gridAfter w:val="1"/>
-          <w:cnfStyle w:val="000000100000" w:firstRow="0" w:lastRow="0" w:firstColumn="0" w:lastColumn="0" w:oddVBand="0" w:evenVBand="0" w:oddHBand="1" w:evenHBand="0" w:firstRowFirstColumn="0" w:firstRowLastColumn="0" w:lastRowFirstColumn="0" w:lastRowLastColumn="0"/>
-          <w:wAfter w:w="250" w:type="dxa"/>
-        </w:trPr>
-        <w:tc>
-          <w:tcPr>
-            <w:cnfStyle w:val="001000000000" w:firstRow="0" w:lastRow="0" w:firstColumn="1" w:lastColumn="0" w:oddVBand="0" w:evenVBand="0" w:oddHBand="0" w:evenHBand="0" w:firstRowFirstColumn="0" w:firstRowLastColumn="0" w:lastRowFirstColumn="0" w:lastRowLastColumn="0"/>
-            <w:tcW w:w="1843" w:type="dxa"/>
-          </w:tcPr>
-          <w:p>
-            <w:pPr>
-              <w:ind w:firstLine="0"/>
-              <w:jc w:val="left"/>
-              <w:rPr>
-                <w:rFonts w:ascii="CMU Sans Serif" w:hAnsi="CMU Sans Serif" w:cs="CMU Sans Serif"/>
-                <w:b/>
-                <w:sz w:val="16"/>
-                <w:szCs w:val="16"/>
-              </w:rPr>
-            </w:pPr>
-          </w:p>
-        </w:tc>
-        <w:tc>
-          <w:tcPr>
-            <w:tcW w:w="7513" w:type="dxa"/>
-          </w:tcPr>
-          <w:p>
-            <w:pPr>
-              <w:spacing w:line="240" w:lineRule="auto"/>
-              <w:ind w:firstLine="0"/>
-              <w:jc w:val="left"/>
-              <w:cnfStyle w:val="000000100000" w:firstRow="0" w:lastRow="0" w:firstColumn="0" w:lastColumn="0" w:oddVBand="0" w:evenVBand="0" w:oddHBand="1" w:evenHBand="0" w:firstRowFirstColumn="0" w:firstRowLastColumn="0" w:lastRowFirstColumn="0" w:lastRowLastColumn="0"/>
-              <w:rPr>
-                <w:rFonts w:ascii="CMU Sans Serif" w:hAnsi="CMU Sans Serif" w:cs="CMU Sans Serif"/>
-                <w:sz w:val="16"/>
-                <w:szCs w:val="16"/>
-              </w:rPr>
-            </w:pPr>
-          </w:p>
-        </w:tc>
-      </w:tr>
-      <w:tr>
-        <w:trPr>
-          <w:gridAfter w:val="1"/>
-          <w:cnfStyle w:val="000000010000" w:firstRow="0" w:lastRow="0" w:firstColumn="0" w:lastColumn="0" w:oddVBand="0" w:evenVBand="0" w:oddHBand="0" w:evenHBand="1" w:firstRowFirstColumn="0" w:firstRowLastColumn="0" w:lastRowFirstColumn="0" w:lastRowLastColumn="0"/>
-          <w:wAfter w:w="250" w:type="dxa"/>
-        </w:trPr>
-        <w:tc>
-          <w:tcPr>
-            <w:cnfStyle w:val="001000000000" w:firstRow="0" w:lastRow="0" w:firstColumn="1" w:lastColumn="0" w:oddVBand="0" w:evenVBand="0" w:oddHBand="0" w:evenHBand="0" w:firstRowFirstColumn="0" w:firstRowLastColumn="0" w:lastRowFirstColumn="0" w:lastRowLastColumn="0"/>
-            <w:tcW w:w="1843" w:type="dxa"/>
-          </w:tcPr>
-          <w:p>
-            <w:pPr>
-              <w:ind w:firstLine="0"/>
-              <w:jc w:val="left"/>
-              <w:rPr>
-                <w:rFonts w:ascii="CMU Sans Serif" w:hAnsi="CMU Sans Serif" w:cs="CMU Sans Serif"/>
-                <w:b/>
-                <w:sz w:val="16"/>
-                <w:szCs w:val="16"/>
-              </w:rPr>
-            </w:pPr>
-          </w:p>
-        </w:tc>
-        <w:tc>
-          <w:tcPr>
-            <w:tcW w:w="7513" w:type="dxa"/>
-          </w:tcPr>
-          <w:p>
-            <w:pPr>
-              <w:spacing w:line="240" w:lineRule="auto"/>
-              <w:ind w:firstLine="0"/>
-              <w:jc w:val="left"/>
-              <w:cnfStyle w:val="000000010000" w:firstRow="0" w:lastRow="0" w:firstColumn="0" w:lastColumn="0" w:oddVBand="0" w:evenVBand="0" w:oddHBand="0" w:evenHBand="1" w:firstRowFirstColumn="0" w:firstRowLastColumn="0" w:lastRowFirstColumn="0" w:lastRowLastColumn="0"/>
-              <w:rPr>
-                <w:rFonts w:ascii="CMU Sans Serif" w:hAnsi="CMU Sans Serif" w:cs="CMU Sans Serif"/>
-                <w:sz w:val="16"/>
-                <w:szCs w:val="16"/>
-              </w:rPr>
-            </w:pPr>
-          </w:p>
-        </w:tc>
-      </w:tr>
-      <w:tr>
-        <w:trPr>
-          <w:gridAfter w:val="1"/>
-          <w:cnfStyle w:val="000000100000" w:firstRow="0" w:lastRow="0" w:firstColumn="0" w:lastColumn="0" w:oddVBand="0" w:evenVBand="0" w:oddHBand="1" w:evenHBand="0" w:firstRowFirstColumn="0" w:firstRowLastColumn="0" w:lastRowFirstColumn="0" w:lastRowLastColumn="0"/>
-          <w:wAfter w:w="250" w:type="dxa"/>
-        </w:trPr>
-        <w:tc>
-          <w:tcPr>
-            <w:cnfStyle w:val="001000000000" w:firstRow="0" w:lastRow="0" w:firstColumn="1" w:lastColumn="0" w:oddVBand="0" w:evenVBand="0" w:oddHBand="0" w:evenHBand="0" w:firstRowFirstColumn="0" w:firstRowLastColumn="0" w:lastRowFirstColumn="0" w:lastRowLastColumn="0"/>
-            <w:tcW w:w="1843" w:type="dxa"/>
-          </w:tcPr>
-          <w:p>
-            <w:pPr>
-              <w:ind w:firstLine="0"/>
-              <w:jc w:val="left"/>
-              <w:rPr>
-                <w:rFonts w:ascii="CMU Sans Serif" w:hAnsi="CMU Sans Serif" w:cs="CMU Sans Serif"/>
-                <w:b/>
-                <w:sz w:val="16"/>
-                <w:szCs w:val="16"/>
-              </w:rPr>
-            </w:pPr>
-          </w:p>
-        </w:tc>
-        <w:tc>
-          <w:tcPr>
-            <w:tcW w:w="7513" w:type="dxa"/>
-          </w:tcPr>
-          <w:p>
-            <w:pPr>
-              <w:ind w:firstLine="0"/>
-              <w:jc w:val="left"/>
-              <w:cnfStyle w:val="000000100000" w:firstRow="0" w:lastRow="0" w:firstColumn="0" w:lastColumn="0" w:oddVBand="0" w:evenVBand="0" w:oddHBand="1" w:evenHBand="0" w:firstRowFirstColumn="0" w:firstRowLastColumn="0" w:lastRowFirstColumn="0" w:lastRowLastColumn="0"/>
-              <w:rPr>
-                <w:rFonts w:ascii="CMU Sans Serif" w:hAnsi="CMU Sans Serif" w:cs="CMU Sans Serif"/>
-                <w:sz w:val="16"/>
-                <w:szCs w:val="16"/>
-              </w:rPr>
-            </w:pPr>
-          </w:p>
-        </w:tc>
-      </w:tr>
-      <w:tr>
-        <w:trPr>
-          <w:gridAfter w:val="1"/>
-          <w:cnfStyle w:val="000000010000" w:firstRow="0" w:lastRow="0" w:firstColumn="0" w:lastColumn="0" w:oddVBand="0" w:evenVBand="0" w:oddHBand="0" w:evenHBand="1" w:firstRowFirstColumn="0" w:firstRowLastColumn="0" w:lastRowFirstColumn="0" w:lastRowLastColumn="0"/>
-          <w:wAfter w:w="250" w:type="dxa"/>
-        </w:trPr>
-        <w:tc>
-          <w:tcPr>
-            <w:cnfStyle w:val="001000000000" w:firstRow="0" w:lastRow="0" w:firstColumn="1" w:lastColumn="0" w:oddVBand="0" w:evenVBand="0" w:oddHBand="0" w:evenHBand="0" w:firstRowFirstColumn="0" w:firstRowLastColumn="0" w:lastRowFirstColumn="0" w:lastRowLastColumn="0"/>
-            <w:tcW w:w="1843" w:type="dxa"/>
-          </w:tcPr>
-          <w:p>
-            <w:pPr>
-              <w:ind w:firstLine="0"/>
-              <w:jc w:val="left"/>
-              <w:rPr>
-                <w:rFonts w:ascii="CMU Sans Serif" w:hAnsi="CMU Sans Serif" w:cs="CMU Sans Serif"/>
-                <w:b/>
-                <w:sz w:val="16"/>
-                <w:szCs w:val="16"/>
-              </w:rPr>
-            </w:pPr>
-          </w:p>
-        </w:tc>
-        <w:tc>
-          <w:tcPr>
-            <w:tcW w:w="7513" w:type="dxa"/>
-          </w:tcPr>
-          <w:p>
-            <w:pPr>
-              <w:ind w:firstLine="0"/>
-              <w:jc w:val="left"/>
-              <w:cnfStyle w:val="000000010000" w:firstRow="0" w:lastRow="0" w:firstColumn="0" w:lastColumn="0" w:oddVBand="0" w:evenVBand="0" w:oddHBand="0" w:evenHBand="1" w:firstRowFirstColumn="0" w:firstRowLastColumn="0" w:lastRowFirstColumn="0" w:lastRowLastColumn="0"/>
-              <w:rPr>
-                <w:rFonts w:ascii="CMU Sans Serif" w:hAnsi="CMU Sans Serif" w:cs="CMU Sans Serif"/>
-                <w:sz w:val="16"/>
-                <w:szCs w:val="16"/>
-              </w:rPr>
-            </w:pPr>
-          </w:p>
-        </w:tc>
-      </w:tr>
-      <w:tr>
-        <w:trPr>
-          <w:gridAfter w:val="1"/>
-          <w:cnfStyle w:val="000000100000" w:firstRow="0" w:lastRow="0" w:firstColumn="0" w:lastColumn="0" w:oddVBand="0" w:evenVBand="0" w:oddHBand="1" w:evenHBand="0" w:firstRowFirstColumn="0" w:firstRowLastColumn="0" w:lastRowFirstColumn="0" w:lastRowLastColumn="0"/>
-          <w:wAfter w:w="250" w:type="dxa"/>
-        </w:trPr>
-        <w:tc>
-          <w:tcPr>
-            <w:cnfStyle w:val="001000000000" w:firstRow="0" w:lastRow="0" w:firstColumn="1" w:lastColumn="0" w:oddVBand="0" w:evenVBand="0" w:oddHBand="0" w:evenHBand="0" w:firstRowFirstColumn="0" w:firstRowLastColumn="0" w:lastRowFirstColumn="0" w:lastRowLastColumn="0"/>
-            <w:tcW w:w="1843" w:type="dxa"/>
-            <w:tcBorders>
-              <w:bottom w:val="single" w:sz="12" w:space="0" w:color="000000"/>
-            </w:tcBorders>
-          </w:tcPr>
-          <w:p>
-            <w:pPr>
-              <w:ind w:firstLine="0"/>
-              <w:jc w:val="left"/>
-              <w:rPr>
-                <w:rFonts w:ascii="CMU Sans Serif" w:hAnsi="CMU Sans Serif" w:cs="CMU Sans Serif"/>
-                <w:b/>
-                <w:sz w:val="16"/>
-                <w:szCs w:val="16"/>
-              </w:rPr>
-            </w:pPr>
-          </w:p>
-        </w:tc>
-        <w:tc>
-          <w:tcPr>
-            <w:tcW w:w="7513" w:type="dxa"/>
-            <w:tcBorders>
-              <w:bottom w:val="single" w:sz="12" w:space="0" w:color="000000"/>
-            </w:tcBorders>
-          </w:tcPr>
-          <w:p>
-            <w:pPr>
-              <w:ind w:firstLine="0"/>
-              <w:jc w:val="left"/>
-              <w:cnfStyle w:val="000000100000" w:firstRow="0" w:lastRow="0" w:firstColumn="0" w:lastColumn="0" w:oddVBand="0" w:evenVBand="0" w:oddHBand="1" w:evenHBand="0" w:firstRowFirstColumn="0" w:firstRowLastColumn="0" w:lastRowFirstColumn="0" w:lastRowLastColumn="0"/>
-              <w:rPr>
-                <w:rFonts w:ascii="CMU Sans Serif" w:hAnsi="CMU Sans Serif" w:cs="CMU Sans Serif"/>
-                <w:sz w:val="16"/>
-                <w:szCs w:val="16"/>
-              </w:rPr>
-            </w:pPr>
+              <w:t>.</w:t>
+            </w:r>
           </w:p>
         </w:tc>
       </w:tr>
@@ -6850,6 +6414,7 @@
         <w:rPr>
           <w:rFonts w:ascii="CMU Sans Serif" w:hAnsi="CMU Sans Serif" w:cs="CMU Sans Serif"/>
         </w:rPr>
+        <w:lastRenderedPageBreak/>
         <w:t>Formato dos requisitos</w:t>
       </w:r>
       <w:bookmarkEnd w:id="17"/>
@@ -8087,7 +7652,6 @@
                 <w:sz w:val="18"/>
                 <w:szCs w:val="18"/>
               </w:rPr>
-              <w:lastRenderedPageBreak/>
               <w:t>Descrito completamente</w:t>
             </w:r>
           </w:p>
@@ -8350,6 +7914,7 @@
         <w:rPr>
           <w:rFonts w:ascii="CMU Sans Serif" w:hAnsi="CMU Sans Serif" w:cs="CMU Sans Serif"/>
         </w:rPr>
+        <w:lastRenderedPageBreak/>
         <w:t xml:space="preserve">Tabela </w:t>
       </w:r>
       <w:r>
@@ -9379,30 +8944,6 @@
     </w:p>
     <w:p>
       <w:pPr>
-        <w:spacing w:before="300"/>
-        <w:rPr>
-          <w:rFonts w:ascii="CMU Sans Serif" w:hAnsi="CMU Sans Serif" w:cs="CMU Sans Serif"/>
-        </w:rPr>
-      </w:pPr>
-    </w:p>
-    <w:p>
-      <w:pPr>
-        <w:spacing w:before="300"/>
-        <w:rPr>
-          <w:rFonts w:ascii="CMU Sans Serif" w:hAnsi="CMU Sans Serif" w:cs="CMU Sans Serif"/>
-        </w:rPr>
-      </w:pPr>
-    </w:p>
-    <w:p>
-      <w:pPr>
-        <w:spacing w:before="300"/>
-        <w:rPr>
-          <w:rFonts w:ascii="CMU Sans Serif" w:hAnsi="CMU Sans Serif" w:cs="CMU Sans Serif"/>
-        </w:rPr>
-      </w:pPr>
-    </w:p>
-    <w:p>
-      <w:pPr>
         <w:pStyle w:val="Legenda"/>
         <w:spacing w:before="300" w:after="120"/>
         <w:rPr>
@@ -10632,9 +10173,8 @@
                 <w:sz w:val="18"/>
                 <w:szCs w:val="18"/>
               </w:rPr>
-              <w:t xml:space="preserve">Pessoa </w:t>
-            </w:r>
-            <w:proofErr w:type="gramStart"/>
+              <w:t xml:space="preserve">Pessoa que </w:t>
+            </w:r>
             <w:r>
               <w:rPr>
                 <w:rFonts w:ascii="CMU Sans Serif" w:eastAsiaTheme="minorEastAsia" w:hAnsi="CMU Sans Serif" w:cs="CMU Sans Serif"/>
@@ -10642,9 +10182,9 @@
                 <w:sz w:val="18"/>
                 <w:szCs w:val="18"/>
               </w:rPr>
-              <w:t>que</w:t>
-            </w:r>
-            <w:proofErr w:type="gramEnd"/>
+              <w:t xml:space="preserve">utiliza o </w:t>
+            </w:r>
+            <w:proofErr w:type="gramStart"/>
             <w:r>
               <w:rPr>
                 <w:rFonts w:ascii="CMU Sans Serif" w:eastAsiaTheme="minorEastAsia" w:hAnsi="CMU Sans Serif" w:cs="CMU Sans Serif"/>
@@ -10652,7 +10192,17 @@
                 <w:sz w:val="18"/>
                 <w:szCs w:val="18"/>
               </w:rPr>
-              <w:t xml:space="preserve"> </w:t>
+              <w:t>site</w:t>
+            </w:r>
+            <w:proofErr w:type="gramEnd"/>
+            <w:r>
+              <w:rPr>
+                <w:rFonts w:ascii="CMU Sans Serif" w:eastAsiaTheme="minorEastAsia" w:hAnsi="CMU Sans Serif" w:cs="CMU Sans Serif"/>
+                <w:color w:val="000000" w:themeColor="text1"/>
+                <w:sz w:val="18"/>
+                <w:szCs w:val="18"/>
+              </w:rPr>
+              <w:t xml:space="preserve"> para consumo próprio</w:t>
             </w:r>
           </w:p>
         </w:tc>
@@ -10724,116 +10274,14 @@
               </w:rPr>
               <w:t>Pessoa que para além de poder fazer tudo que o utilizador faz</w:t>
             </w:r>
-          </w:p>
-        </w:tc>
-      </w:tr>
-      <w:tr>
-        <w:trPr>
-          <w:cnfStyle w:val="000000100000" w:firstRow="0" w:lastRow="0" w:firstColumn="0" w:lastColumn="0" w:oddVBand="0" w:evenVBand="0" w:oddHBand="1" w:evenHBand="0" w:firstRowFirstColumn="0" w:firstRowLastColumn="0" w:lastRowFirstColumn="0" w:lastRowLastColumn="0"/>
-          <w:trHeight w:val="284"/>
-        </w:trPr>
-        <w:tc>
-          <w:tcPr>
-            <w:cnfStyle w:val="001000000000" w:firstRow="0" w:lastRow="0" w:firstColumn="1" w:lastColumn="0" w:oddVBand="0" w:evenVBand="0" w:oddHBand="0" w:evenHBand="0" w:firstRowFirstColumn="0" w:firstRowLastColumn="0" w:lastRowFirstColumn="0" w:lastRowLastColumn="0"/>
-            <w:tcW w:w="1169" w:type="pct"/>
-            <w:noWrap/>
-          </w:tcPr>
-          <w:p>
-            <w:pPr>
-              <w:pStyle w:val="PargrafodaLista"/>
-              <w:numPr>
-                <w:ilvl w:val="1"/>
-                <w:numId w:val="48"/>
-              </w:numPr>
-              <w:tabs>
-                <w:tab w:val="clear" w:pos="1440"/>
-                <w:tab w:val="num" w:pos="318"/>
-              </w:tabs>
-              <w:spacing w:before="60" w:after="60"/>
-              <w:ind w:left="176" w:hanging="176"/>
-              <w:jc w:val="left"/>
+            <w:r>
               <w:rPr>
                 <w:rFonts w:ascii="CMU Sans Serif" w:hAnsi="CMU Sans Serif" w:cs="CMU Sans Serif"/>
                 <w:sz w:val="18"/>
                 <w:szCs w:val="18"/>
               </w:rPr>
-            </w:pPr>
-          </w:p>
-        </w:tc>
-        <w:tc>
-          <w:tcPr>
-            <w:tcW w:w="3831" w:type="pct"/>
-          </w:tcPr>
-          <w:p>
-            <w:pPr>
-              <w:spacing w:before="60" w:after="60"/>
-              <w:ind w:hanging="27"/>
-              <w:jc w:val="left"/>
-              <w:cnfStyle w:val="000000100000" w:firstRow="0" w:lastRow="0" w:firstColumn="0" w:lastColumn="0" w:oddVBand="0" w:evenVBand="0" w:oddHBand="1" w:evenHBand="0" w:firstRowFirstColumn="0" w:firstRowLastColumn="0" w:lastRowFirstColumn="0" w:lastRowLastColumn="0"/>
-              <w:rPr>
-                <w:rFonts w:ascii="CMU Sans Serif" w:hAnsi="CMU Sans Serif" w:cs="CMU Sans Serif"/>
-                <w:sz w:val="18"/>
-                <w:szCs w:val="18"/>
-              </w:rPr>
-            </w:pPr>
-          </w:p>
-        </w:tc>
-      </w:tr>
-      <w:tr>
-        <w:trPr>
-          <w:cnfStyle w:val="000000010000" w:firstRow="0" w:lastRow="0" w:firstColumn="0" w:lastColumn="0" w:oddVBand="0" w:evenVBand="0" w:oddHBand="0" w:evenHBand="1" w:firstRowFirstColumn="0" w:firstRowLastColumn="0" w:lastRowFirstColumn="0" w:lastRowLastColumn="0"/>
-          <w:trHeight w:val="284"/>
-        </w:trPr>
-        <w:tc>
-          <w:tcPr>
-            <w:cnfStyle w:val="001000000000" w:firstRow="0" w:lastRow="0" w:firstColumn="1" w:lastColumn="0" w:oddVBand="0" w:evenVBand="0" w:oddHBand="0" w:evenHBand="0" w:firstRowFirstColumn="0" w:firstRowLastColumn="0" w:lastRowFirstColumn="0" w:lastRowLastColumn="0"/>
-            <w:tcW w:w="1169" w:type="pct"/>
-            <w:tcBorders>
-              <w:bottom w:val="single" w:sz="12" w:space="0" w:color="000000"/>
-            </w:tcBorders>
-            <w:noWrap/>
-          </w:tcPr>
-          <w:p>
-            <w:pPr>
-              <w:pStyle w:val="PargrafodaLista"/>
-              <w:numPr>
-                <w:ilvl w:val="1"/>
-                <w:numId w:val="48"/>
-              </w:numPr>
-              <w:tabs>
-                <w:tab w:val="clear" w:pos="1440"/>
-                <w:tab w:val="num" w:pos="318"/>
-              </w:tabs>
-              <w:spacing w:before="60" w:after="60"/>
-              <w:ind w:left="176" w:hanging="176"/>
-              <w:jc w:val="left"/>
-              <w:rPr>
-                <w:rFonts w:ascii="CMU Sans Serif" w:hAnsi="CMU Sans Serif" w:cs="CMU Sans Serif"/>
-                <w:sz w:val="18"/>
-                <w:szCs w:val="18"/>
-              </w:rPr>
-            </w:pPr>
-          </w:p>
-        </w:tc>
-        <w:tc>
-          <w:tcPr>
-            <w:tcW w:w="3831" w:type="pct"/>
-            <w:tcBorders>
-              <w:bottom w:val="single" w:sz="12" w:space="0" w:color="000000"/>
-            </w:tcBorders>
-          </w:tcPr>
-          <w:p>
-            <w:pPr>
-              <w:spacing w:before="60" w:after="60"/>
-              <w:ind w:hanging="27"/>
-              <w:jc w:val="left"/>
-              <w:cnfStyle w:val="000000010000" w:firstRow="0" w:lastRow="0" w:firstColumn="0" w:lastColumn="0" w:oddVBand="0" w:evenVBand="0" w:oddHBand="0" w:evenHBand="1" w:firstRowFirstColumn="0" w:firstRowLastColumn="0" w:lastRowFirstColumn="0" w:lastRowLastColumn="0"/>
-              <w:rPr>
-                <w:rFonts w:ascii="CMU Sans Serif" w:hAnsi="CMU Sans Serif" w:cs="CMU Sans Serif"/>
-                <w:sz w:val="18"/>
-                <w:szCs w:val="18"/>
-              </w:rPr>
-            </w:pPr>
+              <w:t>, pode eliminar os seus comentários</w:t>
+            </w:r>
           </w:p>
         </w:tc>
       </w:tr>
@@ -10844,54 +10292,61 @@
           <w:rFonts w:ascii="CMU Sans Serif" w:hAnsi="CMU Sans Serif" w:cs="CMU Sans Serif"/>
         </w:rPr>
       </w:pPr>
-      <w:r>
-        <w:rPr>
-          <w:rFonts w:ascii="CMU Sans Serif" w:hAnsi="CMU Sans Serif" w:cs="CMU Sans Serif"/>
-        </w:rPr>
-        <w:t>Na tabela 1</w:t>
-      </w:r>
-      <w:r>
-        <w:rPr>
-          <w:rFonts w:ascii="CMU Sans Serif" w:hAnsi="CMU Sans Serif" w:cs="CMU Sans Serif"/>
-        </w:rPr>
-        <w:t>0</w:t>
-      </w:r>
-      <w:r>
-        <w:rPr>
-          <w:rFonts w:ascii="CMU Sans Serif" w:hAnsi="CMU Sans Serif" w:cs="CMU Sans Serif"/>
-        </w:rPr>
-        <w:t xml:space="preserve"> descrevem-se sumariamente cada um dos pacotes do sistema </w:t>
-      </w:r>
-      <w:proofErr w:type="spellStart"/>
-      <w:r>
-        <w:rPr>
-          <w:rFonts w:ascii="CMU Sans Serif" w:hAnsi="CMU Sans Serif" w:cs="CMU Sans Serif"/>
-          <w:color w:val="FF0000"/>
-        </w:rPr>
-        <w:t>ScoreHaven</w:t>
-      </w:r>
-      <w:proofErr w:type="spellEnd"/>
-      <w:r>
-        <w:rPr>
-          <w:rFonts w:ascii="CMU Sans Serif" w:hAnsi="CMU Sans Serif" w:cs="CMU Sans Serif"/>
-        </w:rPr>
-        <w:t xml:space="preserve">. Os capítulos seguintes deste documento destinam-se à descrição em detalhe de cada pacote, dos casos de uso que inclui e da forma como cada </w:t>
-      </w:r>
-      <w:r>
-        <w:rPr>
-          <w:rFonts w:ascii="CMU Sans Serif" w:hAnsi="CMU Sans Serif" w:cs="CMU Sans Serif"/>
-        </w:rPr>
-        <w:t>Ator</w:t>
-      </w:r>
-      <w:r>
-        <w:rPr>
-          <w:rFonts w:ascii="CMU Sans Serif" w:hAnsi="CMU Sans Serif" w:cs="CMU Sans Serif"/>
-        </w:rPr>
-        <w:t xml:space="preserve"> interage com o sistema.</w:t>
-      </w:r>
     </w:p>
     <w:p>
       <w:pPr>
+        <w:rPr>
+          <w:rFonts w:ascii="CMU Sans Serif" w:hAnsi="CMU Sans Serif" w:cs="CMU Sans Serif"/>
+        </w:rPr>
+      </w:pPr>
+      <w:r>
+        <w:rPr>
+          <w:rFonts w:ascii="CMU Sans Serif" w:hAnsi="CMU Sans Serif" w:cs="CMU Sans Serif"/>
+        </w:rPr>
+        <w:t>Na tabela 1</w:t>
+      </w:r>
+      <w:r>
+        <w:rPr>
+          <w:rFonts w:ascii="CMU Sans Serif" w:hAnsi="CMU Sans Serif" w:cs="CMU Sans Serif"/>
+        </w:rPr>
+        <w:t>0</w:t>
+      </w:r>
+      <w:r>
+        <w:rPr>
+          <w:rFonts w:ascii="CMU Sans Serif" w:hAnsi="CMU Sans Serif" w:cs="CMU Sans Serif"/>
+        </w:rPr>
+        <w:t xml:space="preserve"> descrevem-se sumariamente cada um dos pacotes do sistema </w:t>
+      </w:r>
+      <w:proofErr w:type="spellStart"/>
+      <w:r>
+        <w:rPr>
+          <w:rFonts w:ascii="CMU Sans Serif" w:hAnsi="CMU Sans Serif" w:cs="CMU Sans Serif"/>
+          <w:color w:val="FF0000"/>
+        </w:rPr>
+        <w:t>ScoreHaven</w:t>
+      </w:r>
+      <w:proofErr w:type="spellEnd"/>
+      <w:r>
+        <w:rPr>
+          <w:rFonts w:ascii="CMU Sans Serif" w:hAnsi="CMU Sans Serif" w:cs="CMU Sans Serif"/>
+        </w:rPr>
+        <w:t xml:space="preserve">. Os capítulos seguintes deste documento destinam-se à descrição em detalhe de cada pacote, dos casos de uso que inclui e da forma como cada </w:t>
+      </w:r>
+      <w:r>
+        <w:rPr>
+          <w:rFonts w:ascii="CMU Sans Serif" w:hAnsi="CMU Sans Serif" w:cs="CMU Sans Serif"/>
+        </w:rPr>
+        <w:t>Ator</w:t>
+      </w:r>
+      <w:r>
+        <w:rPr>
+          <w:rFonts w:ascii="CMU Sans Serif" w:hAnsi="CMU Sans Serif" w:cs="CMU Sans Serif"/>
+        </w:rPr>
+        <w:t xml:space="preserve"> interage com o sistema.</w:t>
+      </w:r>
+    </w:p>
+    <w:p>
+      <w:pPr>
         <w:pStyle w:val="Legenda"/>
         <w:spacing w:before="300" w:after="120"/>
         <w:rPr>
@@ -10899,10 +10354,20 @@
         </w:rPr>
       </w:pPr>
       <w:bookmarkStart w:id="31" w:name="_Toc279141260"/>
-      <w:r>
-        <w:rPr>
-          <w:rFonts w:ascii="CMU Sans Serif" w:hAnsi="CMU Sans Serif" w:cs="CMU Sans Serif"/>
-        </w:rPr>
+    </w:p>
+    <w:p>
+      <w:pPr>
+        <w:pStyle w:val="Legenda"/>
+        <w:spacing w:before="300" w:after="120"/>
+        <w:rPr>
+          <w:rFonts w:ascii="CMU Sans Serif" w:hAnsi="CMU Sans Serif" w:cs="CMU Sans Serif"/>
+        </w:rPr>
+      </w:pPr>
+      <w:r>
+        <w:rPr>
+          <w:rFonts w:ascii="CMU Sans Serif" w:hAnsi="CMU Sans Serif" w:cs="CMU Sans Serif"/>
+        </w:rPr>
+        <w:lastRenderedPageBreak/>
         <w:t xml:space="preserve">Tabela </w:t>
       </w:r>
       <w:r>
@@ -11009,7 +10474,6 @@
                 <w:sz w:val="18"/>
                 <w:szCs w:val="18"/>
               </w:rPr>
-              <w:lastRenderedPageBreak/>
               <w:t>Pacote</w:t>
             </w:r>
           </w:p>
@@ -11180,15 +10644,7 @@
                 <w:sz w:val="18"/>
                 <w:szCs w:val="18"/>
               </w:rPr>
-              <w:t xml:space="preserve"> </w:t>
-            </w:r>
-            <w:r>
-              <w:rPr>
-                <w:rFonts w:ascii="CMU Sans Serif" w:hAnsi="CMU Sans Serif" w:cs="CMU Sans Serif"/>
-                <w:sz w:val="18"/>
-                <w:szCs w:val="18"/>
-              </w:rPr>
-              <w:t>Gestão de Notificações</w:t>
+              <w:t xml:space="preserve"> Gestão de Notificações</w:t>
             </w:r>
           </w:p>
         </w:tc>
@@ -11440,19 +10896,8 @@
         </w:rPr>
         <w:t xml:space="preserve">. A justificação para as exclusões relaciona-se com o facto de </w:t>
       </w:r>
-      <w:r>
-        <w:rPr>
-          <w:rFonts w:ascii="CMU Sans Serif" w:hAnsi="CMU Sans Serif" w:cs="CMU Sans Serif"/>
-          <w:color w:val="FF0000"/>
-        </w:rPr>
-        <w:t>&lt;justificação para estes processos não serem suportados&gt;</w:t>
-      </w:r>
-      <w:r>
-        <w:rPr>
-          <w:rFonts w:ascii="CMU Sans Serif" w:hAnsi="CMU Sans Serif" w:cs="CMU Sans Serif"/>
-        </w:rPr>
-        <w:t>.</w:t>
-      </w:r>
+      <w:bookmarkStart w:id="33" w:name="_GoBack"/>
+      <w:bookmarkEnd w:id="33"/>
     </w:p>
     <w:p>
       <w:pPr>
@@ -11462,7 +10907,7 @@
           <w:rFonts w:ascii="CMU Sans Serif" w:hAnsi="CMU Sans Serif" w:cs="CMU Sans Serif"/>
         </w:rPr>
       </w:pPr>
-      <w:bookmarkStart w:id="33" w:name="_Toc279141261"/>
+      <w:bookmarkStart w:id="34" w:name="_Toc279141261"/>
       <w:r>
         <w:rPr>
           <w:rFonts w:ascii="CMU Sans Serif" w:hAnsi="CMU Sans Serif" w:cs="CMU Sans Serif"/>
@@ -11532,7 +10977,7 @@
         </w:rPr>
         <w:t xml:space="preserve">rocessos não suportados no sistema </w:t>
       </w:r>
-      <w:bookmarkEnd w:id="33"/>
+      <w:bookmarkEnd w:id="34"/>
       <w:proofErr w:type="spellStart"/>
       <w:r>
         <w:rPr>
@@ -11695,158 +11140,6 @@
           </w:p>
         </w:tc>
       </w:tr>
-      <w:tr>
-        <w:trPr>
-          <w:cnfStyle w:val="000000010000" w:firstRow="0" w:lastRow="0" w:firstColumn="0" w:lastColumn="0" w:oddVBand="0" w:evenVBand="0" w:oddHBand="0" w:evenHBand="1" w:firstRowFirstColumn="0" w:firstRowLastColumn="0" w:lastRowFirstColumn="0" w:lastRowLastColumn="0"/>
-          <w:trHeight w:val="284"/>
-        </w:trPr>
-        <w:tc>
-          <w:tcPr>
-            <w:cnfStyle w:val="001000000000" w:firstRow="0" w:lastRow="0" w:firstColumn="1" w:lastColumn="0" w:oddVBand="0" w:evenVBand="0" w:oddHBand="0" w:evenHBand="0" w:firstRowFirstColumn="0" w:firstRowLastColumn="0" w:lastRowFirstColumn="0" w:lastRowLastColumn="0"/>
-            <w:tcW w:w="1169" w:type="pct"/>
-            <w:noWrap/>
-          </w:tcPr>
-          <w:p>
-            <w:pPr>
-              <w:pStyle w:val="PargrafodaLista"/>
-              <w:numPr>
-                <w:ilvl w:val="0"/>
-                <w:numId w:val="52"/>
-              </w:numPr>
-              <w:spacing w:before="60" w:after="60"/>
-              <w:ind w:left="318" w:hanging="284"/>
-              <w:jc w:val="left"/>
-              <w:rPr>
-                <w:rFonts w:ascii="CMU Sans Serif" w:eastAsiaTheme="minorEastAsia" w:hAnsi="CMU Sans Serif" w:cs="CMU Sans Serif"/>
-                <w:color w:val="000000" w:themeColor="text1"/>
-                <w:sz w:val="18"/>
-                <w:szCs w:val="18"/>
-              </w:rPr>
-            </w:pPr>
-          </w:p>
-        </w:tc>
-        <w:tc>
-          <w:tcPr>
-            <w:tcW w:w="3831" w:type="pct"/>
-          </w:tcPr>
-          <w:p>
-            <w:pPr>
-              <w:spacing w:before="60" w:after="60"/>
-              <w:ind w:firstLine="0"/>
-              <w:jc w:val="left"/>
-              <w:cnfStyle w:val="000000010000" w:firstRow="0" w:lastRow="0" w:firstColumn="0" w:lastColumn="0" w:oddVBand="0" w:evenVBand="0" w:oddHBand="0" w:evenHBand="1" w:firstRowFirstColumn="0" w:firstRowLastColumn="0" w:lastRowFirstColumn="0" w:lastRowLastColumn="0"/>
-              <w:rPr>
-                <w:rFonts w:ascii="CMU Sans Serif" w:eastAsiaTheme="minorEastAsia" w:hAnsi="CMU Sans Serif" w:cs="CMU Sans Serif"/>
-                <w:color w:val="000000" w:themeColor="text1"/>
-                <w:sz w:val="18"/>
-                <w:szCs w:val="18"/>
-              </w:rPr>
-            </w:pPr>
-          </w:p>
-        </w:tc>
-      </w:tr>
-      <w:tr>
-        <w:trPr>
-          <w:cnfStyle w:val="000000100000" w:firstRow="0" w:lastRow="0" w:firstColumn="0" w:lastColumn="0" w:oddVBand="0" w:evenVBand="0" w:oddHBand="1" w:evenHBand="0" w:firstRowFirstColumn="0" w:firstRowLastColumn="0" w:lastRowFirstColumn="0" w:lastRowLastColumn="0"/>
-          <w:trHeight w:val="284"/>
-        </w:trPr>
-        <w:tc>
-          <w:tcPr>
-            <w:cnfStyle w:val="001000000000" w:firstRow="0" w:lastRow="0" w:firstColumn="1" w:lastColumn="0" w:oddVBand="0" w:evenVBand="0" w:oddHBand="0" w:evenHBand="0" w:firstRowFirstColumn="0" w:firstRowLastColumn="0" w:lastRowFirstColumn="0" w:lastRowLastColumn="0"/>
-            <w:tcW w:w="1169" w:type="pct"/>
-            <w:noWrap/>
-          </w:tcPr>
-          <w:p>
-            <w:pPr>
-              <w:pStyle w:val="PargrafodaLista"/>
-              <w:numPr>
-                <w:ilvl w:val="0"/>
-                <w:numId w:val="52"/>
-              </w:numPr>
-              <w:spacing w:before="60" w:after="60"/>
-              <w:ind w:left="318" w:hanging="284"/>
-              <w:jc w:val="left"/>
-              <w:rPr>
-                <w:rFonts w:ascii="CMU Sans Serif" w:hAnsi="CMU Sans Serif" w:cs="CMU Sans Serif"/>
-                <w:sz w:val="18"/>
-                <w:szCs w:val="18"/>
-              </w:rPr>
-            </w:pPr>
-          </w:p>
-        </w:tc>
-        <w:tc>
-          <w:tcPr>
-            <w:tcW w:w="3831" w:type="pct"/>
-          </w:tcPr>
-          <w:p>
-            <w:pPr>
-              <w:spacing w:before="60" w:after="60"/>
-              <w:ind w:firstLine="0"/>
-              <w:jc w:val="left"/>
-              <w:cnfStyle w:val="000000100000" w:firstRow="0" w:lastRow="0" w:firstColumn="0" w:lastColumn="0" w:oddVBand="0" w:evenVBand="0" w:oddHBand="1" w:evenHBand="0" w:firstRowFirstColumn="0" w:firstRowLastColumn="0" w:lastRowFirstColumn="0" w:lastRowLastColumn="0"/>
-              <w:rPr>
-                <w:rFonts w:ascii="CMU Sans Serif" w:hAnsi="CMU Sans Serif" w:cs="CMU Sans Serif"/>
-                <w:sz w:val="18"/>
-                <w:szCs w:val="18"/>
-              </w:rPr>
-            </w:pPr>
-          </w:p>
-        </w:tc>
-      </w:tr>
-      <w:tr>
-        <w:trPr>
-          <w:cnfStyle w:val="000000010000" w:firstRow="0" w:lastRow="0" w:firstColumn="0" w:lastColumn="0" w:oddVBand="0" w:evenVBand="0" w:oddHBand="0" w:evenHBand="1" w:firstRowFirstColumn="0" w:firstRowLastColumn="0" w:lastRowFirstColumn="0" w:lastRowLastColumn="0"/>
-          <w:trHeight w:val="284"/>
-        </w:trPr>
-        <w:tc>
-          <w:tcPr>
-            <w:cnfStyle w:val="001000000000" w:firstRow="0" w:lastRow="0" w:firstColumn="1" w:lastColumn="0" w:oddVBand="0" w:evenVBand="0" w:oddHBand="0" w:evenHBand="0" w:firstRowFirstColumn="0" w:firstRowLastColumn="0" w:lastRowFirstColumn="0" w:lastRowLastColumn="0"/>
-            <w:tcW w:w="1169" w:type="pct"/>
-            <w:tcBorders>
-              <w:bottom w:val="single" w:sz="12" w:space="0" w:color="000000"/>
-            </w:tcBorders>
-            <w:noWrap/>
-          </w:tcPr>
-          <w:p>
-            <w:pPr>
-              <w:pStyle w:val="PargrafodaLista"/>
-              <w:numPr>
-                <w:ilvl w:val="0"/>
-                <w:numId w:val="52"/>
-              </w:numPr>
-              <w:spacing w:before="60" w:after="60"/>
-              <w:ind w:left="318" w:hanging="284"/>
-              <w:jc w:val="left"/>
-              <w:rPr>
-                <w:rFonts w:ascii="CMU Sans Serif" w:hAnsi="CMU Sans Serif" w:cs="CMU Sans Serif"/>
-                <w:sz w:val="18"/>
-                <w:szCs w:val="18"/>
-              </w:rPr>
-            </w:pPr>
-          </w:p>
-        </w:tc>
-        <w:tc>
-          <w:tcPr>
-            <w:tcW w:w="3831" w:type="pct"/>
-            <w:tcBorders>
-              <w:bottom w:val="single" w:sz="12" w:space="0" w:color="000000"/>
-            </w:tcBorders>
-          </w:tcPr>
-          <w:p>
-            <w:pPr>
-              <w:spacing w:before="60" w:after="60"/>
-              <w:ind w:firstLine="0"/>
-              <w:jc w:val="left"/>
-              <w:cnfStyle w:val="000000010000" w:firstRow="0" w:lastRow="0" w:firstColumn="0" w:lastColumn="0" w:oddVBand="0" w:evenVBand="0" w:oddHBand="0" w:evenHBand="1" w:firstRowFirstColumn="0" w:firstRowLastColumn="0" w:lastRowFirstColumn="0" w:lastRowLastColumn="0"/>
-              <w:rPr>
-                <w:rFonts w:ascii="CMU Sans Serif" w:hAnsi="CMU Sans Serif" w:cs="CMU Sans Serif"/>
-                <w:sz w:val="18"/>
-                <w:szCs w:val="18"/>
-              </w:rPr>
-            </w:pPr>
-          </w:p>
-        </w:tc>
-      </w:tr>
     </w:tbl>
     <w:p>
       <w:pPr>
@@ -11967,10 +11260,18 @@
           <w:color w:val="FF0000"/>
           <w:szCs w:val="20"/>
         </w:rPr>
-        <w:t>ão de likes</w:t>
-      </w:r>
-      <w:bookmarkStart w:id="34" w:name="_GoBack"/>
-      <w:bookmarkEnd w:id="34"/>
+        <w:t xml:space="preserve">ão de </w:t>
+      </w:r>
+      <w:proofErr w:type="spellStart"/>
+      <w:r>
+        <w:rPr>
+          <w:rFonts w:ascii="CMU Sans Serif" w:hAnsi="CMU Sans Serif" w:cs="CMU Sans Serif"/>
+          <w:color w:val="FF0000"/>
+          <w:szCs w:val="20"/>
+        </w:rPr>
+        <w:t>likes</w:t>
+      </w:r>
+      <w:proofErr w:type="spellEnd"/>
       <w:r>
         <w:rPr>
           <w:rFonts w:ascii="CMU Sans Serif" w:hAnsi="CMU Sans Serif" w:cs="CMU Sans Serif"/>
@@ -12004,99 +11305,62 @@
           <w:szCs w:val="20"/>
         </w:rPr>
       </w:pPr>
-    </w:p>
-    <w:p>
-      <w:pPr>
-        <w:spacing w:before="200" w:after="0"/>
-        <w:ind w:firstLine="0"/>
-        <w:rPr>
-          <w:rFonts w:ascii="CMU Sans Serif" w:hAnsi="CMU Sans Serif" w:cs="CMU Sans Serif"/>
+      <w:r>
+        <w:rPr>
+          <w:rFonts w:ascii="CMU Sans Serif" w:hAnsi="CMU Sans Serif" w:cs="CMU Sans Serif"/>
+          <w:noProof/>
           <w:szCs w:val="20"/>
         </w:rPr>
-      </w:pPr>
-    </w:p>
-    <w:p>
-      <w:pPr>
-        <w:spacing w:before="200" w:after="0"/>
-        <w:ind w:firstLine="0"/>
-        <w:rPr>
-          <w:rFonts w:ascii="CMU Sans Serif" w:hAnsi="CMU Sans Serif" w:cs="CMU Sans Serif"/>
-          <w:szCs w:val="20"/>
-        </w:rPr>
-      </w:pPr>
-    </w:p>
-    <w:p>
-      <w:pPr>
-        <w:spacing w:before="200" w:after="0"/>
-        <w:ind w:firstLine="0"/>
-        <w:rPr>
-          <w:rFonts w:ascii="CMU Sans Serif" w:hAnsi="CMU Sans Serif" w:cs="CMU Sans Serif"/>
-          <w:szCs w:val="20"/>
-        </w:rPr>
-      </w:pPr>
-    </w:p>
-    <w:p>
-      <w:pPr>
-        <w:spacing w:before="200" w:after="0"/>
-        <w:ind w:firstLine="0"/>
-        <w:rPr>
-          <w:rFonts w:ascii="CMU Sans Serif" w:hAnsi="CMU Sans Serif" w:cs="CMU Sans Serif"/>
-          <w:szCs w:val="20"/>
-        </w:rPr>
-      </w:pPr>
-    </w:p>
-    <w:p>
-      <w:pPr>
-        <w:spacing w:before="200" w:after="0"/>
-        <w:ind w:firstLine="0"/>
-        <w:rPr>
-          <w:rFonts w:ascii="CMU Sans Serif" w:hAnsi="CMU Sans Serif" w:cs="CMU Sans Serif"/>
-          <w:szCs w:val="20"/>
-        </w:rPr>
-      </w:pPr>
-    </w:p>
-    <w:p>
-      <w:pPr>
-        <w:spacing w:before="200" w:after="0"/>
-        <w:ind w:firstLine="0"/>
-        <w:jc w:val="center"/>
-        <w:rPr>
-          <w:rFonts w:ascii="CMU Sans Serif" w:hAnsi="CMU Sans Serif" w:cs="CMU Sans Serif"/>
-          <w:i/>
-          <w:color w:val="FF0000"/>
-          <w:szCs w:val="20"/>
-        </w:rPr>
-      </w:pPr>
-    </w:p>
-    <w:p>
-      <w:pPr>
-        <w:spacing w:before="200" w:after="0"/>
-        <w:ind w:firstLine="0"/>
-        <w:jc w:val="center"/>
-        <w:rPr>
-          <w:rFonts w:ascii="CMU Sans Serif" w:hAnsi="CMU Sans Serif" w:cs="CMU Sans Serif"/>
-          <w:i/>
-          <w:color w:val="FF0000"/>
-          <w:szCs w:val="20"/>
-        </w:rPr>
-      </w:pPr>
-      <w:r>
-        <w:rPr>
-          <w:rFonts w:ascii="CMU Sans Serif" w:hAnsi="CMU Sans Serif" w:cs="CMU Sans Serif"/>
-          <w:i/>
-          <w:color w:val="FF0000"/>
-          <w:szCs w:val="20"/>
-        </w:rPr>
-        <w:t>(diagrama de casos de uso)</w:t>
-      </w:r>
-    </w:p>
-    <w:p>
-      <w:pPr>
-        <w:pStyle w:val="Legenda"/>
-        <w:rPr>
-          <w:rFonts w:ascii="CMU Sans Serif" w:hAnsi="CMU Sans Serif" w:cs="CMU Sans Serif"/>
-        </w:rPr>
-      </w:pPr>
+        <w:drawing>
+          <wp:anchor distT="0" distB="0" distL="114300" distR="114300" simplePos="0" relativeHeight="251658240" behindDoc="0" locked="0" layoutInCell="1" allowOverlap="1">
+            <wp:simplePos x="0" y="0"/>
+            <wp:positionH relativeFrom="margin">
+              <wp:align>right</wp:align>
+            </wp:positionH>
+            <wp:positionV relativeFrom="paragraph">
+              <wp:posOffset>338455</wp:posOffset>
+            </wp:positionV>
+            <wp:extent cx="5939790" cy="2319655"/>
+            <wp:effectExtent l="0" t="0" r="3810" b="4445"/>
+            <wp:wrapTopAndBottom/>
+            <wp:docPr id="3" name="Imagem 3"/>
+            <wp:cNvGraphicFramePr>
+              <a:graphicFrameLocks xmlns:a="http://schemas.openxmlformats.org/drawingml/2006/main" noChangeAspect="1"/>
+            </wp:cNvGraphicFramePr>
+            <a:graphic xmlns:a="http://schemas.openxmlformats.org/drawingml/2006/main">
+              <a:graphicData uri="http://schemas.openxmlformats.org/drawingml/2006/picture">
+                <pic:pic xmlns:pic="http://schemas.openxmlformats.org/drawingml/2006/picture">
+                  <pic:nvPicPr>
+                    <pic:cNvPr id="3" name="img caso de uso.png"/>
+                    <pic:cNvPicPr/>
+                  </pic:nvPicPr>
+                  <pic:blipFill>
+                    <a:blip r:embed="rId18">
+                      <a:extLst>
+                        <a:ext uri="{28A0092B-C50C-407E-A947-70E740481C1C}">
+                          <a14:useLocalDpi xmlns:a14="http://schemas.microsoft.com/office/drawing/2010/main" val="0"/>
+                        </a:ext>
+                      </a:extLst>
+                    </a:blip>
+                    <a:stretch>
+                      <a:fillRect/>
+                    </a:stretch>
+                  </pic:blipFill>
+                  <pic:spPr>
+                    <a:xfrm>
+                      <a:off x="0" y="0"/>
+                      <a:ext cx="5939790" cy="2319655"/>
+                    </a:xfrm>
+                    <a:prstGeom prst="rect">
+                      <a:avLst/>
+                    </a:prstGeom>
+                  </pic:spPr>
+                </pic:pic>
+              </a:graphicData>
+            </a:graphic>
+          </wp:anchor>
+        </w:drawing>
+      </w:r>
       <w:bookmarkStart w:id="35" w:name="_Toc202181909"/>
       <w:bookmarkStart w:id="36" w:name="_Toc279141248"/>
     </w:p>
@@ -12115,137 +11379,108 @@
           <w:rFonts w:ascii="CMU Sans Serif" w:hAnsi="CMU Sans Serif" w:cs="CMU Sans Serif"/>
         </w:rPr>
       </w:pPr>
+      <w:r>
+        <w:rPr>
+          <w:rFonts w:ascii="CMU Sans Serif" w:hAnsi="CMU Sans Serif" w:cs="CMU Sans Serif"/>
+        </w:rPr>
+        <w:t xml:space="preserve">Figura </w:t>
+      </w:r>
+      <w:r>
+        <w:rPr>
+          <w:rFonts w:ascii="CMU Sans Serif" w:hAnsi="CMU Sans Serif" w:cs="CMU Sans Serif"/>
+        </w:rPr>
+        <w:fldChar w:fldCharType="begin"/>
+      </w:r>
+      <w:r>
+        <w:rPr>
+          <w:rFonts w:ascii="CMU Sans Serif" w:hAnsi="CMU Sans Serif" w:cs="CMU Sans Serif"/>
+        </w:rPr>
+        <w:instrText xml:space="preserve"> SEQ Figura \* ARABIC </w:instrText>
+      </w:r>
+      <w:r>
+        <w:rPr>
+          <w:rFonts w:ascii="CMU Sans Serif" w:hAnsi="CMU Sans Serif" w:cs="CMU Sans Serif"/>
+        </w:rPr>
+        <w:fldChar w:fldCharType="separate"/>
+      </w:r>
+      <w:r>
+        <w:rPr>
+          <w:rFonts w:ascii="CMU Sans Serif" w:hAnsi="CMU Sans Serif" w:cs="CMU Sans Serif"/>
+          <w:noProof/>
+        </w:rPr>
+        <w:t>2</w:t>
+      </w:r>
+      <w:r>
+        <w:rPr>
+          <w:rFonts w:ascii="CMU Sans Serif" w:hAnsi="CMU Sans Serif" w:cs="CMU Sans Serif"/>
+          <w:noProof/>
+        </w:rPr>
+        <w:fldChar w:fldCharType="end"/>
+      </w:r>
+      <w:r>
+        <w:rPr>
+          <w:rFonts w:ascii="CMU Sans Serif" w:hAnsi="CMU Sans Serif" w:cs="CMU Sans Serif"/>
+        </w:rPr>
+        <w:t xml:space="preserve"> – </w:t>
+      </w:r>
+      <w:bookmarkEnd w:id="35"/>
+      <w:r>
+        <w:rPr>
+          <w:rFonts w:ascii="CMU Sans Serif" w:hAnsi="CMU Sans Serif" w:cs="CMU Sans Serif"/>
+        </w:rPr>
+        <w:t xml:space="preserve">Casos de uso do </w:t>
+      </w:r>
+      <w:r>
+        <w:rPr>
+          <w:rFonts w:ascii="CMU Sans Serif" w:hAnsi="CMU Sans Serif" w:cs="CMU Sans Serif"/>
+        </w:rPr>
+        <w:t xml:space="preserve">pacote </w:t>
+      </w:r>
+      <w:bookmarkEnd w:id="36"/>
+      <w:r>
+        <w:rPr>
+          <w:rFonts w:ascii="CMU Sans Serif" w:hAnsi="CMU Sans Serif" w:cs="CMU Sans Serif"/>
+          <w:color w:val="FF0000"/>
+        </w:rPr>
+        <w:t xml:space="preserve">Gestão de </w:t>
+      </w:r>
+      <w:proofErr w:type="spellStart"/>
+      <w:r>
+        <w:rPr>
+          <w:rFonts w:ascii="CMU Sans Serif" w:hAnsi="CMU Sans Serif" w:cs="CMU Sans Serif"/>
+          <w:color w:val="FF0000"/>
+        </w:rPr>
+        <w:t>likes</w:t>
+      </w:r>
+      <w:proofErr w:type="spellEnd"/>
     </w:p>
     <w:p>
       <w:pPr>
-        <w:pStyle w:val="Legenda"/>
-        <w:rPr>
-          <w:rFonts w:ascii="CMU Sans Serif" w:hAnsi="CMU Sans Serif" w:cs="CMU Sans Serif"/>
-        </w:rPr>
-      </w:pPr>
+        <w:rPr>
+          <w:rFonts w:ascii="CMU Sans Serif" w:hAnsi="CMU Sans Serif" w:cs="CMU Sans Serif"/>
+        </w:rPr>
+      </w:pPr>
+      <w:r>
+        <w:rPr>
+          <w:rFonts w:ascii="CMU Sans Serif" w:hAnsi="CMU Sans Serif" w:cs="CMU Sans Serif"/>
+        </w:rPr>
+        <w:t xml:space="preserve">Nas secções seguintes apresenta-se uma descrição de cada caso de uso, com indicação dos </w:t>
+      </w:r>
+      <w:r>
+        <w:rPr>
+          <w:rFonts w:ascii="CMU Sans Serif" w:hAnsi="CMU Sans Serif" w:cs="CMU Sans Serif"/>
+        </w:rPr>
+        <w:t>respetivos</w:t>
+      </w:r>
+      <w:r>
+        <w:rPr>
+          <w:rFonts w:ascii="CMU Sans Serif" w:hAnsi="CMU Sans Serif" w:cs="CMU Sans Serif"/>
+        </w:rPr>
+        <w:t xml:space="preserve"> fluxos de eventos e lista de requisitos.</w:t>
+      </w:r>
     </w:p>
     <w:p>
       <w:pPr>
-        <w:pStyle w:val="Legenda"/>
-        <w:rPr>
-          <w:rFonts w:ascii="CMU Sans Serif" w:hAnsi="CMU Sans Serif" w:cs="CMU Sans Serif"/>
-        </w:rPr>
-      </w:pPr>
-    </w:p>
-    <w:p>
-      <w:pPr>
-        <w:pStyle w:val="Legenda"/>
-        <w:rPr>
-          <w:rFonts w:ascii="CMU Sans Serif" w:hAnsi="CMU Sans Serif" w:cs="CMU Sans Serif"/>
-        </w:rPr>
-      </w:pPr>
-      <w:r>
-        <w:rPr>
-          <w:rFonts w:ascii="CMU Sans Serif" w:hAnsi="CMU Sans Serif" w:cs="CMU Sans Serif"/>
-        </w:rPr>
-        <w:t xml:space="preserve">Figura </w:t>
-      </w:r>
-      <w:r>
-        <w:rPr>
-          <w:rFonts w:ascii="CMU Sans Serif" w:hAnsi="CMU Sans Serif" w:cs="CMU Sans Serif"/>
-        </w:rPr>
-        <w:fldChar w:fldCharType="begin"/>
-      </w:r>
-      <w:r>
-        <w:rPr>
-          <w:rFonts w:ascii="CMU Sans Serif" w:hAnsi="CMU Sans Serif" w:cs="CMU Sans Serif"/>
-        </w:rPr>
-        <w:instrText xml:space="preserve"> SEQ Figura \* ARABIC </w:instrText>
-      </w:r>
-      <w:r>
-        <w:rPr>
-          <w:rFonts w:ascii="CMU Sans Serif" w:hAnsi="CMU Sans Serif" w:cs="CMU Sans Serif"/>
-        </w:rPr>
-        <w:fldChar w:fldCharType="separate"/>
-      </w:r>
-      <w:r>
-        <w:rPr>
-          <w:rFonts w:ascii="CMU Sans Serif" w:hAnsi="CMU Sans Serif" w:cs="CMU Sans Serif"/>
-          <w:noProof/>
-        </w:rPr>
-        <w:t>2</w:t>
-      </w:r>
-      <w:r>
-        <w:rPr>
-          <w:rFonts w:ascii="CMU Sans Serif" w:hAnsi="CMU Sans Serif" w:cs="CMU Sans Serif"/>
-          <w:noProof/>
-        </w:rPr>
-        <w:fldChar w:fldCharType="end"/>
-      </w:r>
-      <w:r>
-        <w:rPr>
-          <w:rFonts w:ascii="CMU Sans Serif" w:hAnsi="CMU Sans Serif" w:cs="CMU Sans Serif"/>
-        </w:rPr>
-        <w:t xml:space="preserve"> – </w:t>
-      </w:r>
-      <w:bookmarkEnd w:id="35"/>
-      <w:r>
-        <w:rPr>
-          <w:rFonts w:ascii="CMU Sans Serif" w:hAnsi="CMU Sans Serif" w:cs="CMU Sans Serif"/>
-        </w:rPr>
-        <w:t xml:space="preserve">Casos de uso do </w:t>
-      </w:r>
-      <w:r>
-        <w:rPr>
-          <w:rFonts w:ascii="CMU Sans Serif" w:hAnsi="CMU Sans Serif" w:cs="CMU Sans Serif"/>
-        </w:rPr>
-        <w:t xml:space="preserve">pacote </w:t>
-      </w:r>
-      <w:r>
-        <w:rPr>
-          <w:rFonts w:ascii="CMU Sans Serif" w:hAnsi="CMU Sans Serif" w:cs="CMU Sans Serif"/>
-          <w:color w:val="FF0000"/>
-        </w:rPr>
-        <w:t xml:space="preserve">&lt;nome do </w:t>
-      </w:r>
-      <w:r>
-        <w:rPr>
-          <w:rFonts w:ascii="CMU Sans Serif" w:hAnsi="CMU Sans Serif" w:cs="CMU Sans Serif"/>
-          <w:color w:val="FF0000"/>
-        </w:rPr>
-        <w:t>módulo</w:t>
-      </w:r>
-      <w:r>
-        <w:rPr>
-          <w:rFonts w:ascii="CMU Sans Serif" w:hAnsi="CMU Sans Serif" w:cs="CMU Sans Serif"/>
-          <w:color w:val="FF0000"/>
-        </w:rPr>
-        <w:t>&gt;</w:t>
-      </w:r>
-      <w:bookmarkEnd w:id="36"/>
-    </w:p>
-    <w:p>
-      <w:pPr>
-        <w:rPr>
-          <w:rFonts w:ascii="CMU Sans Serif" w:hAnsi="CMU Sans Serif" w:cs="CMU Sans Serif"/>
-        </w:rPr>
-      </w:pPr>
-      <w:r>
-        <w:rPr>
-          <w:rFonts w:ascii="CMU Sans Serif" w:hAnsi="CMU Sans Serif" w:cs="CMU Sans Serif"/>
-        </w:rPr>
-        <w:t xml:space="preserve">Nas secções seguintes apresenta-se uma descrição de cada caso de uso, com indicação dos </w:t>
-      </w:r>
-      <w:r>
-        <w:rPr>
-          <w:rFonts w:ascii="CMU Sans Serif" w:hAnsi="CMU Sans Serif" w:cs="CMU Sans Serif"/>
-        </w:rPr>
-        <w:t>respetivos</w:t>
-      </w:r>
-      <w:r>
-        <w:rPr>
-          <w:rFonts w:ascii="CMU Sans Serif" w:hAnsi="CMU Sans Serif" w:cs="CMU Sans Serif"/>
-        </w:rPr>
-        <w:t xml:space="preserve"> fluxos de eventos e lista de requisitos.</w:t>
-      </w:r>
-    </w:p>
-    <w:p>
-      <w:pPr>
         <w:pStyle w:val="Cabealho2"/>
         <w:rPr>
           <w:rFonts w:ascii="CMU Sans Serif" w:hAnsi="CMU Sans Serif" w:cs="CMU Sans Serif"/>
@@ -12256,7 +11491,6 @@
         <w:rPr>
           <w:rFonts w:ascii="CMU Sans Serif" w:hAnsi="CMU Sans Serif" w:cs="CMU Sans Serif"/>
         </w:rPr>
-        <w:lastRenderedPageBreak/>
         <w:t>Nome de caso de uso</w:t>
       </w:r>
       <w:bookmarkEnd w:id="37"/>
@@ -12584,6 +11818,7 @@
           <w:b/>
           <w:color w:val="595959" w:themeColor="text1" w:themeTint="A6"/>
         </w:rPr>
+        <w:lastRenderedPageBreak/>
         <w:t>Fluxos de execução</w:t>
       </w:r>
     </w:p>
@@ -14288,6 +13523,7 @@
         <w:rPr>
           <w:rFonts w:ascii="CMU Sans Serif" w:hAnsi="CMU Sans Serif" w:cs="CMU Sans Serif"/>
         </w:rPr>
+        <w:lastRenderedPageBreak/>
         <w:t>Requisitos suplementares</w:t>
       </w:r>
       <w:bookmarkEnd w:id="38"/>
@@ -14318,7 +13554,7 @@
           <w:rFonts w:ascii="CMU Sans Serif" w:hAnsi="CMU Sans Serif" w:cs="CMU Sans Serif"/>
           <w:color w:val="FF0000"/>
         </w:rPr>
-        <w:t>&lt;nome&gt;</w:t>
+        <w:t>RGPD</w:t>
       </w:r>
     </w:p>
     <w:p>
@@ -14483,16 +13719,7 @@
                 <w:sz w:val="16"/>
                 <w:szCs w:val="16"/>
               </w:rPr>
-              <w:t xml:space="preserve">Essencial / Condicional / Opcional </w:t>
-            </w:r>
-            <w:r>
-              <w:rPr>
-                <w:rFonts w:ascii="CMU Sans Serif" w:hAnsi="CMU Sans Serif" w:cs="CMU Sans Serif"/>
-                <w:color w:val="FF0000"/>
-                <w:sz w:val="16"/>
-                <w:szCs w:val="16"/>
-              </w:rPr>
-              <w:t>(indicação obrigatória)</w:t>
+              <w:t xml:space="preserve">Essencial </w:t>
             </w:r>
           </w:p>
         </w:tc>
@@ -14552,15 +13779,39 @@
                 <w:rFonts w:ascii="CMU Sans Serif" w:hAnsi="CMU Sans Serif" w:cs="CMU Sans Serif"/>
                 <w:szCs w:val="16"/>
               </w:rPr>
-              <w:t xml:space="preserve">Texto que descreva o requisito utilizando, se necessário, linguagem formal para que seja compreensível de forma unívoca por todo o público-alvo. </w:t>
-            </w:r>
-            <w:r>
-              <w:rPr>
-                <w:rFonts w:ascii="CMU Sans Serif" w:hAnsi="CMU Sans Serif" w:cs="CMU Sans Serif"/>
-                <w:color w:val="FF0000"/>
+              <w:t xml:space="preserve">Uma vez que o </w:t>
+            </w:r>
+            <w:proofErr w:type="gramStart"/>
+            <w:r>
+              <w:rPr>
+                <w:rFonts w:ascii="CMU Sans Serif" w:hAnsi="CMU Sans Serif" w:cs="CMU Sans Serif"/>
                 <w:szCs w:val="16"/>
               </w:rPr>
-              <w:t>(indicação obrigatória)</w:t>
+              <w:t>software</w:t>
+            </w:r>
+            <w:proofErr w:type="gramEnd"/>
+            <w:r>
+              <w:rPr>
+                <w:rFonts w:ascii="CMU Sans Serif" w:hAnsi="CMU Sans Serif" w:cs="CMU Sans Serif"/>
+                <w:szCs w:val="16"/>
+              </w:rPr>
+              <w:t xml:space="preserve"> vai guardar dados sobre utilizadores, todos esses dados </w:t>
+            </w:r>
+            <w:proofErr w:type="spellStart"/>
+            <w:r>
+              <w:rPr>
+                <w:rFonts w:ascii="CMU Sans Serif" w:hAnsi="CMU Sans Serif" w:cs="CMU Sans Serif"/>
+                <w:szCs w:val="16"/>
+              </w:rPr>
+              <w:t>deverãoe</w:t>
+            </w:r>
+            <w:proofErr w:type="spellEnd"/>
+            <w:r>
+              <w:rPr>
+                <w:rFonts w:ascii="CMU Sans Serif" w:hAnsi="CMU Sans Serif" w:cs="CMU Sans Serif"/>
+                <w:szCs w:val="16"/>
+              </w:rPr>
+              <w:t xml:space="preserve"> star devidamente encriptados</w:t>
             </w:r>
           </w:p>
         </w:tc>
@@ -14626,164 +13877,17 @@
                 <w:rFonts w:ascii="CMU Sans Serif" w:hAnsi="CMU Sans Serif" w:cs="CMU Sans Serif"/>
                 <w:szCs w:val="16"/>
               </w:rPr>
-              <w:t xml:space="preserve">Principais razões que levaram à inclusão do requisito. O texto pode ser extenso. </w:t>
-            </w:r>
-            <w:r>
-              <w:rPr>
-                <w:rFonts w:ascii="CMU Sans Serif" w:hAnsi="CMU Sans Serif" w:cs="CMU Sans Serif"/>
-                <w:color w:val="FF0000"/>
+              <w:t xml:space="preserve">Não integrar este requisito compromete a legalidade do </w:t>
+            </w:r>
+            <w:proofErr w:type="gramStart"/>
+            <w:r>
+              <w:rPr>
+                <w:rFonts w:ascii="CMU Sans Serif" w:hAnsi="CMU Sans Serif" w:cs="CMU Sans Serif"/>
                 <w:szCs w:val="16"/>
               </w:rPr>
-              <w:t>(indicação obrigatória)</w:t>
-            </w:r>
-          </w:p>
-        </w:tc>
-      </w:tr>
-      <w:tr>
-        <w:trPr>
-          <w:cnfStyle w:val="000000010000" w:firstRow="0" w:lastRow="0" w:firstColumn="0" w:lastColumn="0" w:oddVBand="0" w:evenVBand="0" w:oddHBand="0" w:evenHBand="1" w:firstRowFirstColumn="0" w:firstRowLastColumn="0" w:lastRowFirstColumn="0" w:lastRowLastColumn="0"/>
-          <w:trHeight w:val="284"/>
-        </w:trPr>
-        <w:tc>
-          <w:tcPr>
-            <w:cnfStyle w:val="001000000000" w:firstRow="0" w:lastRow="0" w:firstColumn="1" w:lastColumn="0" w:oddVBand="0" w:evenVBand="0" w:oddHBand="0" w:evenHBand="0" w:firstRowFirstColumn="0" w:firstRowLastColumn="0" w:lastRowFirstColumn="0" w:lastRowLastColumn="0"/>
-            <w:tcW w:w="793" w:type="pct"/>
-            <w:tcBorders>
-              <w:bottom w:val="none" w:sz="0" w:space="0" w:color="auto"/>
-            </w:tcBorders>
-            <w:noWrap/>
-          </w:tcPr>
-          <w:p>
-            <w:pPr>
-              <w:spacing w:beforeLines="40" w:before="96" w:afterLines="40" w:after="96" w:line="240" w:lineRule="auto"/>
-              <w:ind w:firstLine="0"/>
-              <w:jc w:val="left"/>
-              <w:rPr>
-                <w:rFonts w:ascii="CMU Sans Serif" w:hAnsi="CMU Sans Serif" w:cs="CMU Sans Serif"/>
-                <w:b/>
-                <w:color w:val="000000" w:themeColor="text1"/>
-                <w:sz w:val="16"/>
-                <w:szCs w:val="16"/>
-              </w:rPr>
-            </w:pPr>
-            <w:r>
-              <w:rPr>
-                <w:rFonts w:ascii="CMU Sans Serif" w:hAnsi="CMU Sans Serif" w:cs="CMU Sans Serif"/>
-                <w:b/>
-                <w:color w:val="000000" w:themeColor="text1"/>
-                <w:sz w:val="16"/>
-                <w:szCs w:val="16"/>
-              </w:rPr>
-              <w:t>Informação adicional</w:t>
-            </w:r>
-          </w:p>
-        </w:tc>
-        <w:tc>
-          <w:tcPr>
-            <w:tcW w:w="4207" w:type="pct"/>
-            <w:tcBorders>
-              <w:bottom w:val="none" w:sz="0" w:space="0" w:color="auto"/>
-            </w:tcBorders>
-          </w:tcPr>
-          <w:p>
-            <w:pPr>
-              <w:pStyle w:val="Requisito"/>
-              <w:spacing w:line="240" w:lineRule="auto"/>
-              <w:cnfStyle w:val="000000010000" w:firstRow="0" w:lastRow="0" w:firstColumn="0" w:lastColumn="0" w:oddVBand="0" w:evenVBand="0" w:oddHBand="0" w:evenHBand="1" w:firstRowFirstColumn="0" w:firstRowLastColumn="0" w:lastRowFirstColumn="0" w:lastRowLastColumn="0"/>
-              <w:rPr>
-                <w:rFonts w:ascii="CMU Sans Serif" w:hAnsi="CMU Sans Serif" w:cs="CMU Sans Serif"/>
-                <w:szCs w:val="16"/>
-              </w:rPr>
-            </w:pPr>
-            <w:r>
-              <w:rPr>
-                <w:rFonts w:ascii="CMU Sans Serif" w:hAnsi="CMU Sans Serif" w:cs="CMU Sans Serif"/>
-                <w:szCs w:val="16"/>
-              </w:rPr>
-              <w:t xml:space="preserve">Detalhes adicionais relacionados com o requisito, mas não essenciais para a sua implementação. O texto pode ser extenso e fazer uso de diagramas, figuras ou outros elementos de apoio </w:t>
-            </w:r>
-            <w:r>
-              <w:rPr>
-                <w:rFonts w:ascii="CMU Sans Serif" w:hAnsi="CMU Sans Serif" w:cs="CMU Sans Serif"/>
-                <w:color w:val="984806" w:themeColor="accent6" w:themeShade="80"/>
-                <w:szCs w:val="16"/>
-              </w:rPr>
-              <w:t>(indicação opcional)</w:t>
-            </w:r>
-          </w:p>
-        </w:tc>
-      </w:tr>
-      <w:tr>
-        <w:trPr>
-          <w:cnfStyle w:val="000000100000" w:firstRow="0" w:lastRow="0" w:firstColumn="0" w:lastColumn="0" w:oddVBand="0" w:evenVBand="0" w:oddHBand="1" w:evenHBand="0" w:firstRowFirstColumn="0" w:firstRowLastColumn="0" w:lastRowFirstColumn="0" w:lastRowLastColumn="0"/>
-          <w:trHeight w:val="284"/>
-        </w:trPr>
-        <w:tc>
-          <w:tcPr>
-            <w:cnfStyle w:val="001000000000" w:firstRow="0" w:lastRow="0" w:firstColumn="1" w:lastColumn="0" w:oddVBand="0" w:evenVBand="0" w:oddHBand="0" w:evenHBand="0" w:firstRowFirstColumn="0" w:firstRowLastColumn="0" w:lastRowFirstColumn="0" w:lastRowLastColumn="0"/>
-            <w:tcW w:w="793" w:type="pct"/>
-            <w:tcBorders>
-              <w:bottom w:val="single" w:sz="12" w:space="0" w:color="000000"/>
-            </w:tcBorders>
-            <w:noWrap/>
-          </w:tcPr>
-          <w:p>
-            <w:pPr>
-              <w:spacing w:beforeLines="40" w:before="96" w:afterLines="40" w:after="96" w:line="240" w:lineRule="auto"/>
-              <w:ind w:firstLine="0"/>
-              <w:jc w:val="left"/>
-              <w:rPr>
-                <w:rFonts w:ascii="CMU Sans Serif" w:hAnsi="CMU Sans Serif" w:cs="CMU Sans Serif"/>
-                <w:b/>
-                <w:color w:val="000000" w:themeColor="text1"/>
-                <w:sz w:val="16"/>
-                <w:szCs w:val="16"/>
-              </w:rPr>
-            </w:pPr>
-            <w:r>
-              <w:rPr>
-                <w:rFonts w:ascii="CMU Sans Serif" w:hAnsi="CMU Sans Serif" w:cs="CMU Sans Serif"/>
-                <w:b/>
-                <w:color w:val="000000" w:themeColor="text1"/>
-                <w:sz w:val="16"/>
-                <w:szCs w:val="16"/>
-              </w:rPr>
-              <w:t>Sugestões de implementação</w:t>
-            </w:r>
-          </w:p>
-        </w:tc>
-        <w:tc>
-          <w:tcPr>
-            <w:tcW w:w="4207" w:type="pct"/>
-            <w:tcBorders>
-              <w:bottom w:val="single" w:sz="12" w:space="0" w:color="000000"/>
-            </w:tcBorders>
-          </w:tcPr>
-          <w:p>
-            <w:pPr>
-              <w:pStyle w:val="Requisito"/>
-              <w:spacing w:line="240" w:lineRule="auto"/>
-              <w:cnfStyle w:val="000000100000" w:firstRow="0" w:lastRow="0" w:firstColumn="0" w:lastColumn="0" w:oddVBand="0" w:evenVBand="0" w:oddHBand="1" w:evenHBand="0" w:firstRowFirstColumn="0" w:firstRowLastColumn="0" w:lastRowFirstColumn="0" w:lastRowLastColumn="0"/>
-              <w:rPr>
-                <w:rFonts w:ascii="CMU Sans Serif" w:hAnsi="CMU Sans Serif" w:cs="CMU Sans Serif"/>
-                <w:szCs w:val="16"/>
-              </w:rPr>
-            </w:pPr>
-            <w:r>
-              <w:rPr>
-                <w:rFonts w:ascii="CMU Sans Serif" w:hAnsi="CMU Sans Serif" w:cs="CMU Sans Serif"/>
-                <w:szCs w:val="16"/>
-              </w:rPr>
-              <w:t xml:space="preserve">Conjunto de sugestões que podem auxiliar a forma de implementação do requisito. O texto pode ser extenso </w:t>
-            </w:r>
-            <w:r>
-              <w:rPr>
-                <w:rFonts w:ascii="CMU Sans Serif" w:hAnsi="CMU Sans Serif" w:cs="CMU Sans Serif"/>
-                <w:color w:val="984806" w:themeColor="accent6" w:themeShade="80"/>
-                <w:szCs w:val="16"/>
-              </w:rPr>
-              <w:t>(indicação opcional)</w:t>
-            </w:r>
+              <w:t>software</w:t>
+            </w:r>
+            <w:proofErr w:type="gramEnd"/>
           </w:p>
         </w:tc>
       </w:tr>
@@ -14994,7 +14098,7 @@
             </wp:anchor>
           </w:drawing>
         </mc:Choice>
-        <mc:Fallback xmlns:w16se="http://schemas.microsoft.com/office/word/2015/wordml/symex" xmlns:w16cid="http://schemas.microsoft.com/office/word/2016/wordml/cid" xmlns:am3d="http://schemas.microsoft.com/office/drawing/2017/model3d" xmlns:aink="http://schemas.microsoft.com/office/drawing/2016/ink" xmlns:cx8="http://schemas.microsoft.com/office/drawing/2016/5/14/chartex" xmlns:cx7="http://schemas.microsoft.com/office/drawing/2016/5/13/chartex" xmlns:cx6="http://schemas.microsoft.com/office/drawing/2016/5/12/chartex" xmlns:cx5="http://schemas.microsoft.com/office/drawing/2016/5/11/chartex" xmlns:cx4="http://schemas.microsoft.com/office/drawing/2016/5/10/chartex" xmlns:cx3="http://schemas.microsoft.com/office/drawing/2016/5/9/chartex" xmlns:cx2="http://schemas.microsoft.com/office/drawing/2015/10/21/chartex" xmlns:cx1="http://schemas.microsoft.com/office/drawing/2015/9/8/chartex" xmlns:cx="http://schemas.microsoft.com/office/drawing/2014/chartex">
+        <mc:Fallback xmlns:cx="http://schemas.microsoft.com/office/drawing/2014/chartex" xmlns:cx1="http://schemas.microsoft.com/office/drawing/2015/9/8/chartex" xmlns:cx2="http://schemas.microsoft.com/office/drawing/2015/10/21/chartex" xmlns:cx3="http://schemas.microsoft.com/office/drawing/2016/5/9/chartex" xmlns:cx4="http://schemas.microsoft.com/office/drawing/2016/5/10/chartex" xmlns:cx5="http://schemas.microsoft.com/office/drawing/2016/5/11/chartex" xmlns:cx6="http://schemas.microsoft.com/office/drawing/2016/5/12/chartex" xmlns:cx7="http://schemas.microsoft.com/office/drawing/2016/5/13/chartex" xmlns:cx8="http://schemas.microsoft.com/office/drawing/2016/5/14/chartex" xmlns:aink="http://schemas.microsoft.com/office/drawing/2016/ink" xmlns:am3d="http://schemas.microsoft.com/office/drawing/2017/model3d" xmlns:w16cid="http://schemas.microsoft.com/office/word/2016/wordml/cid" xmlns:w16se="http://schemas.microsoft.com/office/word/2015/wordml/symex">
           <w:pict>
             <v:rect w14:anchorId="32F69168" id="Rectangle 5" o:spid="_x0000_s1026" style="position:absolute;margin-left:527.9pt;margin-top:2pt;width:3pt;height:68.5pt;z-index:251657216;visibility:visible;mso-wrap-style:square;mso-width-percent:0;mso-height-percent:0;mso-wrap-distance-left:9pt;mso-wrap-distance-top:0;mso-wrap-distance-right:9pt;mso-wrap-distance-bottom:0;mso-position-horizontal:absolute;mso-position-horizontal-relative:text;mso-position-vertical:absolute;mso-position-vertical-relative:text;mso-width-percent:0;mso-height-percent:0;mso-width-relative:page;mso-height-relative:page;v-text-anchor:top" o:gfxdata="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" fillcolor="#fabf77" stroked="f"/>
           </w:pict>
@@ -15113,7 +14217,7 @@
             </wp:anchor>
           </w:drawing>
         </mc:Choice>
-        <mc:Fallback xmlns:w16se="http://schemas.microsoft.com/office/word/2015/wordml/symex" xmlns:w16cid="http://schemas.microsoft.com/office/word/2016/wordml/cid" xmlns:am3d="http://schemas.microsoft.com/office/drawing/2017/model3d" xmlns:aink="http://schemas.microsoft.com/office/drawing/2016/ink" xmlns:cx8="http://schemas.microsoft.com/office/drawing/2016/5/14/chartex" xmlns:cx7="http://schemas.microsoft.com/office/drawing/2016/5/13/chartex" xmlns:cx6="http://schemas.microsoft.com/office/drawing/2016/5/12/chartex" xmlns:cx5="http://schemas.microsoft.com/office/drawing/2016/5/11/chartex" xmlns:cx4="http://schemas.microsoft.com/office/drawing/2016/5/10/chartex" xmlns:cx3="http://schemas.microsoft.com/office/drawing/2016/5/9/chartex" xmlns:cx2="http://schemas.microsoft.com/office/drawing/2015/10/21/chartex" xmlns:cx1="http://schemas.microsoft.com/office/drawing/2015/9/8/chartex" xmlns:cx="http://schemas.microsoft.com/office/drawing/2014/chartex">
+        <mc:Fallback xmlns:cx="http://schemas.microsoft.com/office/drawing/2014/chartex" xmlns:cx1="http://schemas.microsoft.com/office/drawing/2015/9/8/chartex" xmlns:cx2="http://schemas.microsoft.com/office/drawing/2015/10/21/chartex" xmlns:cx3="http://schemas.microsoft.com/office/drawing/2016/5/9/chartex" xmlns:cx4="http://schemas.microsoft.com/office/drawing/2016/5/10/chartex" xmlns:cx5="http://schemas.microsoft.com/office/drawing/2016/5/11/chartex" xmlns:cx6="http://schemas.microsoft.com/office/drawing/2016/5/12/chartex" xmlns:cx7="http://schemas.microsoft.com/office/drawing/2016/5/13/chartex" xmlns:cx8="http://schemas.microsoft.com/office/drawing/2016/5/14/chartex" xmlns:aink="http://schemas.microsoft.com/office/drawing/2016/ink" xmlns:am3d="http://schemas.microsoft.com/office/drawing/2017/model3d" xmlns:w16cid="http://schemas.microsoft.com/office/word/2016/wordml/cid" xmlns:w16se="http://schemas.microsoft.com/office/word/2015/wordml/symex">
           <w:pict>
             <v:rect w14:anchorId="344B107F" id="Rectangle 6" o:spid="_x0000_s1026" style="position:absolute;margin-left:527.9pt;margin-top:2pt;width:3pt;height:68.5pt;z-index:251658240;visibility:visible;mso-wrap-style:square;mso-width-percent:0;mso-height-percent:0;mso-wrap-distance-left:9pt;mso-wrap-distance-top:0;mso-wrap-distance-right:9pt;mso-wrap-distance-bottom:0;mso-position-horizontal:absolute;mso-position-horizontal-relative:text;mso-position-vertical:absolute;mso-position-vertical-relative:text;mso-width-percent:0;mso-height-percent:0;mso-width-relative:page;mso-height-relative:page;v-text-anchor:top" o:gfxdata="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" fillcolor="#fabf77" stroked="f"/>
           </w:pict>
@@ -15232,7 +14336,7 @@
             </wp:anchor>
           </w:drawing>
         </mc:Choice>
-        <mc:Fallback xmlns:w16se="http://schemas.microsoft.com/office/word/2015/wordml/symex" xmlns:w16cid="http://schemas.microsoft.com/office/word/2016/wordml/cid" xmlns:am3d="http://schemas.microsoft.com/office/drawing/2017/model3d" xmlns:aink="http://schemas.microsoft.com/office/drawing/2016/ink" xmlns:cx8="http://schemas.microsoft.com/office/drawing/2016/5/14/chartex" xmlns:cx7="http://schemas.microsoft.com/office/drawing/2016/5/13/chartex" xmlns:cx6="http://schemas.microsoft.com/office/drawing/2016/5/12/chartex" xmlns:cx5="http://schemas.microsoft.com/office/drawing/2016/5/11/chartex" xmlns:cx4="http://schemas.microsoft.com/office/drawing/2016/5/10/chartex" xmlns:cx3="http://schemas.microsoft.com/office/drawing/2016/5/9/chartex" xmlns:cx2="http://schemas.microsoft.com/office/drawing/2015/10/21/chartex" xmlns:cx1="http://schemas.microsoft.com/office/drawing/2015/9/8/chartex" xmlns:cx="http://schemas.microsoft.com/office/drawing/2014/chartex">
+        <mc:Fallback xmlns:cx="http://schemas.microsoft.com/office/drawing/2014/chartex" xmlns:cx1="http://schemas.microsoft.com/office/drawing/2015/9/8/chartex" xmlns:cx2="http://schemas.microsoft.com/office/drawing/2015/10/21/chartex" xmlns:cx3="http://schemas.microsoft.com/office/drawing/2016/5/9/chartex" xmlns:cx4="http://schemas.microsoft.com/office/drawing/2016/5/10/chartex" xmlns:cx5="http://schemas.microsoft.com/office/drawing/2016/5/11/chartex" xmlns:cx6="http://schemas.microsoft.com/office/drawing/2016/5/12/chartex" xmlns:cx7="http://schemas.microsoft.com/office/drawing/2016/5/13/chartex" xmlns:cx8="http://schemas.microsoft.com/office/drawing/2016/5/14/chartex" xmlns:aink="http://schemas.microsoft.com/office/drawing/2016/ink" xmlns:am3d="http://schemas.microsoft.com/office/drawing/2017/model3d" xmlns:w16cid="http://schemas.microsoft.com/office/word/2016/wordml/cid" xmlns:w16se="http://schemas.microsoft.com/office/word/2015/wordml/symex">
           <w:pict>
             <v:rect w14:anchorId="6EBB643B" id="Rectangle 8" o:spid="_x0000_s1026" style="position:absolute;margin-left:527.9pt;margin-top:2pt;width:3pt;height:68.5pt;z-index:251663360;visibility:visible;mso-wrap-style:square;mso-width-percent:0;mso-height-percent:0;mso-wrap-distance-left:9pt;mso-wrap-distance-top:0;mso-wrap-distance-right:9pt;mso-wrap-distance-bottom:0;mso-position-horizontal:absolute;mso-position-horizontal-relative:text;mso-position-vertical:absolute;mso-position-vertical-relative:text;mso-width-percent:0;mso-height-percent:0;mso-width-relative:page;mso-height-relative:page;v-text-anchor:top" o:gfxdata="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" fillcolor="#fabf77" stroked="f"/>
           </w:pict>
@@ -15303,7 +14407,7 @@
         <w:rStyle w:val="Nmerodepgina"/>
         <w:noProof/>
       </w:rPr>
-      <w:t>11</w:t>
+      <w:t>13</w:t>
     </w:r>
     <w:r>
       <w:rPr>
@@ -15341,12 +14445,17 @@
       <w:pStyle w:val="Header2"/>
     </w:pPr>
     <w:proofErr w:type="spellStart"/>
+    <w:proofErr w:type="gramStart"/>
     <w:r>
       <w:t>ScoreHaven</w:t>
     </w:r>
     <w:proofErr w:type="spellEnd"/>
     <w:r>
-      <w:t>– Especificação de Requisitos</w:t>
+      <w:t>–</w:t>
+    </w:r>
+    <w:proofErr w:type="gramEnd"/>
+    <w:r>
+      <w:t xml:space="preserve"> Especificação de Requisitos</w:t>
     </w:r>
   </w:p>
 </w:hdr>
@@ -21903,6 +21012,7 @@
   <w:style w:type="character" w:default="1" w:styleId="Tipodeletrapredefinidodopargrafo">
     <w:name w:val="Default Paragraph Font"/>
     <w:uiPriority w:val="1"/>
+    <w:semiHidden/>
     <w:unhideWhenUsed/>
   </w:style>
   <w:style w:type="table" w:default="1" w:styleId="Tabelanormal">
@@ -24652,7 +23762,7 @@
 </file>
 
 <file path=customXml/itemProps1.xml><?xml version="1.0" encoding="utf-8"?>
-<ds:datastoreItem xmlns:ds="http://schemas.openxmlformats.org/officeDocument/2006/customXml" ds:itemID="{561130FD-3066-4067-A378-D36D2CB1D111}">
+<ds:datastoreItem xmlns:ds="http://schemas.openxmlformats.org/officeDocument/2006/customXml" ds:itemID="{3EBD2C38-0303-4231-9F16-A8D3CE372817}">
   <ds:schemaRefs>
     <ds:schemaRef ds:uri="http://schemas.openxmlformats.org/officeDocument/2006/bibliography"/>
   </ds:schemaRefs>

</xml_diff>

<commit_message>
Update Modelo de Documento de Especificação de Requisitos.docx
</commit_message>
<xml_diff>
--- a/Documento ACS/Modelo de Documento de Especificação de Requisitos.docx
+++ b/Documento ACS/Modelo de Documento de Especificação de Requisitos.docx
@@ -1,10 +1,10 @@
 
 <file path=word/document.xml><?xml version="1.0" encoding="utf-8"?>
-<w:document xmlns:wpc="http://schemas.microsoft.com/office/word/2010/wordprocessingCanvas" xmlns:mc="http://schemas.openxmlformats.org/markup-compatibility/2006" xmlns:o="urn:schemas-microsoft-com:office:office" xmlns:r="http://schemas.openxmlformats.org/officeDocument/2006/relationships" xmlns:m="http://schemas.openxmlformats.org/officeDocument/2006/math" xmlns:v="urn:schemas-microsoft-com:vml" xmlns:wp14="http://schemas.microsoft.com/office/word/2010/wordprocessingDrawing" xmlns:wp="http://schemas.openxmlformats.org/drawingml/2006/wordprocessingDrawing" xmlns:w10="urn:schemas-microsoft-com:office:word" xmlns:w="http://schemas.openxmlformats.org/wordprocessingml/2006/main" xmlns:w14="http://schemas.microsoft.com/office/word/2010/wordml" xmlns:w15="http://schemas.microsoft.com/office/word/2012/wordml" xmlns:wpg="http://schemas.microsoft.com/office/word/2010/wordprocessingGroup" xmlns:wpi="http://schemas.microsoft.com/office/word/2010/wordprocessingInk" xmlns:wne="http://schemas.microsoft.com/office/word/2006/wordml" xmlns:wps="http://schemas.microsoft.com/office/word/2010/wordprocessingShape" mc:Ignorable="w14 w15 wp14">
+<w:document xmlns:wpc="http://schemas.microsoft.com/office/word/2010/wordprocessingCanvas" xmlns:cx="http://schemas.microsoft.com/office/drawing/2014/chartex" xmlns:cx1="http://schemas.microsoft.com/office/drawing/2015/9/8/chartex" xmlns:cx2="http://schemas.microsoft.com/office/drawing/2015/10/21/chartex" xmlns:cx3="http://schemas.microsoft.com/office/drawing/2016/5/9/chartex" xmlns:cx4="http://schemas.microsoft.com/office/drawing/2016/5/10/chartex" xmlns:cx5="http://schemas.microsoft.com/office/drawing/2016/5/11/chartex" xmlns:cx6="http://schemas.microsoft.com/office/drawing/2016/5/12/chartex" xmlns:cx7="http://schemas.microsoft.com/office/drawing/2016/5/13/chartex" xmlns:cx8="http://schemas.microsoft.com/office/drawing/2016/5/14/chartex" xmlns:mc="http://schemas.openxmlformats.org/markup-compatibility/2006" xmlns:aink="http://schemas.microsoft.com/office/drawing/2016/ink" xmlns:am3d="http://schemas.microsoft.com/office/drawing/2017/model3d" xmlns:o="urn:schemas-microsoft-com:office:office" xmlns:r="http://schemas.openxmlformats.org/officeDocument/2006/relationships" xmlns:m="http://schemas.openxmlformats.org/officeDocument/2006/math" xmlns:v="urn:schemas-microsoft-com:vml" xmlns:wp14="http://schemas.microsoft.com/office/word/2010/wordprocessingDrawing" xmlns:wp="http://schemas.openxmlformats.org/drawingml/2006/wordprocessingDrawing" xmlns:w10="urn:schemas-microsoft-com:office:word" xmlns:w="http://schemas.openxmlformats.org/wordprocessingml/2006/main" xmlns:w14="http://schemas.microsoft.com/office/word/2010/wordml" xmlns:w15="http://schemas.microsoft.com/office/word/2012/wordml" xmlns:w16cid="http://schemas.microsoft.com/office/word/2016/wordml/cid" xmlns:w16se="http://schemas.microsoft.com/office/word/2015/wordml/symex" xmlns:wpg="http://schemas.microsoft.com/office/word/2010/wordprocessingGroup" xmlns:wpi="http://schemas.microsoft.com/office/word/2010/wordprocessingInk" xmlns:wne="http://schemas.microsoft.com/office/word/2006/wordml" xmlns:wps="http://schemas.microsoft.com/office/word/2010/wordprocessingShape" mc:Ignorable="w14 w15 w16se w16cid wp14">
   <w:body>
     <w:p>
       <w:pPr>
-        <w:pStyle w:val="Ttulo1"/>
+        <w:pStyle w:val="Ttulo10"/>
         <w:rPr>
           <w:rFonts w:ascii="CMU Sans Serif" w:hAnsi="CMU Sans Serif" w:cs="CMU Sans Serif"/>
         </w:rPr>
@@ -12,7 +12,7 @@
     </w:p>
     <w:p>
       <w:pPr>
-        <w:pStyle w:val="Ttulo1"/>
+        <w:pStyle w:val="Ttulo10"/>
         <w:rPr>
           <w:rFonts w:ascii="CMU Sans Serif" w:hAnsi="CMU Sans Serif" w:cs="CMU Sans Serif"/>
         </w:rPr>
@@ -20,7 +20,7 @@
     </w:p>
     <w:p>
       <w:pPr>
-        <w:pStyle w:val="Ttulo1"/>
+        <w:pStyle w:val="Ttulo10"/>
         <w:rPr>
           <w:rFonts w:ascii="CMU Sans Serif" w:hAnsi="CMU Sans Serif" w:cs="CMU Sans Serif"/>
         </w:rPr>
@@ -28,7 +28,7 @@
     </w:p>
     <w:p>
       <w:pPr>
-        <w:pStyle w:val="Ttulo1"/>
+        <w:pStyle w:val="Ttulo10"/>
         <w:ind w:left="0"/>
         <w:jc w:val="center"/>
         <w:rPr>
@@ -223,7 +223,7 @@
     </w:p>
     <w:p>
       <w:pPr>
-        <w:pStyle w:val="Cabealho1"/>
+        <w:pStyle w:val="Ttulo1"/>
         <w:numPr>
           <w:ilvl w:val="0"/>
           <w:numId w:val="0"/>
@@ -261,7 +261,7 @@
     </w:p>
     <w:tbl>
       <w:tblPr>
-        <w:tblStyle w:val="Tabelacomgrelha"/>
+        <w:tblStyle w:val="TabelacomGrelha"/>
         <w:tblW w:w="0" w:type="auto"/>
         <w:tblInd w:w="38" w:type="dxa"/>
         <w:tblLayout w:type="fixed"/>
@@ -832,30 +832,8 @@
               <w:rPr>
                 <w:rFonts w:ascii="CMU Sans Serif" w:hAnsi="CMU Sans Serif" w:cs="CMU Sans Serif"/>
               </w:rPr>
-              <w:t xml:space="preserve">Nova versão do </w:t>
-            </w:r>
-            <w:proofErr w:type="gramStart"/>
-            <w:r>
-              <w:rPr>
-                <w:rFonts w:ascii="CMU Sans Serif" w:hAnsi="CMU Sans Serif" w:cs="CMU Sans Serif"/>
-              </w:rPr>
-              <w:t>site</w:t>
-            </w:r>
-            <w:proofErr w:type="gramEnd"/>
-            <w:r>
-              <w:rPr>
-                <w:rFonts w:ascii="CMU Sans Serif" w:hAnsi="CMU Sans Serif" w:cs="CMU Sans Serif"/>
-              </w:rPr>
-              <w:t xml:space="preserve"> feita com </w:t>
-            </w:r>
-            <w:proofErr w:type="spellStart"/>
-            <w:r>
-              <w:rPr>
-                <w:rFonts w:ascii="CMU Sans Serif" w:hAnsi="CMU Sans Serif" w:cs="CMU Sans Serif"/>
-              </w:rPr>
-              <w:t>Bootstrap</w:t>
-            </w:r>
-            <w:proofErr w:type="spellEnd"/>
+              <w:t>Nova versão do site feita com Bootstrap</w:t>
+            </w:r>
           </w:p>
         </w:tc>
       </w:tr>
@@ -3913,7 +3891,7 @@
     </w:p>
     <w:p>
       <w:pPr>
-        <w:pStyle w:val="Cabealho1"/>
+        <w:pStyle w:val="Ttulo1"/>
         <w:rPr>
           <w:rFonts w:ascii="CMU Sans Serif" w:hAnsi="CMU Sans Serif" w:cs="CMU Sans Serif"/>
         </w:rPr>
@@ -3930,7 +3908,7 @@
     </w:p>
     <w:p>
       <w:pPr>
-        <w:pStyle w:val="Cabealho2"/>
+        <w:pStyle w:val="Ttulo2"/>
         <w:rPr>
           <w:rFonts w:ascii="CMU Sans Serif" w:hAnsi="CMU Sans Serif" w:cs="CMU Sans Serif"/>
         </w:rPr>
@@ -4542,7 +4520,7 @@
     </w:p>
     <w:p>
       <w:pPr>
-        <w:pStyle w:val="Cabealho2"/>
+        <w:pStyle w:val="Ttulo2"/>
         <w:rPr>
           <w:rFonts w:ascii="CMU Sans Serif" w:hAnsi="CMU Sans Serif" w:cs="CMU Sans Serif"/>
         </w:rPr>
@@ -4590,23 +4568,7 @@
           <w:rFonts w:ascii="CMU Sans Serif" w:hAnsi="CMU Sans Serif" w:cs="CMU Sans Serif"/>
           <w:szCs w:val="20"/>
         </w:rPr>
-        <w:t xml:space="preserve"> é um </w:t>
-      </w:r>
-      <w:proofErr w:type="gramStart"/>
-      <w:r>
-        <w:rPr>
-          <w:rFonts w:ascii="CMU Sans Serif" w:hAnsi="CMU Sans Serif" w:cs="CMU Sans Serif"/>
-          <w:szCs w:val="20"/>
-        </w:rPr>
-        <w:t>site</w:t>
-      </w:r>
-      <w:proofErr w:type="gramEnd"/>
-      <w:r>
-        <w:rPr>
-          <w:rFonts w:ascii="CMU Sans Serif" w:hAnsi="CMU Sans Serif" w:cs="CMU Sans Serif"/>
-          <w:szCs w:val="20"/>
-        </w:rPr>
-        <w:t xml:space="preserve"> que irá fornecer aos seus utilizadores resultados em direto e outros dados </w:t>
+        <w:t xml:space="preserve"> é um site que irá fornecer aos seus utilizadores resultados em direto e outros dados </w:t>
       </w:r>
       <w:r>
         <w:rPr>
@@ -4669,23 +4631,7 @@
           <w:rFonts w:ascii="CMU Sans Serif" w:hAnsi="CMU Sans Serif" w:cs="CMU Sans Serif"/>
           <w:szCs w:val="20"/>
         </w:rPr>
-        <w:t xml:space="preserve">o objetivo do nosso </w:t>
-      </w:r>
-      <w:proofErr w:type="gramStart"/>
-      <w:r>
-        <w:rPr>
-          <w:rFonts w:ascii="CMU Sans Serif" w:hAnsi="CMU Sans Serif" w:cs="CMU Sans Serif"/>
-          <w:szCs w:val="20"/>
-        </w:rPr>
-        <w:t>site</w:t>
-      </w:r>
-      <w:proofErr w:type="gramEnd"/>
-      <w:r>
-        <w:rPr>
-          <w:rFonts w:ascii="CMU Sans Serif" w:hAnsi="CMU Sans Serif" w:cs="CMU Sans Serif"/>
-          <w:szCs w:val="20"/>
-        </w:rPr>
-        <w:t xml:space="preserve">, </w:t>
+        <w:t xml:space="preserve">o objetivo do nosso site, </w:t>
       </w:r>
       <w:r>
         <w:rPr>
@@ -5064,7 +5010,6 @@
                 <w:szCs w:val="16"/>
               </w:rPr>
             </w:pPr>
-            <w:proofErr w:type="gramStart"/>
             <w:r>
               <w:rPr>
                 <w:rFonts w:ascii="CMU Sans Serif" w:eastAsiaTheme="minorEastAsia" w:hAnsi="CMU Sans Serif" w:cs="CMU Sans Serif"/>
@@ -5074,7 +5019,6 @@
               </w:rPr>
               <w:t>Top marcadores</w:t>
             </w:r>
-            <w:proofErr w:type="gramEnd"/>
           </w:p>
         </w:tc>
         <w:tc>
@@ -5202,23 +5146,7 @@
           <w:rFonts w:ascii="CMU Sans Serif" w:hAnsi="CMU Sans Serif" w:cs="CMU Sans Serif"/>
           <w:szCs w:val="20"/>
         </w:rPr>
-        <w:t xml:space="preserve">Para que consigamos fornecer aos nossos utilizadores os dados que pretendem em direto, necessitamos de </w:t>
-      </w:r>
-      <w:proofErr w:type="gramStart"/>
-      <w:r>
-        <w:rPr>
-          <w:rFonts w:ascii="CMU Sans Serif" w:hAnsi="CMU Sans Serif" w:cs="CMU Sans Serif"/>
-          <w:szCs w:val="20"/>
-        </w:rPr>
-        <w:t>um API</w:t>
-      </w:r>
-      <w:proofErr w:type="gramEnd"/>
-      <w:r>
-        <w:rPr>
-          <w:rFonts w:ascii="CMU Sans Serif" w:hAnsi="CMU Sans Serif" w:cs="CMU Sans Serif"/>
-          <w:szCs w:val="20"/>
-        </w:rPr>
-        <w:t xml:space="preserve"> que faça esse trabalho, sendo este o ponto principal do site. </w:t>
+        <w:t xml:space="preserve">Para que consigamos fornecer aos nossos utilizadores os dados que pretendem em direto, necessitamos de um API que faça esse trabalho, sendo este o ponto principal do site. </w:t>
       </w:r>
     </w:p>
     <w:p>
@@ -5238,46 +5166,28 @@
           <w:rFonts w:ascii="CMU Sans Serif" w:hAnsi="CMU Sans Serif" w:cs="CMU Sans Serif"/>
           <w:szCs w:val="20"/>
         </w:rPr>
-        <w:t xml:space="preserve">Os utilizadores vão ter a </w:t>
-      </w:r>
-      <w:proofErr w:type="spellStart"/>
+        <w:t>Os utilizadores vão ter a op</w:t>
+      </w:r>
       <w:r>
         <w:rPr>
           <w:rFonts w:ascii="CMU Sans Serif" w:hAnsi="CMU Sans Serif" w:cs="CMU Sans Serif"/>
           <w:szCs w:val="20"/>
         </w:rPr>
-        <w:t>opcão</w:t>
-      </w:r>
-      <w:proofErr w:type="spellEnd"/>
+        <w:t>ç</w:t>
+      </w:r>
       <w:r>
         <w:rPr>
           <w:rFonts w:ascii="CMU Sans Serif" w:hAnsi="CMU Sans Serif" w:cs="CMU Sans Serif"/>
           <w:szCs w:val="20"/>
         </w:rPr>
-        <w:t xml:space="preserve"> de </w:t>
+        <w:t xml:space="preserve">ão de </w:t>
       </w:r>
       <w:r>
         <w:rPr>
           <w:rFonts w:ascii="CMU Sans Serif" w:hAnsi="CMU Sans Serif" w:cs="CMU Sans Serif"/>
           <w:szCs w:val="20"/>
         </w:rPr>
-        <w:t xml:space="preserve">por </w:t>
-      </w:r>
-      <w:proofErr w:type="spellStart"/>
-      <w:r>
-        <w:rPr>
-          <w:rFonts w:ascii="CMU Sans Serif" w:hAnsi="CMU Sans Serif" w:cs="CMU Sans Serif"/>
-          <w:szCs w:val="20"/>
-        </w:rPr>
-        <w:t>likes</w:t>
-      </w:r>
-      <w:proofErr w:type="spellEnd"/>
-      <w:r>
-        <w:rPr>
-          <w:rFonts w:ascii="CMU Sans Serif" w:hAnsi="CMU Sans Serif" w:cs="CMU Sans Serif"/>
-          <w:szCs w:val="20"/>
-        </w:rPr>
-        <w:t xml:space="preserve"> na equipa, desporto e/ou liga que assim desejarem e com estes gostos, os utilizadores vão poder receber notificações referentes aos mesmos.</w:t>
+        <w:t>por likes na equipa, desporto e/ou liga que assim desejarem e com estes gostos, os utilizadores vão poder receber notificações referentes aos mesmos.</w:t>
       </w:r>
     </w:p>
     <w:p>
@@ -5897,7 +5807,7 @@
     </w:p>
     <w:p>
       <w:pPr>
-        <w:pStyle w:val="Cabealho2"/>
+        <w:pStyle w:val="Ttulo2"/>
         <w:rPr>
           <w:rFonts w:ascii="CMU Sans Serif" w:hAnsi="CMU Sans Serif" w:cs="CMU Sans Serif"/>
         </w:rPr>
@@ -6120,25 +6030,7 @@
                 <w:sz w:val="16"/>
                 <w:szCs w:val="16"/>
               </w:rPr>
-              <w:t xml:space="preserve">”, é um conjunto de rotinas e padrões estabelecidos por um </w:t>
-            </w:r>
-            <w:proofErr w:type="gramStart"/>
-            <w:r>
-              <w:rPr>
-                <w:rFonts w:ascii="CMU Sans Serif" w:hAnsi="CMU Sans Serif" w:cs="CMU Sans Serif"/>
-                <w:sz w:val="16"/>
-                <w:szCs w:val="16"/>
-              </w:rPr>
-              <w:t>software</w:t>
-            </w:r>
-            <w:proofErr w:type="gramEnd"/>
-            <w:r>
-              <w:rPr>
-                <w:rFonts w:ascii="CMU Sans Serif" w:hAnsi="CMU Sans Serif" w:cs="CMU Sans Serif"/>
-                <w:sz w:val="16"/>
-                <w:szCs w:val="16"/>
-              </w:rPr>
-              <w:t>.</w:t>
+              <w:t>”, é um conjunto de rotinas e padrões estabelecidos por um software.</w:t>
             </w:r>
           </w:p>
         </w:tc>
@@ -6165,7 +6057,6 @@
                 <w:szCs w:val="16"/>
               </w:rPr>
             </w:pPr>
-            <w:proofErr w:type="spellStart"/>
             <w:r>
               <w:rPr>
                 <w:rFonts w:ascii="CMU Sans Serif" w:hAnsi="CMU Sans Serif" w:cs="CMU Sans Serif"/>
@@ -6175,7 +6066,6 @@
               </w:rPr>
               <w:t>Bootstrap</w:t>
             </w:r>
-            <w:proofErr w:type="spellEnd"/>
           </w:p>
         </w:tc>
         <w:tc>
@@ -6245,42 +6135,8 @@
                 <w:szCs w:val="16"/>
                 <w:shd w:val="clear" w:color="auto" w:fill="FFFFFF"/>
               </w:rPr>
-              <w:t xml:space="preserve"> para </w:t>
-            </w:r>
-            <w:proofErr w:type="gramStart"/>
-            <w:r>
-              <w:rPr>
-                <w:rFonts w:cs="Arial"/>
-                <w:color w:val="222222"/>
-                <w:sz w:val="16"/>
-                <w:szCs w:val="16"/>
-                <w:shd w:val="clear" w:color="auto" w:fill="FFFFFF"/>
-              </w:rPr>
-              <w:t>sites</w:t>
-            </w:r>
-            <w:proofErr w:type="gramEnd"/>
-            <w:r>
-              <w:rPr>
-                <w:rFonts w:cs="Arial"/>
-                <w:color w:val="222222"/>
-                <w:sz w:val="16"/>
-                <w:szCs w:val="16"/>
-                <w:shd w:val="clear" w:color="auto" w:fill="FFFFFF"/>
-              </w:rPr>
-              <w:t xml:space="preserve"> e aplicações web usando HTML, CSS e </w:t>
-            </w:r>
-            <w:proofErr w:type="spellStart"/>
-            <w:r>
-              <w:rPr>
-                <w:rFonts w:cs="Arial"/>
-                <w:color w:val="222222"/>
-                <w:sz w:val="16"/>
-                <w:szCs w:val="16"/>
-                <w:shd w:val="clear" w:color="auto" w:fill="FFFFFF"/>
-              </w:rPr>
-              <w:t>JavaScript</w:t>
-            </w:r>
-            <w:proofErr w:type="spellEnd"/>
+              <w:t xml:space="preserve"> para sites e aplicações web usando HTML, CSS e JavaScript</w:t>
+            </w:r>
             <w:r>
               <w:rPr>
                 <w:rFonts w:cs="Arial"/>
@@ -6354,25 +6210,7 @@
                 <w:sz w:val="16"/>
                 <w:szCs w:val="16"/>
               </w:rPr>
-              <w:t xml:space="preserve">tre vários projetos de </w:t>
-            </w:r>
-            <w:proofErr w:type="gramStart"/>
-            <w:r>
-              <w:rPr>
-                <w:rFonts w:ascii="CMU Sans Serif" w:hAnsi="CMU Sans Serif" w:cs="CMU Sans Serif"/>
-                <w:sz w:val="16"/>
-                <w:szCs w:val="16"/>
-              </w:rPr>
-              <w:t>software</w:t>
-            </w:r>
-            <w:proofErr w:type="gramEnd"/>
-            <w:r>
-              <w:rPr>
-                <w:rFonts w:ascii="CMU Sans Serif" w:hAnsi="CMU Sans Serif" w:cs="CMU Sans Serif"/>
-                <w:sz w:val="16"/>
-                <w:szCs w:val="16"/>
-              </w:rPr>
-              <w:t>.</w:t>
+              <w:t>tre vários projetos de software.</w:t>
             </w:r>
           </w:p>
         </w:tc>
@@ -6520,19 +6358,8 @@
                 <w:sz w:val="16"/>
                 <w:szCs w:val="16"/>
               </w:rPr>
-              <w:t xml:space="preserve">PHP, </w:t>
-            </w:r>
-            <w:proofErr w:type="spellStart"/>
-            <w:r>
-              <w:rPr>
-                <w:rFonts w:ascii="CMU Sans Serif" w:hAnsi="CMU Sans Serif" w:cs="CMU Sans Serif"/>
-                <w:b/>
-                <w:sz w:val="16"/>
-                <w:szCs w:val="16"/>
-              </w:rPr>
-              <w:t>JavaScript</w:t>
-            </w:r>
-            <w:proofErr w:type="spellEnd"/>
+              <w:t>PHP, JavaScript</w:t>
+            </w:r>
           </w:p>
         </w:tc>
         <w:tc>
@@ -6614,7 +6441,7 @@
     </w:p>
     <w:p>
       <w:pPr>
-        <w:pStyle w:val="Cabealho2"/>
+        <w:pStyle w:val="Ttulo2"/>
         <w:rPr>
           <w:rFonts w:ascii="CMU Sans Serif" w:hAnsi="CMU Sans Serif" w:cs="CMU Sans Serif"/>
         </w:rPr>
@@ -9629,7 +9456,7 @@
     </w:p>
     <w:p>
       <w:pPr>
-        <w:pStyle w:val="Cabealho1"/>
+        <w:pStyle w:val="Ttulo1"/>
         <w:rPr>
           <w:rFonts w:ascii="CMU Sans Serif" w:hAnsi="CMU Sans Serif" w:cs="CMU Sans Serif"/>
         </w:rPr>
@@ -9646,7 +9473,7 @@
     </w:p>
     <w:p>
       <w:pPr>
-        <w:pStyle w:val="Cabealho2"/>
+        <w:pStyle w:val="Ttulo2"/>
         <w:rPr>
           <w:rFonts w:ascii="CMU Sans Serif" w:hAnsi="CMU Sans Serif" w:cs="CMU Sans Serif"/>
         </w:rPr>
@@ -9679,33 +9506,23 @@
         <w:t xml:space="preserve"> dados sobre diversos desportos em direto</w:t>
       </w:r>
       <w:r>
-        <w:t xml:space="preserve">, para que isto aconteça, o sistema tem inserido nele </w:t>
-      </w:r>
-      <w:proofErr w:type="gramStart"/>
-      <w:r>
-        <w:t>um API</w:t>
-      </w:r>
-      <w:proofErr w:type="gramEnd"/>
-      <w:r>
-        <w:t>.</w:t>
+        <w:t>, para que isto aconteça, o sistema tem inserido nele um API.</w:t>
       </w:r>
     </w:p>
     <w:p>
       <w:r>
         <w:t xml:space="preserve">Para além de fornecer resultados online o nosso site procura também promover a interação dos utilizadores, possuindo para isso </w:t>
       </w:r>
-      <w:proofErr w:type="gramStart"/>
-      <w:r>
-        <w:t>um secção</w:t>
-      </w:r>
-      <w:proofErr w:type="gramEnd"/>
+      <w:r>
+        <w:t>uma secção</w:t>
+      </w:r>
       <w:r>
         <w:t xml:space="preserve"> de comentários onde os utilizadores poderão discutir entre si.</w:t>
       </w:r>
     </w:p>
     <w:p>
       <w:pPr>
-        <w:pStyle w:val="Cabealho3"/>
+        <w:pStyle w:val="Ttulo3"/>
         <w:rPr>
           <w:rFonts w:ascii="CMU Sans Serif" w:hAnsi="CMU Sans Serif" w:cs="CMU Sans Serif"/>
         </w:rPr>
@@ -9721,7 +9538,7 @@
     </w:p>
     <w:p>
       <w:pPr>
-        <w:pStyle w:val="Cabealho3"/>
+        <w:pStyle w:val="Ttulo3"/>
         <w:rPr>
           <w:rFonts w:ascii="CMU Sans Serif" w:hAnsi="CMU Sans Serif" w:cs="CMU Sans Serif"/>
         </w:rPr>
@@ -9737,7 +9554,7 @@
     </w:p>
     <w:p>
       <w:pPr>
-        <w:pStyle w:val="Cabealho3"/>
+        <w:pStyle w:val="Ttulo3"/>
         <w:rPr>
           <w:rFonts w:ascii="CMU Sans Serif" w:hAnsi="CMU Sans Serif" w:cs="CMU Sans Serif"/>
         </w:rPr>
@@ -9865,7 +9682,7 @@
     </w:p>
     <w:p>
       <w:pPr>
-        <w:pStyle w:val="Cabealho2"/>
+        <w:pStyle w:val="Ttulo2"/>
         <w:rPr>
           <w:rFonts w:ascii="CMU Sans Serif" w:hAnsi="CMU Sans Serif" w:cs="CMU Sans Serif"/>
         </w:rPr>
@@ -10457,27 +10274,7 @@
                 <w:sz w:val="18"/>
                 <w:szCs w:val="18"/>
               </w:rPr>
-              <w:t xml:space="preserve">utiliza o </w:t>
-            </w:r>
-            <w:proofErr w:type="gramStart"/>
-            <w:r>
-              <w:rPr>
-                <w:rFonts w:ascii="CMU Sans Serif" w:eastAsiaTheme="minorEastAsia" w:hAnsi="CMU Sans Serif" w:cs="CMU Sans Serif"/>
-                <w:color w:val="000000" w:themeColor="text1"/>
-                <w:sz w:val="18"/>
-                <w:szCs w:val="18"/>
-              </w:rPr>
-              <w:t>site</w:t>
-            </w:r>
-            <w:proofErr w:type="gramEnd"/>
-            <w:r>
-              <w:rPr>
-                <w:rFonts w:ascii="CMU Sans Serif" w:eastAsiaTheme="minorEastAsia" w:hAnsi="CMU Sans Serif" w:cs="CMU Sans Serif"/>
-                <w:color w:val="000000" w:themeColor="text1"/>
-                <w:sz w:val="18"/>
-                <w:szCs w:val="18"/>
-              </w:rPr>
-              <w:t xml:space="preserve"> para consumo próprio</w:t>
+              <w:t>utiliza o site para consumo próprio</w:t>
             </w:r>
           </w:p>
         </w:tc>
@@ -10519,6 +10316,7 @@
                 <w:sz w:val="18"/>
                 <w:szCs w:val="18"/>
               </w:rPr>
+              <w:lastRenderedPageBreak/>
               <w:t>Admin</w:t>
             </w:r>
             <w:r>
@@ -10584,7 +10382,6 @@
         <w:rPr>
           <w:rFonts w:ascii="CMU Sans Serif" w:hAnsi="CMU Sans Serif" w:cs="CMU Sans Serif"/>
         </w:rPr>
-        <w:lastRenderedPageBreak/>
         <w:t>Na tabela 1</w:t>
       </w:r>
       <w:r>
@@ -10825,18 +10622,8 @@
                 <w:sz w:val="18"/>
                 <w:szCs w:val="18"/>
               </w:rPr>
-              <w:t xml:space="preserve">Gestão de </w:t>
-            </w:r>
-            <w:proofErr w:type="spellStart"/>
-            <w:r>
-              <w:rPr>
-                <w:rFonts w:ascii="CMU Sans Serif" w:hAnsi="CMU Sans Serif" w:cs="CMU Sans Serif"/>
-                <w:sz w:val="18"/>
-                <w:szCs w:val="18"/>
-              </w:rPr>
-              <w:t>likes</w:t>
-            </w:r>
-            <w:proofErr w:type="spellEnd"/>
+              <w:t>Gestão de likes</w:t>
+            </w:r>
           </w:p>
         </w:tc>
         <w:tc>
@@ -10953,27 +10740,7 @@
                 <w:sz w:val="18"/>
                 <w:szCs w:val="18"/>
               </w:rPr>
-              <w:t>O cliente ao escolher uma equipa/desporto/liga</w:t>
-            </w:r>
-            <w:proofErr w:type="gramStart"/>
-            <w:r>
-              <w:rPr>
-                <w:rFonts w:ascii="CMU Sans Serif" w:eastAsiaTheme="minorEastAsia" w:hAnsi="CMU Sans Serif" w:cs="CMU Sans Serif"/>
-                <w:color w:val="000000" w:themeColor="text1"/>
-                <w:sz w:val="18"/>
-                <w:szCs w:val="18"/>
-              </w:rPr>
-              <w:t>,</w:t>
-            </w:r>
-            <w:proofErr w:type="gramEnd"/>
-            <w:r>
-              <w:rPr>
-                <w:rFonts w:ascii="CMU Sans Serif" w:eastAsiaTheme="minorEastAsia" w:hAnsi="CMU Sans Serif" w:cs="CMU Sans Serif"/>
-                <w:color w:val="000000" w:themeColor="text1"/>
-                <w:sz w:val="18"/>
-                <w:szCs w:val="18"/>
-              </w:rPr>
-              <w:t xml:space="preserve"> poderá optar por receber notificações com informações sobre esses 3 aspetos</w:t>
+              <w:t>O cliente ao escolher uma equipa/desporto/liga, poderá optar por receber notificações com informações sobre esses 3 aspetos</w:t>
             </w:r>
           </w:p>
         </w:tc>
@@ -11099,7 +10866,7 @@
     </w:p>
     <w:p>
       <w:pPr>
-        <w:pStyle w:val="Cabealho2"/>
+        <w:pStyle w:val="Ttulo2"/>
         <w:rPr>
           <w:rFonts w:ascii="CMU Sans Serif" w:hAnsi="CMU Sans Serif" w:cs="CMU Sans Serif"/>
         </w:rPr>
@@ -11175,21 +10942,7 @@
         <w:rPr>
           <w:rFonts w:ascii="CMU Sans Serif" w:hAnsi="CMU Sans Serif" w:cs="CMU Sans Serif"/>
         </w:rPr>
-        <w:t xml:space="preserve">. A justificação para as exclusões relaciona-se com o facto </w:t>
-      </w:r>
-      <w:proofErr w:type="gramStart"/>
-      <w:r>
-        <w:rPr>
-          <w:rFonts w:ascii="CMU Sans Serif" w:hAnsi="CMU Sans Serif" w:cs="CMU Sans Serif"/>
-        </w:rPr>
-        <w:t>de</w:t>
-      </w:r>
-      <w:proofErr w:type="gramEnd"/>
-      <w:r>
-        <w:rPr>
-          <w:rFonts w:ascii="CMU Sans Serif" w:hAnsi="CMU Sans Serif" w:cs="CMU Sans Serif"/>
-        </w:rPr>
-        <w:t xml:space="preserve"> </w:t>
+        <w:t xml:space="preserve">. A justificação para as exclusões relaciona-se com o facto de </w:t>
       </w:r>
     </w:p>
     <w:p>
@@ -11479,7 +11232,7 @@
     </w:p>
     <w:p>
       <w:pPr>
-        <w:pStyle w:val="Cabealho1"/>
+        <w:pStyle w:val="Ttulo1"/>
         <w:rPr>
           <w:rFonts w:ascii="CMU Sans Serif" w:hAnsi="CMU Sans Serif" w:cs="CMU Sans Serif"/>
         </w:rPr>
@@ -11490,17 +11243,8 @@
           <w:color w:val="FF0000"/>
         </w:rPr>
         <w:lastRenderedPageBreak/>
-        <w:t xml:space="preserve">Gestão de </w:t>
-      </w:r>
-      <w:proofErr w:type="spellStart"/>
-      <w:r>
-        <w:rPr>
-          <w:rFonts w:ascii="CMU Sans Serif" w:hAnsi="CMU Sans Serif" w:cs="CMU Sans Serif"/>
-          <w:color w:val="FF0000"/>
-        </w:rPr>
-        <w:t>likes</w:t>
-      </w:r>
-      <w:proofErr w:type="spellEnd"/>
+        <w:t>Gestão de likes</w:t>
+      </w:r>
     </w:p>
     <w:p>
       <w:pPr>
@@ -11553,18 +11297,8 @@
           <w:color w:val="FF0000"/>
           <w:szCs w:val="20"/>
         </w:rPr>
-        <w:t xml:space="preserve">ão de </w:t>
-      </w:r>
-      <w:proofErr w:type="spellStart"/>
-      <w:r>
-        <w:rPr>
-          <w:rFonts w:ascii="CMU Sans Serif" w:hAnsi="CMU Sans Serif" w:cs="CMU Sans Serif"/>
-          <w:color w:val="FF0000"/>
-          <w:szCs w:val="20"/>
-        </w:rPr>
-        <w:t>likes</w:t>
-      </w:r>
-      <w:proofErr w:type="spellEnd"/>
+        <w:t>ão de likes</w:t>
+      </w:r>
       <w:r>
         <w:rPr>
           <w:rFonts w:ascii="CMU Sans Serif" w:hAnsi="CMU Sans Serif" w:cs="CMU Sans Serif"/>
@@ -11726,17 +11460,8 @@
           <w:rFonts w:ascii="CMU Sans Serif" w:hAnsi="CMU Sans Serif" w:cs="CMU Sans Serif"/>
           <w:color w:val="FF0000"/>
         </w:rPr>
-        <w:t xml:space="preserve">Gestão de </w:t>
-      </w:r>
-      <w:proofErr w:type="spellStart"/>
-      <w:r>
-        <w:rPr>
-          <w:rFonts w:ascii="CMU Sans Serif" w:hAnsi="CMU Sans Serif" w:cs="CMU Sans Serif"/>
-          <w:color w:val="FF0000"/>
-        </w:rPr>
-        <w:t>likes</w:t>
-      </w:r>
-      <w:proofErr w:type="spellEnd"/>
+        <w:t>Gestão de likes</w:t>
+      </w:r>
     </w:p>
     <w:p>
       <w:pPr>
@@ -11765,7 +11490,7 @@
     </w:p>
     <w:p>
       <w:pPr>
-        <w:pStyle w:val="Cabealho2"/>
+        <w:pStyle w:val="Ttulo2"/>
         <w:rPr>
           <w:rFonts w:ascii="CMU Sans Serif" w:hAnsi="CMU Sans Serif" w:cs="CMU Sans Serif"/>
         </w:rPr>
@@ -11940,18 +11665,8 @@
                 <w:sz w:val="18"/>
                 <w:szCs w:val="18"/>
               </w:rPr>
-              <w:t xml:space="preserve">Iniciar sessão no </w:t>
-            </w:r>
-            <w:proofErr w:type="gramStart"/>
-            <w:r>
-              <w:rPr>
-                <w:rFonts w:ascii="CMU Sans Serif" w:hAnsi="CMU Sans Serif" w:cs="CMU Sans Serif"/>
-                <w:sz w:val="18"/>
-                <w:szCs w:val="18"/>
-              </w:rPr>
-              <w:t>website</w:t>
-            </w:r>
-            <w:proofErr w:type="gramEnd"/>
+              <w:t>Iniciar sessão no website</w:t>
+            </w:r>
           </w:p>
         </w:tc>
       </w:tr>
@@ -12010,25 +11725,7 @@
                 <w:sz w:val="18"/>
                 <w:szCs w:val="18"/>
               </w:rPr>
-              <w:t xml:space="preserve">O utilizador insere o seu nome e </w:t>
-            </w:r>
-            <w:proofErr w:type="gramStart"/>
-            <w:r>
-              <w:rPr>
-                <w:rFonts w:ascii="CMU Sans Serif" w:hAnsi="CMU Sans Serif" w:cs="CMU Sans Serif"/>
-                <w:sz w:val="18"/>
-                <w:szCs w:val="18"/>
-              </w:rPr>
-              <w:t>password</w:t>
-            </w:r>
-            <w:proofErr w:type="gramEnd"/>
-            <w:r>
-              <w:rPr>
-                <w:rFonts w:ascii="CMU Sans Serif" w:hAnsi="CMU Sans Serif" w:cs="CMU Sans Serif"/>
-                <w:sz w:val="18"/>
-                <w:szCs w:val="18"/>
-              </w:rPr>
-              <w:t xml:space="preserve"> e </w:t>
+              <w:t xml:space="preserve">O utilizador insere o seu nome e password e </w:t>
             </w:r>
             <w:r>
               <w:rPr>
@@ -13529,23 +13226,7 @@
                 <w:rFonts w:ascii="CMU Sans Serif" w:hAnsi="CMU Sans Serif" w:cs="CMU Sans Serif"/>
                 <w:szCs w:val="16"/>
               </w:rPr>
-              <w:t xml:space="preserve">Poder atribuir os </w:t>
-            </w:r>
-            <w:proofErr w:type="spellStart"/>
-            <w:r>
-              <w:rPr>
-                <w:rFonts w:ascii="CMU Sans Serif" w:hAnsi="CMU Sans Serif" w:cs="CMU Sans Serif"/>
-                <w:szCs w:val="16"/>
-              </w:rPr>
-              <w:t>likes</w:t>
-            </w:r>
-            <w:proofErr w:type="spellEnd"/>
-            <w:r>
-              <w:rPr>
-                <w:rFonts w:ascii="CMU Sans Serif" w:hAnsi="CMU Sans Serif" w:cs="CMU Sans Serif"/>
-                <w:szCs w:val="16"/>
-              </w:rPr>
-              <w:t xml:space="preserve"> ao registo da pessoa na base de dados</w:t>
+              <w:t>Poder atribuir os likes ao registo da pessoa na base de dados</w:t>
             </w:r>
           </w:p>
         </w:tc>
@@ -13648,17 +13329,7 @@
                 <w:sz w:val="16"/>
                 <w:szCs w:val="16"/>
               </w:rPr>
-              <w:t xml:space="preserve">Formulário de </w:t>
-            </w:r>
-            <w:r>
-              <w:rPr>
-                <w:rFonts w:ascii="CMU Sans Serif" w:hAnsi="CMU Sans Serif" w:cs="CMU Sans Serif"/>
-                <w:b/>
-                <w:i w:val="0"/>
-                <w:sz w:val="16"/>
-                <w:szCs w:val="16"/>
-              </w:rPr>
-              <w:t>Login</w:t>
+              <w:t>Formulário de Login</w:t>
             </w:r>
           </w:p>
         </w:tc>
@@ -13827,7 +13498,6 @@
                 <w:szCs w:val="16"/>
               </w:rPr>
             </w:pPr>
-            <w:proofErr w:type="gramStart"/>
             <w:r>
               <w:rPr>
                 <w:rFonts w:ascii="CMU Sans Serif" w:hAnsi="CMU Sans Serif" w:cs="CMU Sans Serif"/>
@@ -13835,7 +13505,6 @@
               </w:rPr>
               <w:t>Password</w:t>
             </w:r>
-            <w:proofErr w:type="gramEnd"/>
           </w:p>
         </w:tc>
       </w:tr>
@@ -13900,23 +13569,7 @@
                 <w:rFonts w:ascii="CMU Sans Serif" w:hAnsi="CMU Sans Serif" w:cs="CMU Sans Serif"/>
                 <w:szCs w:val="16"/>
               </w:rPr>
-              <w:t xml:space="preserve">Poder atribuir os </w:t>
-            </w:r>
-            <w:proofErr w:type="spellStart"/>
-            <w:r>
-              <w:rPr>
-                <w:rFonts w:ascii="CMU Sans Serif" w:hAnsi="CMU Sans Serif" w:cs="CMU Sans Serif"/>
-                <w:szCs w:val="16"/>
-              </w:rPr>
-              <w:t>likes</w:t>
-            </w:r>
-            <w:proofErr w:type="spellEnd"/>
-            <w:r>
-              <w:rPr>
-                <w:rFonts w:ascii="CMU Sans Serif" w:hAnsi="CMU Sans Serif" w:cs="CMU Sans Serif"/>
-                <w:szCs w:val="16"/>
-              </w:rPr>
-              <w:t xml:space="preserve"> ao registo da pessoa na base de dados</w:t>
+              <w:t>Poder atribuir os likes ao registo da pessoa na base de dados</w:t>
             </w:r>
           </w:p>
         </w:tc>
@@ -13957,7 +13610,7 @@
     </w:p>
     <w:p>
       <w:pPr>
-        <w:pStyle w:val="Cabealho2"/>
+        <w:pStyle w:val="Ttulo2"/>
         <w:rPr>
           <w:rFonts w:ascii="CMU Sans Serif" w:hAnsi="CMU Sans Serif" w:cs="CMU Sans Serif"/>
         </w:rPr>
@@ -14221,23 +13874,13 @@
               </w:rPr>
               <w:t xml:space="preserve"> </w:t>
             </w:r>
-            <w:proofErr w:type="gramStart"/>
-            <w:r>
-              <w:rPr>
-                <w:rFonts w:ascii="CMU Sans Serif" w:hAnsi="CMU Sans Serif" w:cs="CMU Sans Serif"/>
-                <w:sz w:val="18"/>
-                <w:szCs w:val="18"/>
-              </w:rPr>
-              <w:t>e-mail</w:t>
-            </w:r>
-            <w:proofErr w:type="gramEnd"/>
-            <w:r>
-              <w:rPr>
-                <w:rFonts w:ascii="CMU Sans Serif" w:hAnsi="CMU Sans Serif" w:cs="CMU Sans Serif"/>
-                <w:sz w:val="18"/>
-                <w:szCs w:val="18"/>
-              </w:rPr>
-              <w:t xml:space="preserve">, </w:t>
+            <w:r>
+              <w:rPr>
+                <w:rFonts w:ascii="CMU Sans Serif" w:hAnsi="CMU Sans Serif" w:cs="CMU Sans Serif"/>
+                <w:sz w:val="18"/>
+                <w:szCs w:val="18"/>
+              </w:rPr>
+              <w:t xml:space="preserve">e-mail, </w:t>
             </w:r>
             <w:r>
               <w:rPr>
@@ -14745,23 +14388,7 @@
                 <w:rFonts w:ascii="CMU Sans Serif" w:hAnsi="CMU Sans Serif" w:cs="CMU Sans Serif"/>
                 <w:szCs w:val="16"/>
               </w:rPr>
-              <w:t xml:space="preserve">O utilizador preenche os campos com o seu nome, </w:t>
-            </w:r>
-            <w:proofErr w:type="gramStart"/>
-            <w:r>
-              <w:rPr>
-                <w:rFonts w:ascii="CMU Sans Serif" w:hAnsi="CMU Sans Serif" w:cs="CMU Sans Serif"/>
-                <w:szCs w:val="16"/>
-              </w:rPr>
-              <w:t>e-mail</w:t>
-            </w:r>
-            <w:proofErr w:type="gramEnd"/>
-            <w:r>
-              <w:rPr>
-                <w:rFonts w:ascii="CMU Sans Serif" w:hAnsi="CMU Sans Serif" w:cs="CMU Sans Serif"/>
-                <w:szCs w:val="16"/>
-              </w:rPr>
-              <w:t xml:space="preserve">, password, confirmação da password e o </w:t>
+              <w:t xml:space="preserve">O utilizador preenche os campos com o seu nome, e-mail, password, confirmação da password e o </w:t>
             </w:r>
             <w:proofErr w:type="spellStart"/>
             <w:r>
@@ -15652,23 +15279,7 @@
                 <w:rFonts w:ascii="CMU Sans Serif" w:hAnsi="CMU Sans Serif" w:cs="CMU Sans Serif"/>
                 <w:szCs w:val="16"/>
               </w:rPr>
-              <w:t xml:space="preserve">O </w:t>
-            </w:r>
-            <w:proofErr w:type="gramStart"/>
-            <w:r>
-              <w:rPr>
-                <w:rFonts w:ascii="CMU Sans Serif" w:hAnsi="CMU Sans Serif" w:cs="CMU Sans Serif"/>
-                <w:szCs w:val="16"/>
-              </w:rPr>
-              <w:t>email</w:t>
-            </w:r>
-            <w:proofErr w:type="gramEnd"/>
-            <w:r>
-              <w:rPr>
-                <w:rFonts w:ascii="CMU Sans Serif" w:hAnsi="CMU Sans Serif" w:cs="CMU Sans Serif"/>
-                <w:szCs w:val="16"/>
-              </w:rPr>
-              <w:t xml:space="preserve"> deve seguir o formato: </w:t>
+              <w:t xml:space="preserve">O email deve seguir o formato: </w:t>
             </w:r>
             <w:r>
               <w:rPr>
@@ -15783,23 +15394,7 @@
                 <w:rFonts w:ascii="CMU Sans Serif" w:hAnsi="CMU Sans Serif" w:cs="CMU Sans Serif"/>
                 <w:szCs w:val="16"/>
               </w:rPr>
-              <w:t xml:space="preserve">Poder atribuir os </w:t>
-            </w:r>
-            <w:proofErr w:type="spellStart"/>
-            <w:r>
-              <w:rPr>
-                <w:rFonts w:ascii="CMU Sans Serif" w:hAnsi="CMU Sans Serif" w:cs="CMU Sans Serif"/>
-                <w:szCs w:val="16"/>
-              </w:rPr>
-              <w:t>likes</w:t>
-            </w:r>
-            <w:proofErr w:type="spellEnd"/>
-            <w:r>
-              <w:rPr>
-                <w:rFonts w:ascii="CMU Sans Serif" w:hAnsi="CMU Sans Serif" w:cs="CMU Sans Serif"/>
-                <w:szCs w:val="16"/>
-              </w:rPr>
-              <w:t xml:space="preserve"> ao registo da pessoa na base de dados</w:t>
+              <w:t>Poder atribuir os likes ao registo da pessoa na base de dados</w:t>
             </w:r>
           </w:p>
         </w:tc>
@@ -16049,14 +15644,7 @@
                 <w:rFonts w:ascii="CMU Sans Serif" w:hAnsi="CMU Sans Serif" w:cs="CMU Sans Serif"/>
                 <w:szCs w:val="16"/>
               </w:rPr>
-              <w:t>O formulário do registo deve conter os seguintes campos:</w:t>
-            </w:r>
-            <w:r>
-              <w:rPr>
-                <w:rFonts w:ascii="CMU Sans Serif" w:hAnsi="CMU Sans Serif" w:cs="CMU Sans Serif"/>
-                <w:szCs w:val="16"/>
-              </w:rPr>
-              <w:t xml:space="preserve">  </w:t>
+              <w:t xml:space="preserve">O formulário do registo deve conter os seguintes campos:  </w:t>
             </w:r>
           </w:p>
           <w:p>
@@ -16095,7 +15683,6 @@
                 <w:szCs w:val="16"/>
               </w:rPr>
             </w:pPr>
-            <w:proofErr w:type="gramStart"/>
             <w:r>
               <w:rPr>
                 <w:rFonts w:ascii="CMU Sans Serif" w:hAnsi="CMU Sans Serif" w:cs="CMU Sans Serif"/>
@@ -16103,7 +15690,6 @@
               </w:rPr>
               <w:t>E-mail</w:t>
             </w:r>
-            <w:proofErr w:type="gramEnd"/>
           </w:p>
           <w:p>
             <w:pPr>
@@ -16119,7 +15705,6 @@
                 <w:szCs w:val="16"/>
               </w:rPr>
             </w:pPr>
-            <w:proofErr w:type="gramStart"/>
             <w:r>
               <w:rPr>
                 <w:rFonts w:ascii="CMU Sans Serif" w:hAnsi="CMU Sans Serif" w:cs="CMU Sans Serif"/>
@@ -16127,7 +15712,6 @@
               </w:rPr>
               <w:t>Password</w:t>
             </w:r>
-            <w:proofErr w:type="gramEnd"/>
           </w:p>
           <w:p>
             <w:pPr>
@@ -16148,17 +15732,8 @@
                 <w:rFonts w:ascii="CMU Sans Serif" w:hAnsi="CMU Sans Serif" w:cs="CMU Sans Serif"/>
                 <w:szCs w:val="16"/>
               </w:rPr>
-              <w:t xml:space="preserve">Confirmação da </w:t>
-            </w:r>
-            <w:proofErr w:type="gramStart"/>
-            <w:r>
-              <w:rPr>
-                <w:rFonts w:ascii="CMU Sans Serif" w:hAnsi="CMU Sans Serif" w:cs="CMU Sans Serif"/>
-                <w:szCs w:val="16"/>
-              </w:rPr>
-              <w:t>password</w:t>
-            </w:r>
-            <w:proofErr w:type="gramEnd"/>
+              <w:t>Confirmação da password</w:t>
+            </w:r>
           </w:p>
           <w:p>
             <w:pPr>
@@ -16247,23 +15822,7 @@
                 <w:rFonts w:ascii="CMU Sans Serif" w:hAnsi="CMU Sans Serif" w:cs="CMU Sans Serif"/>
                 <w:szCs w:val="16"/>
               </w:rPr>
-              <w:t xml:space="preserve">Poder atribuir os </w:t>
-            </w:r>
-            <w:proofErr w:type="spellStart"/>
-            <w:r>
-              <w:rPr>
-                <w:rFonts w:ascii="CMU Sans Serif" w:hAnsi="CMU Sans Serif" w:cs="CMU Sans Serif"/>
-                <w:szCs w:val="16"/>
-              </w:rPr>
-              <w:t>likes</w:t>
-            </w:r>
-            <w:proofErr w:type="spellEnd"/>
-            <w:r>
-              <w:rPr>
-                <w:rFonts w:ascii="CMU Sans Serif" w:hAnsi="CMU Sans Serif" w:cs="CMU Sans Serif"/>
-                <w:szCs w:val="16"/>
-              </w:rPr>
-              <w:t xml:space="preserve"> ao registo da pessoa na base de dados</w:t>
+              <w:t>Poder atribuir os likes ao registo da pessoa na base de dados</w:t>
             </w:r>
           </w:p>
         </w:tc>
@@ -16271,7 +15830,7 @@
     </w:tbl>
     <w:p>
       <w:pPr>
-        <w:pStyle w:val="Cabealho2"/>
+        <w:pStyle w:val="Ttulo2"/>
         <w:rPr>
           <w:rFonts w:ascii="CMU Sans Serif" w:hAnsi="CMU Sans Serif" w:cs="CMU Sans Serif"/>
         </w:rPr>
@@ -17411,14 +16970,7 @@
                 <w:rFonts w:ascii="CMU Sans Serif" w:hAnsi="CMU Sans Serif" w:cs="CMU Sans Serif"/>
                 <w:szCs w:val="16"/>
               </w:rPr>
-              <w:t>O utilizador coloco</w:t>
-            </w:r>
-            <w:r>
-              <w:rPr>
-                <w:rFonts w:ascii="CMU Sans Serif" w:hAnsi="CMU Sans Serif" w:cs="CMU Sans Serif"/>
-                <w:szCs w:val="16"/>
-              </w:rPr>
-              <w:t>u gosto num desporto</w:t>
+              <w:t>O utilizador colocou gosto num desporto</w:t>
             </w:r>
           </w:p>
         </w:tc>
@@ -17493,14 +17045,7 @@
                 <w:rFonts w:ascii="CMU Sans Serif" w:hAnsi="CMU Sans Serif" w:cs="CMU Sans Serif"/>
                 <w:szCs w:val="16"/>
               </w:rPr>
-              <w:t xml:space="preserve">O sistema informa </w:t>
-            </w:r>
-            <w:r>
-              <w:rPr>
-                <w:rFonts w:ascii="CMU Sans Serif" w:hAnsi="CMU Sans Serif" w:cs="CMU Sans Serif"/>
-                <w:szCs w:val="16"/>
-              </w:rPr>
-              <w:t>que colocou gosto</w:t>
+              <w:t>O sistema informa que colocou gosto</w:t>
             </w:r>
           </w:p>
         </w:tc>
@@ -17960,7 +17505,7 @@
     </w:p>
     <w:p>
       <w:pPr>
-        <w:pStyle w:val="Cabealho2"/>
+        <w:pStyle w:val="Ttulo2"/>
         <w:rPr>
           <w:rFonts w:ascii="CMU Sans Serif" w:hAnsi="CMU Sans Serif" w:cs="CMU Sans Serif"/>
         </w:rPr>
@@ -18124,15 +17669,7 @@
                 <w:sz w:val="18"/>
                 <w:szCs w:val="18"/>
               </w:rPr>
-              <w:t xml:space="preserve">Observar </w:t>
-            </w:r>
-            <w:r>
-              <w:rPr>
-                <w:rFonts w:ascii="CMU Sans Serif" w:hAnsi="CMU Sans Serif" w:cs="CMU Sans Serif"/>
-                <w:sz w:val="18"/>
-                <w:szCs w:val="18"/>
-              </w:rPr>
-              <w:t>apenas os resultados daquela liga</w:t>
+              <w:t>Observar apenas os resultados daquela liga</w:t>
             </w:r>
           </w:p>
         </w:tc>
@@ -18192,31 +17729,7 @@
                 <w:sz w:val="18"/>
                 <w:szCs w:val="18"/>
               </w:rPr>
-              <w:t xml:space="preserve">O utilizador carrega no botão </w:t>
-            </w:r>
-            <w:r>
-              <w:rPr>
-                <w:rFonts w:ascii="CMU Sans Serif" w:hAnsi="CMU Sans Serif" w:cs="CMU Sans Serif"/>
-                <w:sz w:val="18"/>
-                <w:szCs w:val="18"/>
-              </w:rPr>
-              <w:t>da liga</w:t>
-            </w:r>
-            <w:r>
-              <w:rPr>
-                <w:rFonts w:ascii="CMU Sans Serif" w:hAnsi="CMU Sans Serif" w:cs="CMU Sans Serif"/>
-                <w:sz w:val="18"/>
-                <w:szCs w:val="18"/>
-              </w:rPr>
-              <w:t xml:space="preserve"> e vai para a página d</w:t>
-            </w:r>
-            <w:r>
-              <w:rPr>
-                <w:rFonts w:ascii="CMU Sans Serif" w:hAnsi="CMU Sans Serif" w:cs="CMU Sans Serif"/>
-                <w:sz w:val="18"/>
-                <w:szCs w:val="18"/>
-              </w:rPr>
-              <w:t>esta</w:t>
+              <w:t>O utilizador carrega no botão da liga e vai para a página desta</w:t>
             </w:r>
           </w:p>
         </w:tc>
@@ -18276,15 +17789,7 @@
                 <w:sz w:val="18"/>
                 <w:szCs w:val="18"/>
               </w:rPr>
-              <w:t xml:space="preserve">Possibilidade de escolher </w:t>
-            </w:r>
-            <w:r>
-              <w:rPr>
-                <w:rFonts w:ascii="CMU Sans Serif" w:hAnsi="CMU Sans Serif" w:cs="CMU Sans Serif"/>
-                <w:sz w:val="18"/>
-                <w:szCs w:val="18"/>
-              </w:rPr>
-              <w:t>a liga favorita e observar os resultados dessa liga</w:t>
+              <w:t>Possibilidade de escolher a liga favorita e observar os resultados dessa liga</w:t>
             </w:r>
           </w:p>
         </w:tc>
@@ -18605,28 +18110,7 @@
                 <w:rFonts w:ascii="CMU Sans Serif" w:hAnsi="CMU Sans Serif" w:cs="CMU Sans Serif"/>
                 <w:szCs w:val="16"/>
               </w:rPr>
-              <w:t xml:space="preserve">O utilizador </w:t>
-            </w:r>
-            <w:r>
-              <w:rPr>
-                <w:rFonts w:ascii="CMU Sans Serif" w:hAnsi="CMU Sans Serif" w:cs="CMU Sans Serif"/>
-                <w:szCs w:val="16"/>
-              </w:rPr>
-              <w:t>escolhe</w:t>
-            </w:r>
-            <w:r>
-              <w:rPr>
-                <w:rFonts w:ascii="CMU Sans Serif" w:hAnsi="CMU Sans Serif" w:cs="CMU Sans Serif"/>
-                <w:szCs w:val="16"/>
-              </w:rPr>
-              <w:t xml:space="preserve"> </w:t>
-            </w:r>
-            <w:r>
-              <w:rPr>
-                <w:rFonts w:ascii="CMU Sans Serif" w:hAnsi="CMU Sans Serif" w:cs="CMU Sans Serif"/>
-                <w:szCs w:val="16"/>
-              </w:rPr>
-              <w:t>o desporto</w:t>
+              <w:t>O utilizador escolhe o desporto</w:t>
             </w:r>
           </w:p>
         </w:tc>
@@ -18704,14 +18188,7 @@
                 <w:rFonts w:ascii="CMU Sans Serif" w:hAnsi="CMU Sans Serif" w:cs="CMU Sans Serif"/>
                 <w:szCs w:val="16"/>
               </w:rPr>
-              <w:t xml:space="preserve">Aparece </w:t>
-            </w:r>
-            <w:r>
-              <w:rPr>
-                <w:rFonts w:ascii="CMU Sans Serif" w:hAnsi="CMU Sans Serif" w:cs="CMU Sans Serif"/>
-                <w:szCs w:val="16"/>
-              </w:rPr>
-              <w:t>as várias ligas referentes a esse desporto</w:t>
+              <w:t>Aparece as várias ligas referentes a esse desporto</w:t>
             </w:r>
           </w:p>
         </w:tc>
@@ -19227,14 +18704,7 @@
                 <w:rFonts w:ascii="CMU Sans Serif" w:hAnsi="CMU Sans Serif" w:cs="CMU Sans Serif"/>
                 <w:szCs w:val="16"/>
               </w:rPr>
-              <w:t>numa</w:t>
-            </w:r>
-            <w:r>
-              <w:rPr>
-                <w:rFonts w:ascii="CMU Sans Serif" w:hAnsi="CMU Sans Serif" w:cs="CMU Sans Serif"/>
-                <w:szCs w:val="16"/>
-              </w:rPr>
-              <w:t>liga</w:t>
+              <w:t>numaliga</w:t>
             </w:r>
             <w:proofErr w:type="spellEnd"/>
           </w:p>
@@ -19750,21 +19220,7 @@
                 <w:rFonts w:ascii="CMU Sans Serif" w:hAnsi="CMU Sans Serif" w:cs="CMU Sans Serif"/>
                 <w:szCs w:val="16"/>
               </w:rPr>
-              <w:t xml:space="preserve">Fornecer </w:t>
-            </w:r>
-            <w:r>
-              <w:rPr>
-                <w:rFonts w:ascii="CMU Sans Serif" w:hAnsi="CMU Sans Serif" w:cs="CMU Sans Serif"/>
-                <w:szCs w:val="16"/>
-              </w:rPr>
-              <w:t>o</w:t>
-            </w:r>
-            <w:r>
-              <w:rPr>
-                <w:rFonts w:ascii="CMU Sans Serif" w:hAnsi="CMU Sans Serif" w:cs="CMU Sans Serif"/>
-                <w:szCs w:val="16"/>
-              </w:rPr>
-              <w:t>s dados referentes à seleção do utilizador</w:t>
+              <w:t>Fornecer os dados referentes à seleção do utilizador</w:t>
             </w:r>
           </w:p>
         </w:tc>
@@ -19784,22 +19240,16 @@
     </w:p>
     <w:p>
       <w:pPr>
-        <w:pStyle w:val="Cabealho2"/>
-        <w:rPr>
-          <w:rFonts w:ascii="CMU Sans Serif" w:hAnsi="CMU Sans Serif" w:cs="CMU Sans Serif"/>
-        </w:rPr>
-      </w:pPr>
-      <w:r>
-        <w:rPr>
-          <w:rFonts w:ascii="CMU Sans Serif" w:hAnsi="CMU Sans Serif" w:cs="CMU Sans Serif"/>
-        </w:rPr>
-        <w:t xml:space="preserve">Escolher a </w:t>
-      </w:r>
-      <w:r>
-        <w:rPr>
-          <w:rFonts w:ascii="CMU Sans Serif" w:hAnsi="CMU Sans Serif" w:cs="CMU Sans Serif"/>
-        </w:rPr>
-        <w:t>equipa</w:t>
+        <w:pStyle w:val="Ttulo2"/>
+        <w:rPr>
+          <w:rFonts w:ascii="CMU Sans Serif" w:hAnsi="CMU Sans Serif" w:cs="CMU Sans Serif"/>
+        </w:rPr>
+      </w:pPr>
+      <w:r>
+        <w:rPr>
+          <w:rFonts w:ascii="CMU Sans Serif" w:hAnsi="CMU Sans Serif" w:cs="CMU Sans Serif"/>
+        </w:rPr>
+        <w:t>Escolher a equipa</w:t>
       </w:r>
     </w:p>
     <w:p>
@@ -20756,21 +20206,7 @@
                 <w:rFonts w:ascii="CMU Sans Serif" w:hAnsi="CMU Sans Serif" w:cs="CMU Sans Serif"/>
                 <w:szCs w:val="16"/>
               </w:rPr>
-              <w:t xml:space="preserve">O utilizador escolhe a </w:t>
-            </w:r>
-            <w:r>
-              <w:rPr>
-                <w:rFonts w:ascii="CMU Sans Serif" w:hAnsi="CMU Sans Serif" w:cs="CMU Sans Serif"/>
-                <w:szCs w:val="16"/>
-              </w:rPr>
-              <w:t>equipa</w:t>
-            </w:r>
-            <w:r>
-              <w:rPr>
-                <w:rFonts w:ascii="CMU Sans Serif" w:hAnsi="CMU Sans Serif" w:cs="CMU Sans Serif"/>
-                <w:szCs w:val="16"/>
-              </w:rPr>
-              <w:t xml:space="preserve"> que pretende</w:t>
+              <w:t>O utilizador escolhe a equipa que pretende</w:t>
             </w:r>
           </w:p>
         </w:tc>
@@ -20845,14 +20281,7 @@
                 <w:rFonts w:ascii="CMU Sans Serif" w:hAnsi="CMU Sans Serif" w:cs="CMU Sans Serif"/>
                 <w:szCs w:val="16"/>
               </w:rPr>
-              <w:t>Aparece a p</w:t>
-            </w:r>
-            <w:r>
-              <w:rPr>
-                <w:rFonts w:ascii="CMU Sans Serif" w:hAnsi="CMU Sans Serif" w:cs="CMU Sans Serif"/>
-                <w:szCs w:val="16"/>
-              </w:rPr>
-              <w:t>ágina referente a essa equipa</w:t>
+              <w:t>Aparece a página referente a essa equipa</w:t>
             </w:r>
           </w:p>
         </w:tc>
@@ -21411,8 +20840,6 @@
           <w:color w:val="595959" w:themeColor="text1" w:themeTint="A6"/>
         </w:rPr>
       </w:pPr>
-      <w:bookmarkStart w:id="36" w:name="_GoBack"/>
-      <w:bookmarkEnd w:id="36"/>
       <w:r>
         <w:rPr>
           <w:rFonts w:ascii="CMU Sans Serif" w:hAnsi="CMU Sans Serif" w:cs="CMU Sans Serif"/>
@@ -21738,7 +21165,7 @@
     </w:p>
     <w:p>
       <w:pPr>
-        <w:pStyle w:val="Cabealho2"/>
+        <w:pStyle w:val="Ttulo2"/>
         <w:rPr>
           <w:rFonts w:ascii="CMU Sans Serif" w:hAnsi="CMU Sans Serif" w:cs="CMU Sans Serif"/>
         </w:rPr>
@@ -22812,12 +22239,12 @@
     </w:p>
     <w:p>
       <w:pPr>
-        <w:pStyle w:val="Cabealho1"/>
-        <w:rPr>
-          <w:rFonts w:ascii="CMU Sans Serif" w:hAnsi="CMU Sans Serif" w:cs="CMU Sans Serif"/>
-        </w:rPr>
-      </w:pPr>
-      <w:bookmarkStart w:id="37" w:name="_Toc496779389"/>
+        <w:pStyle w:val="Ttulo1"/>
+        <w:rPr>
+          <w:rFonts w:ascii="CMU Sans Serif" w:hAnsi="CMU Sans Serif" w:cs="CMU Sans Serif"/>
+        </w:rPr>
+      </w:pPr>
+      <w:bookmarkStart w:id="36" w:name="_Toc496779389"/>
       <w:r>
         <w:rPr>
           <w:rFonts w:ascii="CMU Sans Serif" w:hAnsi="CMU Sans Serif" w:cs="CMU Sans Serif"/>
@@ -22831,16 +22258,16 @@
         </w:rPr>
         <w:t>quisitos suplementares</w:t>
       </w:r>
-      <w:bookmarkEnd w:id="37"/>
+      <w:bookmarkEnd w:id="36"/>
     </w:p>
     <w:p>
       <w:pPr>
-        <w:pStyle w:val="Cabealho2"/>
-        <w:rPr>
-          <w:rFonts w:ascii="CMU Sans Serif" w:hAnsi="CMU Sans Serif" w:cs="CMU Sans Serif"/>
-        </w:rPr>
-      </w:pPr>
-      <w:bookmarkStart w:id="38" w:name="_Toc496779390"/>
+        <w:pStyle w:val="Ttulo2"/>
+        <w:rPr>
+          <w:rFonts w:ascii="CMU Sans Serif" w:hAnsi="CMU Sans Serif" w:cs="CMU Sans Serif"/>
+        </w:rPr>
+      </w:pPr>
+      <w:bookmarkStart w:id="37" w:name="_Toc496779390"/>
       <w:r>
         <w:rPr>
           <w:rFonts w:ascii="CMU Sans Serif" w:hAnsi="CMU Sans Serif" w:cs="CMU Sans Serif"/>
@@ -22853,7 +22280,7 @@
         </w:rPr>
         <w:t xml:space="preserve"> </w:t>
       </w:r>
-      <w:bookmarkEnd w:id="38"/>
+      <w:bookmarkEnd w:id="37"/>
       <w:r>
         <w:rPr>
           <w:rFonts w:ascii="CMU Sans Serif" w:hAnsi="CMU Sans Serif" w:cs="CMU Sans Serif"/>
@@ -23084,39 +22511,23 @@
                 <w:rFonts w:ascii="CMU Sans Serif" w:hAnsi="CMU Sans Serif" w:cs="CMU Sans Serif"/>
                 <w:szCs w:val="16"/>
               </w:rPr>
-              <w:t xml:space="preserve">Uma vez que o </w:t>
-            </w:r>
-            <w:proofErr w:type="gramStart"/>
-            <w:r>
-              <w:rPr>
-                <w:rFonts w:ascii="CMU Sans Serif" w:hAnsi="CMU Sans Serif" w:cs="CMU Sans Serif"/>
-                <w:szCs w:val="16"/>
-              </w:rPr>
-              <w:t>software</w:t>
-            </w:r>
-            <w:proofErr w:type="gramEnd"/>
-            <w:r>
-              <w:rPr>
-                <w:rFonts w:ascii="CMU Sans Serif" w:hAnsi="CMU Sans Serif" w:cs="CMU Sans Serif"/>
-                <w:szCs w:val="16"/>
-              </w:rPr>
-              <w:t xml:space="preserve"> vai guardar dados sobre utilizadores, todos esses dados </w:t>
-            </w:r>
-            <w:proofErr w:type="spellStart"/>
-            <w:r>
-              <w:rPr>
-                <w:rFonts w:ascii="CMU Sans Serif" w:hAnsi="CMU Sans Serif" w:cs="CMU Sans Serif"/>
-                <w:szCs w:val="16"/>
-              </w:rPr>
-              <w:t>deverãoe</w:t>
-            </w:r>
-            <w:proofErr w:type="spellEnd"/>
-            <w:r>
-              <w:rPr>
-                <w:rFonts w:ascii="CMU Sans Serif" w:hAnsi="CMU Sans Serif" w:cs="CMU Sans Serif"/>
-                <w:szCs w:val="16"/>
-              </w:rPr>
-              <w:t xml:space="preserve"> star devidamente encriptados</w:t>
+              <w:t>Uma vez que o software vai guardar dados sobre utilizadores, todos esses dados deverão</w:t>
+            </w:r>
+            <w:r>
+              <w:rPr>
+                <w:rFonts w:ascii="CMU Sans Serif" w:hAnsi="CMU Sans Serif" w:cs="CMU Sans Serif"/>
+                <w:szCs w:val="16"/>
+              </w:rPr>
+              <w:t xml:space="preserve"> </w:t>
+            </w:r>
+            <w:bookmarkStart w:id="38" w:name="_GoBack"/>
+            <w:bookmarkEnd w:id="38"/>
+            <w:r>
+              <w:rPr>
+                <w:rFonts w:ascii="CMU Sans Serif" w:hAnsi="CMU Sans Serif" w:cs="CMU Sans Serif"/>
+                <w:szCs w:val="16"/>
+              </w:rPr>
+              <w:t>estar devidamente encriptados</w:t>
             </w:r>
           </w:p>
         </w:tc>
@@ -23182,17 +22593,8 @@
                 <w:rFonts w:ascii="CMU Sans Serif" w:hAnsi="CMU Sans Serif" w:cs="CMU Sans Serif"/>
                 <w:szCs w:val="16"/>
               </w:rPr>
-              <w:t xml:space="preserve">Não integrar este requisito compromete a legalidade do </w:t>
-            </w:r>
-            <w:proofErr w:type="gramStart"/>
-            <w:r>
-              <w:rPr>
-                <w:rFonts w:ascii="CMU Sans Serif" w:hAnsi="CMU Sans Serif" w:cs="CMU Sans Serif"/>
-                <w:szCs w:val="16"/>
-              </w:rPr>
-              <w:t>software</w:t>
-            </w:r>
-            <w:proofErr w:type="gramEnd"/>
+              <w:t>Não integrar este requisito compromete a legalidade do software</w:t>
+            </w:r>
           </w:p>
         </w:tc>
       </w:tr>
@@ -23216,7 +22618,7 @@
 </file>
 
 <file path=word/endnotes.xml><?xml version="1.0" encoding="utf-8"?>
-<w:endnotes xmlns:wpc="http://schemas.microsoft.com/office/word/2010/wordprocessingCanvas" xmlns:mc="http://schemas.openxmlformats.org/markup-compatibility/2006" xmlns:o="urn:schemas-microsoft-com:office:office" xmlns:r="http://schemas.openxmlformats.org/officeDocument/2006/relationships" xmlns:m="http://schemas.openxmlformats.org/officeDocument/2006/math" xmlns:v="urn:schemas-microsoft-com:vml" xmlns:wp14="http://schemas.microsoft.com/office/word/2010/wordprocessingDrawing" xmlns:wp="http://schemas.openxmlformats.org/drawingml/2006/wordprocessingDrawing" xmlns:w10="urn:schemas-microsoft-com:office:word" xmlns:w="http://schemas.openxmlformats.org/wordprocessingml/2006/main" xmlns:w14="http://schemas.microsoft.com/office/word/2010/wordml" xmlns:w15="http://schemas.microsoft.com/office/word/2012/wordml" xmlns:wpg="http://schemas.microsoft.com/office/word/2010/wordprocessingGroup" xmlns:wpi="http://schemas.microsoft.com/office/word/2010/wordprocessingInk" xmlns:wne="http://schemas.microsoft.com/office/word/2006/wordml" xmlns:wps="http://schemas.microsoft.com/office/word/2010/wordprocessingShape" mc:Ignorable="w14 w15 wp14">
+<w:endnotes xmlns:wpc="http://schemas.microsoft.com/office/word/2010/wordprocessingCanvas" xmlns:cx="http://schemas.microsoft.com/office/drawing/2014/chartex" xmlns:cx1="http://schemas.microsoft.com/office/drawing/2015/9/8/chartex" xmlns:cx2="http://schemas.microsoft.com/office/drawing/2015/10/21/chartex" xmlns:cx3="http://schemas.microsoft.com/office/drawing/2016/5/9/chartex" xmlns:cx4="http://schemas.microsoft.com/office/drawing/2016/5/10/chartex" xmlns:cx5="http://schemas.microsoft.com/office/drawing/2016/5/11/chartex" xmlns:cx6="http://schemas.microsoft.com/office/drawing/2016/5/12/chartex" xmlns:cx7="http://schemas.microsoft.com/office/drawing/2016/5/13/chartex" xmlns:cx8="http://schemas.microsoft.com/office/drawing/2016/5/14/chartex" xmlns:mc="http://schemas.openxmlformats.org/markup-compatibility/2006" xmlns:aink="http://schemas.microsoft.com/office/drawing/2016/ink" xmlns:am3d="http://schemas.microsoft.com/office/drawing/2017/model3d" xmlns:o="urn:schemas-microsoft-com:office:office" xmlns:r="http://schemas.openxmlformats.org/officeDocument/2006/relationships" xmlns:m="http://schemas.openxmlformats.org/officeDocument/2006/math" xmlns:v="urn:schemas-microsoft-com:vml" xmlns:wp14="http://schemas.microsoft.com/office/word/2010/wordprocessingDrawing" xmlns:wp="http://schemas.openxmlformats.org/drawingml/2006/wordprocessingDrawing" xmlns:w10="urn:schemas-microsoft-com:office:word" xmlns:w="http://schemas.openxmlformats.org/wordprocessingml/2006/main" xmlns:w14="http://schemas.microsoft.com/office/word/2010/wordml" xmlns:w15="http://schemas.microsoft.com/office/word/2012/wordml" xmlns:w16cid="http://schemas.microsoft.com/office/word/2016/wordml/cid" xmlns:w16se="http://schemas.microsoft.com/office/word/2015/wordml/symex" xmlns:wpg="http://schemas.microsoft.com/office/word/2010/wordprocessingGroup" xmlns:wpi="http://schemas.microsoft.com/office/word/2010/wordprocessingInk" xmlns:wne="http://schemas.microsoft.com/office/word/2006/wordml" xmlns:wps="http://schemas.microsoft.com/office/word/2010/wordprocessingShape" mc:Ignorable="w14 w15 w16se w16cid wp14">
   <w:endnote w:type="separator" w:id="-1">
     <w:p>
       <w:r>
@@ -23235,7 +22637,7 @@
 </file>
 
 <file path=word/footer1.xml><?xml version="1.0" encoding="utf-8"?>
-<w:ftr xmlns:wpc="http://schemas.microsoft.com/office/word/2010/wordprocessingCanvas" xmlns:mc="http://schemas.openxmlformats.org/markup-compatibility/2006" xmlns:o="urn:schemas-microsoft-com:office:office" xmlns:r="http://schemas.openxmlformats.org/officeDocument/2006/relationships" xmlns:m="http://schemas.openxmlformats.org/officeDocument/2006/math" xmlns:v="urn:schemas-microsoft-com:vml" xmlns:wp14="http://schemas.microsoft.com/office/word/2010/wordprocessingDrawing" xmlns:wp="http://schemas.openxmlformats.org/drawingml/2006/wordprocessingDrawing" xmlns:w10="urn:schemas-microsoft-com:office:word" xmlns:w="http://schemas.openxmlformats.org/wordprocessingml/2006/main" xmlns:w14="http://schemas.microsoft.com/office/word/2010/wordml" xmlns:w15="http://schemas.microsoft.com/office/word/2012/wordml" xmlns:wpg="http://schemas.microsoft.com/office/word/2010/wordprocessingGroup" xmlns:wpi="http://schemas.microsoft.com/office/word/2010/wordprocessingInk" xmlns:wne="http://schemas.microsoft.com/office/word/2006/wordml" xmlns:wps="http://schemas.microsoft.com/office/word/2010/wordprocessingShape" mc:Ignorable="w14 w15 wp14">
+<w:ftr xmlns:wpc="http://schemas.microsoft.com/office/word/2010/wordprocessingCanvas" xmlns:cx="http://schemas.microsoft.com/office/drawing/2014/chartex" xmlns:cx1="http://schemas.microsoft.com/office/drawing/2015/9/8/chartex" xmlns:cx2="http://schemas.microsoft.com/office/drawing/2015/10/21/chartex" xmlns:cx3="http://schemas.microsoft.com/office/drawing/2016/5/9/chartex" xmlns:cx4="http://schemas.microsoft.com/office/drawing/2016/5/10/chartex" xmlns:cx5="http://schemas.microsoft.com/office/drawing/2016/5/11/chartex" xmlns:cx6="http://schemas.microsoft.com/office/drawing/2016/5/12/chartex" xmlns:cx7="http://schemas.microsoft.com/office/drawing/2016/5/13/chartex" xmlns:cx8="http://schemas.microsoft.com/office/drawing/2016/5/14/chartex" xmlns:mc="http://schemas.openxmlformats.org/markup-compatibility/2006" xmlns:aink="http://schemas.microsoft.com/office/drawing/2016/ink" xmlns:am3d="http://schemas.microsoft.com/office/drawing/2017/model3d" xmlns:o="urn:schemas-microsoft-com:office:office" xmlns:r="http://schemas.openxmlformats.org/officeDocument/2006/relationships" xmlns:m="http://schemas.openxmlformats.org/officeDocument/2006/math" xmlns:v="urn:schemas-microsoft-com:vml" xmlns:wp14="http://schemas.microsoft.com/office/word/2010/wordprocessingDrawing" xmlns:wp="http://schemas.openxmlformats.org/drawingml/2006/wordprocessingDrawing" xmlns:w10="urn:schemas-microsoft-com:office:word" xmlns:w="http://schemas.openxmlformats.org/wordprocessingml/2006/main" xmlns:w14="http://schemas.microsoft.com/office/word/2010/wordml" xmlns:w15="http://schemas.microsoft.com/office/word/2012/wordml" xmlns:w16cid="http://schemas.microsoft.com/office/word/2016/wordml/cid" xmlns:w16se="http://schemas.microsoft.com/office/word/2015/wordml/symex" xmlns:wpg="http://schemas.microsoft.com/office/word/2010/wordprocessingGroup" xmlns:wpi="http://schemas.microsoft.com/office/word/2010/wordprocessingInk" xmlns:wne="http://schemas.microsoft.com/office/word/2006/wordml" xmlns:wps="http://schemas.microsoft.com/office/word/2010/wordprocessingShape" mc:Ignorable="w14 w15 w16se w16cid wp14">
   <w:p>
     <w:pPr>
       <w:pStyle w:val="Rodap"/>
@@ -23286,7 +22688,7 @@
 </file>
 
 <file path=word/footer2.xml><?xml version="1.0" encoding="utf-8"?>
-<w:ftr xmlns:wpc="http://schemas.microsoft.com/office/word/2010/wordprocessingCanvas" xmlns:mc="http://schemas.openxmlformats.org/markup-compatibility/2006" xmlns:o="urn:schemas-microsoft-com:office:office" xmlns:r="http://schemas.openxmlformats.org/officeDocument/2006/relationships" xmlns:m="http://schemas.openxmlformats.org/officeDocument/2006/math" xmlns:v="urn:schemas-microsoft-com:vml" xmlns:wp14="http://schemas.microsoft.com/office/word/2010/wordprocessingDrawing" xmlns:wp="http://schemas.openxmlformats.org/drawingml/2006/wordprocessingDrawing" xmlns:w10="urn:schemas-microsoft-com:office:word" xmlns:w="http://schemas.openxmlformats.org/wordprocessingml/2006/main" xmlns:w14="http://schemas.microsoft.com/office/word/2010/wordml" xmlns:w15="http://schemas.microsoft.com/office/word/2012/wordml" xmlns:wpg="http://schemas.microsoft.com/office/word/2010/wordprocessingGroup" xmlns:wpi="http://schemas.microsoft.com/office/word/2010/wordprocessingInk" xmlns:wne="http://schemas.microsoft.com/office/word/2006/wordml" xmlns:wps="http://schemas.microsoft.com/office/word/2010/wordprocessingShape" mc:Ignorable="w14 w15 wp14">
+<w:ftr xmlns:wpc="http://schemas.microsoft.com/office/word/2010/wordprocessingCanvas" xmlns:cx="http://schemas.microsoft.com/office/drawing/2014/chartex" xmlns:cx1="http://schemas.microsoft.com/office/drawing/2015/9/8/chartex" xmlns:cx2="http://schemas.microsoft.com/office/drawing/2015/10/21/chartex" xmlns:cx3="http://schemas.microsoft.com/office/drawing/2016/5/9/chartex" xmlns:cx4="http://schemas.microsoft.com/office/drawing/2016/5/10/chartex" xmlns:cx5="http://schemas.microsoft.com/office/drawing/2016/5/11/chartex" xmlns:cx6="http://schemas.microsoft.com/office/drawing/2016/5/12/chartex" xmlns:cx7="http://schemas.microsoft.com/office/drawing/2016/5/13/chartex" xmlns:cx8="http://schemas.microsoft.com/office/drawing/2016/5/14/chartex" xmlns:mc="http://schemas.openxmlformats.org/markup-compatibility/2006" xmlns:aink="http://schemas.microsoft.com/office/drawing/2016/ink" xmlns:am3d="http://schemas.microsoft.com/office/drawing/2017/model3d" xmlns:o="urn:schemas-microsoft-com:office:office" xmlns:r="http://schemas.openxmlformats.org/officeDocument/2006/relationships" xmlns:m="http://schemas.openxmlformats.org/officeDocument/2006/math" xmlns:v="urn:schemas-microsoft-com:vml" xmlns:wp14="http://schemas.microsoft.com/office/word/2010/wordprocessingDrawing" xmlns:wp="http://schemas.openxmlformats.org/drawingml/2006/wordprocessingDrawing" xmlns:w10="urn:schemas-microsoft-com:office:word" xmlns:w="http://schemas.openxmlformats.org/wordprocessingml/2006/main" xmlns:w14="http://schemas.microsoft.com/office/word/2010/wordml" xmlns:w15="http://schemas.microsoft.com/office/word/2012/wordml" xmlns:w16cid="http://schemas.microsoft.com/office/word/2016/wordml/cid" xmlns:w16se="http://schemas.microsoft.com/office/word/2015/wordml/symex" xmlns:wpg="http://schemas.microsoft.com/office/word/2010/wordprocessingGroup" xmlns:wpi="http://schemas.microsoft.com/office/word/2010/wordprocessingInk" xmlns:wne="http://schemas.microsoft.com/office/word/2006/wordml" xmlns:wps="http://schemas.microsoft.com/office/word/2010/wordprocessingShape" mc:Ignorable="w14 w15 w16se w16cid wp14">
   <w:p>
     <w:pPr>
       <w:pStyle w:val="Footer2Even"/>
@@ -23327,7 +22729,7 @@
 </file>
 
 <file path=word/footer3.xml><?xml version="1.0" encoding="utf-8"?>
-<w:ftr xmlns:wpc="http://schemas.microsoft.com/office/word/2010/wordprocessingCanvas" xmlns:mc="http://schemas.openxmlformats.org/markup-compatibility/2006" xmlns:o="urn:schemas-microsoft-com:office:office" xmlns:r="http://schemas.openxmlformats.org/officeDocument/2006/relationships" xmlns:m="http://schemas.openxmlformats.org/officeDocument/2006/math" xmlns:v="urn:schemas-microsoft-com:vml" xmlns:wp14="http://schemas.microsoft.com/office/word/2010/wordprocessingDrawing" xmlns:wp="http://schemas.openxmlformats.org/drawingml/2006/wordprocessingDrawing" xmlns:w10="urn:schemas-microsoft-com:office:word" xmlns:w="http://schemas.openxmlformats.org/wordprocessingml/2006/main" xmlns:w14="http://schemas.microsoft.com/office/word/2010/wordml" xmlns:w15="http://schemas.microsoft.com/office/word/2012/wordml" xmlns:wpg="http://schemas.microsoft.com/office/word/2010/wordprocessingGroup" xmlns:wpi="http://schemas.microsoft.com/office/word/2010/wordprocessingInk" xmlns:wne="http://schemas.microsoft.com/office/word/2006/wordml" xmlns:wps="http://schemas.microsoft.com/office/word/2010/wordprocessingShape" mc:Ignorable="w14 w15 wp14">
+<w:ftr xmlns:wpc="http://schemas.microsoft.com/office/word/2010/wordprocessingCanvas" xmlns:cx="http://schemas.microsoft.com/office/drawing/2014/chartex" xmlns:cx1="http://schemas.microsoft.com/office/drawing/2015/9/8/chartex" xmlns:cx2="http://schemas.microsoft.com/office/drawing/2015/10/21/chartex" xmlns:cx3="http://schemas.microsoft.com/office/drawing/2016/5/9/chartex" xmlns:cx4="http://schemas.microsoft.com/office/drawing/2016/5/10/chartex" xmlns:cx5="http://schemas.microsoft.com/office/drawing/2016/5/11/chartex" xmlns:cx6="http://schemas.microsoft.com/office/drawing/2016/5/12/chartex" xmlns:cx7="http://schemas.microsoft.com/office/drawing/2016/5/13/chartex" xmlns:cx8="http://schemas.microsoft.com/office/drawing/2016/5/14/chartex" xmlns:mc="http://schemas.openxmlformats.org/markup-compatibility/2006" xmlns:aink="http://schemas.microsoft.com/office/drawing/2016/ink" xmlns:am3d="http://schemas.microsoft.com/office/drawing/2017/model3d" xmlns:o="urn:schemas-microsoft-com:office:office" xmlns:r="http://schemas.openxmlformats.org/officeDocument/2006/relationships" xmlns:m="http://schemas.openxmlformats.org/officeDocument/2006/math" xmlns:v="urn:schemas-microsoft-com:vml" xmlns:wp14="http://schemas.microsoft.com/office/word/2010/wordprocessingDrawing" xmlns:wp="http://schemas.openxmlformats.org/drawingml/2006/wordprocessingDrawing" xmlns:w10="urn:schemas-microsoft-com:office:word" xmlns:w="http://schemas.openxmlformats.org/wordprocessingml/2006/main" xmlns:w14="http://schemas.microsoft.com/office/word/2010/wordml" xmlns:w15="http://schemas.microsoft.com/office/word/2012/wordml" xmlns:w16cid="http://schemas.microsoft.com/office/word/2016/wordml/cid" xmlns:w16se="http://schemas.microsoft.com/office/word/2015/wordml/symex" xmlns:wpg="http://schemas.microsoft.com/office/word/2010/wordprocessingGroup" xmlns:wpi="http://schemas.microsoft.com/office/word/2010/wordprocessingInk" xmlns:wne="http://schemas.microsoft.com/office/word/2006/wordml" xmlns:wps="http://schemas.microsoft.com/office/word/2010/wordprocessingShape" mc:Ignorable="w14 w15 w16se w16cid wp14">
   <w:p>
     <w:pPr>
       <w:pStyle w:val="Footer2Odd"/>
@@ -23403,7 +22805,7 @@
             </wp:anchor>
           </w:drawing>
         </mc:Choice>
-        <mc:Fallback xmlns:cx="http://schemas.microsoft.com/office/drawing/2014/chartex" xmlns:cx1="http://schemas.microsoft.com/office/drawing/2015/9/8/chartex" xmlns:cx2="http://schemas.microsoft.com/office/drawing/2015/10/21/chartex" xmlns:cx3="http://schemas.microsoft.com/office/drawing/2016/5/9/chartex" xmlns:cx4="http://schemas.microsoft.com/office/drawing/2016/5/10/chartex" xmlns:cx5="http://schemas.microsoft.com/office/drawing/2016/5/11/chartex" xmlns:cx6="http://schemas.microsoft.com/office/drawing/2016/5/12/chartex" xmlns:cx7="http://schemas.microsoft.com/office/drawing/2016/5/13/chartex" xmlns:cx8="http://schemas.microsoft.com/office/drawing/2016/5/14/chartex" xmlns:aink="http://schemas.microsoft.com/office/drawing/2016/ink" xmlns:am3d="http://schemas.microsoft.com/office/drawing/2017/model3d" xmlns:w16cid="http://schemas.microsoft.com/office/word/2016/wordml/cid" xmlns:w16se="http://schemas.microsoft.com/office/word/2015/wordml/symex">
+        <mc:Fallback>
           <w:pict>
             <v:rect w14:anchorId="32F69168" id="Rectangle 5" o:spid="_x0000_s1026" style="position:absolute;margin-left:527.9pt;margin-top:2pt;width:3pt;height:68.5pt;z-index:251657216;visibility:visible;mso-wrap-style:square;mso-width-percent:0;mso-height-percent:0;mso-wrap-distance-left:9pt;mso-wrap-distance-top:0;mso-wrap-distance-right:9pt;mso-wrap-distance-bottom:0;mso-position-horizontal:absolute;mso-position-horizontal-relative:text;mso-position-vertical:absolute;mso-position-vertical-relative:text;mso-width-percent:0;mso-height-percent:0;mso-width-relative:page;mso-height-relative:page;v-text-anchor:top" o:gfxdata="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" fillcolor="#fabf77" stroked="f"/>
           </w:pict>
@@ -23446,7 +22848,7 @@
 </file>
 
 <file path=word/footer4.xml><?xml version="1.0" encoding="utf-8"?>
-<w:ftr xmlns:wpc="http://schemas.microsoft.com/office/word/2010/wordprocessingCanvas" xmlns:mc="http://schemas.openxmlformats.org/markup-compatibility/2006" xmlns:o="urn:schemas-microsoft-com:office:office" xmlns:r="http://schemas.openxmlformats.org/officeDocument/2006/relationships" xmlns:m="http://schemas.openxmlformats.org/officeDocument/2006/math" xmlns:v="urn:schemas-microsoft-com:vml" xmlns:wp14="http://schemas.microsoft.com/office/word/2010/wordprocessingDrawing" xmlns:wp="http://schemas.openxmlformats.org/drawingml/2006/wordprocessingDrawing" xmlns:w10="urn:schemas-microsoft-com:office:word" xmlns:w="http://schemas.openxmlformats.org/wordprocessingml/2006/main" xmlns:w14="http://schemas.microsoft.com/office/word/2010/wordml" xmlns:w15="http://schemas.microsoft.com/office/word/2012/wordml" xmlns:wpg="http://schemas.microsoft.com/office/word/2010/wordprocessingGroup" xmlns:wpi="http://schemas.microsoft.com/office/word/2010/wordprocessingInk" xmlns:wne="http://schemas.microsoft.com/office/word/2006/wordml" xmlns:wps="http://schemas.microsoft.com/office/word/2010/wordprocessingShape" mc:Ignorable="w14 w15 wp14">
+<w:ftr xmlns:wpc="http://schemas.microsoft.com/office/word/2010/wordprocessingCanvas" xmlns:cx="http://schemas.microsoft.com/office/drawing/2014/chartex" xmlns:cx1="http://schemas.microsoft.com/office/drawing/2015/9/8/chartex" xmlns:cx2="http://schemas.microsoft.com/office/drawing/2015/10/21/chartex" xmlns:cx3="http://schemas.microsoft.com/office/drawing/2016/5/9/chartex" xmlns:cx4="http://schemas.microsoft.com/office/drawing/2016/5/10/chartex" xmlns:cx5="http://schemas.microsoft.com/office/drawing/2016/5/11/chartex" xmlns:cx6="http://schemas.microsoft.com/office/drawing/2016/5/12/chartex" xmlns:cx7="http://schemas.microsoft.com/office/drawing/2016/5/13/chartex" xmlns:cx8="http://schemas.microsoft.com/office/drawing/2016/5/14/chartex" xmlns:mc="http://schemas.openxmlformats.org/markup-compatibility/2006" xmlns:aink="http://schemas.microsoft.com/office/drawing/2016/ink" xmlns:am3d="http://schemas.microsoft.com/office/drawing/2017/model3d" xmlns:o="urn:schemas-microsoft-com:office:office" xmlns:r="http://schemas.openxmlformats.org/officeDocument/2006/relationships" xmlns:m="http://schemas.openxmlformats.org/officeDocument/2006/math" xmlns:v="urn:schemas-microsoft-com:vml" xmlns:wp14="http://schemas.microsoft.com/office/word/2010/wordprocessingDrawing" xmlns:wp="http://schemas.openxmlformats.org/drawingml/2006/wordprocessingDrawing" xmlns:w10="urn:schemas-microsoft-com:office:word" xmlns:w="http://schemas.openxmlformats.org/wordprocessingml/2006/main" xmlns:w14="http://schemas.microsoft.com/office/word/2010/wordml" xmlns:w15="http://schemas.microsoft.com/office/word/2012/wordml" xmlns:w16cid="http://schemas.microsoft.com/office/word/2016/wordml/cid" xmlns:w16se="http://schemas.microsoft.com/office/word/2015/wordml/symex" xmlns:wpg="http://schemas.microsoft.com/office/word/2010/wordprocessingGroup" xmlns:wpi="http://schemas.microsoft.com/office/word/2010/wordprocessingInk" xmlns:wne="http://schemas.microsoft.com/office/word/2006/wordml" xmlns:wps="http://schemas.microsoft.com/office/word/2010/wordprocessingShape" mc:Ignorable="w14 w15 w16se w16cid wp14">
   <w:p>
     <w:pPr>
       <w:pStyle w:val="Footer2Odd"/>
@@ -23522,7 +22924,7 @@
             </wp:anchor>
           </w:drawing>
         </mc:Choice>
-        <mc:Fallback xmlns:cx="http://schemas.microsoft.com/office/drawing/2014/chartex" xmlns:cx1="http://schemas.microsoft.com/office/drawing/2015/9/8/chartex" xmlns:cx2="http://schemas.microsoft.com/office/drawing/2015/10/21/chartex" xmlns:cx3="http://schemas.microsoft.com/office/drawing/2016/5/9/chartex" xmlns:cx4="http://schemas.microsoft.com/office/drawing/2016/5/10/chartex" xmlns:cx5="http://schemas.microsoft.com/office/drawing/2016/5/11/chartex" xmlns:cx6="http://schemas.microsoft.com/office/drawing/2016/5/12/chartex" xmlns:cx7="http://schemas.microsoft.com/office/drawing/2016/5/13/chartex" xmlns:cx8="http://schemas.microsoft.com/office/drawing/2016/5/14/chartex" xmlns:aink="http://schemas.microsoft.com/office/drawing/2016/ink" xmlns:am3d="http://schemas.microsoft.com/office/drawing/2017/model3d" xmlns:w16cid="http://schemas.microsoft.com/office/word/2016/wordml/cid" xmlns:w16se="http://schemas.microsoft.com/office/word/2015/wordml/symex">
+        <mc:Fallback>
           <w:pict>
             <v:rect w14:anchorId="344B107F" id="Rectangle 6" o:spid="_x0000_s1026" style="position:absolute;margin-left:527.9pt;margin-top:2pt;width:3pt;height:68.5pt;z-index:251658240;visibility:visible;mso-wrap-style:square;mso-width-percent:0;mso-height-percent:0;mso-wrap-distance-left:9pt;mso-wrap-distance-top:0;mso-wrap-distance-right:9pt;mso-wrap-distance-bottom:0;mso-position-horizontal:absolute;mso-position-horizontal-relative:text;mso-position-vertical:absolute;mso-position-vertical-relative:text;mso-width-percent:0;mso-height-percent:0;mso-width-relative:page;mso-height-relative:page;v-text-anchor:top" o:gfxdata="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" fillcolor="#fabf77" stroked="f"/>
           </w:pict>
@@ -23565,7 +22967,7 @@
 </file>
 
 <file path=word/footer5.xml><?xml version="1.0" encoding="utf-8"?>
-<w:ftr xmlns:wpc="http://schemas.microsoft.com/office/word/2010/wordprocessingCanvas" xmlns:mc="http://schemas.openxmlformats.org/markup-compatibility/2006" xmlns:o="urn:schemas-microsoft-com:office:office" xmlns:r="http://schemas.openxmlformats.org/officeDocument/2006/relationships" xmlns:m="http://schemas.openxmlformats.org/officeDocument/2006/math" xmlns:v="urn:schemas-microsoft-com:vml" xmlns:wp14="http://schemas.microsoft.com/office/word/2010/wordprocessingDrawing" xmlns:wp="http://schemas.openxmlformats.org/drawingml/2006/wordprocessingDrawing" xmlns:w10="urn:schemas-microsoft-com:office:word" xmlns:w="http://schemas.openxmlformats.org/wordprocessingml/2006/main" xmlns:w14="http://schemas.microsoft.com/office/word/2010/wordml" xmlns:w15="http://schemas.microsoft.com/office/word/2012/wordml" xmlns:wpg="http://schemas.microsoft.com/office/word/2010/wordprocessingGroup" xmlns:wpi="http://schemas.microsoft.com/office/word/2010/wordprocessingInk" xmlns:wne="http://schemas.microsoft.com/office/word/2006/wordml" xmlns:wps="http://schemas.microsoft.com/office/word/2010/wordprocessingShape" mc:Ignorable="w14 w15 wp14">
+<w:ftr xmlns:wpc="http://schemas.microsoft.com/office/word/2010/wordprocessingCanvas" xmlns:cx="http://schemas.microsoft.com/office/drawing/2014/chartex" xmlns:cx1="http://schemas.microsoft.com/office/drawing/2015/9/8/chartex" xmlns:cx2="http://schemas.microsoft.com/office/drawing/2015/10/21/chartex" xmlns:cx3="http://schemas.microsoft.com/office/drawing/2016/5/9/chartex" xmlns:cx4="http://schemas.microsoft.com/office/drawing/2016/5/10/chartex" xmlns:cx5="http://schemas.microsoft.com/office/drawing/2016/5/11/chartex" xmlns:cx6="http://schemas.microsoft.com/office/drawing/2016/5/12/chartex" xmlns:cx7="http://schemas.microsoft.com/office/drawing/2016/5/13/chartex" xmlns:cx8="http://schemas.microsoft.com/office/drawing/2016/5/14/chartex" xmlns:mc="http://schemas.openxmlformats.org/markup-compatibility/2006" xmlns:aink="http://schemas.microsoft.com/office/drawing/2016/ink" xmlns:am3d="http://schemas.microsoft.com/office/drawing/2017/model3d" xmlns:o="urn:schemas-microsoft-com:office:office" xmlns:r="http://schemas.openxmlformats.org/officeDocument/2006/relationships" xmlns:m="http://schemas.openxmlformats.org/officeDocument/2006/math" xmlns:v="urn:schemas-microsoft-com:vml" xmlns:wp14="http://schemas.microsoft.com/office/word/2010/wordprocessingDrawing" xmlns:wp="http://schemas.openxmlformats.org/drawingml/2006/wordprocessingDrawing" xmlns:w10="urn:schemas-microsoft-com:office:word" xmlns:w="http://schemas.openxmlformats.org/wordprocessingml/2006/main" xmlns:w14="http://schemas.microsoft.com/office/word/2010/wordml" xmlns:w15="http://schemas.microsoft.com/office/word/2012/wordml" xmlns:w16cid="http://schemas.microsoft.com/office/word/2016/wordml/cid" xmlns:w16se="http://schemas.microsoft.com/office/word/2015/wordml/symex" xmlns:wpg="http://schemas.microsoft.com/office/word/2010/wordprocessingGroup" xmlns:wpi="http://schemas.microsoft.com/office/word/2010/wordprocessingInk" xmlns:wne="http://schemas.microsoft.com/office/word/2006/wordml" xmlns:wps="http://schemas.microsoft.com/office/word/2010/wordprocessingShape" mc:Ignorable="w14 w15 w16se w16cid wp14">
   <w:p>
     <w:pPr>
       <w:pStyle w:val="Footer2Odd"/>
@@ -23641,7 +23043,7 @@
             </wp:anchor>
           </w:drawing>
         </mc:Choice>
-        <mc:Fallback xmlns:cx="http://schemas.microsoft.com/office/drawing/2014/chartex" xmlns:cx1="http://schemas.microsoft.com/office/drawing/2015/9/8/chartex" xmlns:cx2="http://schemas.microsoft.com/office/drawing/2015/10/21/chartex" xmlns:cx3="http://schemas.microsoft.com/office/drawing/2016/5/9/chartex" xmlns:cx4="http://schemas.microsoft.com/office/drawing/2016/5/10/chartex" xmlns:cx5="http://schemas.microsoft.com/office/drawing/2016/5/11/chartex" xmlns:cx6="http://schemas.microsoft.com/office/drawing/2016/5/12/chartex" xmlns:cx7="http://schemas.microsoft.com/office/drawing/2016/5/13/chartex" xmlns:cx8="http://schemas.microsoft.com/office/drawing/2016/5/14/chartex" xmlns:aink="http://schemas.microsoft.com/office/drawing/2016/ink" xmlns:am3d="http://schemas.microsoft.com/office/drawing/2017/model3d" xmlns:w16cid="http://schemas.microsoft.com/office/word/2016/wordml/cid" xmlns:w16se="http://schemas.microsoft.com/office/word/2015/wordml/symex">
+        <mc:Fallback>
           <w:pict>
             <v:rect w14:anchorId="6EBB643B" id="Rectangle 8" o:spid="_x0000_s1026" style="position:absolute;margin-left:527.9pt;margin-top:2pt;width:3pt;height:68.5pt;z-index:251663360;visibility:visible;mso-wrap-style:square;mso-width-percent:0;mso-height-percent:0;mso-wrap-distance-left:9pt;mso-wrap-distance-top:0;mso-wrap-distance-right:9pt;mso-wrap-distance-bottom:0;mso-position-horizontal:absolute;mso-position-horizontal-relative:text;mso-position-vertical:absolute;mso-position-vertical-relative:text;mso-width-percent:0;mso-height-percent:0;mso-width-relative:page;mso-height-relative:page;v-text-anchor:top" o:gfxdata="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" fillcolor="#fabf77" stroked="f"/>
           </w:pict>
@@ -23684,7 +23086,7 @@
 </file>
 
 <file path=word/footer6.xml><?xml version="1.0" encoding="utf-8"?>
-<w:ftr xmlns:wpc="http://schemas.microsoft.com/office/word/2010/wordprocessingCanvas" xmlns:mc="http://schemas.openxmlformats.org/markup-compatibility/2006" xmlns:o="urn:schemas-microsoft-com:office:office" xmlns:r="http://schemas.openxmlformats.org/officeDocument/2006/relationships" xmlns:m="http://schemas.openxmlformats.org/officeDocument/2006/math" xmlns:v="urn:schemas-microsoft-com:vml" xmlns:wp14="http://schemas.microsoft.com/office/word/2010/wordprocessingDrawing" xmlns:wp="http://schemas.openxmlformats.org/drawingml/2006/wordprocessingDrawing" xmlns:w10="urn:schemas-microsoft-com:office:word" xmlns:w="http://schemas.openxmlformats.org/wordprocessingml/2006/main" xmlns:w14="http://schemas.microsoft.com/office/word/2010/wordml" xmlns:w15="http://schemas.microsoft.com/office/word/2012/wordml" xmlns:wpg="http://schemas.microsoft.com/office/word/2010/wordprocessingGroup" xmlns:wpi="http://schemas.microsoft.com/office/word/2010/wordprocessingInk" xmlns:wne="http://schemas.microsoft.com/office/word/2006/wordml" xmlns:wps="http://schemas.microsoft.com/office/word/2010/wordprocessingShape" mc:Ignorable="w14 w15 wp14">
+<w:ftr xmlns:wpc="http://schemas.microsoft.com/office/word/2010/wordprocessingCanvas" xmlns:cx="http://schemas.microsoft.com/office/drawing/2014/chartex" xmlns:cx1="http://schemas.microsoft.com/office/drawing/2015/9/8/chartex" xmlns:cx2="http://schemas.microsoft.com/office/drawing/2015/10/21/chartex" xmlns:cx3="http://schemas.microsoft.com/office/drawing/2016/5/9/chartex" xmlns:cx4="http://schemas.microsoft.com/office/drawing/2016/5/10/chartex" xmlns:cx5="http://schemas.microsoft.com/office/drawing/2016/5/11/chartex" xmlns:cx6="http://schemas.microsoft.com/office/drawing/2016/5/12/chartex" xmlns:cx7="http://schemas.microsoft.com/office/drawing/2016/5/13/chartex" xmlns:cx8="http://schemas.microsoft.com/office/drawing/2016/5/14/chartex" xmlns:mc="http://schemas.openxmlformats.org/markup-compatibility/2006" xmlns:aink="http://schemas.microsoft.com/office/drawing/2016/ink" xmlns:am3d="http://schemas.microsoft.com/office/drawing/2017/model3d" xmlns:o="urn:schemas-microsoft-com:office:office" xmlns:r="http://schemas.openxmlformats.org/officeDocument/2006/relationships" xmlns:m="http://schemas.openxmlformats.org/officeDocument/2006/math" xmlns:v="urn:schemas-microsoft-com:vml" xmlns:wp14="http://schemas.microsoft.com/office/word/2010/wordprocessingDrawing" xmlns:wp="http://schemas.openxmlformats.org/drawingml/2006/wordprocessingDrawing" xmlns:w10="urn:schemas-microsoft-com:office:word" xmlns:w="http://schemas.openxmlformats.org/wordprocessingml/2006/main" xmlns:w14="http://schemas.microsoft.com/office/word/2010/wordml" xmlns:w15="http://schemas.microsoft.com/office/word/2012/wordml" xmlns:w16cid="http://schemas.microsoft.com/office/word/2016/wordml/cid" xmlns:w16se="http://schemas.microsoft.com/office/word/2015/wordml/symex" xmlns:wpg="http://schemas.microsoft.com/office/word/2010/wordprocessingGroup" xmlns:wpi="http://schemas.microsoft.com/office/word/2010/wordprocessingInk" xmlns:wne="http://schemas.microsoft.com/office/word/2006/wordml" xmlns:wps="http://schemas.microsoft.com/office/word/2010/wordprocessingShape" mc:Ignorable="w14 w15 w16se w16cid wp14">
   <w:p>
     <w:pPr>
       <w:pStyle w:val="Footer2Odd"/>
@@ -23725,7 +23127,7 @@
 </file>
 
 <file path=word/footnotes.xml><?xml version="1.0" encoding="utf-8"?>
-<w:footnotes xmlns:wpc="http://schemas.microsoft.com/office/word/2010/wordprocessingCanvas" xmlns:mc="http://schemas.openxmlformats.org/markup-compatibility/2006" xmlns:o="urn:schemas-microsoft-com:office:office" xmlns:r="http://schemas.openxmlformats.org/officeDocument/2006/relationships" xmlns:m="http://schemas.openxmlformats.org/officeDocument/2006/math" xmlns:v="urn:schemas-microsoft-com:vml" xmlns:wp14="http://schemas.microsoft.com/office/word/2010/wordprocessingDrawing" xmlns:wp="http://schemas.openxmlformats.org/drawingml/2006/wordprocessingDrawing" xmlns:w10="urn:schemas-microsoft-com:office:word" xmlns:w="http://schemas.openxmlformats.org/wordprocessingml/2006/main" xmlns:w14="http://schemas.microsoft.com/office/word/2010/wordml" xmlns:w15="http://schemas.microsoft.com/office/word/2012/wordml" xmlns:wpg="http://schemas.microsoft.com/office/word/2010/wordprocessingGroup" xmlns:wpi="http://schemas.microsoft.com/office/word/2010/wordprocessingInk" xmlns:wne="http://schemas.microsoft.com/office/word/2006/wordml" xmlns:wps="http://schemas.microsoft.com/office/word/2010/wordprocessingShape" mc:Ignorable="w14 w15 wp14">
+<w:footnotes xmlns:wpc="http://schemas.microsoft.com/office/word/2010/wordprocessingCanvas" xmlns:cx="http://schemas.microsoft.com/office/drawing/2014/chartex" xmlns:cx1="http://schemas.microsoft.com/office/drawing/2015/9/8/chartex" xmlns:cx2="http://schemas.microsoft.com/office/drawing/2015/10/21/chartex" xmlns:cx3="http://schemas.microsoft.com/office/drawing/2016/5/9/chartex" xmlns:cx4="http://schemas.microsoft.com/office/drawing/2016/5/10/chartex" xmlns:cx5="http://schemas.microsoft.com/office/drawing/2016/5/11/chartex" xmlns:cx6="http://schemas.microsoft.com/office/drawing/2016/5/12/chartex" xmlns:cx7="http://schemas.microsoft.com/office/drawing/2016/5/13/chartex" xmlns:cx8="http://schemas.microsoft.com/office/drawing/2016/5/14/chartex" xmlns:mc="http://schemas.openxmlformats.org/markup-compatibility/2006" xmlns:aink="http://schemas.microsoft.com/office/drawing/2016/ink" xmlns:am3d="http://schemas.microsoft.com/office/drawing/2017/model3d" xmlns:o="urn:schemas-microsoft-com:office:office" xmlns:r="http://schemas.openxmlformats.org/officeDocument/2006/relationships" xmlns:m="http://schemas.openxmlformats.org/officeDocument/2006/math" xmlns:v="urn:schemas-microsoft-com:vml" xmlns:wp14="http://schemas.microsoft.com/office/word/2010/wordprocessingDrawing" xmlns:wp="http://schemas.openxmlformats.org/drawingml/2006/wordprocessingDrawing" xmlns:w10="urn:schemas-microsoft-com:office:word" xmlns:w="http://schemas.openxmlformats.org/wordprocessingml/2006/main" xmlns:w14="http://schemas.microsoft.com/office/word/2010/wordml" xmlns:w15="http://schemas.microsoft.com/office/word/2012/wordml" xmlns:w16cid="http://schemas.microsoft.com/office/word/2016/wordml/cid" xmlns:w16se="http://schemas.microsoft.com/office/word/2015/wordml/symex" xmlns:wpg="http://schemas.microsoft.com/office/word/2010/wordprocessingGroup" xmlns:wpi="http://schemas.microsoft.com/office/word/2010/wordprocessingInk" xmlns:wne="http://schemas.microsoft.com/office/word/2006/wordml" xmlns:wps="http://schemas.microsoft.com/office/word/2010/wordprocessingShape" mc:Ignorable="w14 w15 w16se w16cid wp14">
   <w:footnote w:type="separator" w:id="-1">
     <w:p>
       <w:r>
@@ -23744,30 +23146,25 @@
 </file>
 
 <file path=word/header1.xml><?xml version="1.0" encoding="utf-8"?>
-<w:hdr xmlns:wpc="http://schemas.microsoft.com/office/word/2010/wordprocessingCanvas" xmlns:mc="http://schemas.openxmlformats.org/markup-compatibility/2006" xmlns:o="urn:schemas-microsoft-com:office:office" xmlns:r="http://schemas.openxmlformats.org/officeDocument/2006/relationships" xmlns:m="http://schemas.openxmlformats.org/officeDocument/2006/math" xmlns:v="urn:schemas-microsoft-com:vml" xmlns:wp14="http://schemas.microsoft.com/office/word/2010/wordprocessingDrawing" xmlns:wp="http://schemas.openxmlformats.org/drawingml/2006/wordprocessingDrawing" xmlns:w10="urn:schemas-microsoft-com:office:word" xmlns:w="http://schemas.openxmlformats.org/wordprocessingml/2006/main" xmlns:w14="http://schemas.microsoft.com/office/word/2010/wordml" xmlns:w15="http://schemas.microsoft.com/office/word/2012/wordml" xmlns:wpg="http://schemas.microsoft.com/office/word/2010/wordprocessingGroup" xmlns:wpi="http://schemas.microsoft.com/office/word/2010/wordprocessingInk" xmlns:wne="http://schemas.microsoft.com/office/word/2006/wordml" xmlns:wps="http://schemas.microsoft.com/office/word/2010/wordprocessingShape" mc:Ignorable="w14 w15 wp14">
+<w:hdr xmlns:wpc="http://schemas.microsoft.com/office/word/2010/wordprocessingCanvas" xmlns:cx="http://schemas.microsoft.com/office/drawing/2014/chartex" xmlns:cx1="http://schemas.microsoft.com/office/drawing/2015/9/8/chartex" xmlns:cx2="http://schemas.microsoft.com/office/drawing/2015/10/21/chartex" xmlns:cx3="http://schemas.microsoft.com/office/drawing/2016/5/9/chartex" xmlns:cx4="http://schemas.microsoft.com/office/drawing/2016/5/10/chartex" xmlns:cx5="http://schemas.microsoft.com/office/drawing/2016/5/11/chartex" xmlns:cx6="http://schemas.microsoft.com/office/drawing/2016/5/12/chartex" xmlns:cx7="http://schemas.microsoft.com/office/drawing/2016/5/13/chartex" xmlns:cx8="http://schemas.microsoft.com/office/drawing/2016/5/14/chartex" xmlns:mc="http://schemas.openxmlformats.org/markup-compatibility/2006" xmlns:aink="http://schemas.microsoft.com/office/drawing/2016/ink" xmlns:am3d="http://schemas.microsoft.com/office/drawing/2017/model3d" xmlns:o="urn:schemas-microsoft-com:office:office" xmlns:r="http://schemas.openxmlformats.org/officeDocument/2006/relationships" xmlns:m="http://schemas.openxmlformats.org/officeDocument/2006/math" xmlns:v="urn:schemas-microsoft-com:vml" xmlns:wp14="http://schemas.microsoft.com/office/word/2010/wordprocessingDrawing" xmlns:wp="http://schemas.openxmlformats.org/drawingml/2006/wordprocessingDrawing" xmlns:w10="urn:schemas-microsoft-com:office:word" xmlns:w="http://schemas.openxmlformats.org/wordprocessingml/2006/main" xmlns:w14="http://schemas.microsoft.com/office/word/2010/wordml" xmlns:w15="http://schemas.microsoft.com/office/word/2012/wordml" xmlns:w16cid="http://schemas.microsoft.com/office/word/2016/wordml/cid" xmlns:w16se="http://schemas.microsoft.com/office/word/2015/wordml/symex" xmlns:wpg="http://schemas.microsoft.com/office/word/2010/wordprocessingGroup" xmlns:wpi="http://schemas.microsoft.com/office/word/2010/wordprocessingInk" xmlns:wne="http://schemas.microsoft.com/office/word/2006/wordml" xmlns:wps="http://schemas.microsoft.com/office/word/2010/wordprocessingShape" mc:Ignorable="w14 w15 w16se w16cid wp14">
   <w:p>
     <w:pPr>
       <w:pStyle w:val="Header2"/>
     </w:pPr>
     <w:proofErr w:type="spellStart"/>
-    <w:proofErr w:type="gramStart"/>
     <w:r>
       <w:t>ScoreHaven</w:t>
     </w:r>
     <w:proofErr w:type="spellEnd"/>
     <w:r>
-      <w:t>–</w:t>
-    </w:r>
-    <w:proofErr w:type="gramEnd"/>
-    <w:r>
-      <w:t xml:space="preserve"> Especificação de Requisitos</w:t>
+      <w:t>– Especificação de Requisitos</w:t>
     </w:r>
   </w:p>
 </w:hdr>
 </file>
 
 <file path=word/header2.xml><?xml version="1.0" encoding="utf-8"?>
-<w:hdr xmlns:wpc="http://schemas.microsoft.com/office/word/2010/wordprocessingCanvas" xmlns:mc="http://schemas.openxmlformats.org/markup-compatibility/2006" xmlns:o="urn:schemas-microsoft-com:office:office" xmlns:r="http://schemas.openxmlformats.org/officeDocument/2006/relationships" xmlns:m="http://schemas.openxmlformats.org/officeDocument/2006/math" xmlns:v="urn:schemas-microsoft-com:vml" xmlns:wp14="http://schemas.microsoft.com/office/word/2010/wordprocessingDrawing" xmlns:wp="http://schemas.openxmlformats.org/drawingml/2006/wordprocessingDrawing" xmlns:w10="urn:schemas-microsoft-com:office:word" xmlns:w="http://schemas.openxmlformats.org/wordprocessingml/2006/main" xmlns:w14="http://schemas.microsoft.com/office/word/2010/wordml" xmlns:w15="http://schemas.microsoft.com/office/word/2012/wordml" xmlns:wpg="http://schemas.microsoft.com/office/word/2010/wordprocessingGroup" xmlns:wpi="http://schemas.microsoft.com/office/word/2010/wordprocessingInk" xmlns:wne="http://schemas.microsoft.com/office/word/2006/wordml" xmlns:wps="http://schemas.microsoft.com/office/word/2010/wordprocessingShape" mc:Ignorable="w14 w15 wp14">
+<w:hdr xmlns:wpc="http://schemas.microsoft.com/office/word/2010/wordprocessingCanvas" xmlns:cx="http://schemas.microsoft.com/office/drawing/2014/chartex" xmlns:cx1="http://schemas.microsoft.com/office/drawing/2015/9/8/chartex" xmlns:cx2="http://schemas.microsoft.com/office/drawing/2015/10/21/chartex" xmlns:cx3="http://schemas.microsoft.com/office/drawing/2016/5/9/chartex" xmlns:cx4="http://schemas.microsoft.com/office/drawing/2016/5/10/chartex" xmlns:cx5="http://schemas.microsoft.com/office/drawing/2016/5/11/chartex" xmlns:cx6="http://schemas.microsoft.com/office/drawing/2016/5/12/chartex" xmlns:cx7="http://schemas.microsoft.com/office/drawing/2016/5/13/chartex" xmlns:cx8="http://schemas.microsoft.com/office/drawing/2016/5/14/chartex" xmlns:mc="http://schemas.openxmlformats.org/markup-compatibility/2006" xmlns:aink="http://schemas.microsoft.com/office/drawing/2016/ink" xmlns:am3d="http://schemas.microsoft.com/office/drawing/2017/model3d" xmlns:o="urn:schemas-microsoft-com:office:office" xmlns:r="http://schemas.openxmlformats.org/officeDocument/2006/relationships" xmlns:m="http://schemas.openxmlformats.org/officeDocument/2006/math" xmlns:v="urn:schemas-microsoft-com:vml" xmlns:wp14="http://schemas.microsoft.com/office/word/2010/wordprocessingDrawing" xmlns:wp="http://schemas.openxmlformats.org/drawingml/2006/wordprocessingDrawing" xmlns:w10="urn:schemas-microsoft-com:office:word" xmlns:w="http://schemas.openxmlformats.org/wordprocessingml/2006/main" xmlns:w14="http://schemas.microsoft.com/office/word/2010/wordml" xmlns:w15="http://schemas.microsoft.com/office/word/2012/wordml" xmlns:w16cid="http://schemas.microsoft.com/office/word/2016/wordml/cid" xmlns:w16se="http://schemas.microsoft.com/office/word/2015/wordml/symex" xmlns:wpg="http://schemas.microsoft.com/office/word/2010/wordprocessingGroup" xmlns:wpi="http://schemas.microsoft.com/office/word/2010/wordprocessingInk" xmlns:wne="http://schemas.microsoft.com/office/word/2006/wordml" xmlns:wps="http://schemas.microsoft.com/office/word/2010/wordprocessingShape" mc:Ignorable="w14 w15 w16se w16cid wp14">
   <w:p>
     <w:pPr>
       <w:pStyle w:val="ImagemHeader"/>
@@ -23780,7 +23177,7 @@
 </file>
 
 <file path=word/header3.xml><?xml version="1.0" encoding="utf-8"?>
-<w:hdr xmlns:wpc="http://schemas.microsoft.com/office/word/2010/wordprocessingCanvas" xmlns:mc="http://schemas.openxmlformats.org/markup-compatibility/2006" xmlns:o="urn:schemas-microsoft-com:office:office" xmlns:r="http://schemas.openxmlformats.org/officeDocument/2006/relationships" xmlns:m="http://schemas.openxmlformats.org/officeDocument/2006/math" xmlns:v="urn:schemas-microsoft-com:vml" xmlns:wp14="http://schemas.microsoft.com/office/word/2010/wordprocessingDrawing" xmlns:wp="http://schemas.openxmlformats.org/drawingml/2006/wordprocessingDrawing" xmlns:w10="urn:schemas-microsoft-com:office:word" xmlns:w="http://schemas.openxmlformats.org/wordprocessingml/2006/main" xmlns:w14="http://schemas.microsoft.com/office/word/2010/wordml" xmlns:w15="http://schemas.microsoft.com/office/word/2012/wordml" xmlns:wpg="http://schemas.microsoft.com/office/word/2010/wordprocessingGroup" xmlns:wpi="http://schemas.microsoft.com/office/word/2010/wordprocessingInk" xmlns:wne="http://schemas.microsoft.com/office/word/2006/wordml" xmlns:wps="http://schemas.microsoft.com/office/word/2010/wordprocessingShape" mc:Ignorable="w14 w15 wp14">
+<w:hdr xmlns:wpc="http://schemas.microsoft.com/office/word/2010/wordprocessingCanvas" xmlns:cx="http://schemas.microsoft.com/office/drawing/2014/chartex" xmlns:cx1="http://schemas.microsoft.com/office/drawing/2015/9/8/chartex" xmlns:cx2="http://schemas.microsoft.com/office/drawing/2015/10/21/chartex" xmlns:cx3="http://schemas.microsoft.com/office/drawing/2016/5/9/chartex" xmlns:cx4="http://schemas.microsoft.com/office/drawing/2016/5/10/chartex" xmlns:cx5="http://schemas.microsoft.com/office/drawing/2016/5/11/chartex" xmlns:cx6="http://schemas.microsoft.com/office/drawing/2016/5/12/chartex" xmlns:cx7="http://schemas.microsoft.com/office/drawing/2016/5/13/chartex" xmlns:cx8="http://schemas.microsoft.com/office/drawing/2016/5/14/chartex" xmlns:mc="http://schemas.openxmlformats.org/markup-compatibility/2006" xmlns:aink="http://schemas.microsoft.com/office/drawing/2016/ink" xmlns:am3d="http://schemas.microsoft.com/office/drawing/2017/model3d" xmlns:o="urn:schemas-microsoft-com:office:office" xmlns:r="http://schemas.openxmlformats.org/officeDocument/2006/relationships" xmlns:m="http://schemas.openxmlformats.org/officeDocument/2006/math" xmlns:v="urn:schemas-microsoft-com:vml" xmlns:wp14="http://schemas.microsoft.com/office/word/2010/wordprocessingDrawing" xmlns:wp="http://schemas.openxmlformats.org/drawingml/2006/wordprocessingDrawing" xmlns:w10="urn:schemas-microsoft-com:office:word" xmlns:w="http://schemas.openxmlformats.org/wordprocessingml/2006/main" xmlns:w14="http://schemas.microsoft.com/office/word/2010/wordml" xmlns:w15="http://schemas.microsoft.com/office/word/2012/wordml" xmlns:w16cid="http://schemas.microsoft.com/office/word/2016/wordml/cid" xmlns:w16se="http://schemas.microsoft.com/office/word/2015/wordml/symex" xmlns:wpg="http://schemas.microsoft.com/office/word/2010/wordprocessingGroup" xmlns:wpi="http://schemas.microsoft.com/office/word/2010/wordprocessingInk" xmlns:wne="http://schemas.microsoft.com/office/word/2006/wordml" xmlns:wps="http://schemas.microsoft.com/office/word/2010/wordprocessingShape" mc:Ignorable="w14 w15 w16se w16cid wp14">
   <w:p>
     <w:pPr>
       <w:pStyle w:val="Header2"/>
@@ -23798,7 +23195,7 @@
 </file>
 
 <file path=word/header4.xml><?xml version="1.0" encoding="utf-8"?>
-<w:hdr xmlns:wpc="http://schemas.microsoft.com/office/word/2010/wordprocessingCanvas" xmlns:mc="http://schemas.openxmlformats.org/markup-compatibility/2006" xmlns:o="urn:schemas-microsoft-com:office:office" xmlns:r="http://schemas.openxmlformats.org/officeDocument/2006/relationships" xmlns:m="http://schemas.openxmlformats.org/officeDocument/2006/math" xmlns:v="urn:schemas-microsoft-com:vml" xmlns:wp14="http://schemas.microsoft.com/office/word/2010/wordprocessingDrawing" xmlns:wp="http://schemas.openxmlformats.org/drawingml/2006/wordprocessingDrawing" xmlns:w10="urn:schemas-microsoft-com:office:word" xmlns:w="http://schemas.openxmlformats.org/wordprocessingml/2006/main" xmlns:w14="http://schemas.microsoft.com/office/word/2010/wordml" xmlns:w15="http://schemas.microsoft.com/office/word/2012/wordml" xmlns:wpg="http://schemas.microsoft.com/office/word/2010/wordprocessingGroup" xmlns:wpi="http://schemas.microsoft.com/office/word/2010/wordprocessingInk" xmlns:wne="http://schemas.microsoft.com/office/word/2006/wordml" xmlns:wps="http://schemas.microsoft.com/office/word/2010/wordprocessingShape" mc:Ignorable="w14 w15 wp14">
+<w:hdr xmlns:wpc="http://schemas.microsoft.com/office/word/2010/wordprocessingCanvas" xmlns:cx="http://schemas.microsoft.com/office/drawing/2014/chartex" xmlns:cx1="http://schemas.microsoft.com/office/drawing/2015/9/8/chartex" xmlns:cx2="http://schemas.microsoft.com/office/drawing/2015/10/21/chartex" xmlns:cx3="http://schemas.microsoft.com/office/drawing/2016/5/9/chartex" xmlns:cx4="http://schemas.microsoft.com/office/drawing/2016/5/10/chartex" xmlns:cx5="http://schemas.microsoft.com/office/drawing/2016/5/11/chartex" xmlns:cx6="http://schemas.microsoft.com/office/drawing/2016/5/12/chartex" xmlns:cx7="http://schemas.microsoft.com/office/drawing/2016/5/13/chartex" xmlns:cx8="http://schemas.microsoft.com/office/drawing/2016/5/14/chartex" xmlns:mc="http://schemas.openxmlformats.org/markup-compatibility/2006" xmlns:aink="http://schemas.microsoft.com/office/drawing/2016/ink" xmlns:am3d="http://schemas.microsoft.com/office/drawing/2017/model3d" xmlns:o="urn:schemas-microsoft-com:office:office" xmlns:r="http://schemas.openxmlformats.org/officeDocument/2006/relationships" xmlns:m="http://schemas.openxmlformats.org/officeDocument/2006/math" xmlns:v="urn:schemas-microsoft-com:vml" xmlns:wp14="http://schemas.microsoft.com/office/word/2010/wordprocessingDrawing" xmlns:wp="http://schemas.openxmlformats.org/drawingml/2006/wordprocessingDrawing" xmlns:w10="urn:schemas-microsoft-com:office:word" xmlns:w="http://schemas.openxmlformats.org/wordprocessingml/2006/main" xmlns:w14="http://schemas.microsoft.com/office/word/2010/wordml" xmlns:w15="http://schemas.microsoft.com/office/word/2012/wordml" xmlns:w16cid="http://schemas.microsoft.com/office/word/2016/wordml/cid" xmlns:w16se="http://schemas.microsoft.com/office/word/2015/wordml/symex" xmlns:wpg="http://schemas.microsoft.com/office/word/2010/wordprocessingGroup" xmlns:wpi="http://schemas.microsoft.com/office/word/2010/wordprocessingInk" xmlns:wne="http://schemas.microsoft.com/office/word/2006/wordml" xmlns:wps="http://schemas.microsoft.com/office/word/2010/wordprocessingShape" mc:Ignorable="w14 w15 w16se w16cid wp14">
   <w:p>
     <w:pPr>
       <w:pStyle w:val="Header2"/>
@@ -23816,7 +23213,7 @@
 </file>
 
 <file path=word/numbering.xml><?xml version="1.0" encoding="utf-8"?>
-<w:numbering xmlns:wpc="http://schemas.microsoft.com/office/word/2010/wordprocessingCanvas" xmlns:mc="http://schemas.openxmlformats.org/markup-compatibility/2006" xmlns:o="urn:schemas-microsoft-com:office:office" xmlns:r="http://schemas.openxmlformats.org/officeDocument/2006/relationships" xmlns:m="http://schemas.openxmlformats.org/officeDocument/2006/math" xmlns:v="urn:schemas-microsoft-com:vml" xmlns:wp14="http://schemas.microsoft.com/office/word/2010/wordprocessingDrawing" xmlns:wp="http://schemas.openxmlformats.org/drawingml/2006/wordprocessingDrawing" xmlns:w10="urn:schemas-microsoft-com:office:word" xmlns:w="http://schemas.openxmlformats.org/wordprocessingml/2006/main" xmlns:w14="http://schemas.microsoft.com/office/word/2010/wordml" xmlns:w15="http://schemas.microsoft.com/office/word/2012/wordml" xmlns:wpg="http://schemas.microsoft.com/office/word/2010/wordprocessingGroup" xmlns:wpi="http://schemas.microsoft.com/office/word/2010/wordprocessingInk" xmlns:wne="http://schemas.microsoft.com/office/word/2006/wordml" xmlns:wps="http://schemas.microsoft.com/office/word/2010/wordprocessingShape" mc:Ignorable="w14 w15 wp14">
+<w:numbering xmlns:wpc="http://schemas.microsoft.com/office/word/2010/wordprocessingCanvas" xmlns:cx="http://schemas.microsoft.com/office/drawing/2014/chartex" xmlns:cx1="http://schemas.microsoft.com/office/drawing/2015/9/8/chartex" xmlns:cx2="http://schemas.microsoft.com/office/drawing/2015/10/21/chartex" xmlns:cx3="http://schemas.microsoft.com/office/drawing/2016/5/9/chartex" xmlns:cx4="http://schemas.microsoft.com/office/drawing/2016/5/10/chartex" xmlns:cx5="http://schemas.microsoft.com/office/drawing/2016/5/11/chartex" xmlns:cx6="http://schemas.microsoft.com/office/drawing/2016/5/12/chartex" xmlns:cx7="http://schemas.microsoft.com/office/drawing/2016/5/13/chartex" xmlns:cx8="http://schemas.microsoft.com/office/drawing/2016/5/14/chartex" xmlns:mc="http://schemas.openxmlformats.org/markup-compatibility/2006" xmlns:aink="http://schemas.microsoft.com/office/drawing/2016/ink" xmlns:am3d="http://schemas.microsoft.com/office/drawing/2017/model3d" xmlns:o="urn:schemas-microsoft-com:office:office" xmlns:r="http://schemas.openxmlformats.org/officeDocument/2006/relationships" xmlns:m="http://schemas.openxmlformats.org/officeDocument/2006/math" xmlns:v="urn:schemas-microsoft-com:vml" xmlns:wp14="http://schemas.microsoft.com/office/word/2010/wordprocessingDrawing" xmlns:wp="http://schemas.openxmlformats.org/drawingml/2006/wordprocessingDrawing" xmlns:w10="urn:schemas-microsoft-com:office:word" xmlns:w="http://schemas.openxmlformats.org/wordprocessingml/2006/main" xmlns:w14="http://schemas.microsoft.com/office/word/2010/wordml" xmlns:w15="http://schemas.microsoft.com/office/word/2012/wordml" xmlns:w16cid="http://schemas.microsoft.com/office/word/2016/wordml/cid" xmlns:w16se="http://schemas.microsoft.com/office/word/2015/wordml/symex" xmlns:wpg="http://schemas.microsoft.com/office/word/2010/wordprocessingGroup" xmlns:wpi="http://schemas.microsoft.com/office/word/2010/wordprocessingInk" xmlns:wne="http://schemas.microsoft.com/office/word/2006/wordml" xmlns:wps="http://schemas.microsoft.com/office/word/2010/wordprocessingShape" mc:Ignorable="w14 w15 w16se w16cid wp14">
   <w:abstractNum w:abstractNumId="0" w15:restartNumberingAfterBreak="0">
     <w:nsid w:val="01E25758"/>
     <w:multiLevelType w:val="hybridMultilevel"/>
@@ -27049,7 +26446,7 @@
     <w:lvl w:ilvl="0">
       <w:start w:val="1"/>
       <w:numFmt w:val="decimal"/>
-      <w:pStyle w:val="Cabealho1"/>
+      <w:pStyle w:val="Ttulo1"/>
       <w:lvlText w:val="%1."/>
       <w:lvlJc w:val="left"/>
       <w:pPr>
@@ -27062,7 +26459,7 @@
     <w:lvl w:ilvl="1">
       <w:start w:val="1"/>
       <w:numFmt w:val="decimal"/>
-      <w:pStyle w:val="Cabealho2"/>
+      <w:pStyle w:val="Ttulo2"/>
       <w:lvlText w:val="%1.%2."/>
       <w:lvlJc w:val="left"/>
       <w:pPr>
@@ -27075,7 +26472,7 @@
     <w:lvl w:ilvl="2">
       <w:start w:val="1"/>
       <w:numFmt w:val="decimal"/>
-      <w:pStyle w:val="Cabealho3"/>
+      <w:pStyle w:val="Ttulo3"/>
       <w:lvlText w:val="%1.%2.%3."/>
       <w:lvlJc w:val="left"/>
       <w:pPr>
@@ -27088,7 +26485,7 @@
     <w:lvl w:ilvl="3">
       <w:start w:val="1"/>
       <w:numFmt w:val="decimal"/>
-      <w:pStyle w:val="Cabealho4"/>
+      <w:pStyle w:val="Ttulo4"/>
       <w:lvlText w:val="%1.%2.%3.%4."/>
       <w:lvlJc w:val="left"/>
       <w:pPr>
@@ -29925,7 +29322,7 @@
 </file>
 
 <file path=word/styles.xml><?xml version="1.0" encoding="utf-8"?>
-<w:styles xmlns:mc="http://schemas.openxmlformats.org/markup-compatibility/2006" xmlns:r="http://schemas.openxmlformats.org/officeDocument/2006/relationships" xmlns:w="http://schemas.openxmlformats.org/wordprocessingml/2006/main" xmlns:w14="http://schemas.microsoft.com/office/word/2010/wordml" xmlns:w15="http://schemas.microsoft.com/office/word/2012/wordml" mc:Ignorable="w14 w15">
+<w:styles xmlns:mc="http://schemas.openxmlformats.org/markup-compatibility/2006" xmlns:r="http://schemas.openxmlformats.org/officeDocument/2006/relationships" xmlns:w="http://schemas.openxmlformats.org/wordprocessingml/2006/main" xmlns:w14="http://schemas.microsoft.com/office/word/2010/wordml" xmlns:w15="http://schemas.microsoft.com/office/word/2012/wordml" xmlns:w16cid="http://schemas.microsoft.com/office/word/2016/wordml/cid" xmlns:w16se="http://schemas.microsoft.com/office/word/2015/wordml/symex" mc:Ignorable="w14 w15 w16se w16cid">
   <w:docDefaults>
     <w:rPrDefault>
       <w:rPr>
@@ -29935,7 +29332,7 @@
     </w:rPrDefault>
     <w:pPrDefault/>
   </w:docDefaults>
-  <w:latentStyles w:defLockedState="0" w:defUIPriority="0" w:defSemiHidden="0" w:defUnhideWhenUsed="0" w:defQFormat="0" w:count="371">
+  <w:latentStyles w:defLockedState="0" w:defUIPriority="0" w:defSemiHidden="0" w:defUnhideWhenUsed="0" w:defQFormat="0" w:count="375">
     <w:lsdException w:name="Normal" w:qFormat="1"/>
     <w:lsdException w:name="heading 1" w:qFormat="1"/>
     <w:lsdException w:name="heading 2" w:qFormat="1"/>
@@ -30035,7 +29432,6 @@
     <w:lsdException w:name="HTML Sample" w:semiHidden="1" w:unhideWhenUsed="1"/>
     <w:lsdException w:name="HTML Typewriter" w:semiHidden="1" w:unhideWhenUsed="1"/>
     <w:lsdException w:name="HTML Variable" w:semiHidden="1" w:unhideWhenUsed="1"/>
-    <w:lsdException w:name="Normal Table" w:semiHidden="1" w:unhideWhenUsed="1"/>
     <w:lsdException w:name="annotation subject" w:semiHidden="1" w:unhideWhenUsed="1"/>
     <w:lsdException w:name="No List" w:semiHidden="1" w:unhideWhenUsed="1"/>
     <w:lsdException w:name="Outline List 1" w:semiHidden="1" w:unhideWhenUsed="1"/>
@@ -30079,10 +29475,8 @@
     <w:lsdException w:name="Table Elegant" w:semiHidden="1" w:unhideWhenUsed="1"/>
     <w:lsdException w:name="Table Professional" w:semiHidden="1" w:unhideWhenUsed="1"/>
     <w:lsdException w:name="Table Subtle 1" w:semiHidden="1" w:unhideWhenUsed="1"/>
-    <w:lsdException w:name="Table Subtle 2" w:semiHidden="1" w:unhideWhenUsed="1"/>
     <w:lsdException w:name="Table Web 1" w:semiHidden="1" w:unhideWhenUsed="1"/>
     <w:lsdException w:name="Table Web 2" w:semiHidden="1" w:unhideWhenUsed="1"/>
-    <w:lsdException w:name="Table Web 3" w:semiHidden="1" w:unhideWhenUsed="1"/>
     <w:lsdException w:name="Balloon Text" w:semiHidden="1" w:unhideWhenUsed="1"/>
     <w:lsdException w:name="Table Grid" w:uiPriority="59"/>
     <w:lsdException w:name="Table Theme" w:semiHidden="1" w:unhideWhenUsed="1"/>
@@ -30301,6 +29695,10 @@
     <w:lsdException w:name="List Table 5 Dark Accent 6" w:uiPriority="50"/>
     <w:lsdException w:name="List Table 6 Colorful Accent 6" w:uiPriority="51"/>
     <w:lsdException w:name="List Table 7 Colorful Accent 6" w:uiPriority="52"/>
+    <w:lsdException w:name="Mention" w:semiHidden="1" w:uiPriority="99" w:unhideWhenUsed="1"/>
+    <w:lsdException w:name="Smart Hyperlink" w:semiHidden="1" w:uiPriority="99" w:unhideWhenUsed="1"/>
+    <w:lsdException w:name="Hashtag" w:semiHidden="1" w:uiPriority="99" w:unhideWhenUsed="1"/>
+    <w:lsdException w:name="Unresolved Mention" w:semiHidden="1" w:uiPriority="99" w:unhideWhenUsed="1"/>
   </w:latentStyles>
   <w:style w:type="paragraph" w:default="1" w:styleId="Normal">
     <w:name w:val="Normal"/>
@@ -30316,11 +29714,11 @@
       <w:szCs w:val="24"/>
     </w:rPr>
   </w:style>
-  <w:style w:type="paragraph" w:styleId="Cabealho1">
+  <w:style w:type="paragraph" w:styleId="Ttulo1">
     <w:name w:val="heading 1"/>
     <w:basedOn w:val="Normal"/>
     <w:next w:val="Normal"/>
-    <w:link w:val="Cabealho1Carter"/>
+    <w:link w:val="Ttulo1Carter"/>
     <w:qFormat/>
     <w:rsid w:val="00B23406"/>
     <w:pPr>
@@ -30343,7 +29741,7 @@
       <w:szCs w:val="32"/>
     </w:rPr>
   </w:style>
-  <w:style w:type="paragraph" w:styleId="Cabealho2">
+  <w:style w:type="paragraph" w:styleId="Ttulo2">
     <w:name w:val="heading 2"/>
     <w:basedOn w:val="Normal"/>
     <w:next w:val="Normal"/>
@@ -30372,7 +29770,7 @@
       <w:szCs w:val="28"/>
     </w:rPr>
   </w:style>
-  <w:style w:type="paragraph" w:styleId="Cabealho3">
+  <w:style w:type="paragraph" w:styleId="Ttulo3">
     <w:name w:val="heading 3"/>
     <w:basedOn w:val="Normal"/>
     <w:next w:val="Normal"/>
@@ -30401,7 +29799,7 @@
       <w:szCs w:val="26"/>
     </w:rPr>
   </w:style>
-  <w:style w:type="paragraph" w:styleId="Cabealho4">
+  <w:style w:type="paragraph" w:styleId="Ttulo4">
     <w:name w:val="heading 4"/>
     <w:basedOn w:val="Normal"/>
     <w:next w:val="Normal"/>
@@ -30638,7 +30036,7 @@
       <w:sz w:val="32"/>
     </w:rPr>
   </w:style>
-  <w:style w:type="table" w:styleId="Tabelacomgrelha">
+  <w:style w:type="table" w:styleId="TabelacomGrelha">
     <w:name w:val="Table Grid"/>
     <w:basedOn w:val="Tabelanormal"/>
     <w:uiPriority w:val="59"/>
@@ -30774,7 +30172,7 @@
       <w:szCs w:val="20"/>
     </w:rPr>
   </w:style>
-  <w:style w:type="paragraph" w:customStyle="1" w:styleId="Ttulo1">
+  <w:style w:type="paragraph" w:customStyle="1" w:styleId="Ttulo10">
     <w:name w:val="Título1"/>
     <w:basedOn w:val="Normal"/>
     <w:next w:val="Normal"/>
@@ -30792,7 +30190,7 @@
   </w:style>
   <w:style w:type="paragraph" w:customStyle="1" w:styleId="ndicedeElementos">
     <w:name w:val="Índice de Elementos"/>
-    <w:basedOn w:val="Cabealho1"/>
+    <w:basedOn w:val="Ttulo1"/>
     <w:rsid w:val="00B23406"/>
     <w:pPr>
       <w:numPr>
@@ -30811,10 +30209,10 @@
       <w:iCs/>
     </w:rPr>
   </w:style>
-  <w:style w:type="character" w:customStyle="1" w:styleId="Cabealho1Carter">
-    <w:name w:val="Cabeçalho 1 Caráter"/>
+  <w:style w:type="character" w:customStyle="1" w:styleId="Ttulo1Carter">
+    <w:name w:val="Título 1 Caráter"/>
     <w:basedOn w:val="Tipodeletrapredefinidodopargrafo"/>
-    <w:link w:val="Cabealho1"/>
+    <w:link w:val="Ttulo1"/>
     <w:rsid w:val="008A3311"/>
     <w:rPr>
       <w:rFonts w:ascii="Impact" w:hAnsi="Impact" w:cs="Arial"/>
@@ -32740,7 +32138,7 @@
       <w:sz w:val="24"/>
     </w:rPr>
   </w:style>
-  <w:style w:type="character" w:styleId="nfaseDiscreto">
+  <w:style w:type="character" w:styleId="nfaseDiscreta">
     <w:name w:val="Subtle Emphasis"/>
     <w:basedOn w:val="Tipodeletrapredefinidodopargrafo"/>
     <w:uiPriority w:val="19"/>
@@ -33183,7 +32581,7 @@
 </file>
 
 <file path=customXml/itemProps1.xml><?xml version="1.0" encoding="utf-8"?>
-<ds:datastoreItem xmlns:ds="http://schemas.openxmlformats.org/officeDocument/2006/customXml" ds:itemID="{37AFF8D2-C305-4E87-86AA-8B86CF71F75B}">
+<ds:datastoreItem xmlns:ds="http://schemas.openxmlformats.org/officeDocument/2006/customXml" ds:itemID="{CA134335-40D8-43D3-9EFD-91A5E124ED11}">
   <ds:schemaRefs>
     <ds:schemaRef ds:uri="http://schemas.openxmlformats.org/officeDocument/2006/bibliography"/>
   </ds:schemaRefs>

</xml_diff>

<commit_message>
ACS e back to top changes
</commit_message>
<xml_diff>
--- a/Documento ACS/Modelo de Documento de Especificação de Requisitos.docx
+++ b/Documento ACS/Modelo de Documento de Especificação de Requisitos.docx
@@ -1,6 +1,6 @@
 
 <file path=word/document.xml><?xml version="1.0" encoding="utf-8"?>
-<w:document xmlns:wpc="http://schemas.microsoft.com/office/word/2010/wordprocessingCanvas" xmlns:mc="http://schemas.openxmlformats.org/markup-compatibility/2006" xmlns:o="urn:schemas-microsoft-com:office:office" xmlns:r="http://schemas.openxmlformats.org/officeDocument/2006/relationships" xmlns:m="http://schemas.openxmlformats.org/officeDocument/2006/math" xmlns:v="urn:schemas-microsoft-com:vml" xmlns:wp14="http://schemas.microsoft.com/office/word/2010/wordprocessingDrawing" xmlns:wp="http://schemas.openxmlformats.org/drawingml/2006/wordprocessingDrawing" xmlns:w10="urn:schemas-microsoft-com:office:word" xmlns:w="http://schemas.openxmlformats.org/wordprocessingml/2006/main" xmlns:w14="http://schemas.microsoft.com/office/word/2010/wordml" xmlns:w15="http://schemas.microsoft.com/office/word/2012/wordml" xmlns:wpg="http://schemas.microsoft.com/office/word/2010/wordprocessingGroup" xmlns:wpi="http://schemas.microsoft.com/office/word/2010/wordprocessingInk" xmlns:wne="http://schemas.microsoft.com/office/word/2006/wordml" xmlns:wps="http://schemas.microsoft.com/office/word/2010/wordprocessingShape" mc:Ignorable="w14 w15 wp14">
+<w:document xmlns:wpc="http://schemas.microsoft.com/office/word/2010/wordprocessingCanvas" xmlns:cx="http://schemas.microsoft.com/office/drawing/2014/chartex" xmlns:cx1="http://schemas.microsoft.com/office/drawing/2015/9/8/chartex" xmlns:cx2="http://schemas.microsoft.com/office/drawing/2015/10/21/chartex" xmlns:cx3="http://schemas.microsoft.com/office/drawing/2016/5/9/chartex" xmlns:cx4="http://schemas.microsoft.com/office/drawing/2016/5/10/chartex" xmlns:cx5="http://schemas.microsoft.com/office/drawing/2016/5/11/chartex" xmlns:cx6="http://schemas.microsoft.com/office/drawing/2016/5/12/chartex" xmlns:cx7="http://schemas.microsoft.com/office/drawing/2016/5/13/chartex" xmlns:cx8="http://schemas.microsoft.com/office/drawing/2016/5/14/chartex" xmlns:mc="http://schemas.openxmlformats.org/markup-compatibility/2006" xmlns:aink="http://schemas.microsoft.com/office/drawing/2016/ink" xmlns:am3d="http://schemas.microsoft.com/office/drawing/2017/model3d" xmlns:o="urn:schemas-microsoft-com:office:office" xmlns:r="http://schemas.openxmlformats.org/officeDocument/2006/relationships" xmlns:m="http://schemas.openxmlformats.org/officeDocument/2006/math" xmlns:v="urn:schemas-microsoft-com:vml" xmlns:wp14="http://schemas.microsoft.com/office/word/2010/wordprocessingDrawing" xmlns:wp="http://schemas.openxmlformats.org/drawingml/2006/wordprocessingDrawing" xmlns:w10="urn:schemas-microsoft-com:office:word" xmlns:w="http://schemas.openxmlformats.org/wordprocessingml/2006/main" xmlns:w14="http://schemas.microsoft.com/office/word/2010/wordml" xmlns:w15="http://schemas.microsoft.com/office/word/2012/wordml" xmlns:w16cid="http://schemas.microsoft.com/office/word/2016/wordml/cid" xmlns:w16se="http://schemas.microsoft.com/office/word/2015/wordml/symex" xmlns:wpg="http://schemas.microsoft.com/office/word/2010/wordprocessingGroup" xmlns:wpi="http://schemas.microsoft.com/office/word/2010/wordprocessingInk" xmlns:wne="http://schemas.microsoft.com/office/word/2006/wordml" xmlns:wps="http://schemas.microsoft.com/office/word/2010/wordprocessingShape" mc:Ignorable="w14 w15 w16se w16cid wp14">
   <w:body>
     <w:p>
       <w:pPr>
@@ -221,7 +221,7 @@
     </w:p>
     <w:p>
       <w:pPr>
-        <w:pStyle w:val="Cabealho1"/>
+        <w:pStyle w:val="Heading1"/>
         <w:numPr>
           <w:ilvl w:val="0"/>
           <w:numId w:val="0"/>
@@ -259,7 +259,7 @@
     </w:p>
     <w:tbl>
       <w:tblPr>
-        <w:tblStyle w:val="Tabelacomgrelha"/>
+        <w:tblStyle w:val="TableGrid"/>
         <w:tblW w:w="0" w:type="auto"/>
         <w:tblInd w:w="38" w:type="dxa"/>
         <w:tblLayout w:type="fixed"/>
@@ -879,7 +879,7 @@
     </w:p>
     <w:p>
       <w:pPr>
-        <w:pStyle w:val="ndice1"/>
+        <w:pStyle w:val="TOC1"/>
         <w:rPr>
           <w:rFonts w:asciiTheme="minorHAnsi" w:eastAsiaTheme="minorEastAsia" w:hAnsiTheme="minorHAnsi" w:cstheme="minorBidi"/>
           <w:b w:val="0"/>
@@ -909,7 +909,7 @@
       <w:hyperlink w:anchor="_Toc496779372" w:history="1">
         <w:r>
           <w:rPr>
-            <w:rStyle w:val="Hiperligao"/>
+            <w:rStyle w:val="Hyperlink"/>
             <w:rFonts w:ascii="CMU Sans Serif" w:hAnsi="CMU Sans Serif" w:cs="CMU Sans Serif"/>
             <w:noProof/>
           </w:rPr>
@@ -967,7 +967,7 @@
     </w:p>
     <w:p>
       <w:pPr>
-        <w:pStyle w:val="ndice1"/>
+        <w:pStyle w:val="TOC1"/>
         <w:rPr>
           <w:rFonts w:asciiTheme="minorHAnsi" w:eastAsiaTheme="minorEastAsia" w:hAnsiTheme="minorHAnsi" w:cstheme="minorBidi"/>
           <w:b w:val="0"/>
@@ -979,7 +979,7 @@
       <w:hyperlink w:anchor="_Toc496779373" w:history="1">
         <w:r>
           <w:rPr>
-            <w:rStyle w:val="Hiperligao"/>
+            <w:rStyle w:val="Hyperlink"/>
             <w:rFonts w:ascii="CMU Sans Serif" w:hAnsi="CMU Sans Serif" w:cs="CMU Sans Serif"/>
             <w:noProof/>
           </w:rPr>
@@ -1037,7 +1037,7 @@
     </w:p>
     <w:p>
       <w:pPr>
-        <w:pStyle w:val="ndice1"/>
+        <w:pStyle w:val="TOC1"/>
         <w:rPr>
           <w:rFonts w:asciiTheme="minorHAnsi" w:eastAsiaTheme="minorEastAsia" w:hAnsiTheme="minorHAnsi" w:cstheme="minorBidi"/>
           <w:b w:val="0"/>
@@ -1049,7 +1049,7 @@
       <w:hyperlink w:anchor="_Toc496779374" w:history="1">
         <w:r>
           <w:rPr>
-            <w:rStyle w:val="Hiperligao"/>
+            <w:rStyle w:val="Hyperlink"/>
             <w:rFonts w:ascii="CMU Sans Serif" w:hAnsi="CMU Sans Serif" w:cs="CMU Sans Serif"/>
             <w:noProof/>
           </w:rPr>
@@ -1107,7 +1107,7 @@
     </w:p>
     <w:p>
       <w:pPr>
-        <w:pStyle w:val="ndice1"/>
+        <w:pStyle w:val="TOC1"/>
         <w:rPr>
           <w:rFonts w:asciiTheme="minorHAnsi" w:eastAsiaTheme="minorEastAsia" w:hAnsiTheme="minorHAnsi" w:cstheme="minorBidi"/>
           <w:b w:val="0"/>
@@ -1119,7 +1119,7 @@
       <w:hyperlink w:anchor="_Toc496779375" w:history="1">
         <w:r>
           <w:rPr>
-            <w:rStyle w:val="Hiperligao"/>
+            <w:rStyle w:val="Hyperlink"/>
             <w:rFonts w:ascii="CMU Sans Serif" w:hAnsi="CMU Sans Serif" w:cs="CMU Sans Serif"/>
             <w:noProof/>
           </w:rPr>
@@ -1137,7 +1137,7 @@
         </w:r>
         <w:r>
           <w:rPr>
-            <w:rStyle w:val="Hiperligao"/>
+            <w:rStyle w:val="Hyperlink"/>
             <w:rFonts w:ascii="CMU Sans Serif" w:hAnsi="CMU Sans Serif" w:cs="CMU Sans Serif"/>
             <w:noProof/>
           </w:rPr>
@@ -1195,7 +1195,7 @@
     </w:p>
     <w:p>
       <w:pPr>
-        <w:pStyle w:val="ndice2"/>
+        <w:pStyle w:val="TOC2"/>
         <w:tabs>
           <w:tab w:val="left" w:pos="1418"/>
         </w:tabs>
@@ -1209,7 +1209,7 @@
       <w:hyperlink w:anchor="_Toc496779376" w:history="1">
         <w:r>
           <w:rPr>
-            <w:rStyle w:val="Hiperligao"/>
+            <w:rStyle w:val="Hyperlink"/>
             <w:rFonts w:ascii="CMU Sans Serif" w:hAnsi="CMU Sans Serif" w:cs="CMU Sans Serif"/>
             <w:noProof/>
           </w:rPr>
@@ -1226,7 +1226,7 @@
         </w:r>
         <w:r>
           <w:rPr>
-            <w:rStyle w:val="Hiperligao"/>
+            <w:rStyle w:val="Hyperlink"/>
             <w:rFonts w:ascii="CMU Sans Serif" w:hAnsi="CMU Sans Serif" w:cs="CMU Sans Serif"/>
             <w:noProof/>
           </w:rPr>
@@ -1284,7 +1284,7 @@
     </w:p>
     <w:p>
       <w:pPr>
-        <w:pStyle w:val="ndice2"/>
+        <w:pStyle w:val="TOC2"/>
         <w:tabs>
           <w:tab w:val="left" w:pos="1418"/>
         </w:tabs>
@@ -1298,7 +1298,7 @@
       <w:hyperlink w:anchor="_Toc496779377" w:history="1">
         <w:r>
           <w:rPr>
-            <w:rStyle w:val="Hiperligao"/>
+            <w:rStyle w:val="Hyperlink"/>
             <w:rFonts w:ascii="CMU Sans Serif" w:hAnsi="CMU Sans Serif" w:cs="CMU Sans Serif"/>
             <w:noProof/>
           </w:rPr>
@@ -1315,7 +1315,7 @@
         </w:r>
         <w:r>
           <w:rPr>
-            <w:rStyle w:val="Hiperligao"/>
+            <w:rStyle w:val="Hyperlink"/>
             <w:rFonts w:ascii="CMU Sans Serif" w:hAnsi="CMU Sans Serif" w:cs="CMU Sans Serif"/>
             <w:noProof/>
           </w:rPr>
@@ -1373,7 +1373,7 @@
     </w:p>
     <w:p>
       <w:pPr>
-        <w:pStyle w:val="ndice2"/>
+        <w:pStyle w:val="TOC2"/>
         <w:tabs>
           <w:tab w:val="left" w:pos="1418"/>
         </w:tabs>
@@ -1387,7 +1387,7 @@
       <w:hyperlink w:anchor="_Toc496779378" w:history="1">
         <w:r>
           <w:rPr>
-            <w:rStyle w:val="Hiperligao"/>
+            <w:rStyle w:val="Hyperlink"/>
             <w:rFonts w:ascii="CMU Sans Serif" w:hAnsi="CMU Sans Serif" w:cs="CMU Sans Serif"/>
             <w:noProof/>
           </w:rPr>
@@ -1404,7 +1404,7 @@
         </w:r>
         <w:r>
           <w:rPr>
-            <w:rStyle w:val="Hiperligao"/>
+            <w:rStyle w:val="Hyperlink"/>
             <w:rFonts w:ascii="CMU Sans Serif" w:hAnsi="CMU Sans Serif" w:cs="CMU Sans Serif"/>
             <w:noProof/>
           </w:rPr>
@@ -1462,7 +1462,7 @@
     </w:p>
     <w:p>
       <w:pPr>
-        <w:pStyle w:val="ndice2"/>
+        <w:pStyle w:val="TOC2"/>
         <w:tabs>
           <w:tab w:val="left" w:pos="1418"/>
         </w:tabs>
@@ -1476,7 +1476,7 @@
       <w:hyperlink w:anchor="_Toc496779379" w:history="1">
         <w:r>
           <w:rPr>
-            <w:rStyle w:val="Hiperligao"/>
+            <w:rStyle w:val="Hyperlink"/>
             <w:rFonts w:ascii="CMU Sans Serif" w:hAnsi="CMU Sans Serif" w:cs="CMU Sans Serif"/>
             <w:noProof/>
           </w:rPr>
@@ -1493,7 +1493,7 @@
         </w:r>
         <w:r>
           <w:rPr>
-            <w:rStyle w:val="Hiperligao"/>
+            <w:rStyle w:val="Hyperlink"/>
             <w:rFonts w:ascii="CMU Sans Serif" w:hAnsi="CMU Sans Serif" w:cs="CMU Sans Serif"/>
             <w:noProof/>
           </w:rPr>
@@ -1551,7 +1551,7 @@
     </w:p>
     <w:p>
       <w:pPr>
-        <w:pStyle w:val="ndice1"/>
+        <w:pStyle w:val="TOC1"/>
         <w:rPr>
           <w:rFonts w:asciiTheme="minorHAnsi" w:eastAsiaTheme="minorEastAsia" w:hAnsiTheme="minorHAnsi" w:cstheme="minorBidi"/>
           <w:b w:val="0"/>
@@ -1563,7 +1563,7 @@
       <w:hyperlink w:anchor="_Toc496779380" w:history="1">
         <w:r>
           <w:rPr>
-            <w:rStyle w:val="Hiperligao"/>
+            <w:rStyle w:val="Hyperlink"/>
             <w:rFonts w:ascii="CMU Sans Serif" w:hAnsi="CMU Sans Serif" w:cs="CMU Sans Serif"/>
             <w:noProof/>
           </w:rPr>
@@ -1581,7 +1581,7 @@
         </w:r>
         <w:r>
           <w:rPr>
-            <w:rStyle w:val="Hiperligao"/>
+            <w:rStyle w:val="Hyperlink"/>
             <w:rFonts w:ascii="CMU Sans Serif" w:hAnsi="CMU Sans Serif" w:cs="CMU Sans Serif"/>
             <w:noProof/>
           </w:rPr>
@@ -1639,7 +1639,7 @@
     </w:p>
     <w:p>
       <w:pPr>
-        <w:pStyle w:val="ndice2"/>
+        <w:pStyle w:val="TOC2"/>
         <w:tabs>
           <w:tab w:val="left" w:pos="1418"/>
         </w:tabs>
@@ -1653,7 +1653,7 @@
       <w:hyperlink w:anchor="_Toc496779381" w:history="1">
         <w:r>
           <w:rPr>
-            <w:rStyle w:val="Hiperligao"/>
+            <w:rStyle w:val="Hyperlink"/>
             <w:rFonts w:ascii="CMU Sans Serif" w:hAnsi="CMU Sans Serif" w:cs="CMU Sans Serif"/>
             <w:noProof/>
           </w:rPr>
@@ -1670,7 +1670,7 @@
         </w:r>
         <w:r>
           <w:rPr>
-            <w:rStyle w:val="Hiperligao"/>
+            <w:rStyle w:val="Hyperlink"/>
             <w:rFonts w:ascii="CMU Sans Serif" w:hAnsi="CMU Sans Serif" w:cs="CMU Sans Serif"/>
             <w:noProof/>
           </w:rPr>
@@ -1728,7 +1728,7 @@
     </w:p>
     <w:p>
       <w:pPr>
-        <w:pStyle w:val="ndice3"/>
+        <w:pStyle w:val="TOC3"/>
         <w:rPr>
           <w:rFonts w:asciiTheme="minorHAnsi" w:eastAsiaTheme="minorEastAsia" w:hAnsiTheme="minorHAnsi" w:cstheme="minorBidi"/>
           <w:noProof/>
@@ -1739,7 +1739,7 @@
       <w:hyperlink w:anchor="_Toc496779382" w:history="1">
         <w:r>
           <w:rPr>
-            <w:rStyle w:val="Hiperligao"/>
+            <w:rStyle w:val="Hyperlink"/>
             <w:rFonts w:ascii="CMU Sans Serif" w:hAnsi="CMU Sans Serif" w:cs="CMU Sans Serif"/>
             <w:noProof/>
           </w:rPr>
@@ -1756,7 +1756,7 @@
         </w:r>
         <w:r>
           <w:rPr>
-            <w:rStyle w:val="Hiperligao"/>
+            <w:rStyle w:val="Hyperlink"/>
             <w:rFonts w:ascii="CMU Sans Serif" w:hAnsi="CMU Sans Serif" w:cs="CMU Sans Serif"/>
             <w:noProof/>
           </w:rPr>
@@ -1814,7 +1814,7 @@
     </w:p>
     <w:p>
       <w:pPr>
-        <w:pStyle w:val="ndice3"/>
+        <w:pStyle w:val="TOC3"/>
         <w:rPr>
           <w:rFonts w:asciiTheme="minorHAnsi" w:eastAsiaTheme="minorEastAsia" w:hAnsiTheme="minorHAnsi" w:cstheme="minorBidi"/>
           <w:noProof/>
@@ -1825,7 +1825,7 @@
       <w:hyperlink w:anchor="_Toc496779383" w:history="1">
         <w:r>
           <w:rPr>
-            <w:rStyle w:val="Hiperligao"/>
+            <w:rStyle w:val="Hyperlink"/>
             <w:rFonts w:ascii="CMU Sans Serif" w:hAnsi="CMU Sans Serif" w:cs="CMU Sans Serif"/>
             <w:noProof/>
           </w:rPr>
@@ -1842,7 +1842,7 @@
         </w:r>
         <w:r>
           <w:rPr>
-            <w:rStyle w:val="Hiperligao"/>
+            <w:rStyle w:val="Hyperlink"/>
             <w:rFonts w:ascii="CMU Sans Serif" w:hAnsi="CMU Sans Serif" w:cs="CMU Sans Serif"/>
             <w:noProof/>
           </w:rPr>
@@ -1900,7 +1900,7 @@
     </w:p>
     <w:p>
       <w:pPr>
-        <w:pStyle w:val="ndice3"/>
+        <w:pStyle w:val="TOC3"/>
         <w:rPr>
           <w:rFonts w:asciiTheme="minorHAnsi" w:eastAsiaTheme="minorEastAsia" w:hAnsiTheme="minorHAnsi" w:cstheme="minorBidi"/>
           <w:noProof/>
@@ -1911,7 +1911,7 @@
       <w:hyperlink w:anchor="_Toc496779384" w:history="1">
         <w:r>
           <w:rPr>
-            <w:rStyle w:val="Hiperligao"/>
+            <w:rStyle w:val="Hyperlink"/>
             <w:rFonts w:ascii="CMU Sans Serif" w:hAnsi="CMU Sans Serif" w:cs="CMU Sans Serif"/>
             <w:noProof/>
           </w:rPr>
@@ -1928,7 +1928,7 @@
         </w:r>
         <w:r>
           <w:rPr>
-            <w:rStyle w:val="Hiperligao"/>
+            <w:rStyle w:val="Hyperlink"/>
             <w:rFonts w:ascii="CMU Sans Serif" w:hAnsi="CMU Sans Serif" w:cs="CMU Sans Serif"/>
             <w:noProof/>
           </w:rPr>
@@ -1986,7 +1986,7 @@
     </w:p>
     <w:p>
       <w:pPr>
-        <w:pStyle w:val="ndice2"/>
+        <w:pStyle w:val="TOC2"/>
         <w:tabs>
           <w:tab w:val="left" w:pos="1418"/>
         </w:tabs>
@@ -2000,7 +2000,7 @@
       <w:hyperlink w:anchor="_Toc496779385" w:history="1">
         <w:r>
           <w:rPr>
-            <w:rStyle w:val="Hiperligao"/>
+            <w:rStyle w:val="Hyperlink"/>
             <w:rFonts w:ascii="CMU Sans Serif" w:hAnsi="CMU Sans Serif" w:cs="CMU Sans Serif"/>
             <w:noProof/>
           </w:rPr>
@@ -2017,7 +2017,7 @@
         </w:r>
         <w:r>
           <w:rPr>
-            <w:rStyle w:val="Hiperligao"/>
+            <w:rStyle w:val="Hyperlink"/>
             <w:rFonts w:ascii="CMU Sans Serif" w:hAnsi="CMU Sans Serif" w:cs="CMU Sans Serif"/>
             <w:noProof/>
           </w:rPr>
@@ -2075,7 +2075,7 @@
     </w:p>
     <w:p>
       <w:pPr>
-        <w:pStyle w:val="ndice2"/>
+        <w:pStyle w:val="TOC2"/>
         <w:tabs>
           <w:tab w:val="left" w:pos="1418"/>
         </w:tabs>
@@ -2089,7 +2089,7 @@
       <w:hyperlink w:anchor="_Toc496779386" w:history="1">
         <w:r>
           <w:rPr>
-            <w:rStyle w:val="Hiperligao"/>
+            <w:rStyle w:val="Hyperlink"/>
             <w:rFonts w:ascii="CMU Sans Serif" w:hAnsi="CMU Sans Serif" w:cs="CMU Sans Serif"/>
             <w:noProof/>
           </w:rPr>
@@ -2106,7 +2106,7 @@
         </w:r>
         <w:r>
           <w:rPr>
-            <w:rStyle w:val="Hiperligao"/>
+            <w:rStyle w:val="Hyperlink"/>
             <w:rFonts w:ascii="CMU Sans Serif" w:hAnsi="CMU Sans Serif" w:cs="CMU Sans Serif"/>
             <w:noProof/>
           </w:rPr>
@@ -2164,7 +2164,7 @@
     </w:p>
     <w:p>
       <w:pPr>
-        <w:pStyle w:val="ndice1"/>
+        <w:pStyle w:val="TOC1"/>
         <w:rPr>
           <w:rFonts w:asciiTheme="minorHAnsi" w:eastAsiaTheme="minorEastAsia" w:hAnsiTheme="minorHAnsi" w:cstheme="minorBidi"/>
           <w:b w:val="0"/>
@@ -2176,7 +2176,7 @@
       <w:hyperlink w:anchor="_Toc496779387" w:history="1">
         <w:r>
           <w:rPr>
-            <w:rStyle w:val="Hiperligao"/>
+            <w:rStyle w:val="Hyperlink"/>
             <w:rFonts w:ascii="CMU Sans Serif" w:hAnsi="CMU Sans Serif" w:cs="CMU Sans Serif"/>
             <w:noProof/>
           </w:rPr>
@@ -2194,7 +2194,7 @@
         </w:r>
         <w:r>
           <w:rPr>
-            <w:rStyle w:val="Hiperligao"/>
+            <w:rStyle w:val="Hyperlink"/>
             <w:rFonts w:ascii="CMU Sans Serif" w:hAnsi="CMU Sans Serif" w:cs="CMU Sans Serif"/>
             <w:noProof/>
           </w:rPr>
@@ -2252,7 +2252,7 @@
     </w:p>
     <w:p>
       <w:pPr>
-        <w:pStyle w:val="ndice2"/>
+        <w:pStyle w:val="TOC2"/>
         <w:tabs>
           <w:tab w:val="left" w:pos="1418"/>
         </w:tabs>
@@ -2266,7 +2266,7 @@
       <w:hyperlink w:anchor="_Toc496779388" w:history="1">
         <w:r>
           <w:rPr>
-            <w:rStyle w:val="Hiperligao"/>
+            <w:rStyle w:val="Hyperlink"/>
             <w:rFonts w:ascii="CMU Sans Serif" w:hAnsi="CMU Sans Serif" w:cs="CMU Sans Serif"/>
             <w:noProof/>
           </w:rPr>
@@ -2283,7 +2283,7 @@
         </w:r>
         <w:r>
           <w:rPr>
-            <w:rStyle w:val="Hiperligao"/>
+            <w:rStyle w:val="Hyperlink"/>
             <w:rFonts w:ascii="CMU Sans Serif" w:hAnsi="CMU Sans Serif" w:cs="CMU Sans Serif"/>
             <w:noProof/>
           </w:rPr>
@@ -2341,7 +2341,7 @@
     </w:p>
     <w:p>
       <w:pPr>
-        <w:pStyle w:val="ndice1"/>
+        <w:pStyle w:val="TOC1"/>
         <w:rPr>
           <w:rFonts w:asciiTheme="minorHAnsi" w:eastAsiaTheme="minorEastAsia" w:hAnsiTheme="minorHAnsi" w:cstheme="minorBidi"/>
           <w:b w:val="0"/>
@@ -2353,7 +2353,7 @@
       <w:hyperlink w:anchor="_Toc496779389" w:history="1">
         <w:r>
           <w:rPr>
-            <w:rStyle w:val="Hiperligao"/>
+            <w:rStyle w:val="Hyperlink"/>
             <w:rFonts w:ascii="CMU Sans Serif" w:hAnsi="CMU Sans Serif" w:cs="CMU Sans Serif"/>
             <w:noProof/>
           </w:rPr>
@@ -2371,7 +2371,7 @@
         </w:r>
         <w:r>
           <w:rPr>
-            <w:rStyle w:val="Hiperligao"/>
+            <w:rStyle w:val="Hyperlink"/>
             <w:rFonts w:ascii="CMU Sans Serif" w:hAnsi="CMU Sans Serif" w:cs="CMU Sans Serif"/>
             <w:noProof/>
           </w:rPr>
@@ -2429,7 +2429,7 @@
     </w:p>
     <w:p>
       <w:pPr>
-        <w:pStyle w:val="ndice2"/>
+        <w:pStyle w:val="TOC2"/>
         <w:tabs>
           <w:tab w:val="left" w:pos="1418"/>
         </w:tabs>
@@ -2443,7 +2443,7 @@
       <w:hyperlink w:anchor="_Toc496779390" w:history="1">
         <w:r>
           <w:rPr>
-            <w:rStyle w:val="Hiperligao"/>
+            <w:rStyle w:val="Hyperlink"/>
             <w:rFonts w:ascii="CMU Sans Serif" w:hAnsi="CMU Sans Serif" w:cs="CMU Sans Serif"/>
             <w:noProof/>
           </w:rPr>
@@ -2460,7 +2460,7 @@
         </w:r>
         <w:r>
           <w:rPr>
-            <w:rStyle w:val="Hiperligao"/>
+            <w:rStyle w:val="Hyperlink"/>
             <w:rFonts w:ascii="CMU Sans Serif" w:hAnsi="CMU Sans Serif" w:cs="CMU Sans Serif"/>
             <w:noProof/>
           </w:rPr>
@@ -2565,7 +2565,7 @@
     </w:p>
     <w:p>
       <w:pPr>
-        <w:pStyle w:val="ndicedeilustraes"/>
+        <w:pStyle w:val="TableofFigures"/>
         <w:tabs>
           <w:tab w:val="right" w:leader="dot" w:pos="9344"/>
         </w:tabs>
@@ -2597,7 +2597,7 @@
       <w:hyperlink w:anchor="_Toc279141247" w:history="1">
         <w:r>
           <w:rPr>
-            <w:rStyle w:val="Hiperligao"/>
+            <w:rStyle w:val="Hyperlink"/>
             <w:rFonts w:ascii="CMU Sans Serif" w:hAnsi="CMU Sans Serif" w:cs="CMU Sans Serif"/>
             <w:noProof/>
           </w:rPr>
@@ -2605,7 +2605,7 @@
         </w:r>
         <w:r>
           <w:rPr>
-            <w:rStyle w:val="Hiperligao"/>
+            <w:rStyle w:val="Hyperlink"/>
             <w:rFonts w:ascii="CMU Sans Serif" w:hAnsi="CMU Sans Serif" w:cs="CMU Sans Serif"/>
             <w:noProof/>
           </w:rPr>
@@ -2670,7 +2670,7 @@
     </w:p>
     <w:p>
       <w:pPr>
-        <w:pStyle w:val="ndicedeilustraes"/>
+        <w:pStyle w:val="TableofFigures"/>
         <w:tabs>
           <w:tab w:val="right" w:leader="dot" w:pos="9344"/>
         </w:tabs>
@@ -2684,7 +2684,7 @@
       <w:hyperlink w:anchor="_Toc279141248" w:history="1">
         <w:r>
           <w:rPr>
-            <w:rStyle w:val="Hiperligao"/>
+            <w:rStyle w:val="Hyperlink"/>
             <w:rFonts w:ascii="CMU Sans Serif" w:hAnsi="CMU Sans Serif" w:cs="CMU Sans Serif"/>
             <w:noProof/>
           </w:rPr>
@@ -2692,7 +2692,7 @@
         </w:r>
         <w:r>
           <w:rPr>
-            <w:rStyle w:val="Hiperligao"/>
+            <w:rStyle w:val="Hyperlink"/>
             <w:rFonts w:ascii="CMU Sans Serif" w:hAnsi="CMU Sans Serif" w:cs="CMU Sans Serif"/>
             <w:noProof/>
           </w:rPr>
@@ -2757,7 +2757,7 @@
     </w:p>
     <w:p>
       <w:pPr>
-        <w:pStyle w:val="ndicedeilustraes"/>
+        <w:pStyle w:val="TableofFigures"/>
         <w:tabs>
           <w:tab w:val="right" w:leader="dot" w:pos="9344"/>
         </w:tabs>
@@ -2771,7 +2771,7 @@
       <w:hyperlink w:anchor="_Toc279141249" w:history="1">
         <w:r>
           <w:rPr>
-            <w:rStyle w:val="Hiperligao"/>
+            <w:rStyle w:val="Hyperlink"/>
             <w:rFonts w:ascii="CMU Sans Serif" w:hAnsi="CMU Sans Serif" w:cs="CMU Sans Serif"/>
             <w:noProof/>
           </w:rPr>
@@ -2779,7 +2779,7 @@
         </w:r>
         <w:r>
           <w:rPr>
-            <w:rStyle w:val="Hiperligao"/>
+            <w:rStyle w:val="Hyperlink"/>
             <w:rFonts w:ascii="CMU Sans Serif" w:hAnsi="CMU Sans Serif" w:cs="CMU Sans Serif"/>
             <w:noProof/>
           </w:rPr>
@@ -2885,7 +2885,7 @@
     </w:p>
     <w:p>
       <w:pPr>
-        <w:pStyle w:val="ndicedeilustraes"/>
+        <w:pStyle w:val="TableofFigures"/>
         <w:tabs>
           <w:tab w:val="right" w:leader="dot" w:pos="9344"/>
         </w:tabs>
@@ -2917,7 +2917,7 @@
       <w:hyperlink w:anchor="_Toc279141251" w:history="1">
         <w:r>
           <w:rPr>
-            <w:rStyle w:val="Hiperligao"/>
+            <w:rStyle w:val="Hyperlink"/>
             <w:rFonts w:ascii="CMU Sans Serif" w:hAnsi="CMU Sans Serif" w:cs="CMU Sans Serif"/>
             <w:noProof/>
           </w:rPr>
@@ -2925,7 +2925,7 @@
         </w:r>
         <w:r>
           <w:rPr>
-            <w:rStyle w:val="Hiperligao"/>
+            <w:rStyle w:val="Hyperlink"/>
             <w:rFonts w:ascii="CMU Sans Serif" w:hAnsi="CMU Sans Serif" w:cs="CMU Sans Serif"/>
             <w:noProof/>
           </w:rPr>
@@ -2933,7 +2933,7 @@
         </w:r>
         <w:r>
           <w:rPr>
-            <w:rStyle w:val="Hiperligao"/>
+            <w:rStyle w:val="Hyperlink"/>
             <w:rFonts w:ascii="CMU Sans Serif" w:hAnsi="CMU Sans Serif" w:cs="CMU Sans Serif"/>
             <w:noProof/>
           </w:rPr>
@@ -2941,7 +2941,7 @@
         </w:r>
         <w:r>
           <w:rPr>
-            <w:rStyle w:val="Hiperligao"/>
+            <w:rStyle w:val="Hyperlink"/>
             <w:rFonts w:ascii="CMU Sans Serif" w:hAnsi="CMU Sans Serif" w:cs="CMU Sans Serif"/>
             <w:noProof/>
           </w:rPr>
@@ -3006,7 +3006,7 @@
     </w:p>
     <w:p>
       <w:pPr>
-        <w:pStyle w:val="ndicedeilustraes"/>
+        <w:pStyle w:val="TableofFigures"/>
         <w:tabs>
           <w:tab w:val="right" w:leader="dot" w:pos="9344"/>
         </w:tabs>
@@ -3020,7 +3020,7 @@
       <w:hyperlink w:anchor="_Toc279141252" w:history="1">
         <w:r>
           <w:rPr>
-            <w:rStyle w:val="Hiperligao"/>
+            <w:rStyle w:val="Hyperlink"/>
             <w:rFonts w:ascii="CMU Sans Serif" w:hAnsi="CMU Sans Serif" w:cs="CMU Sans Serif"/>
             <w:noProof/>
           </w:rPr>
@@ -3028,7 +3028,7 @@
         </w:r>
         <w:r>
           <w:rPr>
-            <w:rStyle w:val="Hiperligao"/>
+            <w:rStyle w:val="Hyperlink"/>
             <w:rFonts w:ascii="CMU Sans Serif" w:hAnsi="CMU Sans Serif" w:cs="CMU Sans Serif"/>
             <w:noProof/>
           </w:rPr>
@@ -3036,7 +3036,7 @@
         </w:r>
         <w:r>
           <w:rPr>
-            <w:rStyle w:val="Hiperligao"/>
+            <w:rStyle w:val="Hyperlink"/>
             <w:rFonts w:ascii="CMU Sans Serif" w:hAnsi="CMU Sans Serif" w:cs="CMU Sans Serif"/>
             <w:noProof/>
           </w:rPr>
@@ -3044,7 +3044,7 @@
         </w:r>
         <w:r>
           <w:rPr>
-            <w:rStyle w:val="Hiperligao"/>
+            <w:rStyle w:val="Hyperlink"/>
             <w:rFonts w:ascii="CMU Sans Serif" w:hAnsi="CMU Sans Serif" w:cs="CMU Sans Serif"/>
             <w:noProof/>
           </w:rPr>
@@ -3109,7 +3109,7 @@
     </w:p>
     <w:p>
       <w:pPr>
-        <w:pStyle w:val="ndicedeilustraes"/>
+        <w:pStyle w:val="TableofFigures"/>
         <w:tabs>
           <w:tab w:val="right" w:leader="dot" w:pos="9344"/>
         </w:tabs>
@@ -3123,7 +3123,7 @@
       <w:hyperlink w:anchor="_Toc279141253" w:history="1">
         <w:r>
           <w:rPr>
-            <w:rStyle w:val="Hiperligao"/>
+            <w:rStyle w:val="Hyperlink"/>
             <w:rFonts w:ascii="CMU Sans Serif" w:hAnsi="CMU Sans Serif" w:cs="CMU Sans Serif"/>
             <w:noProof/>
           </w:rPr>
@@ -3188,7 +3188,7 @@
     </w:p>
     <w:p>
       <w:pPr>
-        <w:pStyle w:val="ndicedeilustraes"/>
+        <w:pStyle w:val="TableofFigures"/>
         <w:tabs>
           <w:tab w:val="right" w:leader="dot" w:pos="9344"/>
         </w:tabs>
@@ -3202,7 +3202,7 @@
       <w:hyperlink w:anchor="_Toc279141254" w:history="1">
         <w:r>
           <w:rPr>
-            <w:rStyle w:val="Hiperligao"/>
+            <w:rStyle w:val="Hyperlink"/>
             <w:rFonts w:ascii="CMU Sans Serif" w:hAnsi="CMU Sans Serif" w:cs="CMU Sans Serif"/>
             <w:noProof/>
           </w:rPr>
@@ -3267,7 +3267,7 @@
     </w:p>
     <w:p>
       <w:pPr>
-        <w:pStyle w:val="ndicedeilustraes"/>
+        <w:pStyle w:val="TableofFigures"/>
         <w:tabs>
           <w:tab w:val="right" w:leader="dot" w:pos="9344"/>
         </w:tabs>
@@ -3281,7 +3281,7 @@
       <w:hyperlink w:anchor="_Toc279141255" w:history="1">
         <w:r>
           <w:rPr>
-            <w:rStyle w:val="Hiperligao"/>
+            <w:rStyle w:val="Hyperlink"/>
             <w:rFonts w:ascii="CMU Sans Serif" w:hAnsi="CMU Sans Serif" w:cs="CMU Sans Serif"/>
             <w:noProof/>
           </w:rPr>
@@ -3346,7 +3346,7 @@
     </w:p>
     <w:p>
       <w:pPr>
-        <w:pStyle w:val="ndicedeilustraes"/>
+        <w:pStyle w:val="TableofFigures"/>
         <w:tabs>
           <w:tab w:val="right" w:leader="dot" w:pos="9344"/>
         </w:tabs>
@@ -3360,7 +3360,7 @@
       <w:hyperlink w:anchor="_Toc279141256" w:history="1">
         <w:r>
           <w:rPr>
-            <w:rStyle w:val="Hiperligao"/>
+            <w:rStyle w:val="Hyperlink"/>
             <w:rFonts w:ascii="CMU Sans Serif" w:hAnsi="CMU Sans Serif" w:cs="CMU Sans Serif"/>
             <w:noProof/>
           </w:rPr>
@@ -3425,7 +3425,7 @@
     </w:p>
     <w:p>
       <w:pPr>
-        <w:pStyle w:val="ndicedeilustraes"/>
+        <w:pStyle w:val="TableofFigures"/>
         <w:tabs>
           <w:tab w:val="right" w:leader="dot" w:pos="9344"/>
         </w:tabs>
@@ -3439,7 +3439,7 @@
       <w:hyperlink w:anchor="_Toc279141257" w:history="1">
         <w:r>
           <w:rPr>
-            <w:rStyle w:val="Hiperligao"/>
+            <w:rStyle w:val="Hyperlink"/>
             <w:rFonts w:ascii="CMU Sans Serif" w:hAnsi="CMU Sans Serif" w:cs="CMU Sans Serif"/>
             <w:noProof/>
           </w:rPr>
@@ -3504,7 +3504,7 @@
     </w:p>
     <w:p>
       <w:pPr>
-        <w:pStyle w:val="ndicedeilustraes"/>
+        <w:pStyle w:val="TableofFigures"/>
         <w:tabs>
           <w:tab w:val="right" w:leader="dot" w:pos="9344"/>
         </w:tabs>
@@ -3518,7 +3518,7 @@
       <w:hyperlink w:anchor="_Toc279141258" w:history="1">
         <w:r>
           <w:rPr>
-            <w:rStyle w:val="Hiperligao"/>
+            <w:rStyle w:val="Hyperlink"/>
             <w:rFonts w:ascii="CMU Sans Serif" w:hAnsi="CMU Sans Serif" w:cs="CMU Sans Serif"/>
             <w:noProof/>
           </w:rPr>
@@ -3583,7 +3583,7 @@
     </w:p>
     <w:p>
       <w:pPr>
-        <w:pStyle w:val="ndicedeilustraes"/>
+        <w:pStyle w:val="TableofFigures"/>
         <w:tabs>
           <w:tab w:val="right" w:leader="dot" w:pos="9344"/>
         </w:tabs>
@@ -3597,7 +3597,7 @@
       <w:hyperlink w:anchor="_Toc279141259" w:history="1">
         <w:r>
           <w:rPr>
-            <w:rStyle w:val="Hiperligao"/>
+            <w:rStyle w:val="Hyperlink"/>
             <w:rFonts w:ascii="CMU Sans Serif" w:hAnsi="CMU Sans Serif" w:cs="CMU Sans Serif"/>
             <w:noProof/>
           </w:rPr>
@@ -3605,7 +3605,7 @@
         </w:r>
         <w:r>
           <w:rPr>
-            <w:rStyle w:val="Hiperligao"/>
+            <w:rStyle w:val="Hyperlink"/>
             <w:rFonts w:ascii="CMU Sans Serif" w:hAnsi="CMU Sans Serif" w:cs="CMU Sans Serif"/>
             <w:noProof/>
           </w:rPr>
@@ -3613,7 +3613,7 @@
         </w:r>
         <w:r>
           <w:rPr>
-            <w:rStyle w:val="Hiperligao"/>
+            <w:rStyle w:val="Hyperlink"/>
             <w:rFonts w:ascii="CMU Sans Serif" w:hAnsi="CMU Sans Serif" w:cs="CMU Sans Serif"/>
             <w:noProof/>
           </w:rPr>
@@ -3621,7 +3621,7 @@
         </w:r>
         <w:r>
           <w:rPr>
-            <w:rStyle w:val="Hiperligao"/>
+            <w:rStyle w:val="Hyperlink"/>
             <w:rFonts w:ascii="CMU Sans Serif" w:hAnsi="CMU Sans Serif" w:cs="CMU Sans Serif"/>
             <w:noProof/>
           </w:rPr>
@@ -3686,7 +3686,7 @@
     </w:p>
     <w:p>
       <w:pPr>
-        <w:pStyle w:val="ndicedeilustraes"/>
+        <w:pStyle w:val="TableofFigures"/>
         <w:tabs>
           <w:tab w:val="right" w:leader="dot" w:pos="9344"/>
         </w:tabs>
@@ -3700,7 +3700,7 @@
       <w:hyperlink w:anchor="_Toc279141260" w:history="1">
         <w:r>
           <w:rPr>
-            <w:rStyle w:val="Hiperligao"/>
+            <w:rStyle w:val="Hyperlink"/>
             <w:rFonts w:ascii="CMU Sans Serif" w:hAnsi="CMU Sans Serif" w:cs="CMU Sans Serif"/>
             <w:noProof/>
           </w:rPr>
@@ -3708,7 +3708,7 @@
         </w:r>
         <w:r>
           <w:rPr>
-            <w:rStyle w:val="Hiperligao"/>
+            <w:rStyle w:val="Hyperlink"/>
             <w:rFonts w:ascii="CMU Sans Serif" w:hAnsi="CMU Sans Serif" w:cs="CMU Sans Serif"/>
             <w:noProof/>
           </w:rPr>
@@ -3773,7 +3773,7 @@
     </w:p>
     <w:p>
       <w:pPr>
-        <w:pStyle w:val="ndicedeilustraes"/>
+        <w:pStyle w:val="TableofFigures"/>
         <w:tabs>
           <w:tab w:val="right" w:leader="dot" w:pos="9344"/>
         </w:tabs>
@@ -3787,7 +3787,7 @@
       <w:hyperlink w:anchor="_Toc279141261" w:history="1">
         <w:r>
           <w:rPr>
-            <w:rStyle w:val="Hiperligao"/>
+            <w:rStyle w:val="Hyperlink"/>
             <w:rFonts w:ascii="CMU Sans Serif" w:hAnsi="CMU Sans Serif" w:cs="CMU Sans Serif"/>
             <w:noProof/>
           </w:rPr>
@@ -3795,7 +3795,7 @@
         </w:r>
         <w:r>
           <w:rPr>
-            <w:rStyle w:val="Hiperligao"/>
+            <w:rStyle w:val="Hyperlink"/>
             <w:rFonts w:ascii="CMU Sans Serif" w:hAnsi="CMU Sans Serif" w:cs="CMU Sans Serif"/>
             <w:noProof/>
           </w:rPr>
@@ -3889,7 +3889,7 @@
     </w:p>
     <w:p>
       <w:pPr>
-        <w:pStyle w:val="Cabealho1"/>
+        <w:pStyle w:val="Heading1"/>
         <w:rPr>
           <w:rFonts w:ascii="CMU Sans Serif" w:hAnsi="CMU Sans Serif" w:cs="CMU Sans Serif"/>
         </w:rPr>
@@ -3906,7 +3906,7 @@
     </w:p>
     <w:p>
       <w:pPr>
-        <w:pStyle w:val="Cabealho2"/>
+        <w:pStyle w:val="Heading2"/>
         <w:rPr>
           <w:rFonts w:ascii="CMU Sans Serif" w:hAnsi="CMU Sans Serif" w:cs="CMU Sans Serif"/>
         </w:rPr>
@@ -4514,7 +4514,7 @@
     </w:p>
     <w:p>
       <w:pPr>
-        <w:pStyle w:val="Cabealho2"/>
+        <w:pStyle w:val="Heading2"/>
         <w:rPr>
           <w:rFonts w:ascii="CMU Sans Serif" w:hAnsi="CMU Sans Serif" w:cs="CMU Sans Serif"/>
         </w:rPr>
@@ -4661,7 +4661,7 @@
     </w:p>
     <w:p>
       <w:pPr>
-        <w:pStyle w:val="Legenda"/>
+        <w:pStyle w:val="Caption"/>
         <w:spacing w:before="300" w:after="120"/>
         <w:rPr>
           <w:rFonts w:ascii="CMU Sans Serif" w:hAnsi="CMU Sans Serif" w:cs="CMU Sans Serif"/>
@@ -4756,7 +4756,7 @@
     </w:p>
     <w:tbl>
       <w:tblPr>
-        <w:tblStyle w:val="Tabelaclssica1"/>
+        <w:tblStyle w:val="TableClassic1"/>
         <w:tblW w:w="4591" w:type="pct"/>
         <w:tblInd w:w="392" w:type="dxa"/>
         <w:tblLayout w:type="fixed"/>
@@ -4842,7 +4842,7 @@
           </w:tcPr>
           <w:p>
             <w:pPr>
-              <w:pStyle w:val="PargrafodaLista"/>
+              <w:pStyle w:val="ListParagraph"/>
               <w:numPr>
                 <w:ilvl w:val="0"/>
                 <w:numId w:val="10"/>
@@ -4910,7 +4910,7 @@
           </w:tcPr>
           <w:p>
             <w:pPr>
-              <w:pStyle w:val="PargrafodaLista"/>
+              <w:pStyle w:val="ListParagraph"/>
               <w:numPr>
                 <w:ilvl w:val="0"/>
                 <w:numId w:val="10"/>
@@ -4978,7 +4978,7 @@
           </w:tcPr>
           <w:p>
             <w:pPr>
-              <w:pStyle w:val="PargrafodaLista"/>
+              <w:pStyle w:val="ListParagraph"/>
               <w:numPr>
                 <w:ilvl w:val="0"/>
                 <w:numId w:val="10"/>
@@ -5306,7 +5306,7 @@
     </w:p>
     <w:tbl>
       <w:tblPr>
-        <w:tblStyle w:val="Tabelaclssica1"/>
+        <w:tblStyle w:val="TableClassic1"/>
         <w:tblW w:w="4888" w:type="pct"/>
         <w:tblLayout w:type="fixed"/>
         <w:tblLook w:val="04A0" w:firstRow="1" w:lastRow="0" w:firstColumn="1" w:lastColumn="0" w:noHBand="0" w:noVBand="1"/>
@@ -5391,7 +5391,7 @@
           </w:tcPr>
           <w:p>
             <w:pPr>
-              <w:pStyle w:val="PargrafodaLista"/>
+              <w:pStyle w:val="ListParagraph"/>
               <w:numPr>
                 <w:ilvl w:val="0"/>
                 <w:numId w:val="11"/>
@@ -5471,7 +5471,7 @@
           </w:tcPr>
           <w:p>
             <w:pPr>
-              <w:pStyle w:val="PargrafodaLista"/>
+              <w:pStyle w:val="ListParagraph"/>
               <w:numPr>
                 <w:ilvl w:val="0"/>
                 <w:numId w:val="11"/>
@@ -5538,7 +5538,7 @@
           </w:tcPr>
           <w:p>
             <w:pPr>
-              <w:pStyle w:val="PargrafodaLista"/>
+              <w:pStyle w:val="ListParagraph"/>
               <w:numPr>
                 <w:ilvl w:val="0"/>
                 <w:numId w:val="11"/>
@@ -5603,7 +5603,7 @@
           </w:tcPr>
           <w:p>
             <w:pPr>
-              <w:pStyle w:val="PargrafodaLista"/>
+              <w:pStyle w:val="ListParagraph"/>
               <w:numPr>
                 <w:ilvl w:val="0"/>
                 <w:numId w:val="11"/>
@@ -5677,7 +5677,7 @@
           </w:tcPr>
           <w:p>
             <w:pPr>
-              <w:pStyle w:val="PargrafodaLista"/>
+              <w:pStyle w:val="ListParagraph"/>
               <w:numPr>
                 <w:ilvl w:val="0"/>
                 <w:numId w:val="11"/>
@@ -5788,7 +5788,7 @@
     </w:p>
     <w:p>
       <w:pPr>
-        <w:pStyle w:val="Cabealho2"/>
+        <w:pStyle w:val="Heading2"/>
         <w:rPr>
           <w:rFonts w:ascii="CMU Sans Serif" w:hAnsi="CMU Sans Serif" w:cs="CMU Sans Serif"/>
         </w:rPr>
@@ -5804,7 +5804,7 @@
     </w:p>
     <w:p>
       <w:pPr>
-        <w:pStyle w:val="Legenda"/>
+        <w:pStyle w:val="Caption"/>
         <w:spacing w:before="300" w:after="120"/>
         <w:rPr>
           <w:rFonts w:ascii="CMU Sans Serif" w:hAnsi="CMU Sans Serif" w:cs="CMU Sans Serif"/>
@@ -5872,7 +5872,7 @@
     </w:p>
     <w:tbl>
       <w:tblPr>
-        <w:tblStyle w:val="Tabelaclssica1"/>
+        <w:tblStyle w:val="TableClassic1"/>
         <w:tblW w:w="9606" w:type="dxa"/>
         <w:tblInd w:w="108" w:type="dxa"/>
         <w:tblLook w:val="04A0" w:firstRow="1" w:lastRow="0" w:firstColumn="1" w:lastColumn="0" w:noHBand="0" w:noVBand="1"/>
@@ -6089,7 +6089,7 @@
     </w:p>
     <w:p>
       <w:pPr>
-        <w:pStyle w:val="Cabealho2"/>
+        <w:pStyle w:val="Heading2"/>
         <w:rPr>
           <w:rFonts w:ascii="CMU Sans Serif" w:hAnsi="CMU Sans Serif" w:cs="CMU Sans Serif"/>
         </w:rPr>
@@ -6132,7 +6132,7 @@
     </w:p>
     <w:p>
       <w:pPr>
-        <w:pStyle w:val="Legenda"/>
+        <w:pStyle w:val="Caption"/>
         <w:spacing w:before="300" w:after="120"/>
         <w:rPr>
           <w:rFonts w:ascii="CMU Sans Serif" w:hAnsi="CMU Sans Serif" w:cs="CMU Sans Serif"/>
@@ -6200,7 +6200,7 @@
     </w:p>
     <w:tbl>
       <w:tblPr>
-        <w:tblStyle w:val="Tabelaclssica1"/>
+        <w:tblStyle w:val="TableClassic1"/>
         <w:tblW w:w="4888" w:type="pct"/>
         <w:tblInd w:w="108" w:type="dxa"/>
         <w:tblLayout w:type="fixed"/>
@@ -6678,7 +6678,7 @@
     </w:p>
     <w:p>
       <w:pPr>
-        <w:pStyle w:val="Legenda"/>
+        <w:pStyle w:val="Caption"/>
         <w:spacing w:before="300" w:after="120"/>
         <w:rPr>
           <w:rFonts w:ascii="CMU Sans Serif" w:hAnsi="CMU Sans Serif" w:cs="CMU Sans Serif"/>
@@ -6746,7 +6746,7 @@
     </w:p>
     <w:tbl>
       <w:tblPr>
-        <w:tblStyle w:val="Tabelaclssica1"/>
+        <w:tblStyle w:val="TableClassic1"/>
         <w:tblW w:w="9356" w:type="dxa"/>
         <w:tblInd w:w="108" w:type="dxa"/>
         <w:tblLook w:val="04A0" w:firstRow="1" w:lastRow="0" w:firstColumn="1" w:lastColumn="0" w:noHBand="0" w:noVBand="1"/>
@@ -7437,7 +7437,7 @@
     </w:p>
     <w:p>
       <w:pPr>
-        <w:pStyle w:val="PargrafodaLista"/>
+        <w:pStyle w:val="ListParagraph"/>
         <w:numPr>
           <w:ilvl w:val="0"/>
           <w:numId w:val="45"/>
@@ -7480,7 +7480,7 @@
     </w:p>
     <w:p>
       <w:pPr>
-        <w:pStyle w:val="PargrafodaLista"/>
+        <w:pStyle w:val="ListParagraph"/>
         <w:numPr>
           <w:ilvl w:val="0"/>
           <w:numId w:val="45"/>
@@ -7499,7 +7499,7 @@
     </w:p>
     <w:p>
       <w:pPr>
-        <w:pStyle w:val="PargrafodaLista"/>
+        <w:pStyle w:val="ListParagraph"/>
         <w:numPr>
           <w:ilvl w:val="0"/>
           <w:numId w:val="45"/>
@@ -7518,7 +7518,7 @@
     </w:p>
     <w:p>
       <w:pPr>
-        <w:pStyle w:val="PargrafodaLista"/>
+        <w:pStyle w:val="ListParagraph"/>
         <w:numPr>
           <w:ilvl w:val="0"/>
           <w:numId w:val="45"/>
@@ -7610,7 +7610,7 @@
     </w:p>
     <w:p>
       <w:pPr>
-        <w:pStyle w:val="Legenda"/>
+        <w:pStyle w:val="Caption"/>
         <w:spacing w:before="300" w:after="120"/>
         <w:rPr>
           <w:rFonts w:ascii="CMU Sans Serif" w:hAnsi="CMU Sans Serif" w:cs="CMU Sans Serif"/>
@@ -7678,7 +7678,7 @@
     </w:p>
     <w:tbl>
       <w:tblPr>
-        <w:tblStyle w:val="Tabelaclssica1"/>
+        <w:tblStyle w:val="TableClassic1"/>
         <w:tblW w:w="9356" w:type="dxa"/>
         <w:tblInd w:w="108" w:type="dxa"/>
         <w:tblLook w:val="04A0" w:firstRow="1" w:lastRow="0" w:firstColumn="1" w:lastColumn="0" w:noHBand="0" w:noVBand="1"/>
@@ -8055,7 +8055,7 @@
     </w:p>
     <w:p>
       <w:pPr>
-        <w:pStyle w:val="Legenda"/>
+        <w:pStyle w:val="Caption"/>
         <w:spacing w:before="300" w:after="120"/>
         <w:rPr>
           <w:rFonts w:ascii="CMU Sans Serif" w:hAnsi="CMU Sans Serif" w:cs="CMU Sans Serif"/>
@@ -8123,7 +8123,7 @@
     </w:p>
     <w:tbl>
       <w:tblPr>
-        <w:tblStyle w:val="Tabelaclssica1"/>
+        <w:tblStyle w:val="TableClassic1"/>
         <w:tblW w:w="4877" w:type="pct"/>
         <w:tblInd w:w="108" w:type="dxa"/>
         <w:tblLayout w:type="fixed"/>
@@ -8670,7 +8670,7 @@
     </w:p>
     <w:p>
       <w:pPr>
-        <w:pStyle w:val="Legenda"/>
+        <w:pStyle w:val="Caption"/>
         <w:spacing w:before="300" w:after="120"/>
         <w:rPr>
           <w:rFonts w:ascii="CMU Sans Serif" w:hAnsi="CMU Sans Serif" w:cs="CMU Sans Serif"/>
@@ -8738,7 +8738,7 @@
     </w:p>
     <w:tbl>
       <w:tblPr>
-        <w:tblStyle w:val="Tabelaclssica1"/>
+        <w:tblStyle w:val="TableClassic1"/>
         <w:tblW w:w="9356" w:type="dxa"/>
         <w:tblInd w:w="108" w:type="dxa"/>
         <w:tblLook w:val="04A0" w:firstRow="1" w:lastRow="0" w:firstColumn="1" w:lastColumn="0" w:noHBand="0" w:noVBand="1"/>
@@ -9105,7 +9105,7 @@
     </w:p>
     <w:p>
       <w:pPr>
-        <w:pStyle w:val="Cabealho1"/>
+        <w:pStyle w:val="Heading1"/>
         <w:rPr>
           <w:rFonts w:ascii="CMU Sans Serif" w:hAnsi="CMU Sans Serif" w:cs="CMU Sans Serif"/>
         </w:rPr>
@@ -9122,7 +9122,7 @@
     </w:p>
     <w:p>
       <w:pPr>
-        <w:pStyle w:val="Cabealho2"/>
+        <w:pStyle w:val="Heading2"/>
         <w:rPr>
           <w:rFonts w:ascii="CMU Sans Serif" w:hAnsi="CMU Sans Serif" w:cs="CMU Sans Serif"/>
         </w:rPr>
@@ -9268,7 +9268,7 @@
     </w:p>
     <w:p>
       <w:pPr>
-        <w:pStyle w:val="Cabealho2"/>
+        <w:pStyle w:val="Heading2"/>
         <w:rPr>
           <w:rFonts w:ascii="CMU Sans Serif" w:hAnsi="CMU Sans Serif" w:cs="CMU Sans Serif"/>
         </w:rPr>
@@ -9508,7 +9508,7 @@
     </w:p>
     <w:p>
       <w:pPr>
-        <w:pStyle w:val="Legenda"/>
+        <w:pStyle w:val="Caption"/>
         <w:rPr>
           <w:rFonts w:ascii="CMU Sans Serif" w:hAnsi="CMU Sans Serif" w:cs="CMU Sans Serif"/>
         </w:rPr>
@@ -9613,7 +9613,7 @@
     </w:p>
     <w:p>
       <w:pPr>
-        <w:pStyle w:val="Legenda"/>
+        <w:pStyle w:val="Caption"/>
         <w:spacing w:before="300" w:after="120"/>
         <w:rPr>
           <w:rFonts w:ascii="CMU Sans Serif" w:hAnsi="CMU Sans Serif" w:cs="CMU Sans Serif"/>
@@ -9700,7 +9700,7 @@
     </w:p>
     <w:tbl>
       <w:tblPr>
-        <w:tblStyle w:val="Tabelaclssica1"/>
+        <w:tblStyle w:val="TableClassic1"/>
         <w:tblW w:w="4888" w:type="pct"/>
         <w:tblInd w:w="108" w:type="dxa"/>
         <w:tblLayout w:type="fixed"/>
@@ -9786,7 +9786,7 @@
           </w:tcPr>
           <w:p>
             <w:pPr>
-              <w:pStyle w:val="PargrafodaLista"/>
+              <w:pStyle w:val="ListParagraph"/>
               <w:numPr>
                 <w:ilvl w:val="1"/>
                 <w:numId w:val="48"/>
@@ -9867,7 +9867,7 @@
           </w:tcPr>
           <w:p>
             <w:pPr>
-              <w:pStyle w:val="PargrafodaLista"/>
+              <w:pStyle w:val="ListParagraph"/>
               <w:numPr>
                 <w:ilvl w:val="1"/>
                 <w:numId w:val="48"/>
@@ -9999,7 +9999,7 @@
     </w:p>
     <w:p>
       <w:pPr>
-        <w:pStyle w:val="Legenda"/>
+        <w:pStyle w:val="Caption"/>
         <w:spacing w:before="300" w:after="120"/>
         <w:rPr>
           <w:rFonts w:ascii="CMU Sans Serif" w:hAnsi="CMU Sans Serif" w:cs="CMU Sans Serif"/>
@@ -10009,7 +10009,7 @@
     </w:p>
     <w:p>
       <w:pPr>
-        <w:pStyle w:val="Legenda"/>
+        <w:pStyle w:val="Caption"/>
         <w:spacing w:before="300" w:after="120"/>
         <w:rPr>
           <w:rFonts w:ascii="CMU Sans Serif" w:hAnsi="CMU Sans Serif" w:cs="CMU Sans Serif"/>
@@ -10083,7 +10083,7 @@
     </w:p>
     <w:tbl>
       <w:tblPr>
-        <w:tblStyle w:val="Tabelaclssica1"/>
+        <w:tblStyle w:val="TableClassic1"/>
         <w:tblW w:w="4888" w:type="pct"/>
         <w:tblInd w:w="108" w:type="dxa"/>
         <w:tblLayout w:type="fixed"/>
@@ -10357,133 +10357,131 @@
           <w:rFonts w:ascii="CMU Sans Serif" w:hAnsi="CMU Sans Serif" w:cs="CMU Sans Serif"/>
         </w:rPr>
       </w:pPr>
-      <w:bookmarkStart w:id="29" w:name="_GoBack"/>
+    </w:p>
+    <w:p>
+      <w:pPr>
+        <w:pStyle w:val="Heading2"/>
+        <w:rPr>
+          <w:rFonts w:ascii="CMU Sans Serif" w:hAnsi="CMU Sans Serif" w:cs="CMU Sans Serif"/>
+        </w:rPr>
+      </w:pPr>
+      <w:bookmarkStart w:id="29" w:name="_Toc496779386"/>
+      <w:r>
+        <w:rPr>
+          <w:rFonts w:ascii="CMU Sans Serif" w:hAnsi="CMU Sans Serif" w:cs="CMU Sans Serif"/>
+        </w:rPr>
+        <w:t>Principais exclusões</w:t>
+      </w:r>
       <w:bookmarkEnd w:id="29"/>
     </w:p>
     <w:p>
       <w:pPr>
-        <w:pStyle w:val="Cabealho2"/>
-        <w:rPr>
-          <w:rFonts w:ascii="CMU Sans Serif" w:hAnsi="CMU Sans Serif" w:cs="CMU Sans Serif"/>
-        </w:rPr>
-      </w:pPr>
-      <w:bookmarkStart w:id="30" w:name="_Toc496779386"/>
-      <w:r>
-        <w:rPr>
-          <w:rFonts w:ascii="CMU Sans Serif" w:hAnsi="CMU Sans Serif" w:cs="CMU Sans Serif"/>
-        </w:rPr>
-        <w:t>Principais exclusões</w:t>
-      </w:r>
-      <w:bookmarkEnd w:id="30"/>
+        <w:spacing w:before="300"/>
+        <w:rPr>
+          <w:rFonts w:ascii="CMU Sans Serif" w:hAnsi="CMU Sans Serif" w:cs="CMU Sans Serif"/>
+        </w:rPr>
+      </w:pPr>
+      <w:r>
+        <w:rPr>
+          <w:rFonts w:ascii="CMU Sans Serif" w:hAnsi="CMU Sans Serif" w:cs="CMU Sans Serif"/>
+        </w:rPr>
+        <w:t xml:space="preserve">Na tabela </w:t>
+      </w:r>
+      <w:r>
+        <w:rPr>
+          <w:rFonts w:ascii="CMU Sans Serif" w:hAnsi="CMU Sans Serif" w:cs="CMU Sans Serif"/>
+        </w:rPr>
+        <w:t>11</w:t>
+      </w:r>
+      <w:r>
+        <w:rPr>
+          <w:rFonts w:ascii="CMU Sans Serif" w:hAnsi="CMU Sans Serif" w:cs="CMU Sans Serif"/>
+        </w:rPr>
+        <w:t xml:space="preserve"> indicam-se o</w:t>
+      </w:r>
+      <w:r>
+        <w:rPr>
+          <w:rFonts w:ascii="CMU Sans Serif" w:hAnsi="CMU Sans Serif" w:cs="CMU Sans Serif"/>
+        </w:rPr>
+        <w:t xml:space="preserve">s processos </w:t>
+      </w:r>
+      <w:r>
+        <w:rPr>
+          <w:rFonts w:ascii="CMU Sans Serif" w:hAnsi="CMU Sans Serif" w:cs="CMU Sans Serif"/>
+        </w:rPr>
+        <w:t xml:space="preserve">que não </w:t>
+      </w:r>
+      <w:r>
+        <w:rPr>
+          <w:rFonts w:ascii="CMU Sans Serif" w:hAnsi="CMU Sans Serif" w:cs="CMU Sans Serif"/>
+        </w:rPr>
+        <w:t xml:space="preserve">são </w:t>
+      </w:r>
+      <w:r>
+        <w:rPr>
+          <w:rFonts w:ascii="CMU Sans Serif" w:hAnsi="CMU Sans Serif" w:cs="CMU Sans Serif"/>
+        </w:rPr>
+        <w:t xml:space="preserve">apoiados pelo sistema </w:t>
+      </w:r>
+      <w:r>
+        <w:rPr>
+          <w:rFonts w:ascii="CMU Sans Serif" w:hAnsi="CMU Sans Serif" w:cs="CMU Sans Serif"/>
+          <w:color w:val="000000" w:themeColor="text1"/>
+        </w:rPr>
+        <w:t>ScoreHaven</w:t>
+      </w:r>
+      <w:r>
+        <w:rPr>
+          <w:rFonts w:ascii="CMU Sans Serif" w:hAnsi="CMU Sans Serif" w:cs="CMU Sans Serif"/>
+        </w:rPr>
+        <w:t xml:space="preserve">. A justificação para as exclusões relaciona-se com o facto de </w:t>
+      </w:r>
     </w:p>
     <w:p>
       <w:pPr>
-        <w:spacing w:before="300"/>
-        <w:rPr>
-          <w:rFonts w:ascii="CMU Sans Serif" w:hAnsi="CMU Sans Serif" w:cs="CMU Sans Serif"/>
-        </w:rPr>
-      </w:pPr>
-      <w:r>
-        <w:rPr>
-          <w:rFonts w:ascii="CMU Sans Serif" w:hAnsi="CMU Sans Serif" w:cs="CMU Sans Serif"/>
-        </w:rPr>
-        <w:t xml:space="preserve">Na tabela </w:t>
-      </w:r>
-      <w:r>
-        <w:rPr>
-          <w:rFonts w:ascii="CMU Sans Serif" w:hAnsi="CMU Sans Serif" w:cs="CMU Sans Serif"/>
+        <w:pStyle w:val="Caption"/>
+        <w:spacing w:before="300" w:after="120"/>
+        <w:rPr>
+          <w:rFonts w:ascii="CMU Sans Serif" w:hAnsi="CMU Sans Serif" w:cs="CMU Sans Serif"/>
+        </w:rPr>
+      </w:pPr>
+      <w:bookmarkStart w:id="30" w:name="_Toc279141261"/>
+      <w:r>
+        <w:rPr>
+          <w:rFonts w:ascii="CMU Sans Serif" w:hAnsi="CMU Sans Serif" w:cs="CMU Sans Serif"/>
+        </w:rPr>
+        <w:t xml:space="preserve">Tabela </w:t>
+      </w:r>
+      <w:r>
+        <w:rPr>
+          <w:rFonts w:ascii="CMU Sans Serif" w:hAnsi="CMU Sans Serif" w:cs="CMU Sans Serif"/>
+        </w:rPr>
+        <w:fldChar w:fldCharType="begin"/>
+      </w:r>
+      <w:r>
+        <w:rPr>
+          <w:rFonts w:ascii="CMU Sans Serif" w:hAnsi="CMU Sans Serif" w:cs="CMU Sans Serif"/>
+        </w:rPr>
+        <w:instrText xml:space="preserve"> SEQ Tabela \* ARABIC </w:instrText>
+      </w:r>
+      <w:r>
+        <w:rPr>
+          <w:rFonts w:ascii="CMU Sans Serif" w:hAnsi="CMU Sans Serif" w:cs="CMU Sans Serif"/>
+        </w:rPr>
+        <w:fldChar w:fldCharType="separate"/>
+      </w:r>
+      <w:r>
+        <w:rPr>
+          <w:rFonts w:ascii="CMU Sans Serif" w:hAnsi="CMU Sans Serif" w:cs="CMU Sans Serif"/>
+          <w:noProof/>
         </w:rPr>
         <w:t>11</w:t>
       </w:r>
       <w:r>
         <w:rPr>
           <w:rFonts w:ascii="CMU Sans Serif" w:hAnsi="CMU Sans Serif" w:cs="CMU Sans Serif"/>
-        </w:rPr>
-        <w:t xml:space="preserve"> indicam-se o</w:t>
-      </w:r>
-      <w:r>
-        <w:rPr>
-          <w:rFonts w:ascii="CMU Sans Serif" w:hAnsi="CMU Sans Serif" w:cs="CMU Sans Serif"/>
-        </w:rPr>
-        <w:t xml:space="preserve">s processos </w:t>
-      </w:r>
-      <w:r>
-        <w:rPr>
-          <w:rFonts w:ascii="CMU Sans Serif" w:hAnsi="CMU Sans Serif" w:cs="CMU Sans Serif"/>
-        </w:rPr>
-        <w:t xml:space="preserve">que não </w:t>
-      </w:r>
-      <w:r>
-        <w:rPr>
-          <w:rFonts w:ascii="CMU Sans Serif" w:hAnsi="CMU Sans Serif" w:cs="CMU Sans Serif"/>
-        </w:rPr>
-        <w:t xml:space="preserve">são </w:t>
-      </w:r>
-      <w:r>
-        <w:rPr>
-          <w:rFonts w:ascii="CMU Sans Serif" w:hAnsi="CMU Sans Serif" w:cs="CMU Sans Serif"/>
-        </w:rPr>
-        <w:t xml:space="preserve">apoiados pelo sistema </w:t>
-      </w:r>
-      <w:r>
-        <w:rPr>
-          <w:rFonts w:ascii="CMU Sans Serif" w:hAnsi="CMU Sans Serif" w:cs="CMU Sans Serif"/>
-          <w:color w:val="000000" w:themeColor="text1"/>
-        </w:rPr>
-        <w:t>ScoreHaven</w:t>
-      </w:r>
-      <w:r>
-        <w:rPr>
-          <w:rFonts w:ascii="CMU Sans Serif" w:hAnsi="CMU Sans Serif" w:cs="CMU Sans Serif"/>
-        </w:rPr>
-        <w:t xml:space="preserve">. A justificação para as exclusões relaciona-se com o facto de </w:t>
-      </w:r>
-    </w:p>
-    <w:p>
-      <w:pPr>
-        <w:pStyle w:val="Legenda"/>
-        <w:spacing w:before="300" w:after="120"/>
-        <w:rPr>
-          <w:rFonts w:ascii="CMU Sans Serif" w:hAnsi="CMU Sans Serif" w:cs="CMU Sans Serif"/>
-        </w:rPr>
-      </w:pPr>
-      <w:bookmarkStart w:id="31" w:name="_Toc279141261"/>
-      <w:r>
-        <w:rPr>
-          <w:rFonts w:ascii="CMU Sans Serif" w:hAnsi="CMU Sans Serif" w:cs="CMU Sans Serif"/>
-        </w:rPr>
-        <w:t xml:space="preserve">Tabela </w:t>
-      </w:r>
-      <w:r>
-        <w:rPr>
-          <w:rFonts w:ascii="CMU Sans Serif" w:hAnsi="CMU Sans Serif" w:cs="CMU Sans Serif"/>
-        </w:rPr>
-        <w:fldChar w:fldCharType="begin"/>
-      </w:r>
-      <w:r>
-        <w:rPr>
-          <w:rFonts w:ascii="CMU Sans Serif" w:hAnsi="CMU Sans Serif" w:cs="CMU Sans Serif"/>
-        </w:rPr>
-        <w:instrText xml:space="preserve"> SEQ Tabela \* ARABIC </w:instrText>
-      </w:r>
-      <w:r>
-        <w:rPr>
-          <w:rFonts w:ascii="CMU Sans Serif" w:hAnsi="CMU Sans Serif" w:cs="CMU Sans Serif"/>
-        </w:rPr>
-        <w:fldChar w:fldCharType="separate"/>
-      </w:r>
-      <w:r>
-        <w:rPr>
-          <w:rFonts w:ascii="CMU Sans Serif" w:hAnsi="CMU Sans Serif" w:cs="CMU Sans Serif"/>
           <w:noProof/>
         </w:rPr>
-        <w:t>11</w:t>
-      </w:r>
-      <w:r>
-        <w:rPr>
-          <w:rFonts w:ascii="CMU Sans Serif" w:hAnsi="CMU Sans Serif" w:cs="CMU Sans Serif"/>
-          <w:noProof/>
-        </w:rPr>
         <w:fldChar w:fldCharType="end"/>
       </w:r>
       <w:r>
@@ -10517,7 +10515,7 @@
         </w:rPr>
         <w:t xml:space="preserve">rocessos não suportados no sistema </w:t>
       </w:r>
-      <w:bookmarkEnd w:id="31"/>
+      <w:bookmarkEnd w:id="30"/>
       <w:r>
         <w:rPr>
           <w:rFonts w:ascii="CMU Sans Serif" w:hAnsi="CMU Sans Serif" w:cs="CMU Sans Serif"/>
@@ -10528,7 +10526,7 @@
     </w:p>
     <w:tbl>
       <w:tblPr>
-        <w:tblStyle w:val="Tabelaclssica1"/>
+        <w:tblStyle w:val="TableClassic1"/>
         <w:tblW w:w="4888" w:type="pct"/>
         <w:tblInd w:w="108" w:type="dxa"/>
         <w:tblLayout w:type="fixed"/>
@@ -10623,7 +10621,7 @@
           </w:tcPr>
           <w:p>
             <w:pPr>
-              <w:pStyle w:val="PargrafodaLista"/>
+              <w:pStyle w:val="ListParagraph"/>
               <w:numPr>
                 <w:ilvl w:val="0"/>
                 <w:numId w:val="52"/>
@@ -10724,7 +10722,7 @@
     </w:p>
     <w:p>
       <w:pPr>
-        <w:pStyle w:val="Cabealho1"/>
+        <w:pStyle w:val="Heading1"/>
         <w:rPr>
           <w:rFonts w:ascii="CMU Sans Serif" w:hAnsi="CMU Sans Serif" w:cs="CMU Sans Serif"/>
           <w:color w:val="000000" w:themeColor="text1"/>
@@ -10819,12 +10817,12 @@
           <w:szCs w:val="20"/>
         </w:rPr>
       </w:pPr>
-      <w:bookmarkStart w:id="32" w:name="_Toc202181909"/>
-      <w:bookmarkStart w:id="33" w:name="_Toc279141248"/>
+      <w:bookmarkStart w:id="31" w:name="_Toc202181909"/>
+      <w:bookmarkStart w:id="32" w:name="_Toc279141248"/>
     </w:p>
     <w:p>
       <w:pPr>
-        <w:pStyle w:val="Legenda"/>
+        <w:pStyle w:val="Caption"/>
         <w:rPr>
           <w:rFonts w:ascii="CMU Sans Serif" w:hAnsi="CMU Sans Serif" w:cs="CMU Sans Serif"/>
         </w:rPr>
@@ -10879,7 +10877,7 @@
     </w:p>
     <w:p>
       <w:pPr>
-        <w:pStyle w:val="Legenda"/>
+        <w:pStyle w:val="Caption"/>
         <w:rPr>
           <w:rFonts w:ascii="CMU Sans Serif" w:hAnsi="CMU Sans Serif" w:cs="CMU Sans Serif"/>
         </w:rPr>
@@ -10928,20 +10926,20 @@
         </w:rPr>
         <w:t xml:space="preserve"> – </w:t>
       </w:r>
+      <w:bookmarkEnd w:id="31"/>
+      <w:r>
+        <w:rPr>
+          <w:rFonts w:ascii="CMU Sans Serif" w:hAnsi="CMU Sans Serif" w:cs="CMU Sans Serif"/>
+        </w:rPr>
+        <w:t xml:space="preserve">Casos de uso do </w:t>
+      </w:r>
+      <w:r>
+        <w:rPr>
+          <w:rFonts w:ascii="CMU Sans Serif" w:hAnsi="CMU Sans Serif" w:cs="CMU Sans Serif"/>
+        </w:rPr>
+        <w:t xml:space="preserve">pacote </w:t>
+      </w:r>
       <w:bookmarkEnd w:id="32"/>
-      <w:r>
-        <w:rPr>
-          <w:rFonts w:ascii="CMU Sans Serif" w:hAnsi="CMU Sans Serif" w:cs="CMU Sans Serif"/>
-        </w:rPr>
-        <w:t xml:space="preserve">Casos de uso do </w:t>
-      </w:r>
-      <w:r>
-        <w:rPr>
-          <w:rFonts w:ascii="CMU Sans Serif" w:hAnsi="CMU Sans Serif" w:cs="CMU Sans Serif"/>
-        </w:rPr>
-        <w:t xml:space="preserve">pacote </w:t>
-      </w:r>
-      <w:bookmarkEnd w:id="33"/>
       <w:r>
         <w:rPr>
           <w:rFonts w:ascii="CMU Sans Serif" w:hAnsi="CMU Sans Serif" w:cs="CMU Sans Serif"/>
@@ -10998,7 +10996,7 @@
     </w:p>
     <w:p>
       <w:pPr>
-        <w:pStyle w:val="Cabealho2"/>
+        <w:pStyle w:val="Heading2"/>
         <w:rPr>
           <w:rFonts w:ascii="CMU Sans Serif" w:hAnsi="CMU Sans Serif" w:cs="CMU Sans Serif"/>
         </w:rPr>
@@ -11025,7 +11023,7 @@
     </w:p>
     <w:tbl>
       <w:tblPr>
-        <w:tblStyle w:val="Tabelaclssica1"/>
+        <w:tblStyle w:val="TableClassic1"/>
         <w:tblW w:w="4814" w:type="pct"/>
         <w:tblInd w:w="250" w:type="dxa"/>
         <w:tblLayout w:type="fixed"/>
@@ -11408,7 +11406,7 @@
     </w:p>
     <w:tbl>
       <w:tblPr>
-        <w:tblStyle w:val="Tabelaclssica1"/>
+        <w:tblStyle w:val="TableClassic1"/>
         <w:tblW w:w="4665" w:type="pct"/>
         <w:tblInd w:w="534" w:type="dxa"/>
         <w:tblLayout w:type="fixed"/>
@@ -11825,7 +11823,7 @@
     </w:p>
     <w:tbl>
       <w:tblPr>
-        <w:tblStyle w:val="Tabelaclssica1"/>
+        <w:tblStyle w:val="TableClassic1"/>
         <w:tblW w:w="4665" w:type="pct"/>
         <w:tblInd w:w="534" w:type="dxa"/>
         <w:tblLayout w:type="fixed"/>
@@ -12361,7 +12359,7 @@
     </w:p>
     <w:tbl>
       <w:tblPr>
-        <w:tblStyle w:val="Tabelaclssica1"/>
+        <w:tblStyle w:val="TableClassic1"/>
         <w:tblW w:w="4666" w:type="pct"/>
         <w:tblInd w:w="534" w:type="dxa"/>
         <w:tblLayout w:type="fixed"/>
@@ -12445,21 +12443,8 @@
                 <w:sz w:val="16"/>
                 <w:szCs w:val="16"/>
               </w:rPr>
-              <w:t xml:space="preserve">Seleção do </w:t>
-            </w:r>
-            <w:proofErr w:type="spellStart"/>
-            <w:r>
-              <w:rPr>
-                <w:rFonts w:ascii="CMU Sans Serif" w:hAnsi="CMU Sans Serif" w:cs="CMU Sans Serif"/>
-                <w:b/>
-                <w:i w:val="0"/>
-                <w:color w:val="000000" w:themeColor="text1"/>
-                <w:sz w:val="16"/>
-                <w:szCs w:val="16"/>
-              </w:rPr>
-              <w:t>like</w:t>
-            </w:r>
-            <w:proofErr w:type="spellEnd"/>
+              <w:t>Seleção do like</w:t>
+            </w:r>
           </w:p>
         </w:tc>
       </w:tr>
@@ -12722,7 +12707,7 @@
     </w:p>
     <w:p>
       <w:pPr>
-        <w:pStyle w:val="Cabealho2"/>
+        <w:pStyle w:val="Heading2"/>
         <w:rPr>
           <w:rFonts w:ascii="CMU Sans Serif" w:hAnsi="CMU Sans Serif" w:cs="CMU Sans Serif"/>
         </w:rPr>
@@ -12749,7 +12734,7 @@
     </w:p>
     <w:tbl>
       <w:tblPr>
-        <w:tblStyle w:val="Tabelaclssica1"/>
+        <w:tblStyle w:val="TableClassic1"/>
         <w:tblW w:w="4814" w:type="pct"/>
         <w:tblInd w:w="250" w:type="dxa"/>
         <w:tblLayout w:type="fixed"/>
@@ -13100,7 +13085,7 @@
     </w:p>
     <w:tbl>
       <w:tblPr>
-        <w:tblStyle w:val="Tabelaclssica1"/>
+        <w:tblStyle w:val="TableClassic1"/>
         <w:tblW w:w="4665" w:type="pct"/>
         <w:tblInd w:w="534" w:type="dxa"/>
         <w:tblLayout w:type="fixed"/>
@@ -13600,7 +13585,7 @@
     </w:p>
     <w:tbl>
       <w:tblPr>
-        <w:tblStyle w:val="Tabelaclssica1"/>
+        <w:tblStyle w:val="TableClassic1"/>
         <w:tblW w:w="4665" w:type="pct"/>
         <w:tblInd w:w="534" w:type="dxa"/>
         <w:tblLayout w:type="fixed"/>
@@ -13922,17 +13907,8 @@
                 <w:rFonts w:ascii="CMU Sans Serif" w:hAnsi="CMU Sans Serif" w:cs="CMU Sans Serif"/>
                 <w:szCs w:val="16"/>
               </w:rPr>
-              <w:t xml:space="preserve">O utilizador colocou gosto </w:t>
-            </w:r>
-            <w:proofErr w:type="spellStart"/>
-            <w:r>
-              <w:rPr>
-                <w:rFonts w:ascii="CMU Sans Serif" w:hAnsi="CMU Sans Serif" w:cs="CMU Sans Serif"/>
-                <w:szCs w:val="16"/>
-              </w:rPr>
-              <w:t>numaliga</w:t>
-            </w:r>
-            <w:proofErr w:type="spellEnd"/>
+              <w:t>O utilizador colocou gosto numaliga</w:t>
+            </w:r>
           </w:p>
         </w:tc>
         <w:tc>
@@ -14153,7 +14129,7 @@
     </w:p>
     <w:tbl>
       <w:tblPr>
-        <w:tblStyle w:val="Tabelaclssica1"/>
+        <w:tblStyle w:val="TableClassic1"/>
         <w:tblW w:w="4666" w:type="pct"/>
         <w:tblInd w:w="534" w:type="dxa"/>
         <w:tblLayout w:type="fixed"/>
@@ -14237,21 +14213,8 @@
                 <w:sz w:val="16"/>
                 <w:szCs w:val="16"/>
               </w:rPr>
-              <w:t xml:space="preserve">Seleção do </w:t>
-            </w:r>
-            <w:proofErr w:type="spellStart"/>
-            <w:r>
-              <w:rPr>
-                <w:rFonts w:ascii="CMU Sans Serif" w:hAnsi="CMU Sans Serif" w:cs="CMU Sans Serif"/>
-                <w:b/>
-                <w:i w:val="0"/>
-                <w:color w:val="000000" w:themeColor="text1"/>
-                <w:sz w:val="16"/>
-                <w:szCs w:val="16"/>
-              </w:rPr>
-              <w:t>like</w:t>
-            </w:r>
-            <w:proofErr w:type="spellEnd"/>
+              <w:t>Seleção do like</w:t>
+            </w:r>
           </w:p>
         </w:tc>
       </w:tr>
@@ -14466,7 +14429,7 @@
     </w:p>
     <w:p>
       <w:pPr>
-        <w:pStyle w:val="Cabealho2"/>
+        <w:pStyle w:val="Heading2"/>
         <w:rPr>
           <w:rFonts w:ascii="CMU Sans Serif" w:hAnsi="CMU Sans Serif" w:cs="CMU Sans Serif"/>
         </w:rPr>
@@ -14492,7 +14455,7 @@
     </w:p>
     <w:tbl>
       <w:tblPr>
-        <w:tblStyle w:val="Tabelaclssica1"/>
+        <w:tblStyle w:val="TableClassic1"/>
         <w:tblW w:w="4814" w:type="pct"/>
         <w:tblInd w:w="250" w:type="dxa"/>
         <w:tblLayout w:type="fixed"/>
@@ -14901,7 +14864,7 @@
     </w:p>
     <w:tbl>
       <w:tblPr>
-        <w:tblStyle w:val="Tabelaclssica1"/>
+        <w:tblStyle w:val="TableClassic1"/>
         <w:tblW w:w="4665" w:type="pct"/>
         <w:tblInd w:w="534" w:type="dxa"/>
         <w:tblLayout w:type="fixed"/>
@@ -15551,7 +15514,7 @@
     </w:p>
     <w:tbl>
       <w:tblPr>
-        <w:tblStyle w:val="Tabelaclssica1"/>
+        <w:tblStyle w:val="TableClassic1"/>
         <w:tblW w:w="4665" w:type="pct"/>
         <w:tblInd w:w="534" w:type="dxa"/>
         <w:tblLayout w:type="fixed"/>
@@ -16086,7 +16049,7 @@
     </w:p>
     <w:tbl>
       <w:tblPr>
-        <w:tblStyle w:val="Tabelaclssica1"/>
+        <w:tblStyle w:val="TableClassic1"/>
         <w:tblW w:w="4666" w:type="pct"/>
         <w:tblInd w:w="534" w:type="dxa"/>
         <w:tblLayout w:type="fixed"/>
@@ -16170,21 +16133,8 @@
                 <w:sz w:val="16"/>
                 <w:szCs w:val="16"/>
               </w:rPr>
-              <w:t xml:space="preserve">Seleção do </w:t>
-            </w:r>
-            <w:proofErr w:type="spellStart"/>
-            <w:r>
-              <w:rPr>
-                <w:rFonts w:ascii="CMU Sans Serif" w:hAnsi="CMU Sans Serif" w:cs="CMU Sans Serif"/>
-                <w:b/>
-                <w:i w:val="0"/>
-                <w:color w:val="000000" w:themeColor="text1"/>
-                <w:sz w:val="16"/>
-                <w:szCs w:val="16"/>
-              </w:rPr>
-              <w:t>like</w:t>
-            </w:r>
-            <w:proofErr w:type="spellEnd"/>
+              <w:t>Seleção do like</w:t>
+            </w:r>
           </w:p>
         </w:tc>
       </w:tr>
@@ -16399,7 +16349,7 @@
     </w:p>
     <w:p>
       <w:pPr>
-        <w:pStyle w:val="Cabealho2"/>
+        <w:pStyle w:val="Heading2"/>
         <w:rPr>
           <w:rFonts w:ascii="CMU Sans Serif" w:hAnsi="CMU Sans Serif" w:cs="CMU Sans Serif"/>
         </w:rPr>
@@ -16425,7 +16375,7 @@
     </w:p>
     <w:tbl>
       <w:tblPr>
-        <w:tblStyle w:val="Tabelaclssica1"/>
+        <w:tblStyle w:val="TableClassic1"/>
         <w:tblW w:w="4814" w:type="pct"/>
         <w:tblInd w:w="250" w:type="dxa"/>
         <w:tblLayout w:type="fixed"/>
@@ -16792,7 +16742,7 @@
     </w:p>
     <w:tbl>
       <w:tblPr>
-        <w:tblStyle w:val="Tabelaclssica1"/>
+        <w:tblStyle w:val="TableClassic1"/>
         <w:tblW w:w="4665" w:type="pct"/>
         <w:tblInd w:w="534" w:type="dxa"/>
         <w:tblLayout w:type="fixed"/>
@@ -17160,7 +17110,7 @@
     </w:p>
     <w:tbl>
       <w:tblPr>
-        <w:tblStyle w:val="Tabelaclssica1"/>
+        <w:tblStyle w:val="TableClassic1"/>
         <w:tblW w:w="4666" w:type="pct"/>
         <w:tblInd w:w="534" w:type="dxa"/>
         <w:tblLayout w:type="fixed"/>
@@ -17244,21 +17194,8 @@
                 <w:sz w:val="16"/>
                 <w:szCs w:val="16"/>
               </w:rPr>
-              <w:t xml:space="preserve">Seleção do </w:t>
-            </w:r>
-            <w:proofErr w:type="spellStart"/>
-            <w:r>
-              <w:rPr>
-                <w:rFonts w:ascii="CMU Sans Serif" w:hAnsi="CMU Sans Serif" w:cs="CMU Sans Serif"/>
-                <w:b/>
-                <w:i w:val="0"/>
-                <w:color w:val="000000" w:themeColor="text1"/>
-                <w:sz w:val="16"/>
-                <w:szCs w:val="16"/>
-              </w:rPr>
-              <w:t>like</w:t>
-            </w:r>
-            <w:proofErr w:type="spellEnd"/>
+              <w:t>Seleção do like</w:t>
+            </w:r>
           </w:p>
         </w:tc>
       </w:tr>
@@ -17473,12 +17410,12 @@
     </w:p>
     <w:p>
       <w:pPr>
-        <w:pStyle w:val="Cabealho1"/>
-        <w:rPr>
-          <w:rFonts w:ascii="CMU Sans Serif" w:hAnsi="CMU Sans Serif" w:cs="CMU Sans Serif"/>
-        </w:rPr>
-      </w:pPr>
-      <w:bookmarkStart w:id="34" w:name="_Toc496779389"/>
+        <w:pStyle w:val="Heading1"/>
+        <w:rPr>
+          <w:rFonts w:ascii="CMU Sans Serif" w:hAnsi="CMU Sans Serif" w:cs="CMU Sans Serif"/>
+        </w:rPr>
+      </w:pPr>
+      <w:bookmarkStart w:id="33" w:name="_Toc496779389"/>
       <w:r>
         <w:rPr>
           <w:rFonts w:ascii="CMU Sans Serif" w:hAnsi="CMU Sans Serif" w:cs="CMU Sans Serif"/>
@@ -17492,16 +17429,16 @@
         </w:rPr>
         <w:t>quisitos suplementares</w:t>
       </w:r>
-      <w:bookmarkEnd w:id="34"/>
+      <w:bookmarkEnd w:id="33"/>
     </w:p>
     <w:p>
       <w:pPr>
-        <w:pStyle w:val="Cabealho2"/>
-        <w:rPr>
-          <w:rFonts w:ascii="CMU Sans Serif" w:hAnsi="CMU Sans Serif" w:cs="CMU Sans Serif"/>
-        </w:rPr>
-      </w:pPr>
-      <w:bookmarkStart w:id="35" w:name="_Toc496779390"/>
+        <w:pStyle w:val="Heading2"/>
+        <w:rPr>
+          <w:rFonts w:ascii="CMU Sans Serif" w:hAnsi="CMU Sans Serif" w:cs="CMU Sans Serif"/>
+        </w:rPr>
+      </w:pPr>
+      <w:bookmarkStart w:id="34" w:name="_Toc496779390"/>
       <w:r>
         <w:rPr>
           <w:rFonts w:ascii="CMU Sans Serif" w:hAnsi="CMU Sans Serif" w:cs="CMU Sans Serif"/>
@@ -17514,13 +17451,14 @@
         </w:rPr>
         <w:t xml:space="preserve"> </w:t>
       </w:r>
-      <w:bookmarkEnd w:id="35"/>
-      <w:r>
-        <w:rPr>
-          <w:rFonts w:ascii="CMU Sans Serif" w:hAnsi="CMU Sans Serif" w:cs="CMU Sans Serif"/>
-          <w:color w:val="000000" w:themeColor="text1"/>
-        </w:rPr>
-        <w:t>RGPD</w:t>
+      <w:bookmarkEnd w:id="34"/>
+      <w:r>
+        <w:rPr>
+          <w:rFonts w:ascii="CMU Sans Serif" w:hAnsi="CMU Sans Serif" w:cs="CMU Sans Serif"/>
+          <w:color w:val="000000"/>
+          <w:lang w:val="pt"/>
+        </w:rPr>
+        <w:t>Encriptação de dados</w:t>
       </w:r>
     </w:p>
     <w:p>
@@ -17532,7 +17470,7 @@
     </w:p>
     <w:tbl>
       <w:tblPr>
-        <w:tblStyle w:val="Tabelaclssica1"/>
+        <w:tblStyle w:val="TableClassic1"/>
         <w:tblW w:w="4666" w:type="pct"/>
         <w:tblInd w:w="534" w:type="dxa"/>
         <w:tblLayout w:type="fixed"/>
@@ -17761,6 +17699,15 @@
               </w:rPr>
               <w:t>estar devidamente encriptados</w:t>
             </w:r>
+            <w:r>
+              <w:rPr>
+                <w:rFonts w:ascii="CMU Sans Serif" w:hAnsi="CMU Sans Serif" w:cs="CMU Sans Serif"/>
+                <w:szCs w:val="16"/>
+              </w:rPr>
+              <w:t xml:space="preserve"> para estar de acordo com o RGPD</w:t>
+            </w:r>
+            <w:bookmarkStart w:id="35" w:name="_GoBack"/>
+            <w:bookmarkEnd w:id="35"/>
           </w:p>
         </w:tc>
       </w:tr>
@@ -17850,7 +17797,7 @@
 </file>
 
 <file path=word/endnotes.xml><?xml version="1.0" encoding="utf-8"?>
-<w:endnotes xmlns:wpc="http://schemas.microsoft.com/office/word/2010/wordprocessingCanvas" xmlns:mc="http://schemas.openxmlformats.org/markup-compatibility/2006" xmlns:o="urn:schemas-microsoft-com:office:office" xmlns:r="http://schemas.openxmlformats.org/officeDocument/2006/relationships" xmlns:m="http://schemas.openxmlformats.org/officeDocument/2006/math" xmlns:v="urn:schemas-microsoft-com:vml" xmlns:wp14="http://schemas.microsoft.com/office/word/2010/wordprocessingDrawing" xmlns:wp="http://schemas.openxmlformats.org/drawingml/2006/wordprocessingDrawing" xmlns:w10="urn:schemas-microsoft-com:office:word" xmlns:w="http://schemas.openxmlformats.org/wordprocessingml/2006/main" xmlns:w14="http://schemas.microsoft.com/office/word/2010/wordml" xmlns:w15="http://schemas.microsoft.com/office/word/2012/wordml" xmlns:wpg="http://schemas.microsoft.com/office/word/2010/wordprocessingGroup" xmlns:wpi="http://schemas.microsoft.com/office/word/2010/wordprocessingInk" xmlns:wne="http://schemas.microsoft.com/office/word/2006/wordml" xmlns:wps="http://schemas.microsoft.com/office/word/2010/wordprocessingShape" mc:Ignorable="w14 w15 wp14">
+<w:endnotes xmlns:wpc="http://schemas.microsoft.com/office/word/2010/wordprocessingCanvas" xmlns:cx="http://schemas.microsoft.com/office/drawing/2014/chartex" xmlns:cx1="http://schemas.microsoft.com/office/drawing/2015/9/8/chartex" xmlns:cx2="http://schemas.microsoft.com/office/drawing/2015/10/21/chartex" xmlns:cx3="http://schemas.microsoft.com/office/drawing/2016/5/9/chartex" xmlns:cx4="http://schemas.microsoft.com/office/drawing/2016/5/10/chartex" xmlns:cx5="http://schemas.microsoft.com/office/drawing/2016/5/11/chartex" xmlns:cx6="http://schemas.microsoft.com/office/drawing/2016/5/12/chartex" xmlns:cx7="http://schemas.microsoft.com/office/drawing/2016/5/13/chartex" xmlns:cx8="http://schemas.microsoft.com/office/drawing/2016/5/14/chartex" xmlns:mc="http://schemas.openxmlformats.org/markup-compatibility/2006" xmlns:aink="http://schemas.microsoft.com/office/drawing/2016/ink" xmlns:am3d="http://schemas.microsoft.com/office/drawing/2017/model3d" xmlns:o="urn:schemas-microsoft-com:office:office" xmlns:r="http://schemas.openxmlformats.org/officeDocument/2006/relationships" xmlns:m="http://schemas.openxmlformats.org/officeDocument/2006/math" xmlns:v="urn:schemas-microsoft-com:vml" xmlns:wp14="http://schemas.microsoft.com/office/word/2010/wordprocessingDrawing" xmlns:wp="http://schemas.openxmlformats.org/drawingml/2006/wordprocessingDrawing" xmlns:w10="urn:schemas-microsoft-com:office:word" xmlns:w="http://schemas.openxmlformats.org/wordprocessingml/2006/main" xmlns:w14="http://schemas.microsoft.com/office/word/2010/wordml" xmlns:w15="http://schemas.microsoft.com/office/word/2012/wordml" xmlns:w16cid="http://schemas.microsoft.com/office/word/2016/wordml/cid" xmlns:w16se="http://schemas.microsoft.com/office/word/2015/wordml/symex" xmlns:wpg="http://schemas.microsoft.com/office/word/2010/wordprocessingGroup" xmlns:wpi="http://schemas.microsoft.com/office/word/2010/wordprocessingInk" xmlns:wne="http://schemas.microsoft.com/office/word/2006/wordml" xmlns:wps="http://schemas.microsoft.com/office/word/2010/wordprocessingShape" mc:Ignorable="w14 w15 w16se w16cid wp14">
   <w:endnote w:type="separator" w:id="-1">
     <w:p>
       <w:r>
@@ -17869,43 +17816,43 @@
 </file>
 
 <file path=word/footer1.xml><?xml version="1.0" encoding="utf-8"?>
-<w:ftr xmlns:wpc="http://schemas.microsoft.com/office/word/2010/wordprocessingCanvas" xmlns:mc="http://schemas.openxmlformats.org/markup-compatibility/2006" xmlns:o="urn:schemas-microsoft-com:office:office" xmlns:r="http://schemas.openxmlformats.org/officeDocument/2006/relationships" xmlns:m="http://schemas.openxmlformats.org/officeDocument/2006/math" xmlns:v="urn:schemas-microsoft-com:vml" xmlns:wp14="http://schemas.microsoft.com/office/word/2010/wordprocessingDrawing" xmlns:wp="http://schemas.openxmlformats.org/drawingml/2006/wordprocessingDrawing" xmlns:w10="urn:schemas-microsoft-com:office:word" xmlns:w="http://schemas.openxmlformats.org/wordprocessingml/2006/main" xmlns:w14="http://schemas.microsoft.com/office/word/2010/wordml" xmlns:w15="http://schemas.microsoft.com/office/word/2012/wordml" xmlns:wpg="http://schemas.microsoft.com/office/word/2010/wordprocessingGroup" xmlns:wpi="http://schemas.microsoft.com/office/word/2010/wordprocessingInk" xmlns:wne="http://schemas.microsoft.com/office/word/2006/wordml" xmlns:wps="http://schemas.microsoft.com/office/word/2010/wordprocessingShape" mc:Ignorable="w14 w15 wp14">
+<w:ftr xmlns:wpc="http://schemas.microsoft.com/office/word/2010/wordprocessingCanvas" xmlns:cx="http://schemas.microsoft.com/office/drawing/2014/chartex" xmlns:cx1="http://schemas.microsoft.com/office/drawing/2015/9/8/chartex" xmlns:cx2="http://schemas.microsoft.com/office/drawing/2015/10/21/chartex" xmlns:cx3="http://schemas.microsoft.com/office/drawing/2016/5/9/chartex" xmlns:cx4="http://schemas.microsoft.com/office/drawing/2016/5/10/chartex" xmlns:cx5="http://schemas.microsoft.com/office/drawing/2016/5/11/chartex" xmlns:cx6="http://schemas.microsoft.com/office/drawing/2016/5/12/chartex" xmlns:cx7="http://schemas.microsoft.com/office/drawing/2016/5/13/chartex" xmlns:cx8="http://schemas.microsoft.com/office/drawing/2016/5/14/chartex" xmlns:mc="http://schemas.openxmlformats.org/markup-compatibility/2006" xmlns:aink="http://schemas.microsoft.com/office/drawing/2016/ink" xmlns:am3d="http://schemas.microsoft.com/office/drawing/2017/model3d" xmlns:o="urn:schemas-microsoft-com:office:office" xmlns:r="http://schemas.openxmlformats.org/officeDocument/2006/relationships" xmlns:m="http://schemas.openxmlformats.org/officeDocument/2006/math" xmlns:v="urn:schemas-microsoft-com:vml" xmlns:wp14="http://schemas.microsoft.com/office/word/2010/wordprocessingDrawing" xmlns:wp="http://schemas.openxmlformats.org/drawingml/2006/wordprocessingDrawing" xmlns:w10="urn:schemas-microsoft-com:office:word" xmlns:w="http://schemas.openxmlformats.org/wordprocessingml/2006/main" xmlns:w14="http://schemas.microsoft.com/office/word/2010/wordml" xmlns:w15="http://schemas.microsoft.com/office/word/2012/wordml" xmlns:w16cid="http://schemas.microsoft.com/office/word/2016/wordml/cid" xmlns:w16se="http://schemas.microsoft.com/office/word/2015/wordml/symex" xmlns:wpg="http://schemas.microsoft.com/office/word/2010/wordprocessingGroup" xmlns:wpi="http://schemas.microsoft.com/office/word/2010/wordprocessingInk" xmlns:wne="http://schemas.microsoft.com/office/word/2006/wordml" xmlns:wps="http://schemas.microsoft.com/office/word/2010/wordprocessingShape" mc:Ignorable="w14 w15 w16se w16cid wp14">
   <w:p>
     <w:pPr>
-      <w:pStyle w:val="Rodap"/>
+      <w:pStyle w:val="Footer"/>
       <w:framePr w:wrap="around" w:vAnchor="text" w:hAnchor="margin" w:xAlign="outside" w:y="1"/>
       <w:rPr>
-        <w:rStyle w:val="Nmerodepgina"/>
+        <w:rStyle w:val="PageNumber"/>
       </w:rPr>
     </w:pPr>
     <w:r>
       <w:rPr>
-        <w:rStyle w:val="Nmerodepgina"/>
+        <w:rStyle w:val="PageNumber"/>
       </w:rPr>
       <w:fldChar w:fldCharType="begin"/>
     </w:r>
     <w:r>
       <w:rPr>
-        <w:rStyle w:val="Nmerodepgina"/>
+        <w:rStyle w:val="PageNumber"/>
       </w:rPr>
       <w:instrText xml:space="preserve">PAGE  </w:instrText>
     </w:r>
     <w:r>
       <w:rPr>
-        <w:rStyle w:val="Nmerodepgina"/>
+        <w:rStyle w:val="PageNumber"/>
       </w:rPr>
       <w:fldChar w:fldCharType="separate"/>
     </w:r>
     <w:r>
       <w:rPr>
-        <w:rStyle w:val="Nmerodepgina"/>
+        <w:rStyle w:val="PageNumber"/>
         <w:noProof/>
       </w:rPr>
       <w:t>2</w:t>
     </w:r>
     <w:r>
       <w:rPr>
-        <w:rStyle w:val="Nmerodepgina"/>
+        <w:rStyle w:val="PageNumber"/>
       </w:rPr>
       <w:fldChar w:fldCharType="end"/>
     </w:r>
@@ -17920,39 +17867,39 @@
 </file>
 
 <file path=word/footer2.xml><?xml version="1.0" encoding="utf-8"?>
-<w:ftr xmlns:wpc="http://schemas.microsoft.com/office/word/2010/wordprocessingCanvas" xmlns:mc="http://schemas.openxmlformats.org/markup-compatibility/2006" xmlns:o="urn:schemas-microsoft-com:office:office" xmlns:r="http://schemas.openxmlformats.org/officeDocument/2006/relationships" xmlns:m="http://schemas.openxmlformats.org/officeDocument/2006/math" xmlns:v="urn:schemas-microsoft-com:vml" xmlns:wp14="http://schemas.microsoft.com/office/word/2010/wordprocessingDrawing" xmlns:wp="http://schemas.openxmlformats.org/drawingml/2006/wordprocessingDrawing" xmlns:w10="urn:schemas-microsoft-com:office:word" xmlns:w="http://schemas.openxmlformats.org/wordprocessingml/2006/main" xmlns:w14="http://schemas.microsoft.com/office/word/2010/wordml" xmlns:w15="http://schemas.microsoft.com/office/word/2012/wordml" xmlns:wpg="http://schemas.microsoft.com/office/word/2010/wordprocessingGroup" xmlns:wpi="http://schemas.microsoft.com/office/word/2010/wordprocessingInk" xmlns:wne="http://schemas.microsoft.com/office/word/2006/wordml" xmlns:wps="http://schemas.microsoft.com/office/word/2010/wordprocessingShape" mc:Ignorable="w14 w15 wp14">
+<w:ftr xmlns:wpc="http://schemas.microsoft.com/office/word/2010/wordprocessingCanvas" xmlns:cx="http://schemas.microsoft.com/office/drawing/2014/chartex" xmlns:cx1="http://schemas.microsoft.com/office/drawing/2015/9/8/chartex" xmlns:cx2="http://schemas.microsoft.com/office/drawing/2015/10/21/chartex" xmlns:cx3="http://schemas.microsoft.com/office/drawing/2016/5/9/chartex" xmlns:cx4="http://schemas.microsoft.com/office/drawing/2016/5/10/chartex" xmlns:cx5="http://schemas.microsoft.com/office/drawing/2016/5/11/chartex" xmlns:cx6="http://schemas.microsoft.com/office/drawing/2016/5/12/chartex" xmlns:cx7="http://schemas.microsoft.com/office/drawing/2016/5/13/chartex" xmlns:cx8="http://schemas.microsoft.com/office/drawing/2016/5/14/chartex" xmlns:mc="http://schemas.openxmlformats.org/markup-compatibility/2006" xmlns:aink="http://schemas.microsoft.com/office/drawing/2016/ink" xmlns:am3d="http://schemas.microsoft.com/office/drawing/2017/model3d" xmlns:o="urn:schemas-microsoft-com:office:office" xmlns:r="http://schemas.openxmlformats.org/officeDocument/2006/relationships" xmlns:m="http://schemas.openxmlformats.org/officeDocument/2006/math" xmlns:v="urn:schemas-microsoft-com:vml" xmlns:wp14="http://schemas.microsoft.com/office/word/2010/wordprocessingDrawing" xmlns:wp="http://schemas.openxmlformats.org/drawingml/2006/wordprocessingDrawing" xmlns:w10="urn:schemas-microsoft-com:office:word" xmlns:w="http://schemas.openxmlformats.org/wordprocessingml/2006/main" xmlns:w14="http://schemas.microsoft.com/office/word/2010/wordml" xmlns:w15="http://schemas.microsoft.com/office/word/2012/wordml" xmlns:w16cid="http://schemas.microsoft.com/office/word/2016/wordml/cid" xmlns:w16se="http://schemas.microsoft.com/office/word/2015/wordml/symex" xmlns:wpg="http://schemas.microsoft.com/office/word/2010/wordprocessingGroup" xmlns:wpi="http://schemas.microsoft.com/office/word/2010/wordprocessingInk" xmlns:wne="http://schemas.microsoft.com/office/word/2006/wordml" xmlns:wps="http://schemas.microsoft.com/office/word/2010/wordprocessingShape" mc:Ignorable="w14 w15 w16se w16cid wp14">
   <w:p>
     <w:pPr>
       <w:pStyle w:val="Footer2Even"/>
     </w:pPr>
     <w:r>
       <w:rPr>
-        <w:rStyle w:val="Nmerodepgina"/>
+        <w:rStyle w:val="PageNumber"/>
       </w:rPr>
       <w:fldChar w:fldCharType="begin"/>
     </w:r>
     <w:r>
       <w:rPr>
-        <w:rStyle w:val="Nmerodepgina"/>
+        <w:rStyle w:val="PageNumber"/>
       </w:rPr>
       <w:instrText xml:space="preserve"> PAGE </w:instrText>
     </w:r>
     <w:r>
       <w:rPr>
-        <w:rStyle w:val="Nmerodepgina"/>
+        <w:rStyle w:val="PageNumber"/>
       </w:rPr>
       <w:fldChar w:fldCharType="separate"/>
     </w:r>
     <w:r>
       <w:rPr>
-        <w:rStyle w:val="Nmerodepgina"/>
+        <w:rStyle w:val="PageNumber"/>
         <w:noProof/>
       </w:rPr>
       <w:t>6</w:t>
     </w:r>
     <w:r>
       <w:rPr>
-        <w:rStyle w:val="Nmerodepgina"/>
+        <w:rStyle w:val="PageNumber"/>
       </w:rPr>
       <w:fldChar w:fldCharType="end"/>
     </w:r>
@@ -17961,7 +17908,7 @@
 </file>
 
 <file path=word/footer3.xml><?xml version="1.0" encoding="utf-8"?>
-<w:ftr xmlns:wpc="http://schemas.microsoft.com/office/word/2010/wordprocessingCanvas" xmlns:mc="http://schemas.openxmlformats.org/markup-compatibility/2006" xmlns:o="urn:schemas-microsoft-com:office:office" xmlns:r="http://schemas.openxmlformats.org/officeDocument/2006/relationships" xmlns:m="http://schemas.openxmlformats.org/officeDocument/2006/math" xmlns:v="urn:schemas-microsoft-com:vml" xmlns:wp14="http://schemas.microsoft.com/office/word/2010/wordprocessingDrawing" xmlns:wp="http://schemas.openxmlformats.org/drawingml/2006/wordprocessingDrawing" xmlns:w10="urn:schemas-microsoft-com:office:word" xmlns:w="http://schemas.openxmlformats.org/wordprocessingml/2006/main" xmlns:w14="http://schemas.microsoft.com/office/word/2010/wordml" xmlns:w15="http://schemas.microsoft.com/office/word/2012/wordml" xmlns:wpg="http://schemas.microsoft.com/office/word/2010/wordprocessingGroup" xmlns:wpi="http://schemas.microsoft.com/office/word/2010/wordprocessingInk" xmlns:wne="http://schemas.microsoft.com/office/word/2006/wordml" xmlns:wps="http://schemas.microsoft.com/office/word/2010/wordprocessingShape" mc:Ignorable="w14 w15 wp14">
+<w:ftr xmlns:wpc="http://schemas.microsoft.com/office/word/2010/wordprocessingCanvas" xmlns:cx="http://schemas.microsoft.com/office/drawing/2014/chartex" xmlns:cx1="http://schemas.microsoft.com/office/drawing/2015/9/8/chartex" xmlns:cx2="http://schemas.microsoft.com/office/drawing/2015/10/21/chartex" xmlns:cx3="http://schemas.microsoft.com/office/drawing/2016/5/9/chartex" xmlns:cx4="http://schemas.microsoft.com/office/drawing/2016/5/10/chartex" xmlns:cx5="http://schemas.microsoft.com/office/drawing/2016/5/11/chartex" xmlns:cx6="http://schemas.microsoft.com/office/drawing/2016/5/12/chartex" xmlns:cx7="http://schemas.microsoft.com/office/drawing/2016/5/13/chartex" xmlns:cx8="http://schemas.microsoft.com/office/drawing/2016/5/14/chartex" xmlns:mc="http://schemas.openxmlformats.org/markup-compatibility/2006" xmlns:aink="http://schemas.microsoft.com/office/drawing/2016/ink" xmlns:am3d="http://schemas.microsoft.com/office/drawing/2017/model3d" xmlns:o="urn:schemas-microsoft-com:office:office" xmlns:r="http://schemas.openxmlformats.org/officeDocument/2006/relationships" xmlns:m="http://schemas.openxmlformats.org/officeDocument/2006/math" xmlns:v="urn:schemas-microsoft-com:vml" xmlns:wp14="http://schemas.microsoft.com/office/word/2010/wordprocessingDrawing" xmlns:wp="http://schemas.openxmlformats.org/drawingml/2006/wordprocessingDrawing" xmlns:w10="urn:schemas-microsoft-com:office:word" xmlns:w="http://schemas.openxmlformats.org/wordprocessingml/2006/main" xmlns:w14="http://schemas.microsoft.com/office/word/2010/wordml" xmlns:w15="http://schemas.microsoft.com/office/word/2012/wordml" xmlns:w16cid="http://schemas.microsoft.com/office/word/2016/wordml/cid" xmlns:w16se="http://schemas.microsoft.com/office/word/2015/wordml/symex" xmlns:wpg="http://schemas.microsoft.com/office/word/2010/wordprocessingGroup" xmlns:wpi="http://schemas.microsoft.com/office/word/2010/wordprocessingInk" xmlns:wne="http://schemas.microsoft.com/office/word/2006/wordml" xmlns:wps="http://schemas.microsoft.com/office/word/2010/wordprocessingShape" mc:Ignorable="w14 w15 w16se w16cid wp14">
   <w:p>
     <w:pPr>
       <w:pStyle w:val="Footer2Odd"/>
@@ -18037,7 +17984,7 @@
             </wp:anchor>
           </w:drawing>
         </mc:Choice>
-        <mc:Fallback xmlns:cx="http://schemas.microsoft.com/office/drawing/2014/chartex" xmlns:cx1="http://schemas.microsoft.com/office/drawing/2015/9/8/chartex" xmlns:cx2="http://schemas.microsoft.com/office/drawing/2015/10/21/chartex" xmlns:cx3="http://schemas.microsoft.com/office/drawing/2016/5/9/chartex" xmlns:cx4="http://schemas.microsoft.com/office/drawing/2016/5/10/chartex" xmlns:cx5="http://schemas.microsoft.com/office/drawing/2016/5/11/chartex" xmlns:cx6="http://schemas.microsoft.com/office/drawing/2016/5/12/chartex" xmlns:cx7="http://schemas.microsoft.com/office/drawing/2016/5/13/chartex" xmlns:cx8="http://schemas.microsoft.com/office/drawing/2016/5/14/chartex" xmlns:aink="http://schemas.microsoft.com/office/drawing/2016/ink" xmlns:am3d="http://schemas.microsoft.com/office/drawing/2017/model3d" xmlns:w16cid="http://schemas.microsoft.com/office/word/2016/wordml/cid" xmlns:w16se="http://schemas.microsoft.com/office/word/2015/wordml/symex">
+        <mc:Fallback>
           <w:pict>
             <v:rect w14:anchorId="32F69168" id="Rectangle 5" o:spid="_x0000_s1026" style="position:absolute;margin-left:527.9pt;margin-top:2pt;width:3pt;height:68.5pt;z-index:251657216;visibility:visible;mso-wrap-style:square;mso-width-percent:0;mso-height-percent:0;mso-wrap-distance-left:9pt;mso-wrap-distance-top:0;mso-wrap-distance-right:9pt;mso-wrap-distance-bottom:0;mso-position-horizontal:absolute;mso-position-horizontal-relative:text;mso-position-vertical:absolute;mso-position-vertical-relative:text;mso-width-percent:0;mso-height-percent:0;mso-width-relative:page;mso-height-relative:page;v-text-anchor:top" o:gfxdata="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" fillcolor="#fabf77" stroked="f"/>
           </w:pict>
@@ -18046,32 +17993,32 @@
     </w:r>
     <w:r>
       <w:rPr>
-        <w:rStyle w:val="Nmerodepgina"/>
+        <w:rStyle w:val="PageNumber"/>
       </w:rPr>
       <w:fldChar w:fldCharType="begin"/>
     </w:r>
     <w:r>
       <w:rPr>
-        <w:rStyle w:val="Nmerodepgina"/>
+        <w:rStyle w:val="PageNumber"/>
       </w:rPr>
       <w:instrText xml:space="preserve"> PAGE </w:instrText>
     </w:r>
     <w:r>
       <w:rPr>
-        <w:rStyle w:val="Nmerodepgina"/>
+        <w:rStyle w:val="PageNumber"/>
       </w:rPr>
       <w:fldChar w:fldCharType="separate"/>
     </w:r>
     <w:r>
       <w:rPr>
-        <w:rStyle w:val="Nmerodepgina"/>
+        <w:rStyle w:val="PageNumber"/>
         <w:noProof/>
       </w:rPr>
       <w:t>iii</w:t>
     </w:r>
     <w:r>
       <w:rPr>
-        <w:rStyle w:val="Nmerodepgina"/>
+        <w:rStyle w:val="PageNumber"/>
       </w:rPr>
       <w:fldChar w:fldCharType="end"/>
     </w:r>
@@ -18080,7 +18027,7 @@
 </file>
 
 <file path=word/footer4.xml><?xml version="1.0" encoding="utf-8"?>
-<w:ftr xmlns:wpc="http://schemas.microsoft.com/office/word/2010/wordprocessingCanvas" xmlns:mc="http://schemas.openxmlformats.org/markup-compatibility/2006" xmlns:o="urn:schemas-microsoft-com:office:office" xmlns:r="http://schemas.openxmlformats.org/officeDocument/2006/relationships" xmlns:m="http://schemas.openxmlformats.org/officeDocument/2006/math" xmlns:v="urn:schemas-microsoft-com:vml" xmlns:wp14="http://schemas.microsoft.com/office/word/2010/wordprocessingDrawing" xmlns:wp="http://schemas.openxmlformats.org/drawingml/2006/wordprocessingDrawing" xmlns:w10="urn:schemas-microsoft-com:office:word" xmlns:w="http://schemas.openxmlformats.org/wordprocessingml/2006/main" xmlns:w14="http://schemas.microsoft.com/office/word/2010/wordml" xmlns:w15="http://schemas.microsoft.com/office/word/2012/wordml" xmlns:wpg="http://schemas.microsoft.com/office/word/2010/wordprocessingGroup" xmlns:wpi="http://schemas.microsoft.com/office/word/2010/wordprocessingInk" xmlns:wne="http://schemas.microsoft.com/office/word/2006/wordml" xmlns:wps="http://schemas.microsoft.com/office/word/2010/wordprocessingShape" mc:Ignorable="w14 w15 wp14">
+<w:ftr xmlns:wpc="http://schemas.microsoft.com/office/word/2010/wordprocessingCanvas" xmlns:cx="http://schemas.microsoft.com/office/drawing/2014/chartex" xmlns:cx1="http://schemas.microsoft.com/office/drawing/2015/9/8/chartex" xmlns:cx2="http://schemas.microsoft.com/office/drawing/2015/10/21/chartex" xmlns:cx3="http://schemas.microsoft.com/office/drawing/2016/5/9/chartex" xmlns:cx4="http://schemas.microsoft.com/office/drawing/2016/5/10/chartex" xmlns:cx5="http://schemas.microsoft.com/office/drawing/2016/5/11/chartex" xmlns:cx6="http://schemas.microsoft.com/office/drawing/2016/5/12/chartex" xmlns:cx7="http://schemas.microsoft.com/office/drawing/2016/5/13/chartex" xmlns:cx8="http://schemas.microsoft.com/office/drawing/2016/5/14/chartex" xmlns:mc="http://schemas.openxmlformats.org/markup-compatibility/2006" xmlns:aink="http://schemas.microsoft.com/office/drawing/2016/ink" xmlns:am3d="http://schemas.microsoft.com/office/drawing/2017/model3d" xmlns:o="urn:schemas-microsoft-com:office:office" xmlns:r="http://schemas.openxmlformats.org/officeDocument/2006/relationships" xmlns:m="http://schemas.openxmlformats.org/officeDocument/2006/math" xmlns:v="urn:schemas-microsoft-com:vml" xmlns:wp14="http://schemas.microsoft.com/office/word/2010/wordprocessingDrawing" xmlns:wp="http://schemas.openxmlformats.org/drawingml/2006/wordprocessingDrawing" xmlns:w10="urn:schemas-microsoft-com:office:word" xmlns:w="http://schemas.openxmlformats.org/wordprocessingml/2006/main" xmlns:w14="http://schemas.microsoft.com/office/word/2010/wordml" xmlns:w15="http://schemas.microsoft.com/office/word/2012/wordml" xmlns:w16cid="http://schemas.microsoft.com/office/word/2016/wordml/cid" xmlns:w16se="http://schemas.microsoft.com/office/word/2015/wordml/symex" xmlns:wpg="http://schemas.microsoft.com/office/word/2010/wordprocessingGroup" xmlns:wpi="http://schemas.microsoft.com/office/word/2010/wordprocessingInk" xmlns:wne="http://schemas.microsoft.com/office/word/2006/wordml" xmlns:wps="http://schemas.microsoft.com/office/word/2010/wordprocessingShape" mc:Ignorable="w14 w15 w16se w16cid wp14">
   <w:p>
     <w:pPr>
       <w:pStyle w:val="Footer2Odd"/>
@@ -18156,7 +18103,7 @@
             </wp:anchor>
           </w:drawing>
         </mc:Choice>
-        <mc:Fallback xmlns:cx="http://schemas.microsoft.com/office/drawing/2014/chartex" xmlns:cx1="http://schemas.microsoft.com/office/drawing/2015/9/8/chartex" xmlns:cx2="http://schemas.microsoft.com/office/drawing/2015/10/21/chartex" xmlns:cx3="http://schemas.microsoft.com/office/drawing/2016/5/9/chartex" xmlns:cx4="http://schemas.microsoft.com/office/drawing/2016/5/10/chartex" xmlns:cx5="http://schemas.microsoft.com/office/drawing/2016/5/11/chartex" xmlns:cx6="http://schemas.microsoft.com/office/drawing/2016/5/12/chartex" xmlns:cx7="http://schemas.microsoft.com/office/drawing/2016/5/13/chartex" xmlns:cx8="http://schemas.microsoft.com/office/drawing/2016/5/14/chartex" xmlns:aink="http://schemas.microsoft.com/office/drawing/2016/ink" xmlns:am3d="http://schemas.microsoft.com/office/drawing/2017/model3d" xmlns:w16cid="http://schemas.microsoft.com/office/word/2016/wordml/cid" xmlns:w16se="http://schemas.microsoft.com/office/word/2015/wordml/symex">
+        <mc:Fallback>
           <w:pict>
             <v:rect w14:anchorId="344B107F" id="Rectangle 6" o:spid="_x0000_s1026" style="position:absolute;margin-left:527.9pt;margin-top:2pt;width:3pt;height:68.5pt;z-index:251658240;visibility:visible;mso-wrap-style:square;mso-width-percent:0;mso-height-percent:0;mso-wrap-distance-left:9pt;mso-wrap-distance-top:0;mso-wrap-distance-right:9pt;mso-wrap-distance-bottom:0;mso-position-horizontal:absolute;mso-position-horizontal-relative:text;mso-position-vertical:absolute;mso-position-vertical-relative:text;mso-width-percent:0;mso-height-percent:0;mso-width-relative:page;mso-height-relative:page;v-text-anchor:top" o:gfxdata="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" fillcolor="#fabf77" stroked="f"/>
           </w:pict>
@@ -18165,32 +18112,32 @@
     </w:r>
     <w:r>
       <w:rPr>
-        <w:rStyle w:val="Nmerodepgina"/>
+        <w:rStyle w:val="PageNumber"/>
       </w:rPr>
       <w:fldChar w:fldCharType="begin"/>
     </w:r>
     <w:r>
       <w:rPr>
-        <w:rStyle w:val="Nmerodepgina"/>
+        <w:rStyle w:val="PageNumber"/>
       </w:rPr>
       <w:instrText xml:space="preserve"> PAGE </w:instrText>
     </w:r>
     <w:r>
       <w:rPr>
-        <w:rStyle w:val="Nmerodepgina"/>
+        <w:rStyle w:val="PageNumber"/>
       </w:rPr>
       <w:fldChar w:fldCharType="separate"/>
     </w:r>
     <w:r>
       <w:rPr>
-        <w:rStyle w:val="Nmerodepgina"/>
+        <w:rStyle w:val="PageNumber"/>
         <w:noProof/>
       </w:rPr>
       <w:t>v</w:t>
     </w:r>
     <w:r>
       <w:rPr>
-        <w:rStyle w:val="Nmerodepgina"/>
+        <w:rStyle w:val="PageNumber"/>
       </w:rPr>
       <w:fldChar w:fldCharType="end"/>
     </w:r>
@@ -18199,7 +18146,7 @@
 </file>
 
 <file path=word/footer5.xml><?xml version="1.0" encoding="utf-8"?>
-<w:ftr xmlns:wpc="http://schemas.microsoft.com/office/word/2010/wordprocessingCanvas" xmlns:mc="http://schemas.openxmlformats.org/markup-compatibility/2006" xmlns:o="urn:schemas-microsoft-com:office:office" xmlns:r="http://schemas.openxmlformats.org/officeDocument/2006/relationships" xmlns:m="http://schemas.openxmlformats.org/officeDocument/2006/math" xmlns:v="urn:schemas-microsoft-com:vml" xmlns:wp14="http://schemas.microsoft.com/office/word/2010/wordprocessingDrawing" xmlns:wp="http://schemas.openxmlformats.org/drawingml/2006/wordprocessingDrawing" xmlns:w10="urn:schemas-microsoft-com:office:word" xmlns:w="http://schemas.openxmlformats.org/wordprocessingml/2006/main" xmlns:w14="http://schemas.microsoft.com/office/word/2010/wordml" xmlns:w15="http://schemas.microsoft.com/office/word/2012/wordml" xmlns:wpg="http://schemas.microsoft.com/office/word/2010/wordprocessingGroup" xmlns:wpi="http://schemas.microsoft.com/office/word/2010/wordprocessingInk" xmlns:wne="http://schemas.microsoft.com/office/word/2006/wordml" xmlns:wps="http://schemas.microsoft.com/office/word/2010/wordprocessingShape" mc:Ignorable="w14 w15 wp14">
+<w:ftr xmlns:wpc="http://schemas.microsoft.com/office/word/2010/wordprocessingCanvas" xmlns:cx="http://schemas.microsoft.com/office/drawing/2014/chartex" xmlns:cx1="http://schemas.microsoft.com/office/drawing/2015/9/8/chartex" xmlns:cx2="http://schemas.microsoft.com/office/drawing/2015/10/21/chartex" xmlns:cx3="http://schemas.microsoft.com/office/drawing/2016/5/9/chartex" xmlns:cx4="http://schemas.microsoft.com/office/drawing/2016/5/10/chartex" xmlns:cx5="http://schemas.microsoft.com/office/drawing/2016/5/11/chartex" xmlns:cx6="http://schemas.microsoft.com/office/drawing/2016/5/12/chartex" xmlns:cx7="http://schemas.microsoft.com/office/drawing/2016/5/13/chartex" xmlns:cx8="http://schemas.microsoft.com/office/drawing/2016/5/14/chartex" xmlns:mc="http://schemas.openxmlformats.org/markup-compatibility/2006" xmlns:aink="http://schemas.microsoft.com/office/drawing/2016/ink" xmlns:am3d="http://schemas.microsoft.com/office/drawing/2017/model3d" xmlns:o="urn:schemas-microsoft-com:office:office" xmlns:r="http://schemas.openxmlformats.org/officeDocument/2006/relationships" xmlns:m="http://schemas.openxmlformats.org/officeDocument/2006/math" xmlns:v="urn:schemas-microsoft-com:vml" xmlns:wp14="http://schemas.microsoft.com/office/word/2010/wordprocessingDrawing" xmlns:wp="http://schemas.openxmlformats.org/drawingml/2006/wordprocessingDrawing" xmlns:w10="urn:schemas-microsoft-com:office:word" xmlns:w="http://schemas.openxmlformats.org/wordprocessingml/2006/main" xmlns:w14="http://schemas.microsoft.com/office/word/2010/wordml" xmlns:w15="http://schemas.microsoft.com/office/word/2012/wordml" xmlns:w16cid="http://schemas.microsoft.com/office/word/2016/wordml/cid" xmlns:w16se="http://schemas.microsoft.com/office/word/2015/wordml/symex" xmlns:wpg="http://schemas.microsoft.com/office/word/2010/wordprocessingGroup" xmlns:wpi="http://schemas.microsoft.com/office/word/2010/wordprocessingInk" xmlns:wne="http://schemas.microsoft.com/office/word/2006/wordml" xmlns:wps="http://schemas.microsoft.com/office/word/2010/wordprocessingShape" mc:Ignorable="w14 w15 w16se w16cid wp14">
   <w:p>
     <w:pPr>
       <w:pStyle w:val="Footer2Odd"/>
@@ -18275,7 +18222,7 @@
             </wp:anchor>
           </w:drawing>
         </mc:Choice>
-        <mc:Fallback xmlns:cx="http://schemas.microsoft.com/office/drawing/2014/chartex" xmlns:cx1="http://schemas.microsoft.com/office/drawing/2015/9/8/chartex" xmlns:cx2="http://schemas.microsoft.com/office/drawing/2015/10/21/chartex" xmlns:cx3="http://schemas.microsoft.com/office/drawing/2016/5/9/chartex" xmlns:cx4="http://schemas.microsoft.com/office/drawing/2016/5/10/chartex" xmlns:cx5="http://schemas.microsoft.com/office/drawing/2016/5/11/chartex" xmlns:cx6="http://schemas.microsoft.com/office/drawing/2016/5/12/chartex" xmlns:cx7="http://schemas.microsoft.com/office/drawing/2016/5/13/chartex" xmlns:cx8="http://schemas.microsoft.com/office/drawing/2016/5/14/chartex" xmlns:aink="http://schemas.microsoft.com/office/drawing/2016/ink" xmlns:am3d="http://schemas.microsoft.com/office/drawing/2017/model3d" xmlns:w16cid="http://schemas.microsoft.com/office/word/2016/wordml/cid" xmlns:w16se="http://schemas.microsoft.com/office/word/2015/wordml/symex">
+        <mc:Fallback>
           <w:pict>
             <v:rect w14:anchorId="6EBB643B" id="Rectangle 8" o:spid="_x0000_s1026" style="position:absolute;margin-left:527.9pt;margin-top:2pt;width:3pt;height:68.5pt;z-index:251663360;visibility:visible;mso-wrap-style:square;mso-width-percent:0;mso-height-percent:0;mso-wrap-distance-left:9pt;mso-wrap-distance-top:0;mso-wrap-distance-right:9pt;mso-wrap-distance-bottom:0;mso-position-horizontal:absolute;mso-position-horizontal-relative:text;mso-position-vertical:absolute;mso-position-vertical-relative:text;mso-width-percent:0;mso-height-percent:0;mso-width-relative:page;mso-height-relative:page;v-text-anchor:top" o:gfxdata="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" fillcolor="#fabf77" stroked="f"/>
           </w:pict>
@@ -18284,32 +18231,32 @@
     </w:r>
     <w:r>
       <w:rPr>
-        <w:rStyle w:val="Nmerodepgina"/>
+        <w:rStyle w:val="PageNumber"/>
       </w:rPr>
       <w:fldChar w:fldCharType="begin"/>
     </w:r>
     <w:r>
       <w:rPr>
-        <w:rStyle w:val="Nmerodepgina"/>
+        <w:rStyle w:val="PageNumber"/>
       </w:rPr>
       <w:instrText xml:space="preserve"> PAGE </w:instrText>
     </w:r>
     <w:r>
       <w:rPr>
-        <w:rStyle w:val="Nmerodepgina"/>
+        <w:rStyle w:val="PageNumber"/>
       </w:rPr>
       <w:fldChar w:fldCharType="separate"/>
     </w:r>
     <w:r>
       <w:rPr>
-        <w:rStyle w:val="Nmerodepgina"/>
+        <w:rStyle w:val="PageNumber"/>
         <w:noProof/>
       </w:rPr>
       <w:t>vii</w:t>
     </w:r>
     <w:r>
       <w:rPr>
-        <w:rStyle w:val="Nmerodepgina"/>
+        <w:rStyle w:val="PageNumber"/>
       </w:rPr>
       <w:fldChar w:fldCharType="end"/>
     </w:r>
@@ -18318,39 +18265,39 @@
 </file>
 
 <file path=word/footer6.xml><?xml version="1.0" encoding="utf-8"?>
-<w:ftr xmlns:wpc="http://schemas.microsoft.com/office/word/2010/wordprocessingCanvas" xmlns:mc="http://schemas.openxmlformats.org/markup-compatibility/2006" xmlns:o="urn:schemas-microsoft-com:office:office" xmlns:r="http://schemas.openxmlformats.org/officeDocument/2006/relationships" xmlns:m="http://schemas.openxmlformats.org/officeDocument/2006/math" xmlns:v="urn:schemas-microsoft-com:vml" xmlns:wp14="http://schemas.microsoft.com/office/word/2010/wordprocessingDrawing" xmlns:wp="http://schemas.openxmlformats.org/drawingml/2006/wordprocessingDrawing" xmlns:w10="urn:schemas-microsoft-com:office:word" xmlns:w="http://schemas.openxmlformats.org/wordprocessingml/2006/main" xmlns:w14="http://schemas.microsoft.com/office/word/2010/wordml" xmlns:w15="http://schemas.microsoft.com/office/word/2012/wordml" xmlns:wpg="http://schemas.microsoft.com/office/word/2010/wordprocessingGroup" xmlns:wpi="http://schemas.microsoft.com/office/word/2010/wordprocessingInk" xmlns:wne="http://schemas.microsoft.com/office/word/2006/wordml" xmlns:wps="http://schemas.microsoft.com/office/word/2010/wordprocessingShape" mc:Ignorable="w14 w15 wp14">
+<w:ftr xmlns:wpc="http://schemas.microsoft.com/office/word/2010/wordprocessingCanvas" xmlns:cx="http://schemas.microsoft.com/office/drawing/2014/chartex" xmlns:cx1="http://schemas.microsoft.com/office/drawing/2015/9/8/chartex" xmlns:cx2="http://schemas.microsoft.com/office/drawing/2015/10/21/chartex" xmlns:cx3="http://schemas.microsoft.com/office/drawing/2016/5/9/chartex" xmlns:cx4="http://schemas.microsoft.com/office/drawing/2016/5/10/chartex" xmlns:cx5="http://schemas.microsoft.com/office/drawing/2016/5/11/chartex" xmlns:cx6="http://schemas.microsoft.com/office/drawing/2016/5/12/chartex" xmlns:cx7="http://schemas.microsoft.com/office/drawing/2016/5/13/chartex" xmlns:cx8="http://schemas.microsoft.com/office/drawing/2016/5/14/chartex" xmlns:mc="http://schemas.openxmlformats.org/markup-compatibility/2006" xmlns:aink="http://schemas.microsoft.com/office/drawing/2016/ink" xmlns:am3d="http://schemas.microsoft.com/office/drawing/2017/model3d" xmlns:o="urn:schemas-microsoft-com:office:office" xmlns:r="http://schemas.openxmlformats.org/officeDocument/2006/relationships" xmlns:m="http://schemas.openxmlformats.org/officeDocument/2006/math" xmlns:v="urn:schemas-microsoft-com:vml" xmlns:wp14="http://schemas.microsoft.com/office/word/2010/wordprocessingDrawing" xmlns:wp="http://schemas.openxmlformats.org/drawingml/2006/wordprocessingDrawing" xmlns:w10="urn:schemas-microsoft-com:office:word" xmlns:w="http://schemas.openxmlformats.org/wordprocessingml/2006/main" xmlns:w14="http://schemas.microsoft.com/office/word/2010/wordml" xmlns:w15="http://schemas.microsoft.com/office/word/2012/wordml" xmlns:w16cid="http://schemas.microsoft.com/office/word/2016/wordml/cid" xmlns:w16se="http://schemas.microsoft.com/office/word/2015/wordml/symex" xmlns:wpg="http://schemas.microsoft.com/office/word/2010/wordprocessingGroup" xmlns:wpi="http://schemas.microsoft.com/office/word/2010/wordprocessingInk" xmlns:wne="http://schemas.microsoft.com/office/word/2006/wordml" xmlns:wps="http://schemas.microsoft.com/office/word/2010/wordprocessingShape" mc:Ignorable="w14 w15 w16se w16cid wp14">
   <w:p>
     <w:pPr>
       <w:pStyle w:val="Footer2Odd"/>
     </w:pPr>
     <w:r>
       <w:rPr>
-        <w:rStyle w:val="Nmerodepgina"/>
+        <w:rStyle w:val="PageNumber"/>
       </w:rPr>
       <w:fldChar w:fldCharType="begin"/>
     </w:r>
     <w:r>
       <w:rPr>
-        <w:rStyle w:val="Nmerodepgina"/>
+        <w:rStyle w:val="PageNumber"/>
       </w:rPr>
       <w:instrText xml:space="preserve"> PAGE </w:instrText>
     </w:r>
     <w:r>
       <w:rPr>
-        <w:rStyle w:val="Nmerodepgina"/>
+        <w:rStyle w:val="PageNumber"/>
       </w:rPr>
       <w:fldChar w:fldCharType="separate"/>
     </w:r>
     <w:r>
       <w:rPr>
-        <w:rStyle w:val="Nmerodepgina"/>
+        <w:rStyle w:val="PageNumber"/>
         <w:noProof/>
       </w:rPr>
       <w:t>7</w:t>
     </w:r>
     <w:r>
       <w:rPr>
-        <w:rStyle w:val="Nmerodepgina"/>
+        <w:rStyle w:val="PageNumber"/>
       </w:rPr>
       <w:fldChar w:fldCharType="end"/>
     </w:r>
@@ -18359,7 +18306,7 @@
 </file>
 
 <file path=word/footnotes.xml><?xml version="1.0" encoding="utf-8"?>
-<w:footnotes xmlns:wpc="http://schemas.microsoft.com/office/word/2010/wordprocessingCanvas" xmlns:mc="http://schemas.openxmlformats.org/markup-compatibility/2006" xmlns:o="urn:schemas-microsoft-com:office:office" xmlns:r="http://schemas.openxmlformats.org/officeDocument/2006/relationships" xmlns:m="http://schemas.openxmlformats.org/officeDocument/2006/math" xmlns:v="urn:schemas-microsoft-com:vml" xmlns:wp14="http://schemas.microsoft.com/office/word/2010/wordprocessingDrawing" xmlns:wp="http://schemas.openxmlformats.org/drawingml/2006/wordprocessingDrawing" xmlns:w10="urn:schemas-microsoft-com:office:word" xmlns:w="http://schemas.openxmlformats.org/wordprocessingml/2006/main" xmlns:w14="http://schemas.microsoft.com/office/word/2010/wordml" xmlns:w15="http://schemas.microsoft.com/office/word/2012/wordml" xmlns:wpg="http://schemas.microsoft.com/office/word/2010/wordprocessingGroup" xmlns:wpi="http://schemas.microsoft.com/office/word/2010/wordprocessingInk" xmlns:wne="http://schemas.microsoft.com/office/word/2006/wordml" xmlns:wps="http://schemas.microsoft.com/office/word/2010/wordprocessingShape" mc:Ignorable="w14 w15 wp14">
+<w:footnotes xmlns:wpc="http://schemas.microsoft.com/office/word/2010/wordprocessingCanvas" xmlns:cx="http://schemas.microsoft.com/office/drawing/2014/chartex" xmlns:cx1="http://schemas.microsoft.com/office/drawing/2015/9/8/chartex" xmlns:cx2="http://schemas.microsoft.com/office/drawing/2015/10/21/chartex" xmlns:cx3="http://schemas.microsoft.com/office/drawing/2016/5/9/chartex" xmlns:cx4="http://schemas.microsoft.com/office/drawing/2016/5/10/chartex" xmlns:cx5="http://schemas.microsoft.com/office/drawing/2016/5/11/chartex" xmlns:cx6="http://schemas.microsoft.com/office/drawing/2016/5/12/chartex" xmlns:cx7="http://schemas.microsoft.com/office/drawing/2016/5/13/chartex" xmlns:cx8="http://schemas.microsoft.com/office/drawing/2016/5/14/chartex" xmlns:mc="http://schemas.openxmlformats.org/markup-compatibility/2006" xmlns:aink="http://schemas.microsoft.com/office/drawing/2016/ink" xmlns:am3d="http://schemas.microsoft.com/office/drawing/2017/model3d" xmlns:o="urn:schemas-microsoft-com:office:office" xmlns:r="http://schemas.openxmlformats.org/officeDocument/2006/relationships" xmlns:m="http://schemas.openxmlformats.org/officeDocument/2006/math" xmlns:v="urn:schemas-microsoft-com:vml" xmlns:wp14="http://schemas.microsoft.com/office/word/2010/wordprocessingDrawing" xmlns:wp="http://schemas.openxmlformats.org/drawingml/2006/wordprocessingDrawing" xmlns:w10="urn:schemas-microsoft-com:office:word" xmlns:w="http://schemas.openxmlformats.org/wordprocessingml/2006/main" xmlns:w14="http://schemas.microsoft.com/office/word/2010/wordml" xmlns:w15="http://schemas.microsoft.com/office/word/2012/wordml" xmlns:w16cid="http://schemas.microsoft.com/office/word/2016/wordml/cid" xmlns:w16se="http://schemas.microsoft.com/office/word/2015/wordml/symex" xmlns:wpg="http://schemas.microsoft.com/office/word/2010/wordprocessingGroup" xmlns:wpi="http://schemas.microsoft.com/office/word/2010/wordprocessingInk" xmlns:wne="http://schemas.microsoft.com/office/word/2006/wordml" xmlns:wps="http://schemas.microsoft.com/office/word/2010/wordprocessingShape" mc:Ignorable="w14 w15 w16se w16cid wp14">
   <w:footnote w:type="separator" w:id="-1">
     <w:p>
       <w:r>
@@ -18378,7 +18325,7 @@
 </file>
 
 <file path=word/header1.xml><?xml version="1.0" encoding="utf-8"?>
-<w:hdr xmlns:wpc="http://schemas.microsoft.com/office/word/2010/wordprocessingCanvas" xmlns:mc="http://schemas.openxmlformats.org/markup-compatibility/2006" xmlns:o="urn:schemas-microsoft-com:office:office" xmlns:r="http://schemas.openxmlformats.org/officeDocument/2006/relationships" xmlns:m="http://schemas.openxmlformats.org/officeDocument/2006/math" xmlns:v="urn:schemas-microsoft-com:vml" xmlns:wp14="http://schemas.microsoft.com/office/word/2010/wordprocessingDrawing" xmlns:wp="http://schemas.openxmlformats.org/drawingml/2006/wordprocessingDrawing" xmlns:w10="urn:schemas-microsoft-com:office:word" xmlns:w="http://schemas.openxmlformats.org/wordprocessingml/2006/main" xmlns:w14="http://schemas.microsoft.com/office/word/2010/wordml" xmlns:w15="http://schemas.microsoft.com/office/word/2012/wordml" xmlns:wpg="http://schemas.microsoft.com/office/word/2010/wordprocessingGroup" xmlns:wpi="http://schemas.microsoft.com/office/word/2010/wordprocessingInk" xmlns:wne="http://schemas.microsoft.com/office/word/2006/wordml" xmlns:wps="http://schemas.microsoft.com/office/word/2010/wordprocessingShape" mc:Ignorable="w14 w15 wp14">
+<w:hdr xmlns:wpc="http://schemas.microsoft.com/office/word/2010/wordprocessingCanvas" xmlns:cx="http://schemas.microsoft.com/office/drawing/2014/chartex" xmlns:cx1="http://schemas.microsoft.com/office/drawing/2015/9/8/chartex" xmlns:cx2="http://schemas.microsoft.com/office/drawing/2015/10/21/chartex" xmlns:cx3="http://schemas.microsoft.com/office/drawing/2016/5/9/chartex" xmlns:cx4="http://schemas.microsoft.com/office/drawing/2016/5/10/chartex" xmlns:cx5="http://schemas.microsoft.com/office/drawing/2016/5/11/chartex" xmlns:cx6="http://schemas.microsoft.com/office/drawing/2016/5/12/chartex" xmlns:cx7="http://schemas.microsoft.com/office/drawing/2016/5/13/chartex" xmlns:cx8="http://schemas.microsoft.com/office/drawing/2016/5/14/chartex" xmlns:mc="http://schemas.openxmlformats.org/markup-compatibility/2006" xmlns:aink="http://schemas.microsoft.com/office/drawing/2016/ink" xmlns:am3d="http://schemas.microsoft.com/office/drawing/2017/model3d" xmlns:o="urn:schemas-microsoft-com:office:office" xmlns:r="http://schemas.openxmlformats.org/officeDocument/2006/relationships" xmlns:m="http://schemas.openxmlformats.org/officeDocument/2006/math" xmlns:v="urn:schemas-microsoft-com:vml" xmlns:wp14="http://schemas.microsoft.com/office/word/2010/wordprocessingDrawing" xmlns:wp="http://schemas.openxmlformats.org/drawingml/2006/wordprocessingDrawing" xmlns:w10="urn:schemas-microsoft-com:office:word" xmlns:w="http://schemas.openxmlformats.org/wordprocessingml/2006/main" xmlns:w14="http://schemas.microsoft.com/office/word/2010/wordml" xmlns:w15="http://schemas.microsoft.com/office/word/2012/wordml" xmlns:w16cid="http://schemas.microsoft.com/office/word/2016/wordml/cid" xmlns:w16se="http://schemas.microsoft.com/office/word/2015/wordml/symex" xmlns:wpg="http://schemas.microsoft.com/office/word/2010/wordprocessingGroup" xmlns:wpi="http://schemas.microsoft.com/office/word/2010/wordprocessingInk" xmlns:wne="http://schemas.microsoft.com/office/word/2006/wordml" xmlns:wps="http://schemas.microsoft.com/office/word/2010/wordprocessingShape" mc:Ignorable="w14 w15 w16se w16cid wp14">
   <w:p>
     <w:pPr>
       <w:pStyle w:val="Header2"/>
@@ -18391,7 +18338,7 @@
 </file>
 
 <file path=word/header2.xml><?xml version="1.0" encoding="utf-8"?>
-<w:hdr xmlns:wpc="http://schemas.microsoft.com/office/word/2010/wordprocessingCanvas" xmlns:mc="http://schemas.openxmlformats.org/markup-compatibility/2006" xmlns:o="urn:schemas-microsoft-com:office:office" xmlns:r="http://schemas.openxmlformats.org/officeDocument/2006/relationships" xmlns:m="http://schemas.openxmlformats.org/officeDocument/2006/math" xmlns:v="urn:schemas-microsoft-com:vml" xmlns:wp14="http://schemas.microsoft.com/office/word/2010/wordprocessingDrawing" xmlns:wp="http://schemas.openxmlformats.org/drawingml/2006/wordprocessingDrawing" xmlns:w10="urn:schemas-microsoft-com:office:word" xmlns:w="http://schemas.openxmlformats.org/wordprocessingml/2006/main" xmlns:w14="http://schemas.microsoft.com/office/word/2010/wordml" xmlns:w15="http://schemas.microsoft.com/office/word/2012/wordml" xmlns:wpg="http://schemas.microsoft.com/office/word/2010/wordprocessingGroup" xmlns:wpi="http://schemas.microsoft.com/office/word/2010/wordprocessingInk" xmlns:wne="http://schemas.microsoft.com/office/word/2006/wordml" xmlns:wps="http://schemas.microsoft.com/office/word/2010/wordprocessingShape" mc:Ignorable="w14 w15 wp14">
+<w:hdr xmlns:wpc="http://schemas.microsoft.com/office/word/2010/wordprocessingCanvas" xmlns:cx="http://schemas.microsoft.com/office/drawing/2014/chartex" xmlns:cx1="http://schemas.microsoft.com/office/drawing/2015/9/8/chartex" xmlns:cx2="http://schemas.microsoft.com/office/drawing/2015/10/21/chartex" xmlns:cx3="http://schemas.microsoft.com/office/drawing/2016/5/9/chartex" xmlns:cx4="http://schemas.microsoft.com/office/drawing/2016/5/10/chartex" xmlns:cx5="http://schemas.microsoft.com/office/drawing/2016/5/11/chartex" xmlns:cx6="http://schemas.microsoft.com/office/drawing/2016/5/12/chartex" xmlns:cx7="http://schemas.microsoft.com/office/drawing/2016/5/13/chartex" xmlns:cx8="http://schemas.microsoft.com/office/drawing/2016/5/14/chartex" xmlns:mc="http://schemas.openxmlformats.org/markup-compatibility/2006" xmlns:aink="http://schemas.microsoft.com/office/drawing/2016/ink" xmlns:am3d="http://schemas.microsoft.com/office/drawing/2017/model3d" xmlns:o="urn:schemas-microsoft-com:office:office" xmlns:r="http://schemas.openxmlformats.org/officeDocument/2006/relationships" xmlns:m="http://schemas.openxmlformats.org/officeDocument/2006/math" xmlns:v="urn:schemas-microsoft-com:vml" xmlns:wp14="http://schemas.microsoft.com/office/word/2010/wordprocessingDrawing" xmlns:wp="http://schemas.openxmlformats.org/drawingml/2006/wordprocessingDrawing" xmlns:w10="urn:schemas-microsoft-com:office:word" xmlns:w="http://schemas.openxmlformats.org/wordprocessingml/2006/main" xmlns:w14="http://schemas.microsoft.com/office/word/2010/wordml" xmlns:w15="http://schemas.microsoft.com/office/word/2012/wordml" xmlns:w16cid="http://schemas.microsoft.com/office/word/2016/wordml/cid" xmlns:w16se="http://schemas.microsoft.com/office/word/2015/wordml/symex" xmlns:wpg="http://schemas.microsoft.com/office/word/2010/wordprocessingGroup" xmlns:wpi="http://schemas.microsoft.com/office/word/2010/wordprocessingInk" xmlns:wne="http://schemas.microsoft.com/office/word/2006/wordml" xmlns:wps="http://schemas.microsoft.com/office/word/2010/wordprocessingShape" mc:Ignorable="w14 w15 w16se w16cid wp14">
   <w:p>
     <w:pPr>
       <w:pStyle w:val="ImagemHeader"/>
@@ -18404,7 +18351,7 @@
 </file>
 
 <file path=word/header3.xml><?xml version="1.0" encoding="utf-8"?>
-<w:hdr xmlns:wpc="http://schemas.microsoft.com/office/word/2010/wordprocessingCanvas" xmlns:mc="http://schemas.openxmlformats.org/markup-compatibility/2006" xmlns:o="urn:schemas-microsoft-com:office:office" xmlns:r="http://schemas.openxmlformats.org/officeDocument/2006/relationships" xmlns:m="http://schemas.openxmlformats.org/officeDocument/2006/math" xmlns:v="urn:schemas-microsoft-com:vml" xmlns:wp14="http://schemas.microsoft.com/office/word/2010/wordprocessingDrawing" xmlns:wp="http://schemas.openxmlformats.org/drawingml/2006/wordprocessingDrawing" xmlns:w10="urn:schemas-microsoft-com:office:word" xmlns:w="http://schemas.openxmlformats.org/wordprocessingml/2006/main" xmlns:w14="http://schemas.microsoft.com/office/word/2010/wordml" xmlns:w15="http://schemas.microsoft.com/office/word/2012/wordml" xmlns:wpg="http://schemas.microsoft.com/office/word/2010/wordprocessingGroup" xmlns:wpi="http://schemas.microsoft.com/office/word/2010/wordprocessingInk" xmlns:wne="http://schemas.microsoft.com/office/word/2006/wordml" xmlns:wps="http://schemas.microsoft.com/office/word/2010/wordprocessingShape" mc:Ignorable="w14 w15 wp14">
+<w:hdr xmlns:wpc="http://schemas.microsoft.com/office/word/2010/wordprocessingCanvas" xmlns:cx="http://schemas.microsoft.com/office/drawing/2014/chartex" xmlns:cx1="http://schemas.microsoft.com/office/drawing/2015/9/8/chartex" xmlns:cx2="http://schemas.microsoft.com/office/drawing/2015/10/21/chartex" xmlns:cx3="http://schemas.microsoft.com/office/drawing/2016/5/9/chartex" xmlns:cx4="http://schemas.microsoft.com/office/drawing/2016/5/10/chartex" xmlns:cx5="http://schemas.microsoft.com/office/drawing/2016/5/11/chartex" xmlns:cx6="http://schemas.microsoft.com/office/drawing/2016/5/12/chartex" xmlns:cx7="http://schemas.microsoft.com/office/drawing/2016/5/13/chartex" xmlns:cx8="http://schemas.microsoft.com/office/drawing/2016/5/14/chartex" xmlns:mc="http://schemas.openxmlformats.org/markup-compatibility/2006" xmlns:aink="http://schemas.microsoft.com/office/drawing/2016/ink" xmlns:am3d="http://schemas.microsoft.com/office/drawing/2017/model3d" xmlns:o="urn:schemas-microsoft-com:office:office" xmlns:r="http://schemas.openxmlformats.org/officeDocument/2006/relationships" xmlns:m="http://schemas.openxmlformats.org/officeDocument/2006/math" xmlns:v="urn:schemas-microsoft-com:vml" xmlns:wp14="http://schemas.microsoft.com/office/word/2010/wordprocessingDrawing" xmlns:wp="http://schemas.openxmlformats.org/drawingml/2006/wordprocessingDrawing" xmlns:w10="urn:schemas-microsoft-com:office:word" xmlns:w="http://schemas.openxmlformats.org/wordprocessingml/2006/main" xmlns:w14="http://schemas.microsoft.com/office/word/2010/wordml" xmlns:w15="http://schemas.microsoft.com/office/word/2012/wordml" xmlns:w16cid="http://schemas.microsoft.com/office/word/2016/wordml/cid" xmlns:w16se="http://schemas.microsoft.com/office/word/2015/wordml/symex" xmlns:wpg="http://schemas.microsoft.com/office/word/2010/wordprocessingGroup" xmlns:wpi="http://schemas.microsoft.com/office/word/2010/wordprocessingInk" xmlns:wne="http://schemas.microsoft.com/office/word/2006/wordml" xmlns:wps="http://schemas.microsoft.com/office/word/2010/wordprocessingShape" mc:Ignorable="w14 w15 w16se w16cid wp14">
   <w:p>
     <w:pPr>
       <w:pStyle w:val="Header2"/>
@@ -18417,7 +18364,7 @@
 </file>
 
 <file path=word/header4.xml><?xml version="1.0" encoding="utf-8"?>
-<w:hdr xmlns:wpc="http://schemas.microsoft.com/office/word/2010/wordprocessingCanvas" xmlns:mc="http://schemas.openxmlformats.org/markup-compatibility/2006" xmlns:o="urn:schemas-microsoft-com:office:office" xmlns:r="http://schemas.openxmlformats.org/officeDocument/2006/relationships" xmlns:m="http://schemas.openxmlformats.org/officeDocument/2006/math" xmlns:v="urn:schemas-microsoft-com:vml" xmlns:wp14="http://schemas.microsoft.com/office/word/2010/wordprocessingDrawing" xmlns:wp="http://schemas.openxmlformats.org/drawingml/2006/wordprocessingDrawing" xmlns:w10="urn:schemas-microsoft-com:office:word" xmlns:w="http://schemas.openxmlformats.org/wordprocessingml/2006/main" xmlns:w14="http://schemas.microsoft.com/office/word/2010/wordml" xmlns:w15="http://schemas.microsoft.com/office/word/2012/wordml" xmlns:wpg="http://schemas.microsoft.com/office/word/2010/wordprocessingGroup" xmlns:wpi="http://schemas.microsoft.com/office/word/2010/wordprocessingInk" xmlns:wne="http://schemas.microsoft.com/office/word/2006/wordml" xmlns:wps="http://schemas.microsoft.com/office/word/2010/wordprocessingShape" mc:Ignorable="w14 w15 wp14">
+<w:hdr xmlns:wpc="http://schemas.microsoft.com/office/word/2010/wordprocessingCanvas" xmlns:cx="http://schemas.microsoft.com/office/drawing/2014/chartex" xmlns:cx1="http://schemas.microsoft.com/office/drawing/2015/9/8/chartex" xmlns:cx2="http://schemas.microsoft.com/office/drawing/2015/10/21/chartex" xmlns:cx3="http://schemas.microsoft.com/office/drawing/2016/5/9/chartex" xmlns:cx4="http://schemas.microsoft.com/office/drawing/2016/5/10/chartex" xmlns:cx5="http://schemas.microsoft.com/office/drawing/2016/5/11/chartex" xmlns:cx6="http://schemas.microsoft.com/office/drawing/2016/5/12/chartex" xmlns:cx7="http://schemas.microsoft.com/office/drawing/2016/5/13/chartex" xmlns:cx8="http://schemas.microsoft.com/office/drawing/2016/5/14/chartex" xmlns:mc="http://schemas.openxmlformats.org/markup-compatibility/2006" xmlns:aink="http://schemas.microsoft.com/office/drawing/2016/ink" xmlns:am3d="http://schemas.microsoft.com/office/drawing/2017/model3d" xmlns:o="urn:schemas-microsoft-com:office:office" xmlns:r="http://schemas.openxmlformats.org/officeDocument/2006/relationships" xmlns:m="http://schemas.openxmlformats.org/officeDocument/2006/math" xmlns:v="urn:schemas-microsoft-com:vml" xmlns:wp14="http://schemas.microsoft.com/office/word/2010/wordprocessingDrawing" xmlns:wp="http://schemas.openxmlformats.org/drawingml/2006/wordprocessingDrawing" xmlns:w10="urn:schemas-microsoft-com:office:word" xmlns:w="http://schemas.openxmlformats.org/wordprocessingml/2006/main" xmlns:w14="http://schemas.microsoft.com/office/word/2010/wordml" xmlns:w15="http://schemas.microsoft.com/office/word/2012/wordml" xmlns:w16cid="http://schemas.microsoft.com/office/word/2016/wordml/cid" xmlns:w16se="http://schemas.microsoft.com/office/word/2015/wordml/symex" xmlns:wpg="http://schemas.microsoft.com/office/word/2010/wordprocessingGroup" xmlns:wpi="http://schemas.microsoft.com/office/word/2010/wordprocessingInk" xmlns:wne="http://schemas.microsoft.com/office/word/2006/wordml" xmlns:wps="http://schemas.microsoft.com/office/word/2010/wordprocessingShape" mc:Ignorable="w14 w15 w16se w16cid wp14">
   <w:p>
     <w:pPr>
       <w:pStyle w:val="Header2"/>
@@ -18430,7 +18377,7 @@
 </file>
 
 <file path=word/numbering.xml><?xml version="1.0" encoding="utf-8"?>
-<w:numbering xmlns:wpc="http://schemas.microsoft.com/office/word/2010/wordprocessingCanvas" xmlns:mc="http://schemas.openxmlformats.org/markup-compatibility/2006" xmlns:o="urn:schemas-microsoft-com:office:office" xmlns:r="http://schemas.openxmlformats.org/officeDocument/2006/relationships" xmlns:m="http://schemas.openxmlformats.org/officeDocument/2006/math" xmlns:v="urn:schemas-microsoft-com:vml" xmlns:wp14="http://schemas.microsoft.com/office/word/2010/wordprocessingDrawing" xmlns:wp="http://schemas.openxmlformats.org/drawingml/2006/wordprocessingDrawing" xmlns:w10="urn:schemas-microsoft-com:office:word" xmlns:w="http://schemas.openxmlformats.org/wordprocessingml/2006/main" xmlns:w14="http://schemas.microsoft.com/office/word/2010/wordml" xmlns:w15="http://schemas.microsoft.com/office/word/2012/wordml" xmlns:wpg="http://schemas.microsoft.com/office/word/2010/wordprocessingGroup" xmlns:wpi="http://schemas.microsoft.com/office/word/2010/wordprocessingInk" xmlns:wne="http://schemas.microsoft.com/office/word/2006/wordml" xmlns:wps="http://schemas.microsoft.com/office/word/2010/wordprocessingShape" mc:Ignorable="w14 w15 wp14">
+<w:numbering xmlns:wpc="http://schemas.microsoft.com/office/word/2010/wordprocessingCanvas" xmlns:cx="http://schemas.microsoft.com/office/drawing/2014/chartex" xmlns:cx1="http://schemas.microsoft.com/office/drawing/2015/9/8/chartex" xmlns:cx2="http://schemas.microsoft.com/office/drawing/2015/10/21/chartex" xmlns:cx3="http://schemas.microsoft.com/office/drawing/2016/5/9/chartex" xmlns:cx4="http://schemas.microsoft.com/office/drawing/2016/5/10/chartex" xmlns:cx5="http://schemas.microsoft.com/office/drawing/2016/5/11/chartex" xmlns:cx6="http://schemas.microsoft.com/office/drawing/2016/5/12/chartex" xmlns:cx7="http://schemas.microsoft.com/office/drawing/2016/5/13/chartex" xmlns:cx8="http://schemas.microsoft.com/office/drawing/2016/5/14/chartex" xmlns:mc="http://schemas.openxmlformats.org/markup-compatibility/2006" xmlns:aink="http://schemas.microsoft.com/office/drawing/2016/ink" xmlns:am3d="http://schemas.microsoft.com/office/drawing/2017/model3d" xmlns:o="urn:schemas-microsoft-com:office:office" xmlns:r="http://schemas.openxmlformats.org/officeDocument/2006/relationships" xmlns:m="http://schemas.openxmlformats.org/officeDocument/2006/math" xmlns:v="urn:schemas-microsoft-com:vml" xmlns:wp14="http://schemas.microsoft.com/office/word/2010/wordprocessingDrawing" xmlns:wp="http://schemas.openxmlformats.org/drawingml/2006/wordprocessingDrawing" xmlns:w10="urn:schemas-microsoft-com:office:word" xmlns:w="http://schemas.openxmlformats.org/wordprocessingml/2006/main" xmlns:w14="http://schemas.microsoft.com/office/word/2010/wordml" xmlns:w15="http://schemas.microsoft.com/office/word/2012/wordml" xmlns:w16cid="http://schemas.microsoft.com/office/word/2016/wordml/cid" xmlns:w16se="http://schemas.microsoft.com/office/word/2015/wordml/symex" xmlns:wpg="http://schemas.microsoft.com/office/word/2010/wordprocessingGroup" xmlns:wpi="http://schemas.microsoft.com/office/word/2010/wordprocessingInk" xmlns:wne="http://schemas.microsoft.com/office/word/2006/wordml" xmlns:wps="http://schemas.microsoft.com/office/word/2010/wordprocessingShape" mc:Ignorable="w14 w15 w16se w16cid wp14">
   <w:abstractNum w:abstractNumId="0" w15:restartNumberingAfterBreak="0">
     <w:nsid w:val="01E25758"/>
     <w:multiLevelType w:val="hybridMultilevel"/>
@@ -21663,7 +21610,7 @@
     <w:lvl w:ilvl="0">
       <w:start w:val="1"/>
       <w:numFmt w:val="decimal"/>
-      <w:pStyle w:val="Cabealho1"/>
+      <w:pStyle w:val="Heading1"/>
       <w:lvlText w:val="%1."/>
       <w:lvlJc w:val="left"/>
       <w:pPr>
@@ -21676,7 +21623,7 @@
     <w:lvl w:ilvl="1">
       <w:start w:val="1"/>
       <w:numFmt w:val="decimal"/>
-      <w:pStyle w:val="Cabealho2"/>
+      <w:pStyle w:val="Heading2"/>
       <w:lvlText w:val="%1.%2."/>
       <w:lvlJc w:val="left"/>
       <w:pPr>
@@ -21689,7 +21636,7 @@
     <w:lvl w:ilvl="2">
       <w:start w:val="1"/>
       <w:numFmt w:val="decimal"/>
-      <w:pStyle w:val="Cabealho3"/>
+      <w:pStyle w:val="Heading3"/>
       <w:lvlText w:val="%1.%2.%3."/>
       <w:lvlJc w:val="left"/>
       <w:pPr>
@@ -21702,7 +21649,7 @@
     <w:lvl w:ilvl="3">
       <w:start w:val="1"/>
       <w:numFmt w:val="decimal"/>
-      <w:pStyle w:val="Cabealho4"/>
+      <w:pStyle w:val="Heading4"/>
       <w:lvlText w:val="%1.%2.%3.%4."/>
       <w:lvlJc w:val="left"/>
       <w:pPr>
@@ -24539,7 +24486,7 @@
 </file>
 
 <file path=word/styles.xml><?xml version="1.0" encoding="utf-8"?>
-<w:styles xmlns:mc="http://schemas.openxmlformats.org/markup-compatibility/2006" xmlns:r="http://schemas.openxmlformats.org/officeDocument/2006/relationships" xmlns:w="http://schemas.openxmlformats.org/wordprocessingml/2006/main" xmlns:w14="http://schemas.microsoft.com/office/word/2010/wordml" xmlns:w15="http://schemas.microsoft.com/office/word/2012/wordml" mc:Ignorable="w14 w15">
+<w:styles xmlns:mc="http://schemas.openxmlformats.org/markup-compatibility/2006" xmlns:r="http://schemas.openxmlformats.org/officeDocument/2006/relationships" xmlns:w="http://schemas.openxmlformats.org/wordprocessingml/2006/main" xmlns:w14="http://schemas.microsoft.com/office/word/2010/wordml" xmlns:w15="http://schemas.microsoft.com/office/word/2012/wordml" xmlns:w16cid="http://schemas.microsoft.com/office/word/2016/wordml/cid" xmlns:w16se="http://schemas.microsoft.com/office/word/2015/wordml/symex" mc:Ignorable="w14 w15 w16se w16cid">
   <w:docDefaults>
     <w:rPrDefault>
       <w:rPr>
@@ -24549,7 +24496,7 @@
     </w:rPrDefault>
     <w:pPrDefault/>
   </w:docDefaults>
-  <w:latentStyles w:defLockedState="0" w:defUIPriority="0" w:defSemiHidden="0" w:defUnhideWhenUsed="0" w:defQFormat="0" w:count="371">
+  <w:latentStyles w:defLockedState="0" w:defUIPriority="0" w:defSemiHidden="0" w:defUnhideWhenUsed="0" w:defQFormat="0" w:count="375">
     <w:lsdException w:name="Normal" w:qFormat="1"/>
     <w:lsdException w:name="heading 1" w:qFormat="1"/>
     <w:lsdException w:name="heading 2" w:qFormat="1"/>
@@ -24649,7 +24596,6 @@
     <w:lsdException w:name="HTML Sample" w:semiHidden="1" w:unhideWhenUsed="1"/>
     <w:lsdException w:name="HTML Typewriter" w:semiHidden="1" w:unhideWhenUsed="1"/>
     <w:lsdException w:name="HTML Variable" w:semiHidden="1" w:unhideWhenUsed="1"/>
-    <w:lsdException w:name="Normal Table" w:semiHidden="1" w:unhideWhenUsed="1"/>
     <w:lsdException w:name="annotation subject" w:semiHidden="1" w:unhideWhenUsed="1"/>
     <w:lsdException w:name="No List" w:semiHidden="1" w:unhideWhenUsed="1"/>
     <w:lsdException w:name="Outline List 1" w:semiHidden="1" w:unhideWhenUsed="1"/>
@@ -24693,10 +24639,8 @@
     <w:lsdException w:name="Table Elegant" w:semiHidden="1" w:unhideWhenUsed="1"/>
     <w:lsdException w:name="Table Professional" w:semiHidden="1" w:unhideWhenUsed="1"/>
     <w:lsdException w:name="Table Subtle 1" w:semiHidden="1" w:unhideWhenUsed="1"/>
-    <w:lsdException w:name="Table Subtle 2" w:semiHidden="1" w:unhideWhenUsed="1"/>
     <w:lsdException w:name="Table Web 1" w:semiHidden="1" w:unhideWhenUsed="1"/>
     <w:lsdException w:name="Table Web 2" w:semiHidden="1" w:unhideWhenUsed="1"/>
-    <w:lsdException w:name="Table Web 3" w:semiHidden="1" w:unhideWhenUsed="1"/>
     <w:lsdException w:name="Balloon Text" w:semiHidden="1" w:unhideWhenUsed="1"/>
     <w:lsdException w:name="Table Grid" w:uiPriority="59"/>
     <w:lsdException w:name="Table Theme" w:semiHidden="1" w:unhideWhenUsed="1"/>
@@ -24915,6 +24859,10 @@
     <w:lsdException w:name="List Table 5 Dark Accent 6" w:uiPriority="50"/>
     <w:lsdException w:name="List Table 6 Colorful Accent 6" w:uiPriority="51"/>
     <w:lsdException w:name="List Table 7 Colorful Accent 6" w:uiPriority="52"/>
+    <w:lsdException w:name="Mention" w:semiHidden="1" w:uiPriority="99" w:unhideWhenUsed="1"/>
+    <w:lsdException w:name="Smart Hyperlink" w:semiHidden="1" w:uiPriority="99" w:unhideWhenUsed="1"/>
+    <w:lsdException w:name="Hashtag" w:semiHidden="1" w:uiPriority="99" w:unhideWhenUsed="1"/>
+    <w:lsdException w:name="Unresolved Mention" w:semiHidden="1" w:uiPriority="99" w:unhideWhenUsed="1"/>
   </w:latentStyles>
   <w:style w:type="paragraph" w:default="1" w:styleId="Normal">
     <w:name w:val="Normal"/>
@@ -24930,11 +24878,11 @@
       <w:szCs w:val="24"/>
     </w:rPr>
   </w:style>
-  <w:style w:type="paragraph" w:styleId="Cabealho1">
+  <w:style w:type="paragraph" w:styleId="Heading1">
     <w:name w:val="heading 1"/>
     <w:basedOn w:val="Normal"/>
     <w:next w:val="Normal"/>
-    <w:link w:val="Cabealho1Carter"/>
+    <w:link w:val="Heading1Char"/>
     <w:qFormat/>
     <w:rsid w:val="00B23406"/>
     <w:pPr>
@@ -24957,7 +24905,7 @@
       <w:szCs w:val="32"/>
     </w:rPr>
   </w:style>
-  <w:style w:type="paragraph" w:styleId="Cabealho2">
+  <w:style w:type="paragraph" w:styleId="Heading2">
     <w:name w:val="heading 2"/>
     <w:basedOn w:val="Normal"/>
     <w:next w:val="Normal"/>
@@ -24986,7 +24934,7 @@
       <w:szCs w:val="28"/>
     </w:rPr>
   </w:style>
-  <w:style w:type="paragraph" w:styleId="Cabealho3">
+  <w:style w:type="paragraph" w:styleId="Heading3">
     <w:name w:val="heading 3"/>
     <w:basedOn w:val="Normal"/>
     <w:next w:val="Normal"/>
@@ -25015,7 +24963,7 @@
       <w:szCs w:val="26"/>
     </w:rPr>
   </w:style>
-  <w:style w:type="paragraph" w:styleId="Cabealho4">
+  <w:style w:type="paragraph" w:styleId="Heading4">
     <w:name w:val="heading 4"/>
     <w:basedOn w:val="Normal"/>
     <w:next w:val="Normal"/>
@@ -25044,13 +24992,13 @@
       <w:szCs w:val="28"/>
     </w:rPr>
   </w:style>
-  <w:style w:type="character" w:default="1" w:styleId="Tipodeletrapredefinidodopargrafo">
+  <w:style w:type="character" w:default="1" w:styleId="DefaultParagraphFont">
     <w:name w:val="Default Paragraph Font"/>
     <w:uiPriority w:val="1"/>
     <w:semiHidden/>
     <w:unhideWhenUsed/>
   </w:style>
-  <w:style w:type="table" w:default="1" w:styleId="Tabelanormal">
+  <w:style w:type="table" w:default="1" w:styleId="TableNormal">
     <w:name w:val="Normal Table"/>
     <w:uiPriority w:val="99"/>
     <w:semiHidden/>
@@ -25065,7 +25013,7 @@
       </w:tblCellMar>
     </w:tblPr>
   </w:style>
-  <w:style w:type="numbering" w:default="1" w:styleId="Semlista">
+  <w:style w:type="numbering" w:default="1" w:styleId="NoList">
     <w:name w:val="No List"/>
     <w:uiPriority w:val="99"/>
     <w:semiHidden/>
@@ -25102,7 +25050,7 @@
       <w:lang w:eastAsia="en-US"/>
     </w:rPr>
   </w:style>
-  <w:style w:type="paragraph" w:styleId="Rodap">
+  <w:style w:type="paragraph" w:styleId="Footer">
     <w:name w:val="footer"/>
     <w:basedOn w:val="Normal"/>
     <w:rsid w:val="00517435"/>
@@ -25120,15 +25068,15 @@
       <w:lang w:eastAsia="en-US"/>
     </w:rPr>
   </w:style>
-  <w:style w:type="character" w:styleId="Nmerodepgina">
+  <w:style w:type="character" w:styleId="PageNumber">
     <w:name w:val="page number"/>
-    <w:basedOn w:val="Tipodeletrapredefinidodopargrafo"/>
+    <w:basedOn w:val="DefaultParagraphFont"/>
     <w:rsid w:val="00075EBD"/>
     <w:rPr>
       <w:rFonts w:cs="Times New Roman"/>
     </w:rPr>
   </w:style>
-  <w:style w:type="paragraph" w:styleId="ndice1">
+  <w:style w:type="paragraph" w:styleId="TOC1">
     <w:name w:val="toc 1"/>
     <w:basedOn w:val="Normal"/>
     <w:next w:val="Normal"/>
@@ -25146,7 +25094,7 @@
       <w:b/>
     </w:rPr>
   </w:style>
-  <w:style w:type="paragraph" w:styleId="ndice2">
+  <w:style w:type="paragraph" w:styleId="TOC2">
     <w:name w:val="toc 2"/>
     <w:basedOn w:val="Normal"/>
     <w:next w:val="Normal"/>
@@ -25160,9 +25108,9 @@
       <w:ind w:left="851" w:hanging="425"/>
     </w:pPr>
   </w:style>
-  <w:style w:type="character" w:styleId="Hiperligao">
+  <w:style w:type="character" w:styleId="Hyperlink">
     <w:name w:val="Hyperlink"/>
-    <w:basedOn w:val="Tipodeletrapredefinidodopargrafo"/>
+    <w:basedOn w:val="DefaultParagraphFont"/>
     <w:uiPriority w:val="99"/>
     <w:rsid w:val="0059402F"/>
     <w:rPr>
@@ -25170,7 +25118,7 @@
       <w:u w:val="single"/>
     </w:rPr>
   </w:style>
-  <w:style w:type="paragraph" w:styleId="ndice3">
+  <w:style w:type="paragraph" w:styleId="TOC3">
     <w:name w:val="toc 3"/>
     <w:basedOn w:val="Normal"/>
     <w:next w:val="Normal"/>
@@ -25195,7 +25143,7 @@
       <w:jc w:val="center"/>
     </w:pPr>
   </w:style>
-  <w:style w:type="paragraph" w:styleId="Legenda">
+  <w:style w:type="paragraph" w:styleId="Caption">
     <w:name w:val="caption"/>
     <w:basedOn w:val="Normal"/>
     <w:next w:val="Normal"/>
@@ -25214,7 +25162,7 @@
       <w:szCs w:val="20"/>
     </w:rPr>
   </w:style>
-  <w:style w:type="paragraph" w:styleId="Cabealho">
+  <w:style w:type="paragraph" w:styleId="Header">
     <w:name w:val="header"/>
     <w:basedOn w:val="Normal"/>
     <w:rsid w:val="00E11AF4"/>
@@ -25252,9 +25200,9 @@
       <w:sz w:val="32"/>
     </w:rPr>
   </w:style>
-  <w:style w:type="table" w:styleId="Tabelacomgrelha">
+  <w:style w:type="table" w:styleId="TableGrid">
     <w:name w:val="Table Grid"/>
-    <w:basedOn w:val="Tabelanormal"/>
+    <w:basedOn w:val="TableNormal"/>
     <w:uiPriority w:val="59"/>
     <w:rsid w:val="00517435"/>
     <w:pPr>
@@ -25303,7 +25251,7 @@
   </w:style>
   <w:style w:type="paragraph" w:customStyle="1" w:styleId="Footer2Odd">
     <w:name w:val="Footer 2 Odd"/>
-    <w:basedOn w:val="Rodap"/>
+    <w:basedOn w:val="Footer"/>
     <w:rsid w:val="006C001F"/>
     <w:pPr>
       <w:pBdr>
@@ -25314,7 +25262,7 @@
   </w:style>
   <w:style w:type="paragraph" w:customStyle="1" w:styleId="Header2">
     <w:name w:val="Header 2"/>
-    <w:basedOn w:val="Cabealho"/>
+    <w:basedOn w:val="Header"/>
     <w:rsid w:val="006F7FC9"/>
     <w:pPr>
       <w:pBdr>
@@ -25336,7 +25284,7 @@
       <w:jc w:val="left"/>
     </w:pPr>
   </w:style>
-  <w:style w:type="paragraph" w:styleId="ndicedeilustraes">
+  <w:style w:type="paragraph" w:styleId="TableofFigures">
     <w:name w:val="table of figures"/>
     <w:basedOn w:val="Normal"/>
     <w:next w:val="Normal"/>
@@ -25346,10 +25294,10 @@
       <w:ind w:firstLine="0"/>
     </w:pPr>
   </w:style>
-  <w:style w:type="paragraph" w:styleId="Textodenotaderodap">
+  <w:style w:type="paragraph" w:styleId="FootnoteText">
     <w:name w:val="footnote text"/>
     <w:basedOn w:val="Normal"/>
-    <w:link w:val="TextodenotaderodapCarter"/>
+    <w:link w:val="FootnoteTextChar"/>
     <w:uiPriority w:val="99"/>
     <w:semiHidden/>
     <w:rsid w:val="0015266F"/>
@@ -25363,9 +25311,9 @@
       <w:szCs w:val="20"/>
     </w:rPr>
   </w:style>
-  <w:style w:type="character" w:styleId="Refdenotaderodap">
+  <w:style w:type="character" w:styleId="FootnoteReference">
     <w:name w:val="footnote reference"/>
-    <w:basedOn w:val="Tipodeletrapredefinidodopargrafo"/>
+    <w:basedOn w:val="DefaultParagraphFont"/>
     <w:uiPriority w:val="99"/>
     <w:semiHidden/>
     <w:rsid w:val="009E2107"/>
@@ -25406,7 +25354,7 @@
   </w:style>
   <w:style w:type="paragraph" w:customStyle="1" w:styleId="ndicedeElementos">
     <w:name w:val="Índice de Elementos"/>
-    <w:basedOn w:val="Cabealho1"/>
+    <w:basedOn w:val="Heading1"/>
     <w:rsid w:val="00B23406"/>
     <w:pPr>
       <w:numPr>
@@ -25414,9 +25362,9 @@
       </w:numPr>
     </w:pPr>
   </w:style>
-  <w:style w:type="character" w:styleId="nfase">
+  <w:style w:type="character" w:styleId="Emphasis">
     <w:name w:val="Emphasis"/>
-    <w:basedOn w:val="Tipodeletrapredefinidodopargrafo"/>
+    <w:basedOn w:val="DefaultParagraphFont"/>
     <w:uiPriority w:val="20"/>
     <w:qFormat/>
     <w:rsid w:val="003032B1"/>
@@ -25425,10 +25373,10 @@
       <w:iCs/>
     </w:rPr>
   </w:style>
-  <w:style w:type="character" w:customStyle="1" w:styleId="Cabealho1Carter">
-    <w:name w:val="Cabeçalho 1 Caráter"/>
-    <w:basedOn w:val="Tipodeletrapredefinidodopargrafo"/>
-    <w:link w:val="Cabealho1"/>
+  <w:style w:type="character" w:customStyle="1" w:styleId="Heading1Char">
+    <w:name w:val="Heading 1 Char"/>
+    <w:basedOn w:val="DefaultParagraphFont"/>
+    <w:link w:val="Heading1"/>
     <w:rsid w:val="008A3311"/>
     <w:rPr>
       <w:rFonts w:ascii="Impact" w:hAnsi="Impact" w:cs="Arial"/>
@@ -25438,7 +25386,7 @@
       <w:szCs w:val="32"/>
     </w:rPr>
   </w:style>
-  <w:style w:type="paragraph" w:styleId="Bibliografia">
+  <w:style w:type="paragraph" w:styleId="Bibliography">
     <w:name w:val="Bibliography"/>
     <w:basedOn w:val="Normal"/>
     <w:next w:val="Normal"/>
@@ -25446,10 +25394,10 @@
     <w:unhideWhenUsed/>
     <w:rsid w:val="008A3311"/>
   </w:style>
-  <w:style w:type="paragraph" w:styleId="Textodebalo">
+  <w:style w:type="paragraph" w:styleId="BalloonText">
     <w:name w:val="Balloon Text"/>
     <w:basedOn w:val="Normal"/>
-    <w:link w:val="TextodebaloCarter"/>
+    <w:link w:val="BalloonTextChar"/>
     <w:rsid w:val="008A3311"/>
     <w:pPr>
       <w:spacing w:before="0" w:after="0" w:line="240" w:lineRule="auto"/>
@@ -25460,10 +25408,10 @@
       <w:szCs w:val="16"/>
     </w:rPr>
   </w:style>
-  <w:style w:type="character" w:customStyle="1" w:styleId="TextodebaloCarter">
-    <w:name w:val="Texto de balão Caráter"/>
-    <w:basedOn w:val="Tipodeletrapredefinidodopargrafo"/>
-    <w:link w:val="Textodebalo"/>
+  <w:style w:type="character" w:customStyle="1" w:styleId="BalloonTextChar">
+    <w:name w:val="Balloon Text Char"/>
+    <w:basedOn w:val="DefaultParagraphFont"/>
+    <w:link w:val="BalloonText"/>
     <w:rsid w:val="008A3311"/>
     <w:rPr>
       <w:rFonts w:ascii="Tahoma" w:hAnsi="Tahoma" w:cs="Tahoma"/>
@@ -25473,12 +25421,12 @@
   </w:style>
   <w:style w:type="character" w:customStyle="1" w:styleId="hilite">
     <w:name w:val="hilite"/>
-    <w:basedOn w:val="Tipodeletrapredefinidodopargrafo"/>
+    <w:basedOn w:val="DefaultParagraphFont"/>
     <w:rsid w:val="008A3311"/>
   </w:style>
-  <w:style w:type="character" w:styleId="Forte">
+  <w:style w:type="character" w:styleId="Strong">
     <w:name w:val="Strong"/>
-    <w:basedOn w:val="Tipodeletrapredefinidodopargrafo"/>
+    <w:basedOn w:val="DefaultParagraphFont"/>
     <w:uiPriority w:val="22"/>
     <w:qFormat/>
     <w:rsid w:val="008A3311"/>
@@ -25487,14 +25435,14 @@
       <w:bCs/>
     </w:rPr>
   </w:style>
-  <w:style w:type="character" w:styleId="AcrnimoHTML">
+  <w:style w:type="character" w:styleId="HTMLAcronym">
     <w:name w:val="HTML Acronym"/>
-    <w:basedOn w:val="Tipodeletrapredefinidodopargrafo"/>
+    <w:basedOn w:val="DefaultParagraphFont"/>
     <w:uiPriority w:val="99"/>
     <w:unhideWhenUsed/>
     <w:rsid w:val="008A3311"/>
   </w:style>
-  <w:style w:type="paragraph" w:styleId="PargrafodaLista">
+  <w:style w:type="paragraph" w:styleId="ListParagraph">
     <w:name w:val="List Paragraph"/>
     <w:basedOn w:val="Normal"/>
     <w:uiPriority w:val="34"/>
@@ -25536,7 +25484,7 @@
   </w:style>
   <w:style w:type="character" w:customStyle="1" w:styleId="CdigoChar">
     <w:name w:val="Código Char"/>
-    <w:basedOn w:val="Tipodeletrapredefinidodopargrafo"/>
+    <w:basedOn w:val="DefaultParagraphFont"/>
     <w:link w:val="Cdigo"/>
     <w:rsid w:val="006401FF"/>
     <w:rPr>
@@ -25547,7 +25495,7 @@
   </w:style>
   <w:style w:type="character" w:customStyle="1" w:styleId="CSSClassChar">
     <w:name w:val="CSS Class Char"/>
-    <w:basedOn w:val="Tipodeletrapredefinidodopargrafo"/>
+    <w:basedOn w:val="DefaultParagraphFont"/>
     <w:link w:val="CSSClass"/>
     <w:rsid w:val="00BA5DD3"/>
     <w:rPr>
@@ -25594,7 +25542,7 @@
       <w:lang w:val="en-GB"/>
     </w:rPr>
   </w:style>
-  <w:style w:type="paragraph" w:styleId="ndice4">
+  <w:style w:type="paragraph" w:styleId="TOC4">
     <w:name w:val="toc 4"/>
     <w:basedOn w:val="Normal"/>
     <w:next w:val="Normal"/>
@@ -25623,7 +25571,7 @@
   </w:style>
   <w:style w:type="table" w:customStyle="1" w:styleId="LightShading-Accent11">
     <w:name w:val="Light Shading - Accent 11"/>
-    <w:basedOn w:val="Tabelanormal"/>
+    <w:basedOn w:val="TableNormal"/>
     <w:uiPriority w:val="60"/>
     <w:rsid w:val="0096763B"/>
     <w:rPr>
@@ -25718,9 +25666,9 @@
       </w:tcPr>
     </w:tblStylePr>
   </w:style>
-  <w:style w:type="table" w:styleId="Tabelaclssica1">
+  <w:style w:type="table" w:styleId="TableClassic1">
     <w:name w:val="Table Classic 1"/>
-    <w:basedOn w:val="Tabelanormal"/>
+    <w:basedOn w:val="TableNormal"/>
     <w:rsid w:val="00E10381"/>
     <w:pPr>
       <w:spacing w:before="120" w:after="120" w:line="360" w:lineRule="auto"/>
@@ -25850,10 +25798,10 @@
       </w:tcPr>
     </w:tblStylePr>
   </w:style>
-  <w:style w:type="character" w:customStyle="1" w:styleId="TextodenotaderodapCarter">
-    <w:name w:val="Texto de nota de rodapé Caráter"/>
-    <w:basedOn w:val="Tipodeletrapredefinidodopargrafo"/>
-    <w:link w:val="Textodenotaderodap"/>
+  <w:style w:type="character" w:customStyle="1" w:styleId="FootnoteTextChar">
+    <w:name w:val="Footnote Text Char"/>
+    <w:basedOn w:val="DefaultParagraphFont"/>
+    <w:link w:val="FootnoteText"/>
     <w:uiPriority w:val="99"/>
     <w:semiHidden/>
     <w:rsid w:val="00C708B4"/>
@@ -25862,9 +25810,9 @@
       <w:sz w:val="18"/>
     </w:rPr>
   </w:style>
-  <w:style w:type="table" w:styleId="Tabelaclssica2">
+  <w:style w:type="table" w:styleId="TableClassic2">
     <w:name w:val="Table Classic 2"/>
-    <w:basedOn w:val="Tabelanormal"/>
+    <w:basedOn w:val="TableNormal"/>
     <w:rsid w:val="00CA55F7"/>
     <w:pPr>
       <w:spacing w:before="120" w:after="120" w:line="360" w:lineRule="auto"/>
@@ -25954,9 +25902,9 @@
       </w:tcPr>
     </w:tblStylePr>
   </w:style>
-  <w:style w:type="table" w:styleId="Tabelaclssica3">
+  <w:style w:type="table" w:styleId="TableClassic3">
     <w:name w:val="Table Classic 3"/>
-    <w:basedOn w:val="Tabelanormal"/>
+    <w:basedOn w:val="TableNormal"/>
     <w:rsid w:val="00CA55F7"/>
     <w:pPr>
       <w:spacing w:before="120" w:after="120" w:line="360" w:lineRule="auto"/>
@@ -26024,9 +25972,9 @@
       </w:tcPr>
     </w:tblStylePr>
   </w:style>
-  <w:style w:type="table" w:styleId="Tabelaclssica4">
+  <w:style w:type="table" w:styleId="TableClassic4">
     <w:name w:val="Table Classic 4"/>
-    <w:basedOn w:val="Tabelanormal"/>
+    <w:basedOn w:val="TableNormal"/>
     <w:rsid w:val="00CA55F7"/>
     <w:pPr>
       <w:spacing w:before="120" w:after="120" w:line="360" w:lineRule="auto"/>
@@ -26115,9 +26063,9 @@
       </w:tcPr>
     </w:tblStylePr>
   </w:style>
-  <w:style w:type="table" w:styleId="Tabelacolorida1">
+  <w:style w:type="table" w:styleId="TableColorful1">
     <w:name w:val="Table Colorful 1"/>
-    <w:basedOn w:val="Tabelanormal"/>
+    <w:basedOn w:val="TableNormal"/>
     <w:rsid w:val="00CA55F7"/>
     <w:pPr>
       <w:spacing w:before="120" w:after="120" w:line="360" w:lineRule="auto"/>
@@ -26197,9 +26145,9 @@
       </w:tcPr>
     </w:tblStylePr>
   </w:style>
-  <w:style w:type="table" w:styleId="Tabelacomcolunas1">
+  <w:style w:type="table" w:styleId="TableColumns1">
     <w:name w:val="Table Columns 1"/>
-    <w:basedOn w:val="Tabelanormal"/>
+    <w:basedOn w:val="TableNormal"/>
     <w:rsid w:val="00CA55F7"/>
     <w:pPr>
       <w:spacing w:before="120" w:after="120" w:line="360" w:lineRule="auto"/>
@@ -26317,9 +26265,9 @@
       </w:tcPr>
     </w:tblStylePr>
   </w:style>
-  <w:style w:type="table" w:styleId="Tabelacomcolunas5">
+  <w:style w:type="table" w:styleId="TableColumns5">
     <w:name w:val="Table Columns 5"/>
-    <w:basedOn w:val="Tabelanormal"/>
+    <w:basedOn w:val="TableNormal"/>
     <w:rsid w:val="00CA55F7"/>
     <w:pPr>
       <w:spacing w:before="120" w:after="120" w:line="360" w:lineRule="auto"/>
@@ -26407,9 +26355,9 @@
       </w:rPr>
     </w:tblStylePr>
   </w:style>
-  <w:style w:type="table" w:styleId="Tabelacomcolunas4">
+  <w:style w:type="table" w:styleId="TableColumns4">
     <w:name w:val="Table Columns 4"/>
-    <w:basedOn w:val="Tabelanormal"/>
+    <w:basedOn w:val="TableNormal"/>
     <w:rsid w:val="00CA55F7"/>
     <w:pPr>
       <w:spacing w:before="120" w:after="120" w:line="360" w:lineRule="auto"/>
@@ -26477,9 +26425,9 @@
       </w:tcPr>
     </w:tblStylePr>
   </w:style>
-  <w:style w:type="table" w:styleId="Tabelacomcolunas3">
+  <w:style w:type="table" w:styleId="TableColumns3">
     <w:name w:val="Table Columns 3"/>
-    <w:basedOn w:val="Tabelanormal"/>
+    <w:basedOn w:val="TableNormal"/>
     <w:rsid w:val="00CA55F7"/>
     <w:pPr>
       <w:spacing w:before="120" w:after="120" w:line="360" w:lineRule="auto"/>
@@ -26587,7 +26535,7 @@
   </w:style>
   <w:style w:type="table" w:customStyle="1" w:styleId="SombreadoClaro1">
     <w:name w:val="Sombreado Claro1"/>
-    <w:basedOn w:val="Tabelanormal"/>
+    <w:basedOn w:val="TableNormal"/>
     <w:uiPriority w:val="60"/>
     <w:rsid w:val="00330AA8"/>
     <w:rPr>
@@ -26682,9 +26630,9 @@
       </w:tcPr>
     </w:tblStylePr>
   </w:style>
-  <w:style w:type="table" w:styleId="Tabelacomgrelha1">
+  <w:style w:type="table" w:styleId="TableGrid1">
     <w:name w:val="Table Grid 1"/>
-    <w:basedOn w:val="Tabelanormal"/>
+    <w:basedOn w:val="TableNormal"/>
     <w:rsid w:val="009A6D17"/>
     <w:pPr>
       <w:spacing w:before="120" w:after="120" w:line="360" w:lineRule="auto"/>
@@ -26731,9 +26679,9 @@
       </w:tcPr>
     </w:tblStylePr>
   </w:style>
-  <w:style w:type="table" w:styleId="Tabelasimples3">
+  <w:style w:type="table" w:styleId="TableSimple3">
     <w:name w:val="Table Simple 3"/>
-    <w:basedOn w:val="Tabelanormal"/>
+    <w:basedOn w:val="TableNormal"/>
     <w:rsid w:val="009A6D17"/>
     <w:pPr>
       <w:spacing w:before="120" w:after="120" w:line="360" w:lineRule="auto"/>
@@ -26767,9 +26715,9 @@
       </w:tcPr>
     </w:tblStylePr>
   </w:style>
-  <w:style w:type="table" w:styleId="Tabelacomlista5">
+  <w:style w:type="table" w:styleId="TableList5">
     <w:name w:val="Table List 5"/>
-    <w:basedOn w:val="Tabelanormal"/>
+    <w:basedOn w:val="TableNormal"/>
     <w:rsid w:val="009A6D17"/>
     <w:pPr>
       <w:spacing w:before="120" w:after="120" w:line="360" w:lineRule="auto"/>
@@ -26818,7 +26766,7 @@
   </w:style>
   <w:style w:type="table" w:customStyle="1" w:styleId="ListaMdia21">
     <w:name w:val="Lista Média 21"/>
-    <w:basedOn w:val="Tabelanormal"/>
+    <w:basedOn w:val="TableNormal"/>
     <w:uiPriority w:val="66"/>
     <w:rsid w:val="009A6D17"/>
     <w:rPr>
@@ -26934,9 +26882,9 @@
       </w:tcPr>
     </w:tblStylePr>
   </w:style>
-  <w:style w:type="table" w:styleId="Tabelacomlista3">
+  <w:style w:type="table" w:styleId="TableList3">
     <w:name w:val="Table List 3"/>
-    <w:basedOn w:val="Tabelanormal"/>
+    <w:basedOn w:val="TableNormal"/>
     <w:rsid w:val="009A6D17"/>
     <w:pPr>
       <w:spacing w:before="120" w:after="120" w:line="360" w:lineRule="auto"/>
@@ -26993,9 +26941,9 @@
       </w:tcPr>
     </w:tblStylePr>
   </w:style>
-  <w:style w:type="table" w:styleId="Tabelacomgrelha5">
+  <w:style w:type="table" w:styleId="TableGrid5">
     <w:name w:val="Table Grid 5"/>
-    <w:basedOn w:val="Tabelanormal"/>
+    <w:basedOn w:val="TableNormal"/>
     <w:rsid w:val="00C718F7"/>
     <w:pPr>
       <w:spacing w:before="120" w:after="120" w:line="360" w:lineRule="auto"/>
@@ -27061,9 +27009,9 @@
       </w:tcPr>
     </w:tblStylePr>
   </w:style>
-  <w:style w:type="table" w:styleId="Tabelacomgrelha6">
+  <w:style w:type="table" w:styleId="TableGrid6">
     <w:name w:val="Table Grid 6"/>
-    <w:basedOn w:val="Tabelanormal"/>
+    <w:basedOn w:val="TableNormal"/>
     <w:rsid w:val="00F74DAC"/>
     <w:pPr>
       <w:spacing w:before="120" w:after="120" w:line="360" w:lineRule="auto"/>
@@ -27132,9 +27080,9 @@
       </w:tcPr>
     </w:tblStylePr>
   </w:style>
-  <w:style w:type="table" w:styleId="Tabelacomgrelha7">
+  <w:style w:type="table" w:styleId="TableGrid7">
     <w:name w:val="Table Grid 7"/>
-    <w:basedOn w:val="Tabelanormal"/>
+    <w:basedOn w:val="TableNormal"/>
     <w:rsid w:val="00F74DAC"/>
     <w:pPr>
       <w:spacing w:before="120" w:after="120" w:line="360" w:lineRule="auto"/>
@@ -27222,9 +27170,9 @@
       </w:tcPr>
     </w:tblStylePr>
   </w:style>
-  <w:style w:type="table" w:styleId="Tabelacomefeitos3D3">
+  <w:style w:type="table" w:styleId="Table3Deffects3">
     <w:name w:val="Table 3D effects 3"/>
-    <w:basedOn w:val="Tabelanormal"/>
+    <w:basedOn w:val="TableNormal"/>
     <w:rsid w:val="00F74DAC"/>
     <w:pPr>
       <w:spacing w:before="120" w:after="120" w:line="360" w:lineRule="auto"/>
@@ -27354,9 +27302,9 @@
       <w:sz w:val="24"/>
     </w:rPr>
   </w:style>
-  <w:style w:type="character" w:styleId="nfaseDiscreto">
+  <w:style w:type="character" w:styleId="SubtleEmphasis">
     <w:name w:val="Subtle Emphasis"/>
-    <w:basedOn w:val="Tipodeletrapredefinidodopargrafo"/>
+    <w:basedOn w:val="DefaultParagraphFont"/>
     <w:uiPriority w:val="19"/>
     <w:qFormat/>
     <w:rsid w:val="00A246C3"/>
@@ -27366,9 +27314,9 @@
       <w:color w:val="808080" w:themeColor="text1" w:themeTint="7F"/>
     </w:rPr>
   </w:style>
-  <w:style w:type="table" w:styleId="TabelaWeb2">
+  <w:style w:type="table" w:styleId="TableWeb2">
     <w:name w:val="Table Web 2"/>
-    <w:basedOn w:val="Tabelanormal"/>
+    <w:basedOn w:val="TableNormal"/>
     <w:rsid w:val="0095381C"/>
     <w:pPr>
       <w:spacing w:before="120" w:after="120" w:line="360" w:lineRule="auto"/>
@@ -27797,7 +27745,7 @@
 </file>
 
 <file path=customXml/itemProps1.xml><?xml version="1.0" encoding="utf-8"?>
-<ds:datastoreItem xmlns:ds="http://schemas.openxmlformats.org/officeDocument/2006/customXml" ds:itemID="{CB8631C7-3653-4A7C-93A0-29B8FDC7B68C}">
+<ds:datastoreItem xmlns:ds="http://schemas.openxmlformats.org/officeDocument/2006/customXml" ds:itemID="{A3FD5A8E-F391-4CA9-967F-A942D3A92631}">
   <ds:schemaRefs>
     <ds:schemaRef ds:uri="http://schemas.openxmlformats.org/officeDocument/2006/bibliography"/>
   </ds:schemaRefs>

</xml_diff>

<commit_message>
modelo acs done imo
</commit_message>
<xml_diff>
--- a/Documento ACS/Modelo de Documento de Especificação de Requisitos.docx
+++ b/Documento ACS/Modelo de Documento de Especificação de Requisitos.docx
@@ -4,7 +4,7 @@
   <w:body>
     <w:p>
       <w:pPr>
-        <w:pStyle w:val="Ttulo1"/>
+        <w:pStyle w:val="Ttulo10"/>
         <w:rPr>
           <w:rFonts w:ascii="CMU Sans Serif" w:hAnsi="CMU Sans Serif" w:cs="CMU Sans Serif"/>
         </w:rPr>
@@ -12,7 +12,7 @@
     </w:p>
     <w:p>
       <w:pPr>
-        <w:pStyle w:val="Ttulo1"/>
+        <w:pStyle w:val="Ttulo10"/>
         <w:rPr>
           <w:rFonts w:ascii="CMU Sans Serif" w:hAnsi="CMU Sans Serif" w:cs="CMU Sans Serif"/>
         </w:rPr>
@@ -20,7 +20,7 @@
     </w:p>
     <w:p>
       <w:pPr>
-        <w:pStyle w:val="Ttulo1"/>
+        <w:pStyle w:val="Ttulo10"/>
         <w:rPr>
           <w:rFonts w:ascii="CMU Sans Serif" w:hAnsi="CMU Sans Serif" w:cs="CMU Sans Serif"/>
         </w:rPr>
@@ -28,7 +28,7 @@
     </w:p>
     <w:p>
       <w:pPr>
-        <w:pStyle w:val="Ttulo1"/>
+        <w:pStyle w:val="Ttulo10"/>
         <w:ind w:left="0"/>
         <w:jc w:val="center"/>
         <w:rPr>
@@ -221,7 +221,7 @@
     </w:p>
     <w:p>
       <w:pPr>
-        <w:pStyle w:val="Heading1"/>
+        <w:pStyle w:val="Ttulo1"/>
         <w:numPr>
           <w:ilvl w:val="0"/>
           <w:numId w:val="0"/>
@@ -259,7 +259,7 @@
     </w:p>
     <w:tbl>
       <w:tblPr>
-        <w:tblStyle w:val="TableGrid"/>
+        <w:tblStyle w:val="TabelacomGrelha"/>
         <w:tblW w:w="0" w:type="auto"/>
         <w:tblInd w:w="38" w:type="dxa"/>
         <w:tblLayout w:type="fixed"/>
@@ -879,7 +879,7 @@
     </w:p>
     <w:p>
       <w:pPr>
-        <w:pStyle w:val="TOC1"/>
+        <w:pStyle w:val="ndice1"/>
         <w:rPr>
           <w:rFonts w:asciiTheme="minorHAnsi" w:eastAsiaTheme="minorEastAsia" w:hAnsiTheme="minorHAnsi" w:cstheme="minorBidi"/>
           <w:b w:val="0"/>
@@ -909,7 +909,7 @@
       <w:hyperlink w:anchor="_Toc496779372" w:history="1">
         <w:r>
           <w:rPr>
-            <w:rStyle w:val="Hyperlink"/>
+            <w:rStyle w:val="Hiperligao"/>
             <w:rFonts w:ascii="CMU Sans Serif" w:hAnsi="CMU Sans Serif" w:cs="CMU Sans Serif"/>
             <w:noProof/>
           </w:rPr>
@@ -967,7 +967,7 @@
     </w:p>
     <w:p>
       <w:pPr>
-        <w:pStyle w:val="TOC1"/>
+        <w:pStyle w:val="ndice1"/>
         <w:rPr>
           <w:rFonts w:asciiTheme="minorHAnsi" w:eastAsiaTheme="minorEastAsia" w:hAnsiTheme="minorHAnsi" w:cstheme="minorBidi"/>
           <w:b w:val="0"/>
@@ -979,7 +979,7 @@
       <w:hyperlink w:anchor="_Toc496779373" w:history="1">
         <w:r>
           <w:rPr>
-            <w:rStyle w:val="Hyperlink"/>
+            <w:rStyle w:val="Hiperligao"/>
             <w:rFonts w:ascii="CMU Sans Serif" w:hAnsi="CMU Sans Serif" w:cs="CMU Sans Serif"/>
             <w:noProof/>
           </w:rPr>
@@ -1037,7 +1037,7 @@
     </w:p>
     <w:p>
       <w:pPr>
-        <w:pStyle w:val="TOC1"/>
+        <w:pStyle w:val="ndice1"/>
         <w:rPr>
           <w:rFonts w:asciiTheme="minorHAnsi" w:eastAsiaTheme="minorEastAsia" w:hAnsiTheme="minorHAnsi" w:cstheme="minorBidi"/>
           <w:b w:val="0"/>
@@ -1049,7 +1049,7 @@
       <w:hyperlink w:anchor="_Toc496779374" w:history="1">
         <w:r>
           <w:rPr>
-            <w:rStyle w:val="Hyperlink"/>
+            <w:rStyle w:val="Hiperligao"/>
             <w:rFonts w:ascii="CMU Sans Serif" w:hAnsi="CMU Sans Serif" w:cs="CMU Sans Serif"/>
             <w:noProof/>
           </w:rPr>
@@ -1107,7 +1107,7 @@
     </w:p>
     <w:p>
       <w:pPr>
-        <w:pStyle w:val="TOC1"/>
+        <w:pStyle w:val="ndice1"/>
         <w:rPr>
           <w:rFonts w:asciiTheme="minorHAnsi" w:eastAsiaTheme="minorEastAsia" w:hAnsiTheme="minorHAnsi" w:cstheme="minorBidi"/>
           <w:b w:val="0"/>
@@ -1119,7 +1119,7 @@
       <w:hyperlink w:anchor="_Toc496779375" w:history="1">
         <w:r>
           <w:rPr>
-            <w:rStyle w:val="Hyperlink"/>
+            <w:rStyle w:val="Hiperligao"/>
             <w:rFonts w:ascii="CMU Sans Serif" w:hAnsi="CMU Sans Serif" w:cs="CMU Sans Serif"/>
             <w:noProof/>
           </w:rPr>
@@ -1137,7 +1137,7 @@
         </w:r>
         <w:r>
           <w:rPr>
-            <w:rStyle w:val="Hyperlink"/>
+            <w:rStyle w:val="Hiperligao"/>
             <w:rFonts w:ascii="CMU Sans Serif" w:hAnsi="CMU Sans Serif" w:cs="CMU Sans Serif"/>
             <w:noProof/>
           </w:rPr>
@@ -1195,7 +1195,7 @@
     </w:p>
     <w:p>
       <w:pPr>
-        <w:pStyle w:val="TOC2"/>
+        <w:pStyle w:val="ndice2"/>
         <w:tabs>
           <w:tab w:val="left" w:pos="1418"/>
         </w:tabs>
@@ -1209,7 +1209,7 @@
       <w:hyperlink w:anchor="_Toc496779376" w:history="1">
         <w:r>
           <w:rPr>
-            <w:rStyle w:val="Hyperlink"/>
+            <w:rStyle w:val="Hiperligao"/>
             <w:rFonts w:ascii="CMU Sans Serif" w:hAnsi="CMU Sans Serif" w:cs="CMU Sans Serif"/>
             <w:noProof/>
           </w:rPr>
@@ -1226,7 +1226,7 @@
         </w:r>
         <w:r>
           <w:rPr>
-            <w:rStyle w:val="Hyperlink"/>
+            <w:rStyle w:val="Hiperligao"/>
             <w:rFonts w:ascii="CMU Sans Serif" w:hAnsi="CMU Sans Serif" w:cs="CMU Sans Serif"/>
             <w:noProof/>
           </w:rPr>
@@ -1284,7 +1284,7 @@
     </w:p>
     <w:p>
       <w:pPr>
-        <w:pStyle w:val="TOC2"/>
+        <w:pStyle w:val="ndice2"/>
         <w:tabs>
           <w:tab w:val="left" w:pos="1418"/>
         </w:tabs>
@@ -1298,7 +1298,7 @@
       <w:hyperlink w:anchor="_Toc496779377" w:history="1">
         <w:r>
           <w:rPr>
-            <w:rStyle w:val="Hyperlink"/>
+            <w:rStyle w:val="Hiperligao"/>
             <w:rFonts w:ascii="CMU Sans Serif" w:hAnsi="CMU Sans Serif" w:cs="CMU Sans Serif"/>
             <w:noProof/>
           </w:rPr>
@@ -1315,7 +1315,7 @@
         </w:r>
         <w:r>
           <w:rPr>
-            <w:rStyle w:val="Hyperlink"/>
+            <w:rStyle w:val="Hiperligao"/>
             <w:rFonts w:ascii="CMU Sans Serif" w:hAnsi="CMU Sans Serif" w:cs="CMU Sans Serif"/>
             <w:noProof/>
           </w:rPr>
@@ -1373,7 +1373,7 @@
     </w:p>
     <w:p>
       <w:pPr>
-        <w:pStyle w:val="TOC2"/>
+        <w:pStyle w:val="ndice2"/>
         <w:tabs>
           <w:tab w:val="left" w:pos="1418"/>
         </w:tabs>
@@ -1387,7 +1387,7 @@
       <w:hyperlink w:anchor="_Toc496779378" w:history="1">
         <w:r>
           <w:rPr>
-            <w:rStyle w:val="Hyperlink"/>
+            <w:rStyle w:val="Hiperligao"/>
             <w:rFonts w:ascii="CMU Sans Serif" w:hAnsi="CMU Sans Serif" w:cs="CMU Sans Serif"/>
             <w:noProof/>
           </w:rPr>
@@ -1404,7 +1404,7 @@
         </w:r>
         <w:r>
           <w:rPr>
-            <w:rStyle w:val="Hyperlink"/>
+            <w:rStyle w:val="Hiperligao"/>
             <w:rFonts w:ascii="CMU Sans Serif" w:hAnsi="CMU Sans Serif" w:cs="CMU Sans Serif"/>
             <w:noProof/>
           </w:rPr>
@@ -1462,7 +1462,7 @@
     </w:p>
     <w:p>
       <w:pPr>
-        <w:pStyle w:val="TOC2"/>
+        <w:pStyle w:val="ndice2"/>
         <w:tabs>
           <w:tab w:val="left" w:pos="1418"/>
         </w:tabs>
@@ -1476,7 +1476,7 @@
       <w:hyperlink w:anchor="_Toc496779379" w:history="1">
         <w:r>
           <w:rPr>
-            <w:rStyle w:val="Hyperlink"/>
+            <w:rStyle w:val="Hiperligao"/>
             <w:rFonts w:ascii="CMU Sans Serif" w:hAnsi="CMU Sans Serif" w:cs="CMU Sans Serif"/>
             <w:noProof/>
           </w:rPr>
@@ -1493,7 +1493,7 @@
         </w:r>
         <w:r>
           <w:rPr>
-            <w:rStyle w:val="Hyperlink"/>
+            <w:rStyle w:val="Hiperligao"/>
             <w:rFonts w:ascii="CMU Sans Serif" w:hAnsi="CMU Sans Serif" w:cs="CMU Sans Serif"/>
             <w:noProof/>
           </w:rPr>
@@ -1551,7 +1551,7 @@
     </w:p>
     <w:p>
       <w:pPr>
-        <w:pStyle w:val="TOC1"/>
+        <w:pStyle w:val="ndice1"/>
         <w:rPr>
           <w:rFonts w:asciiTheme="minorHAnsi" w:eastAsiaTheme="minorEastAsia" w:hAnsiTheme="minorHAnsi" w:cstheme="minorBidi"/>
           <w:b w:val="0"/>
@@ -1563,7 +1563,7 @@
       <w:hyperlink w:anchor="_Toc496779380" w:history="1">
         <w:r>
           <w:rPr>
-            <w:rStyle w:val="Hyperlink"/>
+            <w:rStyle w:val="Hiperligao"/>
             <w:rFonts w:ascii="CMU Sans Serif" w:hAnsi="CMU Sans Serif" w:cs="CMU Sans Serif"/>
             <w:noProof/>
           </w:rPr>
@@ -1581,7 +1581,7 @@
         </w:r>
         <w:r>
           <w:rPr>
-            <w:rStyle w:val="Hyperlink"/>
+            <w:rStyle w:val="Hiperligao"/>
             <w:rFonts w:ascii="CMU Sans Serif" w:hAnsi="CMU Sans Serif" w:cs="CMU Sans Serif"/>
             <w:noProof/>
           </w:rPr>
@@ -1639,7 +1639,7 @@
     </w:p>
     <w:p>
       <w:pPr>
-        <w:pStyle w:val="TOC2"/>
+        <w:pStyle w:val="ndice2"/>
         <w:tabs>
           <w:tab w:val="left" w:pos="1418"/>
         </w:tabs>
@@ -1653,7 +1653,7 @@
       <w:hyperlink w:anchor="_Toc496779381" w:history="1">
         <w:r>
           <w:rPr>
-            <w:rStyle w:val="Hyperlink"/>
+            <w:rStyle w:val="Hiperligao"/>
             <w:rFonts w:ascii="CMU Sans Serif" w:hAnsi="CMU Sans Serif" w:cs="CMU Sans Serif"/>
             <w:noProof/>
           </w:rPr>
@@ -1670,7 +1670,7 @@
         </w:r>
         <w:r>
           <w:rPr>
-            <w:rStyle w:val="Hyperlink"/>
+            <w:rStyle w:val="Hiperligao"/>
             <w:rFonts w:ascii="CMU Sans Serif" w:hAnsi="CMU Sans Serif" w:cs="CMU Sans Serif"/>
             <w:noProof/>
           </w:rPr>
@@ -1728,7 +1728,7 @@
     </w:p>
     <w:p>
       <w:pPr>
-        <w:pStyle w:val="TOC3"/>
+        <w:pStyle w:val="ndice3"/>
         <w:rPr>
           <w:rFonts w:asciiTheme="minorHAnsi" w:eastAsiaTheme="minorEastAsia" w:hAnsiTheme="minorHAnsi" w:cstheme="minorBidi"/>
           <w:noProof/>
@@ -1739,7 +1739,7 @@
       <w:hyperlink w:anchor="_Toc496779382" w:history="1">
         <w:r>
           <w:rPr>
-            <w:rStyle w:val="Hyperlink"/>
+            <w:rStyle w:val="Hiperligao"/>
             <w:rFonts w:ascii="CMU Sans Serif" w:hAnsi="CMU Sans Serif" w:cs="CMU Sans Serif"/>
             <w:noProof/>
           </w:rPr>
@@ -1756,7 +1756,7 @@
         </w:r>
         <w:r>
           <w:rPr>
-            <w:rStyle w:val="Hyperlink"/>
+            <w:rStyle w:val="Hiperligao"/>
             <w:rFonts w:ascii="CMU Sans Serif" w:hAnsi="CMU Sans Serif" w:cs="CMU Sans Serif"/>
             <w:noProof/>
           </w:rPr>
@@ -1814,7 +1814,7 @@
     </w:p>
     <w:p>
       <w:pPr>
-        <w:pStyle w:val="TOC3"/>
+        <w:pStyle w:val="ndice3"/>
         <w:rPr>
           <w:rFonts w:asciiTheme="minorHAnsi" w:eastAsiaTheme="minorEastAsia" w:hAnsiTheme="minorHAnsi" w:cstheme="minorBidi"/>
           <w:noProof/>
@@ -1825,7 +1825,7 @@
       <w:hyperlink w:anchor="_Toc496779383" w:history="1">
         <w:r>
           <w:rPr>
-            <w:rStyle w:val="Hyperlink"/>
+            <w:rStyle w:val="Hiperligao"/>
             <w:rFonts w:ascii="CMU Sans Serif" w:hAnsi="CMU Sans Serif" w:cs="CMU Sans Serif"/>
             <w:noProof/>
           </w:rPr>
@@ -1842,7 +1842,7 @@
         </w:r>
         <w:r>
           <w:rPr>
-            <w:rStyle w:val="Hyperlink"/>
+            <w:rStyle w:val="Hiperligao"/>
             <w:rFonts w:ascii="CMU Sans Serif" w:hAnsi="CMU Sans Serif" w:cs="CMU Sans Serif"/>
             <w:noProof/>
           </w:rPr>
@@ -1900,7 +1900,7 @@
     </w:p>
     <w:p>
       <w:pPr>
-        <w:pStyle w:val="TOC3"/>
+        <w:pStyle w:val="ndice3"/>
         <w:rPr>
           <w:rFonts w:asciiTheme="minorHAnsi" w:eastAsiaTheme="minorEastAsia" w:hAnsiTheme="minorHAnsi" w:cstheme="minorBidi"/>
           <w:noProof/>
@@ -1911,7 +1911,7 @@
       <w:hyperlink w:anchor="_Toc496779384" w:history="1">
         <w:r>
           <w:rPr>
-            <w:rStyle w:val="Hyperlink"/>
+            <w:rStyle w:val="Hiperligao"/>
             <w:rFonts w:ascii="CMU Sans Serif" w:hAnsi="CMU Sans Serif" w:cs="CMU Sans Serif"/>
             <w:noProof/>
           </w:rPr>
@@ -1928,7 +1928,7 @@
         </w:r>
         <w:r>
           <w:rPr>
-            <w:rStyle w:val="Hyperlink"/>
+            <w:rStyle w:val="Hiperligao"/>
             <w:rFonts w:ascii="CMU Sans Serif" w:hAnsi="CMU Sans Serif" w:cs="CMU Sans Serif"/>
             <w:noProof/>
           </w:rPr>
@@ -1986,7 +1986,7 @@
     </w:p>
     <w:p>
       <w:pPr>
-        <w:pStyle w:val="TOC2"/>
+        <w:pStyle w:val="ndice2"/>
         <w:tabs>
           <w:tab w:val="left" w:pos="1418"/>
         </w:tabs>
@@ -2000,7 +2000,7 @@
       <w:hyperlink w:anchor="_Toc496779385" w:history="1">
         <w:r>
           <w:rPr>
-            <w:rStyle w:val="Hyperlink"/>
+            <w:rStyle w:val="Hiperligao"/>
             <w:rFonts w:ascii="CMU Sans Serif" w:hAnsi="CMU Sans Serif" w:cs="CMU Sans Serif"/>
             <w:noProof/>
           </w:rPr>
@@ -2017,7 +2017,7 @@
         </w:r>
         <w:r>
           <w:rPr>
-            <w:rStyle w:val="Hyperlink"/>
+            <w:rStyle w:val="Hiperligao"/>
             <w:rFonts w:ascii="CMU Sans Serif" w:hAnsi="CMU Sans Serif" w:cs="CMU Sans Serif"/>
             <w:noProof/>
           </w:rPr>
@@ -2075,7 +2075,7 @@
     </w:p>
     <w:p>
       <w:pPr>
-        <w:pStyle w:val="TOC2"/>
+        <w:pStyle w:val="ndice2"/>
         <w:tabs>
           <w:tab w:val="left" w:pos="1418"/>
         </w:tabs>
@@ -2089,7 +2089,7 @@
       <w:hyperlink w:anchor="_Toc496779386" w:history="1">
         <w:r>
           <w:rPr>
-            <w:rStyle w:val="Hyperlink"/>
+            <w:rStyle w:val="Hiperligao"/>
             <w:rFonts w:ascii="CMU Sans Serif" w:hAnsi="CMU Sans Serif" w:cs="CMU Sans Serif"/>
             <w:noProof/>
           </w:rPr>
@@ -2106,7 +2106,7 @@
         </w:r>
         <w:r>
           <w:rPr>
-            <w:rStyle w:val="Hyperlink"/>
+            <w:rStyle w:val="Hiperligao"/>
             <w:rFonts w:ascii="CMU Sans Serif" w:hAnsi="CMU Sans Serif" w:cs="CMU Sans Serif"/>
             <w:noProof/>
           </w:rPr>
@@ -2164,7 +2164,7 @@
     </w:p>
     <w:p>
       <w:pPr>
-        <w:pStyle w:val="TOC1"/>
+        <w:pStyle w:val="ndice1"/>
         <w:rPr>
           <w:rFonts w:asciiTheme="minorHAnsi" w:eastAsiaTheme="minorEastAsia" w:hAnsiTheme="minorHAnsi" w:cstheme="minorBidi"/>
           <w:b w:val="0"/>
@@ -2176,7 +2176,7 @@
       <w:hyperlink w:anchor="_Toc496779387" w:history="1">
         <w:r>
           <w:rPr>
-            <w:rStyle w:val="Hyperlink"/>
+            <w:rStyle w:val="Hiperligao"/>
             <w:rFonts w:ascii="CMU Sans Serif" w:hAnsi="CMU Sans Serif" w:cs="CMU Sans Serif"/>
             <w:noProof/>
           </w:rPr>
@@ -2194,7 +2194,7 @@
         </w:r>
         <w:r>
           <w:rPr>
-            <w:rStyle w:val="Hyperlink"/>
+            <w:rStyle w:val="Hiperligao"/>
             <w:rFonts w:ascii="CMU Sans Serif" w:hAnsi="CMU Sans Serif" w:cs="CMU Sans Serif"/>
             <w:noProof/>
           </w:rPr>
@@ -2252,7 +2252,7 @@
     </w:p>
     <w:p>
       <w:pPr>
-        <w:pStyle w:val="TOC2"/>
+        <w:pStyle w:val="ndice2"/>
         <w:tabs>
           <w:tab w:val="left" w:pos="1418"/>
         </w:tabs>
@@ -2266,7 +2266,7 @@
       <w:hyperlink w:anchor="_Toc496779388" w:history="1">
         <w:r>
           <w:rPr>
-            <w:rStyle w:val="Hyperlink"/>
+            <w:rStyle w:val="Hiperligao"/>
             <w:rFonts w:ascii="CMU Sans Serif" w:hAnsi="CMU Sans Serif" w:cs="CMU Sans Serif"/>
             <w:noProof/>
           </w:rPr>
@@ -2283,7 +2283,7 @@
         </w:r>
         <w:r>
           <w:rPr>
-            <w:rStyle w:val="Hyperlink"/>
+            <w:rStyle w:val="Hiperligao"/>
             <w:rFonts w:ascii="CMU Sans Serif" w:hAnsi="CMU Sans Serif" w:cs="CMU Sans Serif"/>
             <w:noProof/>
           </w:rPr>
@@ -2341,7 +2341,7 @@
     </w:p>
     <w:p>
       <w:pPr>
-        <w:pStyle w:val="TOC1"/>
+        <w:pStyle w:val="ndice1"/>
         <w:rPr>
           <w:rFonts w:asciiTheme="minorHAnsi" w:eastAsiaTheme="minorEastAsia" w:hAnsiTheme="minorHAnsi" w:cstheme="minorBidi"/>
           <w:b w:val="0"/>
@@ -2353,7 +2353,7 @@
       <w:hyperlink w:anchor="_Toc496779389" w:history="1">
         <w:r>
           <w:rPr>
-            <w:rStyle w:val="Hyperlink"/>
+            <w:rStyle w:val="Hiperligao"/>
             <w:rFonts w:ascii="CMU Sans Serif" w:hAnsi="CMU Sans Serif" w:cs="CMU Sans Serif"/>
             <w:noProof/>
           </w:rPr>
@@ -2371,7 +2371,7 @@
         </w:r>
         <w:r>
           <w:rPr>
-            <w:rStyle w:val="Hyperlink"/>
+            <w:rStyle w:val="Hiperligao"/>
             <w:rFonts w:ascii="CMU Sans Serif" w:hAnsi="CMU Sans Serif" w:cs="CMU Sans Serif"/>
             <w:noProof/>
           </w:rPr>
@@ -2429,7 +2429,7 @@
     </w:p>
     <w:p>
       <w:pPr>
-        <w:pStyle w:val="TOC2"/>
+        <w:pStyle w:val="ndice2"/>
         <w:tabs>
           <w:tab w:val="left" w:pos="1418"/>
         </w:tabs>
@@ -2443,7 +2443,7 @@
       <w:hyperlink w:anchor="_Toc496779390" w:history="1">
         <w:r>
           <w:rPr>
-            <w:rStyle w:val="Hyperlink"/>
+            <w:rStyle w:val="Hiperligao"/>
             <w:rFonts w:ascii="CMU Sans Serif" w:hAnsi="CMU Sans Serif" w:cs="CMU Sans Serif"/>
             <w:noProof/>
           </w:rPr>
@@ -2460,7 +2460,7 @@
         </w:r>
         <w:r>
           <w:rPr>
-            <w:rStyle w:val="Hyperlink"/>
+            <w:rStyle w:val="Hiperligao"/>
             <w:rFonts w:ascii="CMU Sans Serif" w:hAnsi="CMU Sans Serif" w:cs="CMU Sans Serif"/>
             <w:noProof/>
           </w:rPr>
@@ -2565,7 +2565,7 @@
     </w:p>
     <w:p>
       <w:pPr>
-        <w:pStyle w:val="TableofFigures"/>
+        <w:pStyle w:val="ndicedeilustraes"/>
         <w:tabs>
           <w:tab w:val="right" w:leader="dot" w:pos="9344"/>
         </w:tabs>
@@ -2597,7 +2597,7 @@
       <w:hyperlink w:anchor="_Toc279141247" w:history="1">
         <w:r>
           <w:rPr>
-            <w:rStyle w:val="Hyperlink"/>
+            <w:rStyle w:val="Hiperligao"/>
             <w:rFonts w:ascii="CMU Sans Serif" w:hAnsi="CMU Sans Serif" w:cs="CMU Sans Serif"/>
             <w:noProof/>
           </w:rPr>
@@ -2605,7 +2605,7 @@
         </w:r>
         <w:r>
           <w:rPr>
-            <w:rStyle w:val="Hyperlink"/>
+            <w:rStyle w:val="Hiperligao"/>
             <w:rFonts w:ascii="CMU Sans Serif" w:hAnsi="CMU Sans Serif" w:cs="CMU Sans Serif"/>
             <w:noProof/>
           </w:rPr>
@@ -2670,7 +2670,7 @@
     </w:p>
     <w:p>
       <w:pPr>
-        <w:pStyle w:val="TableofFigures"/>
+        <w:pStyle w:val="ndicedeilustraes"/>
         <w:tabs>
           <w:tab w:val="right" w:leader="dot" w:pos="9344"/>
         </w:tabs>
@@ -2684,7 +2684,7 @@
       <w:hyperlink w:anchor="_Toc279141248" w:history="1">
         <w:r>
           <w:rPr>
-            <w:rStyle w:val="Hyperlink"/>
+            <w:rStyle w:val="Hiperligao"/>
             <w:rFonts w:ascii="CMU Sans Serif" w:hAnsi="CMU Sans Serif" w:cs="CMU Sans Serif"/>
             <w:noProof/>
           </w:rPr>
@@ -2692,7 +2692,7 @@
         </w:r>
         <w:r>
           <w:rPr>
-            <w:rStyle w:val="Hyperlink"/>
+            <w:rStyle w:val="Hiperligao"/>
             <w:rFonts w:ascii="CMU Sans Serif" w:hAnsi="CMU Sans Serif" w:cs="CMU Sans Serif"/>
             <w:noProof/>
           </w:rPr>
@@ -2757,7 +2757,7 @@
     </w:p>
     <w:p>
       <w:pPr>
-        <w:pStyle w:val="TableofFigures"/>
+        <w:pStyle w:val="ndicedeilustraes"/>
         <w:tabs>
           <w:tab w:val="right" w:leader="dot" w:pos="9344"/>
         </w:tabs>
@@ -2771,7 +2771,7 @@
       <w:hyperlink w:anchor="_Toc279141249" w:history="1">
         <w:r>
           <w:rPr>
-            <w:rStyle w:val="Hyperlink"/>
+            <w:rStyle w:val="Hiperligao"/>
             <w:rFonts w:ascii="CMU Sans Serif" w:hAnsi="CMU Sans Serif" w:cs="CMU Sans Serif"/>
             <w:noProof/>
           </w:rPr>
@@ -2779,7 +2779,7 @@
         </w:r>
         <w:r>
           <w:rPr>
-            <w:rStyle w:val="Hyperlink"/>
+            <w:rStyle w:val="Hiperligao"/>
             <w:rFonts w:ascii="CMU Sans Serif" w:hAnsi="CMU Sans Serif" w:cs="CMU Sans Serif"/>
             <w:noProof/>
           </w:rPr>
@@ -2885,7 +2885,7 @@
     </w:p>
     <w:p>
       <w:pPr>
-        <w:pStyle w:val="TableofFigures"/>
+        <w:pStyle w:val="ndicedeilustraes"/>
         <w:tabs>
           <w:tab w:val="right" w:leader="dot" w:pos="9344"/>
         </w:tabs>
@@ -2917,7 +2917,7 @@
       <w:hyperlink w:anchor="_Toc279141251" w:history="1">
         <w:r>
           <w:rPr>
-            <w:rStyle w:val="Hyperlink"/>
+            <w:rStyle w:val="Hiperligao"/>
             <w:rFonts w:ascii="CMU Sans Serif" w:hAnsi="CMU Sans Serif" w:cs="CMU Sans Serif"/>
             <w:noProof/>
           </w:rPr>
@@ -2925,7 +2925,7 @@
         </w:r>
         <w:r>
           <w:rPr>
-            <w:rStyle w:val="Hyperlink"/>
+            <w:rStyle w:val="Hiperligao"/>
             <w:rFonts w:ascii="CMU Sans Serif" w:hAnsi="CMU Sans Serif" w:cs="CMU Sans Serif"/>
             <w:noProof/>
           </w:rPr>
@@ -2933,7 +2933,7 @@
         </w:r>
         <w:r>
           <w:rPr>
-            <w:rStyle w:val="Hyperlink"/>
+            <w:rStyle w:val="Hiperligao"/>
             <w:rFonts w:ascii="CMU Sans Serif" w:hAnsi="CMU Sans Serif" w:cs="CMU Sans Serif"/>
             <w:noProof/>
           </w:rPr>
@@ -2941,7 +2941,7 @@
         </w:r>
         <w:r>
           <w:rPr>
-            <w:rStyle w:val="Hyperlink"/>
+            <w:rStyle w:val="Hiperligao"/>
             <w:rFonts w:ascii="CMU Sans Serif" w:hAnsi="CMU Sans Serif" w:cs="CMU Sans Serif"/>
             <w:noProof/>
           </w:rPr>
@@ -3006,7 +3006,7 @@
     </w:p>
     <w:p>
       <w:pPr>
-        <w:pStyle w:val="TableofFigures"/>
+        <w:pStyle w:val="ndicedeilustraes"/>
         <w:tabs>
           <w:tab w:val="right" w:leader="dot" w:pos="9344"/>
         </w:tabs>
@@ -3020,7 +3020,7 @@
       <w:hyperlink w:anchor="_Toc279141252" w:history="1">
         <w:r>
           <w:rPr>
-            <w:rStyle w:val="Hyperlink"/>
+            <w:rStyle w:val="Hiperligao"/>
             <w:rFonts w:ascii="CMU Sans Serif" w:hAnsi="CMU Sans Serif" w:cs="CMU Sans Serif"/>
             <w:noProof/>
           </w:rPr>
@@ -3028,7 +3028,7 @@
         </w:r>
         <w:r>
           <w:rPr>
-            <w:rStyle w:val="Hyperlink"/>
+            <w:rStyle w:val="Hiperligao"/>
             <w:rFonts w:ascii="CMU Sans Serif" w:hAnsi="CMU Sans Serif" w:cs="CMU Sans Serif"/>
             <w:noProof/>
           </w:rPr>
@@ -3036,7 +3036,7 @@
         </w:r>
         <w:r>
           <w:rPr>
-            <w:rStyle w:val="Hyperlink"/>
+            <w:rStyle w:val="Hiperligao"/>
             <w:rFonts w:ascii="CMU Sans Serif" w:hAnsi="CMU Sans Serif" w:cs="CMU Sans Serif"/>
             <w:noProof/>
           </w:rPr>
@@ -3044,7 +3044,7 @@
         </w:r>
         <w:r>
           <w:rPr>
-            <w:rStyle w:val="Hyperlink"/>
+            <w:rStyle w:val="Hiperligao"/>
             <w:rFonts w:ascii="CMU Sans Serif" w:hAnsi="CMU Sans Serif" w:cs="CMU Sans Serif"/>
             <w:noProof/>
           </w:rPr>
@@ -3109,7 +3109,7 @@
     </w:p>
     <w:p>
       <w:pPr>
-        <w:pStyle w:val="TableofFigures"/>
+        <w:pStyle w:val="ndicedeilustraes"/>
         <w:tabs>
           <w:tab w:val="right" w:leader="dot" w:pos="9344"/>
         </w:tabs>
@@ -3123,7 +3123,7 @@
       <w:hyperlink w:anchor="_Toc279141253" w:history="1">
         <w:r>
           <w:rPr>
-            <w:rStyle w:val="Hyperlink"/>
+            <w:rStyle w:val="Hiperligao"/>
             <w:rFonts w:ascii="CMU Sans Serif" w:hAnsi="CMU Sans Serif" w:cs="CMU Sans Serif"/>
             <w:noProof/>
           </w:rPr>
@@ -3188,7 +3188,7 @@
     </w:p>
     <w:p>
       <w:pPr>
-        <w:pStyle w:val="TableofFigures"/>
+        <w:pStyle w:val="ndicedeilustraes"/>
         <w:tabs>
           <w:tab w:val="right" w:leader="dot" w:pos="9344"/>
         </w:tabs>
@@ -3202,7 +3202,7 @@
       <w:hyperlink w:anchor="_Toc279141254" w:history="1">
         <w:r>
           <w:rPr>
-            <w:rStyle w:val="Hyperlink"/>
+            <w:rStyle w:val="Hiperligao"/>
             <w:rFonts w:ascii="CMU Sans Serif" w:hAnsi="CMU Sans Serif" w:cs="CMU Sans Serif"/>
             <w:noProof/>
           </w:rPr>
@@ -3267,7 +3267,7 @@
     </w:p>
     <w:p>
       <w:pPr>
-        <w:pStyle w:val="TableofFigures"/>
+        <w:pStyle w:val="ndicedeilustraes"/>
         <w:tabs>
           <w:tab w:val="right" w:leader="dot" w:pos="9344"/>
         </w:tabs>
@@ -3281,7 +3281,7 @@
       <w:hyperlink w:anchor="_Toc279141255" w:history="1">
         <w:r>
           <w:rPr>
-            <w:rStyle w:val="Hyperlink"/>
+            <w:rStyle w:val="Hiperligao"/>
             <w:rFonts w:ascii="CMU Sans Serif" w:hAnsi="CMU Sans Serif" w:cs="CMU Sans Serif"/>
             <w:noProof/>
           </w:rPr>
@@ -3346,7 +3346,7 @@
     </w:p>
     <w:p>
       <w:pPr>
-        <w:pStyle w:val="TableofFigures"/>
+        <w:pStyle w:val="ndicedeilustraes"/>
         <w:tabs>
           <w:tab w:val="right" w:leader="dot" w:pos="9344"/>
         </w:tabs>
@@ -3360,7 +3360,7 @@
       <w:hyperlink w:anchor="_Toc279141256" w:history="1">
         <w:r>
           <w:rPr>
-            <w:rStyle w:val="Hyperlink"/>
+            <w:rStyle w:val="Hiperligao"/>
             <w:rFonts w:ascii="CMU Sans Serif" w:hAnsi="CMU Sans Serif" w:cs="CMU Sans Serif"/>
             <w:noProof/>
           </w:rPr>
@@ -3425,7 +3425,7 @@
     </w:p>
     <w:p>
       <w:pPr>
-        <w:pStyle w:val="TableofFigures"/>
+        <w:pStyle w:val="ndicedeilustraes"/>
         <w:tabs>
           <w:tab w:val="right" w:leader="dot" w:pos="9344"/>
         </w:tabs>
@@ -3439,7 +3439,7 @@
       <w:hyperlink w:anchor="_Toc279141257" w:history="1">
         <w:r>
           <w:rPr>
-            <w:rStyle w:val="Hyperlink"/>
+            <w:rStyle w:val="Hiperligao"/>
             <w:rFonts w:ascii="CMU Sans Serif" w:hAnsi="CMU Sans Serif" w:cs="CMU Sans Serif"/>
             <w:noProof/>
           </w:rPr>
@@ -3504,7 +3504,7 @@
     </w:p>
     <w:p>
       <w:pPr>
-        <w:pStyle w:val="TableofFigures"/>
+        <w:pStyle w:val="ndicedeilustraes"/>
         <w:tabs>
           <w:tab w:val="right" w:leader="dot" w:pos="9344"/>
         </w:tabs>
@@ -3518,7 +3518,7 @@
       <w:hyperlink w:anchor="_Toc279141258" w:history="1">
         <w:r>
           <w:rPr>
-            <w:rStyle w:val="Hyperlink"/>
+            <w:rStyle w:val="Hiperligao"/>
             <w:rFonts w:ascii="CMU Sans Serif" w:hAnsi="CMU Sans Serif" w:cs="CMU Sans Serif"/>
             <w:noProof/>
           </w:rPr>
@@ -3583,7 +3583,7 @@
     </w:p>
     <w:p>
       <w:pPr>
-        <w:pStyle w:val="TableofFigures"/>
+        <w:pStyle w:val="ndicedeilustraes"/>
         <w:tabs>
           <w:tab w:val="right" w:leader="dot" w:pos="9344"/>
         </w:tabs>
@@ -3597,7 +3597,7 @@
       <w:hyperlink w:anchor="_Toc279141259" w:history="1">
         <w:r>
           <w:rPr>
-            <w:rStyle w:val="Hyperlink"/>
+            <w:rStyle w:val="Hiperligao"/>
             <w:rFonts w:ascii="CMU Sans Serif" w:hAnsi="CMU Sans Serif" w:cs="CMU Sans Serif"/>
             <w:noProof/>
           </w:rPr>
@@ -3605,7 +3605,7 @@
         </w:r>
         <w:r>
           <w:rPr>
-            <w:rStyle w:val="Hyperlink"/>
+            <w:rStyle w:val="Hiperligao"/>
             <w:rFonts w:ascii="CMU Sans Serif" w:hAnsi="CMU Sans Serif" w:cs="CMU Sans Serif"/>
             <w:noProof/>
           </w:rPr>
@@ -3613,7 +3613,7 @@
         </w:r>
         <w:r>
           <w:rPr>
-            <w:rStyle w:val="Hyperlink"/>
+            <w:rStyle w:val="Hiperligao"/>
             <w:rFonts w:ascii="CMU Sans Serif" w:hAnsi="CMU Sans Serif" w:cs="CMU Sans Serif"/>
             <w:noProof/>
           </w:rPr>
@@ -3621,7 +3621,7 @@
         </w:r>
         <w:r>
           <w:rPr>
-            <w:rStyle w:val="Hyperlink"/>
+            <w:rStyle w:val="Hiperligao"/>
             <w:rFonts w:ascii="CMU Sans Serif" w:hAnsi="CMU Sans Serif" w:cs="CMU Sans Serif"/>
             <w:noProof/>
           </w:rPr>
@@ -3686,7 +3686,7 @@
     </w:p>
     <w:p>
       <w:pPr>
-        <w:pStyle w:val="TableofFigures"/>
+        <w:pStyle w:val="ndicedeilustraes"/>
         <w:tabs>
           <w:tab w:val="right" w:leader="dot" w:pos="9344"/>
         </w:tabs>
@@ -3700,7 +3700,7 @@
       <w:hyperlink w:anchor="_Toc279141260" w:history="1">
         <w:r>
           <w:rPr>
-            <w:rStyle w:val="Hyperlink"/>
+            <w:rStyle w:val="Hiperligao"/>
             <w:rFonts w:ascii="CMU Sans Serif" w:hAnsi="CMU Sans Serif" w:cs="CMU Sans Serif"/>
             <w:noProof/>
           </w:rPr>
@@ -3708,7 +3708,7 @@
         </w:r>
         <w:r>
           <w:rPr>
-            <w:rStyle w:val="Hyperlink"/>
+            <w:rStyle w:val="Hiperligao"/>
             <w:rFonts w:ascii="CMU Sans Serif" w:hAnsi="CMU Sans Serif" w:cs="CMU Sans Serif"/>
             <w:noProof/>
           </w:rPr>
@@ -3773,7 +3773,7 @@
     </w:p>
     <w:p>
       <w:pPr>
-        <w:pStyle w:val="TableofFigures"/>
+        <w:pStyle w:val="ndicedeilustraes"/>
         <w:tabs>
           <w:tab w:val="right" w:leader="dot" w:pos="9344"/>
         </w:tabs>
@@ -3787,7 +3787,7 @@
       <w:hyperlink w:anchor="_Toc279141261" w:history="1">
         <w:r>
           <w:rPr>
-            <w:rStyle w:val="Hyperlink"/>
+            <w:rStyle w:val="Hiperligao"/>
             <w:rFonts w:ascii="CMU Sans Serif" w:hAnsi="CMU Sans Serif" w:cs="CMU Sans Serif"/>
             <w:noProof/>
           </w:rPr>
@@ -3795,7 +3795,7 @@
         </w:r>
         <w:r>
           <w:rPr>
-            <w:rStyle w:val="Hyperlink"/>
+            <w:rStyle w:val="Hiperligao"/>
             <w:rFonts w:ascii="CMU Sans Serif" w:hAnsi="CMU Sans Serif" w:cs="CMU Sans Serif"/>
             <w:noProof/>
           </w:rPr>
@@ -3889,7 +3889,7 @@
     </w:p>
     <w:p>
       <w:pPr>
-        <w:pStyle w:val="Heading1"/>
+        <w:pStyle w:val="Ttulo1"/>
         <w:rPr>
           <w:rFonts w:ascii="CMU Sans Serif" w:hAnsi="CMU Sans Serif" w:cs="CMU Sans Serif"/>
         </w:rPr>
@@ -3906,7 +3906,7 @@
     </w:p>
     <w:p>
       <w:pPr>
-        <w:pStyle w:val="Heading2"/>
+        <w:pStyle w:val="Ttulo2"/>
         <w:rPr>
           <w:rFonts w:ascii="CMU Sans Serif" w:hAnsi="CMU Sans Serif" w:cs="CMU Sans Serif"/>
         </w:rPr>
@@ -4514,7 +4514,7 @@
     </w:p>
     <w:p>
       <w:pPr>
-        <w:pStyle w:val="Heading2"/>
+        <w:pStyle w:val="Ttulo2"/>
         <w:rPr>
           <w:rFonts w:ascii="CMU Sans Serif" w:hAnsi="CMU Sans Serif" w:cs="CMU Sans Serif"/>
         </w:rPr>
@@ -4661,7 +4661,7 @@
     </w:p>
     <w:p>
       <w:pPr>
-        <w:pStyle w:val="Caption"/>
+        <w:pStyle w:val="Legenda"/>
         <w:spacing w:before="300" w:after="120"/>
         <w:rPr>
           <w:rFonts w:ascii="CMU Sans Serif" w:hAnsi="CMU Sans Serif" w:cs="CMU Sans Serif"/>
@@ -4756,7 +4756,7 @@
     </w:p>
     <w:tbl>
       <w:tblPr>
-        <w:tblStyle w:val="TableClassic1"/>
+        <w:tblStyle w:val="Tabelaclssica1"/>
         <w:tblW w:w="4591" w:type="pct"/>
         <w:tblInd w:w="392" w:type="dxa"/>
         <w:tblLayout w:type="fixed"/>
@@ -4842,7 +4842,7 @@
           </w:tcPr>
           <w:p>
             <w:pPr>
-              <w:pStyle w:val="ListParagraph"/>
+              <w:pStyle w:val="PargrafodaLista"/>
               <w:numPr>
                 <w:ilvl w:val="0"/>
                 <w:numId w:val="10"/>
@@ -4910,7 +4910,7 @@
           </w:tcPr>
           <w:p>
             <w:pPr>
-              <w:pStyle w:val="ListParagraph"/>
+              <w:pStyle w:val="PargrafodaLista"/>
               <w:numPr>
                 <w:ilvl w:val="0"/>
                 <w:numId w:val="10"/>
@@ -4978,7 +4978,7 @@
           </w:tcPr>
           <w:p>
             <w:pPr>
-              <w:pStyle w:val="ListParagraph"/>
+              <w:pStyle w:val="PargrafodaLista"/>
               <w:numPr>
                 <w:ilvl w:val="0"/>
                 <w:numId w:val="10"/>
@@ -5306,7 +5306,7 @@
     </w:p>
     <w:tbl>
       <w:tblPr>
-        <w:tblStyle w:val="TableClassic1"/>
+        <w:tblStyle w:val="Tabelaclssica1"/>
         <w:tblW w:w="4888" w:type="pct"/>
         <w:tblLayout w:type="fixed"/>
         <w:tblLook w:val="04A0" w:firstRow="1" w:lastRow="0" w:firstColumn="1" w:lastColumn="0" w:noHBand="0" w:noVBand="1"/>
@@ -5391,7 +5391,7 @@
           </w:tcPr>
           <w:p>
             <w:pPr>
-              <w:pStyle w:val="ListParagraph"/>
+              <w:pStyle w:val="PargrafodaLista"/>
               <w:numPr>
                 <w:ilvl w:val="0"/>
                 <w:numId w:val="11"/>
@@ -5471,7 +5471,7 @@
           </w:tcPr>
           <w:p>
             <w:pPr>
-              <w:pStyle w:val="ListParagraph"/>
+              <w:pStyle w:val="PargrafodaLista"/>
               <w:numPr>
                 <w:ilvl w:val="0"/>
                 <w:numId w:val="11"/>
@@ -5538,7 +5538,7 @@
           </w:tcPr>
           <w:p>
             <w:pPr>
-              <w:pStyle w:val="ListParagraph"/>
+              <w:pStyle w:val="PargrafodaLista"/>
               <w:numPr>
                 <w:ilvl w:val="0"/>
                 <w:numId w:val="11"/>
@@ -5603,7 +5603,7 @@
           </w:tcPr>
           <w:p>
             <w:pPr>
-              <w:pStyle w:val="ListParagraph"/>
+              <w:pStyle w:val="PargrafodaLista"/>
               <w:numPr>
                 <w:ilvl w:val="0"/>
                 <w:numId w:val="11"/>
@@ -5677,7 +5677,7 @@
           </w:tcPr>
           <w:p>
             <w:pPr>
-              <w:pStyle w:val="ListParagraph"/>
+              <w:pStyle w:val="PargrafodaLista"/>
               <w:numPr>
                 <w:ilvl w:val="0"/>
                 <w:numId w:val="11"/>
@@ -5788,7 +5788,7 @@
     </w:p>
     <w:p>
       <w:pPr>
-        <w:pStyle w:val="Heading2"/>
+        <w:pStyle w:val="Ttulo2"/>
         <w:rPr>
           <w:rFonts w:ascii="CMU Sans Serif" w:hAnsi="CMU Sans Serif" w:cs="CMU Sans Serif"/>
         </w:rPr>
@@ -5804,7 +5804,7 @@
     </w:p>
     <w:p>
       <w:pPr>
-        <w:pStyle w:val="Caption"/>
+        <w:pStyle w:val="Legenda"/>
         <w:spacing w:before="300" w:after="120"/>
         <w:rPr>
           <w:rFonts w:ascii="CMU Sans Serif" w:hAnsi="CMU Sans Serif" w:cs="CMU Sans Serif"/>
@@ -5872,7 +5872,7 @@
     </w:p>
     <w:tbl>
       <w:tblPr>
-        <w:tblStyle w:val="TableClassic1"/>
+        <w:tblStyle w:val="Tabelaclssica1"/>
         <w:tblW w:w="9606" w:type="dxa"/>
         <w:tblInd w:w="108" w:type="dxa"/>
         <w:tblLook w:val="04A0" w:firstRow="1" w:lastRow="0" w:firstColumn="1" w:lastColumn="0" w:noHBand="0" w:noVBand="1"/>
@@ -6089,7 +6089,7 @@
     </w:p>
     <w:p>
       <w:pPr>
-        <w:pStyle w:val="Heading2"/>
+        <w:pStyle w:val="Ttulo2"/>
         <w:rPr>
           <w:rFonts w:ascii="CMU Sans Serif" w:hAnsi="CMU Sans Serif" w:cs="CMU Sans Serif"/>
         </w:rPr>
@@ -6132,7 +6132,7 @@
     </w:p>
     <w:p>
       <w:pPr>
-        <w:pStyle w:val="Caption"/>
+        <w:pStyle w:val="Legenda"/>
         <w:spacing w:before="300" w:after="120"/>
         <w:rPr>
           <w:rFonts w:ascii="CMU Sans Serif" w:hAnsi="CMU Sans Serif" w:cs="CMU Sans Serif"/>
@@ -6200,7 +6200,7 @@
     </w:p>
     <w:tbl>
       <w:tblPr>
-        <w:tblStyle w:val="TableClassic1"/>
+        <w:tblStyle w:val="Tabelaclssica1"/>
         <w:tblW w:w="4888" w:type="pct"/>
         <w:tblInd w:w="108" w:type="dxa"/>
         <w:tblLayout w:type="fixed"/>
@@ -6678,7 +6678,7 @@
     </w:p>
     <w:p>
       <w:pPr>
-        <w:pStyle w:val="Caption"/>
+        <w:pStyle w:val="Legenda"/>
         <w:spacing w:before="300" w:after="120"/>
         <w:rPr>
           <w:rFonts w:ascii="CMU Sans Serif" w:hAnsi="CMU Sans Serif" w:cs="CMU Sans Serif"/>
@@ -6746,7 +6746,7 @@
     </w:p>
     <w:tbl>
       <w:tblPr>
-        <w:tblStyle w:val="TableClassic1"/>
+        <w:tblStyle w:val="Tabelaclssica1"/>
         <w:tblW w:w="9356" w:type="dxa"/>
         <w:tblInd w:w="108" w:type="dxa"/>
         <w:tblLook w:val="04A0" w:firstRow="1" w:lastRow="0" w:firstColumn="1" w:lastColumn="0" w:noHBand="0" w:noVBand="1"/>
@@ -7437,7 +7437,7 @@
     </w:p>
     <w:p>
       <w:pPr>
-        <w:pStyle w:val="ListParagraph"/>
+        <w:pStyle w:val="PargrafodaLista"/>
         <w:numPr>
           <w:ilvl w:val="0"/>
           <w:numId w:val="45"/>
@@ -7480,7 +7480,7 @@
     </w:p>
     <w:p>
       <w:pPr>
-        <w:pStyle w:val="ListParagraph"/>
+        <w:pStyle w:val="PargrafodaLista"/>
         <w:numPr>
           <w:ilvl w:val="0"/>
           <w:numId w:val="45"/>
@@ -7499,7 +7499,7 @@
     </w:p>
     <w:p>
       <w:pPr>
-        <w:pStyle w:val="ListParagraph"/>
+        <w:pStyle w:val="PargrafodaLista"/>
         <w:numPr>
           <w:ilvl w:val="0"/>
           <w:numId w:val="45"/>
@@ -7518,7 +7518,7 @@
     </w:p>
     <w:p>
       <w:pPr>
-        <w:pStyle w:val="ListParagraph"/>
+        <w:pStyle w:val="PargrafodaLista"/>
         <w:numPr>
           <w:ilvl w:val="0"/>
           <w:numId w:val="45"/>
@@ -7610,7 +7610,7 @@
     </w:p>
     <w:p>
       <w:pPr>
-        <w:pStyle w:val="Caption"/>
+        <w:pStyle w:val="Legenda"/>
         <w:spacing w:before="300" w:after="120"/>
         <w:rPr>
           <w:rFonts w:ascii="CMU Sans Serif" w:hAnsi="CMU Sans Serif" w:cs="CMU Sans Serif"/>
@@ -7678,7 +7678,7 @@
     </w:p>
     <w:tbl>
       <w:tblPr>
-        <w:tblStyle w:val="TableClassic1"/>
+        <w:tblStyle w:val="Tabelaclssica1"/>
         <w:tblW w:w="9356" w:type="dxa"/>
         <w:tblInd w:w="108" w:type="dxa"/>
         <w:tblLook w:val="04A0" w:firstRow="1" w:lastRow="0" w:firstColumn="1" w:lastColumn="0" w:noHBand="0" w:noVBand="1"/>
@@ -8055,7 +8055,7 @@
     </w:p>
     <w:p>
       <w:pPr>
-        <w:pStyle w:val="Caption"/>
+        <w:pStyle w:val="Legenda"/>
         <w:spacing w:before="300" w:after="120"/>
         <w:rPr>
           <w:rFonts w:ascii="CMU Sans Serif" w:hAnsi="CMU Sans Serif" w:cs="CMU Sans Serif"/>
@@ -8123,7 +8123,7 @@
     </w:p>
     <w:tbl>
       <w:tblPr>
-        <w:tblStyle w:val="TableClassic1"/>
+        <w:tblStyle w:val="Tabelaclssica1"/>
         <w:tblW w:w="4877" w:type="pct"/>
         <w:tblInd w:w="108" w:type="dxa"/>
         <w:tblLayout w:type="fixed"/>
@@ -8670,7 +8670,7 @@
     </w:p>
     <w:p>
       <w:pPr>
-        <w:pStyle w:val="Caption"/>
+        <w:pStyle w:val="Legenda"/>
         <w:spacing w:before="300" w:after="120"/>
         <w:rPr>
           <w:rFonts w:ascii="CMU Sans Serif" w:hAnsi="CMU Sans Serif" w:cs="CMU Sans Serif"/>
@@ -8738,7 +8738,7 @@
     </w:p>
     <w:tbl>
       <w:tblPr>
-        <w:tblStyle w:val="TableClassic1"/>
+        <w:tblStyle w:val="Tabelaclssica1"/>
         <w:tblW w:w="9356" w:type="dxa"/>
         <w:tblInd w:w="108" w:type="dxa"/>
         <w:tblLook w:val="04A0" w:firstRow="1" w:lastRow="0" w:firstColumn="1" w:lastColumn="0" w:noHBand="0" w:noVBand="1"/>
@@ -9105,7 +9105,7 @@
     </w:p>
     <w:p>
       <w:pPr>
-        <w:pStyle w:val="Heading1"/>
+        <w:pStyle w:val="Ttulo1"/>
         <w:rPr>
           <w:rFonts w:ascii="CMU Sans Serif" w:hAnsi="CMU Sans Serif" w:cs="CMU Sans Serif"/>
         </w:rPr>
@@ -9122,7 +9122,7 @@
     </w:p>
     <w:p>
       <w:pPr>
-        <w:pStyle w:val="Heading2"/>
+        <w:pStyle w:val="Ttulo2"/>
         <w:rPr>
           <w:rFonts w:ascii="CMU Sans Serif" w:hAnsi="CMU Sans Serif" w:cs="CMU Sans Serif"/>
         </w:rPr>
@@ -9268,7 +9268,7 @@
     </w:p>
     <w:p>
       <w:pPr>
-        <w:pStyle w:val="Heading2"/>
+        <w:pStyle w:val="Ttulo2"/>
         <w:rPr>
           <w:rFonts w:ascii="CMU Sans Serif" w:hAnsi="CMU Sans Serif" w:cs="CMU Sans Serif"/>
         </w:rPr>
@@ -9432,9 +9432,9 @@
         </w:rPr>
         <w:drawing>
           <wp:inline distT="0" distB="0" distL="0" distR="0">
-            <wp:extent cx="5939790" cy="2178685"/>
-            <wp:effectExtent l="0" t="0" r="3810" b="0"/>
-            <wp:docPr id="14" name="Imagem 14"/>
+            <wp:extent cx="5939790" cy="1648460"/>
+            <wp:effectExtent l="0" t="0" r="3810" b="8890"/>
+            <wp:docPr id="5" name="Imagem 5"/>
             <wp:cNvGraphicFramePr>
               <a:graphicFrameLocks xmlns:a="http://schemas.openxmlformats.org/drawingml/2006/main" noChangeAspect="1"/>
             </wp:cNvGraphicFramePr>
@@ -9442,7 +9442,7 @@
               <a:graphicData uri="http://schemas.openxmlformats.org/drawingml/2006/picture">
                 <pic:pic xmlns:pic="http://schemas.openxmlformats.org/drawingml/2006/picture">
                   <pic:nvPicPr>
-                    <pic:cNvPr id="14" name="diagrama de pacotes.png"/>
+                    <pic:cNvPr id="5" name="diagrama de pacotes 2.png"/>
                     <pic:cNvPicPr/>
                   </pic:nvPicPr>
                   <pic:blipFill>
@@ -9460,7 +9460,7 @@
                   <pic:spPr>
                     <a:xfrm>
                       <a:off x="0" y="0"/>
-                      <a:ext cx="5939790" cy="2178685"/>
+                      <a:ext cx="5939790" cy="1648460"/>
                     </a:xfrm>
                     <a:prstGeom prst="rect">
                       <a:avLst/>
@@ -9508,7 +9508,7 @@
     </w:p>
     <w:p>
       <w:pPr>
-        <w:pStyle w:val="Caption"/>
+        <w:pStyle w:val="Legenda"/>
         <w:rPr>
           <w:rFonts w:ascii="CMU Sans Serif" w:hAnsi="CMU Sans Serif" w:cs="CMU Sans Serif"/>
         </w:rPr>
@@ -9613,7 +9613,7 @@
     </w:p>
     <w:p>
       <w:pPr>
-        <w:pStyle w:val="Caption"/>
+        <w:pStyle w:val="Legenda"/>
         <w:spacing w:before="300" w:after="120"/>
         <w:rPr>
           <w:rFonts w:ascii="CMU Sans Serif" w:hAnsi="CMU Sans Serif" w:cs="CMU Sans Serif"/>
@@ -9700,7 +9700,7 @@
     </w:p>
     <w:tbl>
       <w:tblPr>
-        <w:tblStyle w:val="TableClassic1"/>
+        <w:tblStyle w:val="Tabelaclssica1"/>
         <w:tblW w:w="4888" w:type="pct"/>
         <w:tblInd w:w="108" w:type="dxa"/>
         <w:tblLayout w:type="fixed"/>
@@ -9786,7 +9786,7 @@
           </w:tcPr>
           <w:p>
             <w:pPr>
-              <w:pStyle w:val="ListParagraph"/>
+              <w:pStyle w:val="PargrafodaLista"/>
               <w:numPr>
                 <w:ilvl w:val="1"/>
                 <w:numId w:val="48"/>
@@ -9867,7 +9867,7 @@
           </w:tcPr>
           <w:p>
             <w:pPr>
-              <w:pStyle w:val="ListParagraph"/>
+              <w:pStyle w:val="PargrafodaLista"/>
               <w:numPr>
                 <w:ilvl w:val="1"/>
                 <w:numId w:val="48"/>
@@ -9956,7 +9956,6 @@
         <w:rPr>
           <w:rFonts w:ascii="CMU Sans Serif" w:hAnsi="CMU Sans Serif" w:cs="CMU Sans Serif"/>
         </w:rPr>
-        <w:lastRenderedPageBreak/>
         <w:t>Na tabela 1</w:t>
       </w:r>
       <w:r>
@@ -9999,7 +9998,7 @@
     </w:p>
     <w:p>
       <w:pPr>
-        <w:pStyle w:val="Caption"/>
+        <w:pStyle w:val="Legenda"/>
         <w:spacing w:before="300" w:after="120"/>
         <w:rPr>
           <w:rFonts w:ascii="CMU Sans Serif" w:hAnsi="CMU Sans Serif" w:cs="CMU Sans Serif"/>
@@ -10009,7 +10008,7 @@
     </w:p>
     <w:p>
       <w:pPr>
-        <w:pStyle w:val="Caption"/>
+        <w:pStyle w:val="Legenda"/>
         <w:spacing w:before="300" w:after="120"/>
         <w:rPr>
           <w:rFonts w:ascii="CMU Sans Serif" w:hAnsi="CMU Sans Serif" w:cs="CMU Sans Serif"/>
@@ -10083,7 +10082,7 @@
     </w:p>
     <w:tbl>
       <w:tblPr>
-        <w:tblStyle w:val="TableClassic1"/>
+        <w:tblStyle w:val="Tabelaclssica1"/>
         <w:tblW w:w="4888" w:type="pct"/>
         <w:tblInd w:w="108" w:type="dxa"/>
         <w:tblLayout w:type="fixed"/>
@@ -10310,7 +10309,6 @@
           <w:p>
             <w:pPr>
               <w:spacing w:before="60" w:after="60"/>
-              <w:ind w:left="176" w:hanging="176"/>
               <w:jc w:val="left"/>
               <w:rPr>
                 <w:rFonts w:ascii="CMU Sans Serif" w:hAnsi="CMU Sans Serif" w:cs="CMU Sans Serif"/>
@@ -10318,14 +10316,6 @@
                 <w:szCs w:val="18"/>
               </w:rPr>
             </w:pPr>
-            <w:r>
-              <w:rPr>
-                <w:rFonts w:ascii="CMU Sans Serif" w:hAnsi="CMU Sans Serif" w:cs="CMU Sans Serif"/>
-                <w:sz w:val="18"/>
-                <w:szCs w:val="18"/>
-              </w:rPr>
-              <w:t xml:space="preserve">3. </w:t>
-            </w:r>
           </w:p>
         </w:tc>
         <w:tc>
@@ -10360,7 +10350,7 @@
     </w:p>
     <w:p>
       <w:pPr>
-        <w:pStyle w:val="Heading2"/>
+        <w:pStyle w:val="Ttulo2"/>
         <w:rPr>
           <w:rFonts w:ascii="CMU Sans Serif" w:hAnsi="CMU Sans Serif" w:cs="CMU Sans Serif"/>
         </w:rPr>
@@ -10439,7 +10429,7 @@
     </w:p>
     <w:p>
       <w:pPr>
-        <w:pStyle w:val="Caption"/>
+        <w:pStyle w:val="Legenda"/>
         <w:spacing w:before="300" w:after="120"/>
         <w:rPr>
           <w:rFonts w:ascii="CMU Sans Serif" w:hAnsi="CMU Sans Serif" w:cs="CMU Sans Serif"/>
@@ -10526,7 +10516,7 @@
     </w:p>
     <w:tbl>
       <w:tblPr>
-        <w:tblStyle w:val="TableClassic1"/>
+        <w:tblStyle w:val="Tabelaclssica1"/>
         <w:tblW w:w="4888" w:type="pct"/>
         <w:tblInd w:w="108" w:type="dxa"/>
         <w:tblLayout w:type="fixed"/>
@@ -10621,7 +10611,7 @@
           </w:tcPr>
           <w:p>
             <w:pPr>
-              <w:pStyle w:val="ListParagraph"/>
+              <w:pStyle w:val="PargrafodaLista"/>
               <w:numPr>
                 <w:ilvl w:val="0"/>
                 <w:numId w:val="52"/>
@@ -10722,7 +10712,7 @@
     </w:p>
     <w:p>
       <w:pPr>
-        <w:pStyle w:val="Heading1"/>
+        <w:pStyle w:val="Ttulo1"/>
         <w:rPr>
           <w:rFonts w:ascii="CMU Sans Serif" w:hAnsi="CMU Sans Serif" w:cs="CMU Sans Serif"/>
           <w:color w:val="000000" w:themeColor="text1"/>
@@ -10822,7 +10812,7 @@
     </w:p>
     <w:p>
       <w:pPr>
-        <w:pStyle w:val="Caption"/>
+        <w:pStyle w:val="Legenda"/>
         <w:rPr>
           <w:rFonts w:ascii="CMU Sans Serif" w:hAnsi="CMU Sans Serif" w:cs="CMU Sans Serif"/>
         </w:rPr>
@@ -10877,7 +10867,7 @@
     </w:p>
     <w:p>
       <w:pPr>
-        <w:pStyle w:val="Caption"/>
+        <w:pStyle w:val="Legenda"/>
         <w:rPr>
           <w:rFonts w:ascii="CMU Sans Serif" w:hAnsi="CMU Sans Serif" w:cs="CMU Sans Serif"/>
         </w:rPr>
@@ -10996,7 +10986,7 @@
     </w:p>
     <w:p>
       <w:pPr>
-        <w:pStyle w:val="Heading2"/>
+        <w:pStyle w:val="Ttulo2"/>
         <w:rPr>
           <w:rFonts w:ascii="CMU Sans Serif" w:hAnsi="CMU Sans Serif" w:cs="CMU Sans Serif"/>
         </w:rPr>
@@ -11023,7 +11013,7 @@
     </w:p>
     <w:tbl>
       <w:tblPr>
-        <w:tblStyle w:val="TableClassic1"/>
+        <w:tblStyle w:val="Tabelaclssica1"/>
         <w:tblW w:w="4814" w:type="pct"/>
         <w:tblInd w:w="250" w:type="dxa"/>
         <w:tblLayout w:type="fixed"/>
@@ -11406,7 +11396,7 @@
     </w:p>
     <w:tbl>
       <w:tblPr>
-        <w:tblStyle w:val="TableClassic1"/>
+        <w:tblStyle w:val="Tabelaclssica1"/>
         <w:tblW w:w="4665" w:type="pct"/>
         <w:tblInd w:w="534" w:type="dxa"/>
         <w:tblLayout w:type="fixed"/>
@@ -11823,7 +11813,7 @@
     </w:p>
     <w:tbl>
       <w:tblPr>
-        <w:tblStyle w:val="TableClassic1"/>
+        <w:tblStyle w:val="Tabelaclssica1"/>
         <w:tblW w:w="4665" w:type="pct"/>
         <w:tblInd w:w="534" w:type="dxa"/>
         <w:tblLayout w:type="fixed"/>
@@ -12359,7 +12349,7 @@
     </w:p>
     <w:tbl>
       <w:tblPr>
-        <w:tblStyle w:val="TableClassic1"/>
+        <w:tblStyle w:val="Tabelaclssica1"/>
         <w:tblW w:w="4666" w:type="pct"/>
         <w:tblInd w:w="534" w:type="dxa"/>
         <w:tblLayout w:type="fixed"/>
@@ -12443,7 +12433,7 @@
                 <w:sz w:val="16"/>
                 <w:szCs w:val="16"/>
               </w:rPr>
-              <w:t>Seleção do like</w:t>
+              <w:t>Escolha desporto</w:t>
             </w:r>
           </w:p>
         </w:tc>
@@ -12573,7 +12563,7 @@
                 <w:rFonts w:ascii="CMU Sans Serif" w:hAnsi="CMU Sans Serif" w:cs="CMU Sans Serif"/>
                 <w:szCs w:val="16"/>
               </w:rPr>
-              <w:t>Conter um botão com formato de coração ao lado do desporto onde o utilizador possa carregar</w:t>
+              <w:t>Apresentar a página apenas com informações referentes ao desporto escolhido</w:t>
             </w:r>
           </w:p>
         </w:tc>
@@ -12707,7 +12697,7 @@
     </w:p>
     <w:p>
       <w:pPr>
-        <w:pStyle w:val="Heading2"/>
+        <w:pStyle w:val="Ttulo2"/>
         <w:rPr>
           <w:rFonts w:ascii="CMU Sans Serif" w:hAnsi="CMU Sans Serif" w:cs="CMU Sans Serif"/>
         </w:rPr>
@@ -12734,7 +12724,7 @@
     </w:p>
     <w:tbl>
       <w:tblPr>
-        <w:tblStyle w:val="TableClassic1"/>
+        <w:tblStyle w:val="Tabelaclssica1"/>
         <w:tblW w:w="4814" w:type="pct"/>
         <w:tblInd w:w="250" w:type="dxa"/>
         <w:tblLayout w:type="fixed"/>
@@ -13085,7 +13075,7 @@
     </w:p>
     <w:tbl>
       <w:tblPr>
-        <w:tblStyle w:val="TableClassic1"/>
+        <w:tblStyle w:val="Tabelaclssica1"/>
         <w:tblW w:w="4665" w:type="pct"/>
         <w:tblInd w:w="534" w:type="dxa"/>
         <w:tblLayout w:type="fixed"/>
@@ -13585,7 +13575,7 @@
     </w:p>
     <w:tbl>
       <w:tblPr>
-        <w:tblStyle w:val="TableClassic1"/>
+        <w:tblStyle w:val="Tabelaclssica1"/>
         <w:tblW w:w="4665" w:type="pct"/>
         <w:tblInd w:w="534" w:type="dxa"/>
         <w:tblLayout w:type="fixed"/>
@@ -14129,7 +14119,7 @@
     </w:p>
     <w:tbl>
       <w:tblPr>
-        <w:tblStyle w:val="TableClassic1"/>
+        <w:tblStyle w:val="Tabelaclssica1"/>
         <w:tblW w:w="4666" w:type="pct"/>
         <w:tblInd w:w="534" w:type="dxa"/>
         <w:tblLayout w:type="fixed"/>
@@ -14213,7 +14203,29 @@
                 <w:sz w:val="16"/>
                 <w:szCs w:val="16"/>
               </w:rPr>
-              <w:t>Seleção do like</w:t>
+              <w:t>Escolha</w:t>
+            </w:r>
+            <w:r>
+              <w:rPr>
+                <w:rFonts w:ascii="CMU Sans Serif" w:hAnsi="CMU Sans Serif" w:cs="CMU Sans Serif"/>
+                <w:b/>
+                <w:i w:val="0"/>
+                <w:color w:val="000000" w:themeColor="text1"/>
+                <w:sz w:val="16"/>
+                <w:szCs w:val="16"/>
+              </w:rPr>
+              <w:t xml:space="preserve"> </w:t>
+            </w:r>
+            <w:r>
+              <w:rPr>
+                <w:rFonts w:ascii="CMU Sans Serif" w:hAnsi="CMU Sans Serif" w:cs="CMU Sans Serif"/>
+                <w:b/>
+                <w:i w:val="0"/>
+                <w:color w:val="000000" w:themeColor="text1"/>
+                <w:sz w:val="16"/>
+                <w:szCs w:val="16"/>
+              </w:rPr>
+              <w:t>Liga</w:t>
             </w:r>
           </w:p>
         </w:tc>
@@ -14343,7 +14355,7 @@
                 <w:rFonts w:ascii="CMU Sans Serif" w:hAnsi="CMU Sans Serif" w:cs="CMU Sans Serif"/>
                 <w:szCs w:val="16"/>
               </w:rPr>
-              <w:t>Conter um botão com formato de coração ao lado da liga onde o utilizador possa carregar</w:t>
+              <w:t>Apresentar a página apenas com informações referentes a liga escolhida</w:t>
             </w:r>
           </w:p>
         </w:tc>
@@ -14429,7 +14441,7 @@
     </w:p>
     <w:p>
       <w:pPr>
-        <w:pStyle w:val="Heading2"/>
+        <w:pStyle w:val="Ttulo2"/>
         <w:rPr>
           <w:rFonts w:ascii="CMU Sans Serif" w:hAnsi="CMU Sans Serif" w:cs="CMU Sans Serif"/>
         </w:rPr>
@@ -14455,7 +14467,7 @@
     </w:p>
     <w:tbl>
       <w:tblPr>
-        <w:tblStyle w:val="TableClassic1"/>
+        <w:tblStyle w:val="Tabelaclssica1"/>
         <w:tblW w:w="4814" w:type="pct"/>
         <w:tblInd w:w="250" w:type="dxa"/>
         <w:tblLayout w:type="fixed"/>
@@ -14864,7 +14876,7 @@
     </w:p>
     <w:tbl>
       <w:tblPr>
-        <w:tblStyle w:val="TableClassic1"/>
+        <w:tblStyle w:val="Tabelaclssica1"/>
         <w:tblW w:w="4665" w:type="pct"/>
         <w:tblInd w:w="534" w:type="dxa"/>
         <w:tblLayout w:type="fixed"/>
@@ -15514,7 +15526,7 @@
     </w:p>
     <w:tbl>
       <w:tblPr>
-        <w:tblStyle w:val="TableClassic1"/>
+        <w:tblStyle w:val="Tabelaclssica1"/>
         <w:tblW w:w="4665" w:type="pct"/>
         <w:tblInd w:w="534" w:type="dxa"/>
         <w:tblLayout w:type="fixed"/>
@@ -16049,7 +16061,7 @@
     </w:p>
     <w:tbl>
       <w:tblPr>
-        <w:tblStyle w:val="TableClassic1"/>
+        <w:tblStyle w:val="Tabelaclssica1"/>
         <w:tblW w:w="4666" w:type="pct"/>
         <w:tblInd w:w="534" w:type="dxa"/>
         <w:tblLayout w:type="fixed"/>
@@ -16133,7 +16145,7 @@
                 <w:sz w:val="16"/>
                 <w:szCs w:val="16"/>
               </w:rPr>
-              <w:t>Seleção do like</w:t>
+              <w:t>Escolha Equipa</w:t>
             </w:r>
           </w:p>
         </w:tc>
@@ -16263,7 +16275,7 @@
                 <w:rFonts w:ascii="CMU Sans Serif" w:hAnsi="CMU Sans Serif" w:cs="CMU Sans Serif"/>
                 <w:szCs w:val="16"/>
               </w:rPr>
-              <w:t>Conter um botão com formato de coração ao lado da equipa onde o utilizador possa carregar</w:t>
+              <w:t>Apresentar a página apenas com informações referentes a equipa escolhida</w:t>
             </w:r>
           </w:p>
         </w:tc>
@@ -16349,7 +16361,7 @@
     </w:p>
     <w:p>
       <w:pPr>
-        <w:pStyle w:val="Heading2"/>
+        <w:pStyle w:val="Ttulo2"/>
         <w:rPr>
           <w:rFonts w:ascii="CMU Sans Serif" w:hAnsi="CMU Sans Serif" w:cs="CMU Sans Serif"/>
         </w:rPr>
@@ -16375,7 +16387,7 @@
     </w:p>
     <w:tbl>
       <w:tblPr>
-        <w:tblStyle w:val="TableClassic1"/>
+        <w:tblStyle w:val="Tabelaclssica1"/>
         <w:tblW w:w="4814" w:type="pct"/>
         <w:tblInd w:w="250" w:type="dxa"/>
         <w:tblLayout w:type="fixed"/>
@@ -16742,7 +16754,7 @@
     </w:p>
     <w:tbl>
       <w:tblPr>
-        <w:tblStyle w:val="TableClassic1"/>
+        <w:tblStyle w:val="Tabelaclssica1"/>
         <w:tblW w:w="4665" w:type="pct"/>
         <w:tblInd w:w="534" w:type="dxa"/>
         <w:tblLayout w:type="fixed"/>
@@ -17110,7 +17122,7 @@
     </w:p>
     <w:tbl>
       <w:tblPr>
-        <w:tblStyle w:val="TableClassic1"/>
+        <w:tblStyle w:val="Tabelaclssica1"/>
         <w:tblW w:w="4666" w:type="pct"/>
         <w:tblInd w:w="534" w:type="dxa"/>
         <w:tblLayout w:type="fixed"/>
@@ -17324,7 +17336,42 @@
                 <w:rFonts w:ascii="CMU Sans Serif" w:hAnsi="CMU Sans Serif" w:cs="CMU Sans Serif"/>
                 <w:szCs w:val="16"/>
               </w:rPr>
-              <w:t>Conter um botão com formato de coração ao lado da equipa onde o utilizador possa carregar</w:t>
+              <w:t>B</w:t>
+            </w:r>
+            <w:r>
+              <w:rPr>
+                <w:rFonts w:ascii="CMU Sans Serif" w:hAnsi="CMU Sans Serif" w:cs="CMU Sans Serif"/>
+                <w:szCs w:val="16"/>
+              </w:rPr>
+              <w:t>otão com formato de coração ao lado d</w:t>
+            </w:r>
+            <w:r>
+              <w:rPr>
+                <w:rFonts w:ascii="CMU Sans Serif" w:hAnsi="CMU Sans Serif" w:cs="CMU Sans Serif"/>
+                <w:szCs w:val="16"/>
+              </w:rPr>
+              <w:t>e cada</w:t>
+            </w:r>
+            <w:r>
+              <w:rPr>
+                <w:rFonts w:ascii="CMU Sans Serif" w:hAnsi="CMU Sans Serif" w:cs="CMU Sans Serif"/>
+                <w:szCs w:val="16"/>
+              </w:rPr>
+              <w:t xml:space="preserve"> equipa</w:t>
+            </w:r>
+            <w:r>
+              <w:rPr>
+                <w:rFonts w:ascii="CMU Sans Serif" w:hAnsi="CMU Sans Serif" w:cs="CMU Sans Serif"/>
+                <w:szCs w:val="16"/>
+              </w:rPr>
+              <w:t>/liga/desporto</w:t>
+            </w:r>
+            <w:r>
+              <w:rPr>
+                <w:rFonts w:ascii="CMU Sans Serif" w:hAnsi="CMU Sans Serif" w:cs="CMU Sans Serif"/>
+                <w:szCs w:val="16"/>
+              </w:rPr>
+              <w:t xml:space="preserve"> onde o utilizador possa carregar</w:t>
             </w:r>
           </w:p>
         </w:tc>
@@ -17410,7 +17457,7 @@
     </w:p>
     <w:p>
       <w:pPr>
-        <w:pStyle w:val="Heading1"/>
+        <w:pStyle w:val="Ttulo1"/>
         <w:rPr>
           <w:rFonts w:ascii="CMU Sans Serif" w:hAnsi="CMU Sans Serif" w:cs="CMU Sans Serif"/>
         </w:rPr>
@@ -17433,7 +17480,7 @@
     </w:p>
     <w:p>
       <w:pPr>
-        <w:pStyle w:val="Heading2"/>
+        <w:pStyle w:val="Ttulo2"/>
         <w:rPr>
           <w:rFonts w:ascii="CMU Sans Serif" w:hAnsi="CMU Sans Serif" w:cs="CMU Sans Serif"/>
         </w:rPr>
@@ -17470,7 +17517,7 @@
     </w:p>
     <w:tbl>
       <w:tblPr>
-        <w:tblStyle w:val="TableClassic1"/>
+        <w:tblStyle w:val="Tabelaclssica1"/>
         <w:tblW w:w="4666" w:type="pct"/>
         <w:tblInd w:w="534" w:type="dxa"/>
         <w:tblLayout w:type="fixed"/>
@@ -17706,8 +17753,6 @@
               </w:rPr>
               <w:t xml:space="preserve"> para estar de acordo com o RGPD</w:t>
             </w:r>
-            <w:bookmarkStart w:id="35" w:name="_GoBack"/>
-            <w:bookmarkEnd w:id="35"/>
           </w:p>
         </w:tc>
       </w:tr>
@@ -17773,6 +17818,331 @@
                 <w:szCs w:val="16"/>
               </w:rPr>
               <w:t>Não integrar este requisito compromete a legalidade do software</w:t>
+            </w:r>
+          </w:p>
+        </w:tc>
+      </w:tr>
+    </w:tbl>
+    <w:p>
+      <w:pPr>
+        <w:rPr>
+          <w:rFonts w:ascii="CMU Sans Serif" w:hAnsi="CMU Sans Serif" w:cs="CMU Sans Serif"/>
+        </w:rPr>
+      </w:pPr>
+    </w:p>
+    <w:p>
+      <w:pPr>
+        <w:pStyle w:val="Ttulo2"/>
+        <w:rPr>
+          <w:rFonts w:ascii="CMU Sans Serif" w:hAnsi="CMU Sans Serif" w:cs="CMU Sans Serif"/>
+        </w:rPr>
+      </w:pPr>
+      <w:r>
+        <w:rPr>
+          <w:rFonts w:ascii="CMU Sans Serif" w:hAnsi="CMU Sans Serif" w:cs="CMU Sans Serif"/>
+        </w:rPr>
+        <w:t xml:space="preserve">Tipo de requisito não funcional </w:t>
+      </w:r>
+      <w:r>
+        <w:rPr>
+          <w:rFonts w:ascii="CMU Sans Serif" w:hAnsi="CMU Sans Serif" w:cs="CMU Sans Serif"/>
+          <w:color w:val="000000"/>
+          <w:lang w:val="pt"/>
+        </w:rPr>
+        <w:t>Tempo de resposta</w:t>
+      </w:r>
+      <w:bookmarkStart w:id="35" w:name="_GoBack"/>
+      <w:bookmarkEnd w:id="35"/>
+    </w:p>
+    <w:p>
+      <w:pPr>
+        <w:rPr>
+          <w:rFonts w:ascii="CMU Sans Serif" w:hAnsi="CMU Sans Serif" w:cs="CMU Sans Serif"/>
+        </w:rPr>
+      </w:pPr>
+    </w:p>
+    <w:tbl>
+      <w:tblPr>
+        <w:tblStyle w:val="Tabelaclssica1"/>
+        <w:tblW w:w="4666" w:type="pct"/>
+        <w:tblInd w:w="534" w:type="dxa"/>
+        <w:tblLayout w:type="fixed"/>
+        <w:tblLook w:val="04A0" w:firstRow="1" w:lastRow="0" w:firstColumn="1" w:lastColumn="0" w:noHBand="0" w:noVBand="1"/>
+      </w:tblPr>
+      <w:tblGrid>
+        <w:gridCol w:w="1384"/>
+        <w:gridCol w:w="7345"/>
+      </w:tblGrid>
+      <w:tr>
+        <w:trPr>
+          <w:cnfStyle w:val="100000000000" w:firstRow="1" w:lastRow="0" w:firstColumn="0" w:lastColumn="0" w:oddVBand="0" w:evenVBand="0" w:oddHBand="0" w:evenHBand="0" w:firstRowFirstColumn="0" w:firstRowLastColumn="0" w:lastRowFirstColumn="0" w:lastRowLastColumn="0"/>
+          <w:trHeight w:val="284"/>
+        </w:trPr>
+        <w:tc>
+          <w:tcPr>
+            <w:cnfStyle w:val="001000000000" w:firstRow="0" w:lastRow="0" w:firstColumn="1" w:lastColumn="0" w:oddVBand="0" w:evenVBand="0" w:oddHBand="0" w:evenHBand="0" w:firstRowFirstColumn="0" w:firstRowLastColumn="0" w:lastRowFirstColumn="0" w:lastRowLastColumn="0"/>
+            <w:tcW w:w="793" w:type="pct"/>
+            <w:tcBorders>
+              <w:top w:val="single" w:sz="12" w:space="0" w:color="000000"/>
+            </w:tcBorders>
+            <w:shd w:val="clear" w:color="auto" w:fill="D9D9D9" w:themeFill="background1" w:themeFillShade="D9"/>
+            <w:noWrap/>
+          </w:tcPr>
+          <w:p>
+            <w:pPr>
+              <w:spacing w:beforeLines="40" w:before="96" w:afterLines="40" w:after="96" w:line="240" w:lineRule="auto"/>
+              <w:ind w:firstLine="0"/>
+              <w:jc w:val="left"/>
+              <w:rPr>
+                <w:rFonts w:ascii="CMU Sans Serif" w:eastAsiaTheme="minorEastAsia" w:hAnsi="CMU Sans Serif" w:cs="CMU Sans Serif"/>
+                <w:b/>
+                <w:i w:val="0"/>
+                <w:color w:val="000000" w:themeColor="text1"/>
+                <w:sz w:val="16"/>
+                <w:szCs w:val="16"/>
+              </w:rPr>
+            </w:pPr>
+            <w:r>
+              <w:rPr>
+                <w:rFonts w:ascii="CMU Sans Serif" w:hAnsi="CMU Sans Serif" w:cs="CMU Sans Serif"/>
+                <w:b/>
+                <w:i w:val="0"/>
+                <w:color w:val="000000" w:themeColor="text1"/>
+                <w:sz w:val="16"/>
+                <w:szCs w:val="16"/>
+              </w:rPr>
+              <w:t>REQ.SUPL.0400</w:t>
+            </w:r>
+          </w:p>
+        </w:tc>
+        <w:tc>
+          <w:tcPr>
+            <w:tcW w:w="4207" w:type="pct"/>
+            <w:tcBorders>
+              <w:top w:val="single" w:sz="12" w:space="0" w:color="000000"/>
+            </w:tcBorders>
+            <w:shd w:val="clear" w:color="auto" w:fill="D9D9D9" w:themeFill="background1" w:themeFillShade="D9"/>
+          </w:tcPr>
+          <w:p>
+            <w:pPr>
+              <w:spacing w:beforeLines="40" w:before="96" w:afterLines="40" w:after="96" w:line="240" w:lineRule="auto"/>
+              <w:ind w:firstLine="0"/>
+              <w:jc w:val="left"/>
+              <w:cnfStyle w:val="100000000000" w:firstRow="1" w:lastRow="0" w:firstColumn="0" w:lastColumn="0" w:oddVBand="0" w:evenVBand="0" w:oddHBand="0" w:evenHBand="0" w:firstRowFirstColumn="0" w:firstRowLastColumn="0" w:lastRowFirstColumn="0" w:lastRowLastColumn="0"/>
+              <w:rPr>
+                <w:rFonts w:ascii="CMU Sans Serif" w:hAnsi="CMU Sans Serif" w:cs="CMU Sans Serif"/>
+                <w:b/>
+                <w:i w:val="0"/>
+                <w:color w:val="000000" w:themeColor="text1"/>
+                <w:sz w:val="16"/>
+                <w:szCs w:val="16"/>
+              </w:rPr>
+            </w:pPr>
+            <w:r>
+              <w:rPr>
+                <w:rFonts w:ascii="CMU Sans Serif" w:hAnsi="CMU Sans Serif" w:cs="CMU Sans Serif"/>
+                <w:b/>
+                <w:i w:val="0"/>
+                <w:sz w:val="16"/>
+                <w:szCs w:val="16"/>
+              </w:rPr>
+              <w:t>Tempo de resposta de submissão de formulários</w:t>
+            </w:r>
+          </w:p>
+        </w:tc>
+      </w:tr>
+      <w:tr>
+        <w:trPr>
+          <w:cnfStyle w:val="000000100000" w:firstRow="0" w:lastRow="0" w:firstColumn="0" w:lastColumn="0" w:oddVBand="0" w:evenVBand="0" w:oddHBand="1" w:evenHBand="0" w:firstRowFirstColumn="0" w:firstRowLastColumn="0" w:lastRowFirstColumn="0" w:lastRowLastColumn="0"/>
+          <w:trHeight w:val="284"/>
+        </w:trPr>
+        <w:tc>
+          <w:tcPr>
+            <w:cnfStyle w:val="001000000000" w:firstRow="0" w:lastRow="0" w:firstColumn="1" w:lastColumn="0" w:oddVBand="0" w:evenVBand="0" w:oddHBand="0" w:evenHBand="0" w:firstRowFirstColumn="0" w:firstRowLastColumn="0" w:lastRowFirstColumn="0" w:lastRowLastColumn="0"/>
+            <w:tcW w:w="793" w:type="pct"/>
+            <w:tcBorders>
+              <w:top w:val="single" w:sz="6" w:space="0" w:color="000000"/>
+            </w:tcBorders>
+            <w:noWrap/>
+          </w:tcPr>
+          <w:p>
+            <w:pPr>
+              <w:spacing w:beforeLines="40" w:before="96" w:afterLines="40" w:after="96" w:line="240" w:lineRule="auto"/>
+              <w:ind w:firstLine="0"/>
+              <w:jc w:val="left"/>
+              <w:rPr>
+                <w:rFonts w:ascii="CMU Sans Serif" w:eastAsiaTheme="minorEastAsia" w:hAnsi="CMU Sans Serif" w:cs="CMU Sans Serif"/>
+                <w:b/>
+                <w:color w:val="000000" w:themeColor="text1"/>
+                <w:sz w:val="16"/>
+                <w:szCs w:val="16"/>
+              </w:rPr>
+            </w:pPr>
+            <w:r>
+              <w:rPr>
+                <w:rFonts w:ascii="CMU Sans Serif" w:hAnsi="CMU Sans Serif" w:cs="CMU Sans Serif"/>
+                <w:b/>
+                <w:color w:val="000000" w:themeColor="text1"/>
+                <w:sz w:val="16"/>
+                <w:szCs w:val="16"/>
+              </w:rPr>
+              <w:t>Prioridade</w:t>
+            </w:r>
+          </w:p>
+        </w:tc>
+        <w:tc>
+          <w:tcPr>
+            <w:tcW w:w="4207" w:type="pct"/>
+            <w:tcBorders>
+              <w:top w:val="single" w:sz="6" w:space="0" w:color="000000"/>
+            </w:tcBorders>
+          </w:tcPr>
+          <w:p>
+            <w:pPr>
+              <w:spacing w:beforeLines="40" w:before="96" w:afterLines="40" w:after="96" w:line="240" w:lineRule="auto"/>
+              <w:ind w:firstLine="0"/>
+              <w:cnfStyle w:val="000000100000" w:firstRow="0" w:lastRow="0" w:firstColumn="0" w:lastColumn="0" w:oddVBand="0" w:evenVBand="0" w:oddHBand="1" w:evenHBand="0" w:firstRowFirstColumn="0" w:firstRowLastColumn="0" w:lastRowFirstColumn="0" w:lastRowLastColumn="0"/>
+              <w:rPr>
+                <w:rFonts w:ascii="CMU Sans Serif" w:hAnsi="CMU Sans Serif" w:cs="CMU Sans Serif"/>
+                <w:color w:val="000000" w:themeColor="text1"/>
+                <w:sz w:val="16"/>
+                <w:szCs w:val="16"/>
+              </w:rPr>
+            </w:pPr>
+            <w:r>
+              <w:rPr>
+                <w:rFonts w:ascii="CMU Sans Serif" w:hAnsi="CMU Sans Serif" w:cs="CMU Sans Serif"/>
+                <w:color w:val="000000" w:themeColor="text1"/>
+                <w:sz w:val="16"/>
+                <w:szCs w:val="16"/>
+              </w:rPr>
+              <w:t>Condicional</w:t>
+            </w:r>
+          </w:p>
+        </w:tc>
+      </w:tr>
+      <w:tr>
+        <w:trPr>
+          <w:cnfStyle w:val="000000010000" w:firstRow="0" w:lastRow="0" w:firstColumn="0" w:lastColumn="0" w:oddVBand="0" w:evenVBand="0" w:oddHBand="0" w:evenHBand="1" w:firstRowFirstColumn="0" w:firstRowLastColumn="0" w:lastRowFirstColumn="0" w:lastRowLastColumn="0"/>
+          <w:trHeight w:val="284"/>
+        </w:trPr>
+        <w:tc>
+          <w:tcPr>
+            <w:cnfStyle w:val="001000000000" w:firstRow="0" w:lastRow="0" w:firstColumn="1" w:lastColumn="0" w:oddVBand="0" w:evenVBand="0" w:oddHBand="0" w:evenHBand="0" w:firstRowFirstColumn="0" w:firstRowLastColumn="0" w:lastRowFirstColumn="0" w:lastRowLastColumn="0"/>
+            <w:tcW w:w="793" w:type="pct"/>
+            <w:noWrap/>
+          </w:tcPr>
+          <w:p>
+            <w:pPr>
+              <w:spacing w:beforeLines="40" w:before="96" w:afterLines="40" w:after="96" w:line="240" w:lineRule="auto"/>
+              <w:ind w:firstLine="0"/>
+              <w:jc w:val="left"/>
+              <w:rPr>
+                <w:rFonts w:ascii="CMU Sans Serif" w:hAnsi="CMU Sans Serif" w:cs="CMU Sans Serif"/>
+                <w:b/>
+                <w:color w:val="000000" w:themeColor="text1"/>
+                <w:sz w:val="16"/>
+                <w:szCs w:val="16"/>
+              </w:rPr>
+            </w:pPr>
+            <w:r>
+              <w:rPr>
+                <w:rFonts w:ascii="CMU Sans Serif" w:hAnsi="CMU Sans Serif" w:cs="CMU Sans Serif"/>
+                <w:b/>
+                <w:color w:val="000000" w:themeColor="text1"/>
+                <w:sz w:val="16"/>
+                <w:szCs w:val="16"/>
+              </w:rPr>
+              <w:t>Descrição</w:t>
+            </w:r>
+          </w:p>
+        </w:tc>
+        <w:tc>
+          <w:tcPr>
+            <w:tcW w:w="4207" w:type="pct"/>
+          </w:tcPr>
+          <w:p>
+            <w:pPr>
+              <w:pStyle w:val="Requisito"/>
+              <w:spacing w:line="240" w:lineRule="auto"/>
+              <w:cnfStyle w:val="000000010000" w:firstRow="0" w:lastRow="0" w:firstColumn="0" w:lastColumn="0" w:oddVBand="0" w:evenVBand="0" w:oddHBand="0" w:evenHBand="1" w:firstRowFirstColumn="0" w:firstRowLastColumn="0" w:lastRowFirstColumn="0" w:lastRowLastColumn="0"/>
+              <w:rPr>
+                <w:rFonts w:ascii="CMU Sans Serif" w:hAnsi="CMU Sans Serif" w:cs="CMU Sans Serif"/>
+                <w:szCs w:val="16"/>
+              </w:rPr>
+            </w:pPr>
+            <w:r>
+              <w:rPr>
+                <w:rFonts w:ascii="CMU Sans Serif" w:hAnsi="CMU Sans Serif" w:cs="CMU Sans Serif"/>
+                <w:szCs w:val="16"/>
+              </w:rPr>
+              <w:t>Qualquer submissão de valores num formulário deve apresentar resultados após um período máximo de cinco segundos. Este requisito não se aplica para formulários que impliquem pesquisas num grande volume de dados onde são permitidos critérios de seleção arbitrários.</w:t>
+            </w:r>
+          </w:p>
+        </w:tc>
+      </w:tr>
+      <w:tr>
+        <w:trPr>
+          <w:cnfStyle w:val="000000100000" w:firstRow="0" w:lastRow="0" w:firstColumn="0" w:lastColumn="0" w:oddVBand="0" w:evenVBand="0" w:oddHBand="1" w:evenHBand="0" w:firstRowFirstColumn="0" w:firstRowLastColumn="0" w:lastRowFirstColumn="0" w:lastRowLastColumn="0"/>
+          <w:trHeight w:val="284"/>
+        </w:trPr>
+        <w:tc>
+          <w:tcPr>
+            <w:cnfStyle w:val="001000000000" w:firstRow="0" w:lastRow="0" w:firstColumn="1" w:lastColumn="0" w:oddVBand="0" w:evenVBand="0" w:oddHBand="0" w:evenHBand="0" w:firstRowFirstColumn="0" w:firstRowLastColumn="0" w:lastRowFirstColumn="0" w:lastRowLastColumn="0"/>
+            <w:tcW w:w="793" w:type="pct"/>
+            <w:tcBorders>
+              <w:bottom w:val="none" w:sz="0" w:space="0" w:color="auto"/>
+            </w:tcBorders>
+            <w:noWrap/>
+          </w:tcPr>
+          <w:p>
+            <w:pPr>
+              <w:spacing w:beforeLines="40" w:before="96" w:afterLines="40" w:after="96" w:line="240" w:lineRule="auto"/>
+              <w:ind w:firstLine="0"/>
+              <w:jc w:val="left"/>
+              <w:rPr>
+                <w:rFonts w:ascii="CMU Sans Serif" w:hAnsi="CMU Sans Serif" w:cs="CMU Sans Serif"/>
+                <w:b/>
+                <w:color w:val="000000" w:themeColor="text1"/>
+                <w:sz w:val="16"/>
+                <w:szCs w:val="16"/>
+              </w:rPr>
+            </w:pPr>
+            <w:r>
+              <w:rPr>
+                <w:rFonts w:ascii="CMU Sans Serif" w:hAnsi="CMU Sans Serif" w:cs="CMU Sans Serif"/>
+                <w:b/>
+                <w:color w:val="000000" w:themeColor="text1"/>
+                <w:sz w:val="16"/>
+                <w:szCs w:val="16"/>
+              </w:rPr>
+              <w:t>Motivação</w:t>
+            </w:r>
+          </w:p>
+        </w:tc>
+        <w:tc>
+          <w:tcPr>
+            <w:tcW w:w="4207" w:type="pct"/>
+            <w:tcBorders>
+              <w:bottom w:val="none" w:sz="0" w:space="0" w:color="auto"/>
+            </w:tcBorders>
+          </w:tcPr>
+          <w:p>
+            <w:pPr>
+              <w:pStyle w:val="Requisito"/>
+              <w:spacing w:line="240" w:lineRule="auto"/>
+              <w:cnfStyle w:val="000000100000" w:firstRow="0" w:lastRow="0" w:firstColumn="0" w:lastColumn="0" w:oddVBand="0" w:evenVBand="0" w:oddHBand="1" w:evenHBand="0" w:firstRowFirstColumn="0" w:firstRowLastColumn="0" w:lastRowFirstColumn="0" w:lastRowLastColumn="0"/>
+              <w:rPr>
+                <w:rFonts w:ascii="CMU Sans Serif" w:hAnsi="CMU Sans Serif" w:cs="CMU Sans Serif"/>
+                <w:szCs w:val="16"/>
+              </w:rPr>
+            </w:pPr>
+            <w:r>
+              <w:rPr>
+                <w:rFonts w:ascii="CMU Sans Serif" w:hAnsi="CMU Sans Serif" w:cs="CMU Sans Serif"/>
+                <w:szCs w:val="16"/>
+              </w:rPr>
+              <w:t>Os utilizadores preferem sistemas com elevada interatividade, em que os tempos de espera sejam mínimos.</w:t>
             </w:r>
           </w:p>
         </w:tc>
@@ -17819,40 +18189,40 @@
 <w:ftr xmlns:wpc="http://schemas.microsoft.com/office/word/2010/wordprocessingCanvas" xmlns:cx="http://schemas.microsoft.com/office/drawing/2014/chartex" xmlns:cx1="http://schemas.microsoft.com/office/drawing/2015/9/8/chartex" xmlns:cx2="http://schemas.microsoft.com/office/drawing/2015/10/21/chartex" xmlns:cx3="http://schemas.microsoft.com/office/drawing/2016/5/9/chartex" xmlns:cx4="http://schemas.microsoft.com/office/drawing/2016/5/10/chartex" xmlns:cx5="http://schemas.microsoft.com/office/drawing/2016/5/11/chartex" xmlns:cx6="http://schemas.microsoft.com/office/drawing/2016/5/12/chartex" xmlns:cx7="http://schemas.microsoft.com/office/drawing/2016/5/13/chartex" xmlns:cx8="http://schemas.microsoft.com/office/drawing/2016/5/14/chartex" xmlns:mc="http://schemas.openxmlformats.org/markup-compatibility/2006" xmlns:aink="http://schemas.microsoft.com/office/drawing/2016/ink" xmlns:am3d="http://schemas.microsoft.com/office/drawing/2017/model3d" xmlns:o="urn:schemas-microsoft-com:office:office" xmlns:r="http://schemas.openxmlformats.org/officeDocument/2006/relationships" xmlns:m="http://schemas.openxmlformats.org/officeDocument/2006/math" xmlns:v="urn:schemas-microsoft-com:vml" xmlns:wp14="http://schemas.microsoft.com/office/word/2010/wordprocessingDrawing" xmlns:wp="http://schemas.openxmlformats.org/drawingml/2006/wordprocessingDrawing" xmlns:w10="urn:schemas-microsoft-com:office:word" xmlns:w="http://schemas.openxmlformats.org/wordprocessingml/2006/main" xmlns:w14="http://schemas.microsoft.com/office/word/2010/wordml" xmlns:w15="http://schemas.microsoft.com/office/word/2012/wordml" xmlns:w16cid="http://schemas.microsoft.com/office/word/2016/wordml/cid" xmlns:w16se="http://schemas.microsoft.com/office/word/2015/wordml/symex" xmlns:wpg="http://schemas.microsoft.com/office/word/2010/wordprocessingGroup" xmlns:wpi="http://schemas.microsoft.com/office/word/2010/wordprocessingInk" xmlns:wne="http://schemas.microsoft.com/office/word/2006/wordml" xmlns:wps="http://schemas.microsoft.com/office/word/2010/wordprocessingShape" mc:Ignorable="w14 w15 w16se w16cid wp14">
   <w:p>
     <w:pPr>
-      <w:pStyle w:val="Footer"/>
+      <w:pStyle w:val="Rodap"/>
       <w:framePr w:wrap="around" w:vAnchor="text" w:hAnchor="margin" w:xAlign="outside" w:y="1"/>
       <w:rPr>
-        <w:rStyle w:val="PageNumber"/>
+        <w:rStyle w:val="Nmerodepgina"/>
       </w:rPr>
     </w:pPr>
     <w:r>
       <w:rPr>
-        <w:rStyle w:val="PageNumber"/>
+        <w:rStyle w:val="Nmerodepgina"/>
       </w:rPr>
       <w:fldChar w:fldCharType="begin"/>
     </w:r>
     <w:r>
       <w:rPr>
-        <w:rStyle w:val="PageNumber"/>
+        <w:rStyle w:val="Nmerodepgina"/>
       </w:rPr>
       <w:instrText xml:space="preserve">PAGE  </w:instrText>
     </w:r>
     <w:r>
       <w:rPr>
-        <w:rStyle w:val="PageNumber"/>
+        <w:rStyle w:val="Nmerodepgina"/>
       </w:rPr>
       <w:fldChar w:fldCharType="separate"/>
     </w:r>
     <w:r>
       <w:rPr>
-        <w:rStyle w:val="PageNumber"/>
+        <w:rStyle w:val="Nmerodepgina"/>
         <w:noProof/>
       </w:rPr>
       <w:t>2</w:t>
     </w:r>
     <w:r>
       <w:rPr>
-        <w:rStyle w:val="PageNumber"/>
+        <w:rStyle w:val="Nmerodepgina"/>
       </w:rPr>
       <w:fldChar w:fldCharType="end"/>
     </w:r>
@@ -17874,32 +18244,32 @@
     </w:pPr>
     <w:r>
       <w:rPr>
-        <w:rStyle w:val="PageNumber"/>
+        <w:rStyle w:val="Nmerodepgina"/>
       </w:rPr>
       <w:fldChar w:fldCharType="begin"/>
     </w:r>
     <w:r>
       <w:rPr>
-        <w:rStyle w:val="PageNumber"/>
+        <w:rStyle w:val="Nmerodepgina"/>
       </w:rPr>
       <w:instrText xml:space="preserve"> PAGE </w:instrText>
     </w:r>
     <w:r>
       <w:rPr>
-        <w:rStyle w:val="PageNumber"/>
+        <w:rStyle w:val="Nmerodepgina"/>
       </w:rPr>
       <w:fldChar w:fldCharType="separate"/>
     </w:r>
     <w:r>
       <w:rPr>
-        <w:rStyle w:val="PageNumber"/>
+        <w:rStyle w:val="Nmerodepgina"/>
         <w:noProof/>
       </w:rPr>
       <w:t>6</w:t>
     </w:r>
     <w:r>
       <w:rPr>
-        <w:rStyle w:val="PageNumber"/>
+        <w:rStyle w:val="Nmerodepgina"/>
       </w:rPr>
       <w:fldChar w:fldCharType="end"/>
     </w:r>
@@ -17993,32 +18363,32 @@
     </w:r>
     <w:r>
       <w:rPr>
-        <w:rStyle w:val="PageNumber"/>
+        <w:rStyle w:val="Nmerodepgina"/>
       </w:rPr>
       <w:fldChar w:fldCharType="begin"/>
     </w:r>
     <w:r>
       <w:rPr>
-        <w:rStyle w:val="PageNumber"/>
+        <w:rStyle w:val="Nmerodepgina"/>
       </w:rPr>
       <w:instrText xml:space="preserve"> PAGE </w:instrText>
     </w:r>
     <w:r>
       <w:rPr>
-        <w:rStyle w:val="PageNumber"/>
+        <w:rStyle w:val="Nmerodepgina"/>
       </w:rPr>
       <w:fldChar w:fldCharType="separate"/>
     </w:r>
     <w:r>
       <w:rPr>
-        <w:rStyle w:val="PageNumber"/>
+        <w:rStyle w:val="Nmerodepgina"/>
         <w:noProof/>
       </w:rPr>
       <w:t>iii</w:t>
     </w:r>
     <w:r>
       <w:rPr>
-        <w:rStyle w:val="PageNumber"/>
+        <w:rStyle w:val="Nmerodepgina"/>
       </w:rPr>
       <w:fldChar w:fldCharType="end"/>
     </w:r>
@@ -18112,32 +18482,32 @@
     </w:r>
     <w:r>
       <w:rPr>
-        <w:rStyle w:val="PageNumber"/>
+        <w:rStyle w:val="Nmerodepgina"/>
       </w:rPr>
       <w:fldChar w:fldCharType="begin"/>
     </w:r>
     <w:r>
       <w:rPr>
-        <w:rStyle w:val="PageNumber"/>
+        <w:rStyle w:val="Nmerodepgina"/>
       </w:rPr>
       <w:instrText xml:space="preserve"> PAGE </w:instrText>
     </w:r>
     <w:r>
       <w:rPr>
-        <w:rStyle w:val="PageNumber"/>
+        <w:rStyle w:val="Nmerodepgina"/>
       </w:rPr>
       <w:fldChar w:fldCharType="separate"/>
     </w:r>
     <w:r>
       <w:rPr>
-        <w:rStyle w:val="PageNumber"/>
+        <w:rStyle w:val="Nmerodepgina"/>
         <w:noProof/>
       </w:rPr>
       <w:t>v</w:t>
     </w:r>
     <w:r>
       <w:rPr>
-        <w:rStyle w:val="PageNumber"/>
+        <w:rStyle w:val="Nmerodepgina"/>
       </w:rPr>
       <w:fldChar w:fldCharType="end"/>
     </w:r>
@@ -18231,32 +18601,32 @@
     </w:r>
     <w:r>
       <w:rPr>
-        <w:rStyle w:val="PageNumber"/>
+        <w:rStyle w:val="Nmerodepgina"/>
       </w:rPr>
       <w:fldChar w:fldCharType="begin"/>
     </w:r>
     <w:r>
       <w:rPr>
-        <w:rStyle w:val="PageNumber"/>
+        <w:rStyle w:val="Nmerodepgina"/>
       </w:rPr>
       <w:instrText xml:space="preserve"> PAGE </w:instrText>
     </w:r>
     <w:r>
       <w:rPr>
-        <w:rStyle w:val="PageNumber"/>
+        <w:rStyle w:val="Nmerodepgina"/>
       </w:rPr>
       <w:fldChar w:fldCharType="separate"/>
     </w:r>
     <w:r>
       <w:rPr>
-        <w:rStyle w:val="PageNumber"/>
+        <w:rStyle w:val="Nmerodepgina"/>
         <w:noProof/>
       </w:rPr>
       <w:t>vii</w:t>
     </w:r>
     <w:r>
       <w:rPr>
-        <w:rStyle w:val="PageNumber"/>
+        <w:rStyle w:val="Nmerodepgina"/>
       </w:rPr>
       <w:fldChar w:fldCharType="end"/>
     </w:r>
@@ -18272,32 +18642,32 @@
     </w:pPr>
     <w:r>
       <w:rPr>
-        <w:rStyle w:val="PageNumber"/>
+        <w:rStyle w:val="Nmerodepgina"/>
       </w:rPr>
       <w:fldChar w:fldCharType="begin"/>
     </w:r>
     <w:r>
       <w:rPr>
-        <w:rStyle w:val="PageNumber"/>
+        <w:rStyle w:val="Nmerodepgina"/>
       </w:rPr>
       <w:instrText xml:space="preserve"> PAGE </w:instrText>
     </w:r>
     <w:r>
       <w:rPr>
-        <w:rStyle w:val="PageNumber"/>
+        <w:rStyle w:val="Nmerodepgina"/>
       </w:rPr>
       <w:fldChar w:fldCharType="separate"/>
     </w:r>
     <w:r>
       <w:rPr>
-        <w:rStyle w:val="PageNumber"/>
+        <w:rStyle w:val="Nmerodepgina"/>
         <w:noProof/>
       </w:rPr>
       <w:t>7</w:t>
     </w:r>
     <w:r>
       <w:rPr>
-        <w:rStyle w:val="PageNumber"/>
+        <w:rStyle w:val="Nmerodepgina"/>
       </w:rPr>
       <w:fldChar w:fldCharType="end"/>
     </w:r>
@@ -21610,7 +21980,7 @@
     <w:lvl w:ilvl="0">
       <w:start w:val="1"/>
       <w:numFmt w:val="decimal"/>
-      <w:pStyle w:val="Heading1"/>
+      <w:pStyle w:val="Ttulo1"/>
       <w:lvlText w:val="%1."/>
       <w:lvlJc w:val="left"/>
       <w:pPr>
@@ -21623,20 +21993,20 @@
     <w:lvl w:ilvl="1">
       <w:start w:val="1"/>
       <w:numFmt w:val="decimal"/>
-      <w:pStyle w:val="Heading2"/>
+      <w:pStyle w:val="Ttulo2"/>
       <w:lvlText w:val="%1.%2."/>
       <w:lvlJc w:val="left"/>
       <w:pPr>
         <w:tabs>
-          <w:tab w:val="num" w:pos="1440"/>
+          <w:tab w:val="num" w:pos="1505"/>
         </w:tabs>
-        <w:ind w:left="792" w:hanging="432"/>
+        <w:ind w:left="857" w:hanging="432"/>
       </w:pPr>
     </w:lvl>
     <w:lvl w:ilvl="2">
       <w:start w:val="1"/>
       <w:numFmt w:val="decimal"/>
-      <w:pStyle w:val="Heading3"/>
+      <w:pStyle w:val="Ttulo3"/>
       <w:lvlText w:val="%1.%2.%3."/>
       <w:lvlJc w:val="left"/>
       <w:pPr>
@@ -21649,7 +22019,7 @@
     <w:lvl w:ilvl="3">
       <w:start w:val="1"/>
       <w:numFmt w:val="decimal"/>
-      <w:pStyle w:val="Heading4"/>
+      <w:pStyle w:val="Ttulo4"/>
       <w:lvlText w:val="%1.%2.%3.%4."/>
       <w:lvlJc w:val="left"/>
       <w:pPr>
@@ -24596,6 +24966,7 @@
     <w:lsdException w:name="HTML Sample" w:semiHidden="1" w:unhideWhenUsed="1"/>
     <w:lsdException w:name="HTML Typewriter" w:semiHidden="1" w:unhideWhenUsed="1"/>
     <w:lsdException w:name="HTML Variable" w:semiHidden="1" w:unhideWhenUsed="1"/>
+    <w:lsdException w:name="Normal Table" w:semiHidden="1" w:unhideWhenUsed="1"/>
     <w:lsdException w:name="annotation subject" w:semiHidden="1" w:unhideWhenUsed="1"/>
     <w:lsdException w:name="No List" w:semiHidden="1" w:unhideWhenUsed="1"/>
     <w:lsdException w:name="Outline List 1" w:semiHidden="1" w:unhideWhenUsed="1"/>
@@ -24639,8 +25010,10 @@
     <w:lsdException w:name="Table Elegant" w:semiHidden="1" w:unhideWhenUsed="1"/>
     <w:lsdException w:name="Table Professional" w:semiHidden="1" w:unhideWhenUsed="1"/>
     <w:lsdException w:name="Table Subtle 1" w:semiHidden="1" w:unhideWhenUsed="1"/>
+    <w:lsdException w:name="Table Subtle 2" w:semiHidden="1" w:unhideWhenUsed="1"/>
     <w:lsdException w:name="Table Web 1" w:semiHidden="1" w:unhideWhenUsed="1"/>
     <w:lsdException w:name="Table Web 2" w:semiHidden="1" w:unhideWhenUsed="1"/>
+    <w:lsdException w:name="Table Web 3" w:semiHidden="1" w:unhideWhenUsed="1"/>
     <w:lsdException w:name="Balloon Text" w:semiHidden="1" w:unhideWhenUsed="1"/>
     <w:lsdException w:name="Table Grid" w:uiPriority="59"/>
     <w:lsdException w:name="Table Theme" w:semiHidden="1" w:unhideWhenUsed="1"/>
@@ -24878,11 +25251,11 @@
       <w:szCs w:val="24"/>
     </w:rPr>
   </w:style>
-  <w:style w:type="paragraph" w:styleId="Heading1">
+  <w:style w:type="paragraph" w:styleId="Ttulo1">
     <w:name w:val="heading 1"/>
     <w:basedOn w:val="Normal"/>
     <w:next w:val="Normal"/>
-    <w:link w:val="Heading1Char"/>
+    <w:link w:val="Ttulo1Carter"/>
     <w:qFormat/>
     <w:rsid w:val="00B23406"/>
     <w:pPr>
@@ -24905,7 +25278,7 @@
       <w:szCs w:val="32"/>
     </w:rPr>
   </w:style>
-  <w:style w:type="paragraph" w:styleId="Heading2">
+  <w:style w:type="paragraph" w:styleId="Ttulo2">
     <w:name w:val="heading 2"/>
     <w:basedOn w:val="Normal"/>
     <w:next w:val="Normal"/>
@@ -24919,7 +25292,9 @@
         <w:numId w:val="1"/>
       </w:numPr>
       <w:tabs>
+        <w:tab w:val="clear" w:pos="1505"/>
         <w:tab w:val="left" w:pos="567"/>
+        <w:tab w:val="num" w:pos="1440"/>
       </w:tabs>
       <w:spacing w:before="400" w:after="60" w:line="240" w:lineRule="auto"/>
       <w:ind w:left="0" w:firstLine="0"/>
@@ -24934,7 +25309,7 @@
       <w:szCs w:val="28"/>
     </w:rPr>
   </w:style>
-  <w:style w:type="paragraph" w:styleId="Heading3">
+  <w:style w:type="paragraph" w:styleId="Ttulo3">
     <w:name w:val="heading 3"/>
     <w:basedOn w:val="Normal"/>
     <w:next w:val="Normal"/>
@@ -24963,7 +25338,7 @@
       <w:szCs w:val="26"/>
     </w:rPr>
   </w:style>
-  <w:style w:type="paragraph" w:styleId="Heading4">
+  <w:style w:type="paragraph" w:styleId="Ttulo4">
     <w:name w:val="heading 4"/>
     <w:basedOn w:val="Normal"/>
     <w:next w:val="Normal"/>
@@ -24992,13 +25367,13 @@
       <w:szCs w:val="28"/>
     </w:rPr>
   </w:style>
-  <w:style w:type="character" w:default="1" w:styleId="DefaultParagraphFont">
+  <w:style w:type="character" w:default="1" w:styleId="Tipodeletrapredefinidodopargrafo">
     <w:name w:val="Default Paragraph Font"/>
     <w:uiPriority w:val="1"/>
     <w:semiHidden/>
     <w:unhideWhenUsed/>
   </w:style>
-  <w:style w:type="table" w:default="1" w:styleId="TableNormal">
+  <w:style w:type="table" w:default="1" w:styleId="Tabelanormal">
     <w:name w:val="Normal Table"/>
     <w:uiPriority w:val="99"/>
     <w:semiHidden/>
@@ -25013,7 +25388,7 @@
       </w:tblCellMar>
     </w:tblPr>
   </w:style>
-  <w:style w:type="numbering" w:default="1" w:styleId="NoList">
+  <w:style w:type="numbering" w:default="1" w:styleId="Semlista">
     <w:name w:val="No List"/>
     <w:uiPriority w:val="99"/>
     <w:semiHidden/>
@@ -25050,7 +25425,7 @@
       <w:lang w:eastAsia="en-US"/>
     </w:rPr>
   </w:style>
-  <w:style w:type="paragraph" w:styleId="Footer">
+  <w:style w:type="paragraph" w:styleId="Rodap">
     <w:name w:val="footer"/>
     <w:basedOn w:val="Normal"/>
     <w:rsid w:val="00517435"/>
@@ -25068,15 +25443,15 @@
       <w:lang w:eastAsia="en-US"/>
     </w:rPr>
   </w:style>
-  <w:style w:type="character" w:styleId="PageNumber">
+  <w:style w:type="character" w:styleId="Nmerodepgina">
     <w:name w:val="page number"/>
-    <w:basedOn w:val="DefaultParagraphFont"/>
+    <w:basedOn w:val="Tipodeletrapredefinidodopargrafo"/>
     <w:rsid w:val="00075EBD"/>
     <w:rPr>
       <w:rFonts w:cs="Times New Roman"/>
     </w:rPr>
   </w:style>
-  <w:style w:type="paragraph" w:styleId="TOC1">
+  <w:style w:type="paragraph" w:styleId="ndice1">
     <w:name w:val="toc 1"/>
     <w:basedOn w:val="Normal"/>
     <w:next w:val="Normal"/>
@@ -25094,7 +25469,7 @@
       <w:b/>
     </w:rPr>
   </w:style>
-  <w:style w:type="paragraph" w:styleId="TOC2">
+  <w:style w:type="paragraph" w:styleId="ndice2">
     <w:name w:val="toc 2"/>
     <w:basedOn w:val="Normal"/>
     <w:next w:val="Normal"/>
@@ -25108,9 +25483,9 @@
       <w:ind w:left="851" w:hanging="425"/>
     </w:pPr>
   </w:style>
-  <w:style w:type="character" w:styleId="Hyperlink">
+  <w:style w:type="character" w:styleId="Hiperligao">
     <w:name w:val="Hyperlink"/>
-    <w:basedOn w:val="DefaultParagraphFont"/>
+    <w:basedOn w:val="Tipodeletrapredefinidodopargrafo"/>
     <w:uiPriority w:val="99"/>
     <w:rsid w:val="0059402F"/>
     <w:rPr>
@@ -25118,7 +25493,7 @@
       <w:u w:val="single"/>
     </w:rPr>
   </w:style>
-  <w:style w:type="paragraph" w:styleId="TOC3">
+  <w:style w:type="paragraph" w:styleId="ndice3">
     <w:name w:val="toc 3"/>
     <w:basedOn w:val="Normal"/>
     <w:next w:val="Normal"/>
@@ -25143,7 +25518,7 @@
       <w:jc w:val="center"/>
     </w:pPr>
   </w:style>
-  <w:style w:type="paragraph" w:styleId="Caption">
+  <w:style w:type="paragraph" w:styleId="Legenda">
     <w:name w:val="caption"/>
     <w:basedOn w:val="Normal"/>
     <w:next w:val="Normal"/>
@@ -25162,7 +25537,7 @@
       <w:szCs w:val="20"/>
     </w:rPr>
   </w:style>
-  <w:style w:type="paragraph" w:styleId="Header">
+  <w:style w:type="paragraph" w:styleId="Cabealho">
     <w:name w:val="header"/>
     <w:basedOn w:val="Normal"/>
     <w:rsid w:val="00E11AF4"/>
@@ -25200,9 +25575,9 @@
       <w:sz w:val="32"/>
     </w:rPr>
   </w:style>
-  <w:style w:type="table" w:styleId="TableGrid">
+  <w:style w:type="table" w:styleId="TabelacomGrelha">
     <w:name w:val="Table Grid"/>
-    <w:basedOn w:val="TableNormal"/>
+    <w:basedOn w:val="Tabelanormal"/>
     <w:uiPriority w:val="59"/>
     <w:rsid w:val="00517435"/>
     <w:pPr>
@@ -25251,7 +25626,7 @@
   </w:style>
   <w:style w:type="paragraph" w:customStyle="1" w:styleId="Footer2Odd">
     <w:name w:val="Footer 2 Odd"/>
-    <w:basedOn w:val="Footer"/>
+    <w:basedOn w:val="Rodap"/>
     <w:rsid w:val="006C001F"/>
     <w:pPr>
       <w:pBdr>
@@ -25262,7 +25637,7 @@
   </w:style>
   <w:style w:type="paragraph" w:customStyle="1" w:styleId="Header2">
     <w:name w:val="Header 2"/>
-    <w:basedOn w:val="Header"/>
+    <w:basedOn w:val="Cabealho"/>
     <w:rsid w:val="006F7FC9"/>
     <w:pPr>
       <w:pBdr>
@@ -25284,7 +25659,7 @@
       <w:jc w:val="left"/>
     </w:pPr>
   </w:style>
-  <w:style w:type="paragraph" w:styleId="TableofFigures">
+  <w:style w:type="paragraph" w:styleId="ndicedeilustraes">
     <w:name w:val="table of figures"/>
     <w:basedOn w:val="Normal"/>
     <w:next w:val="Normal"/>
@@ -25294,10 +25669,10 @@
       <w:ind w:firstLine="0"/>
     </w:pPr>
   </w:style>
-  <w:style w:type="paragraph" w:styleId="FootnoteText">
+  <w:style w:type="paragraph" w:styleId="Textodenotaderodap">
     <w:name w:val="footnote text"/>
     <w:basedOn w:val="Normal"/>
-    <w:link w:val="FootnoteTextChar"/>
+    <w:link w:val="TextodenotaderodapCarter"/>
     <w:uiPriority w:val="99"/>
     <w:semiHidden/>
     <w:rsid w:val="0015266F"/>
@@ -25311,9 +25686,9 @@
       <w:szCs w:val="20"/>
     </w:rPr>
   </w:style>
-  <w:style w:type="character" w:styleId="FootnoteReference">
+  <w:style w:type="character" w:styleId="Refdenotaderodap">
     <w:name w:val="footnote reference"/>
-    <w:basedOn w:val="DefaultParagraphFont"/>
+    <w:basedOn w:val="Tipodeletrapredefinidodopargrafo"/>
     <w:uiPriority w:val="99"/>
     <w:semiHidden/>
     <w:rsid w:val="009E2107"/>
@@ -25336,7 +25711,7 @@
       <w:szCs w:val="20"/>
     </w:rPr>
   </w:style>
-  <w:style w:type="paragraph" w:customStyle="1" w:styleId="Ttulo1">
+  <w:style w:type="paragraph" w:customStyle="1" w:styleId="Ttulo10">
     <w:name w:val="Título1"/>
     <w:basedOn w:val="Normal"/>
     <w:next w:val="Normal"/>
@@ -25354,7 +25729,7 @@
   </w:style>
   <w:style w:type="paragraph" w:customStyle="1" w:styleId="ndicedeElementos">
     <w:name w:val="Índice de Elementos"/>
-    <w:basedOn w:val="Heading1"/>
+    <w:basedOn w:val="Ttulo1"/>
     <w:rsid w:val="00B23406"/>
     <w:pPr>
       <w:numPr>
@@ -25362,9 +25737,9 @@
       </w:numPr>
     </w:pPr>
   </w:style>
-  <w:style w:type="character" w:styleId="Emphasis">
+  <w:style w:type="character" w:styleId="nfase">
     <w:name w:val="Emphasis"/>
-    <w:basedOn w:val="DefaultParagraphFont"/>
+    <w:basedOn w:val="Tipodeletrapredefinidodopargrafo"/>
     <w:uiPriority w:val="20"/>
     <w:qFormat/>
     <w:rsid w:val="003032B1"/>
@@ -25373,10 +25748,10 @@
       <w:iCs/>
     </w:rPr>
   </w:style>
-  <w:style w:type="character" w:customStyle="1" w:styleId="Heading1Char">
-    <w:name w:val="Heading 1 Char"/>
-    <w:basedOn w:val="DefaultParagraphFont"/>
-    <w:link w:val="Heading1"/>
+  <w:style w:type="character" w:customStyle="1" w:styleId="Ttulo1Carter">
+    <w:name w:val="Título 1 Caráter"/>
+    <w:basedOn w:val="Tipodeletrapredefinidodopargrafo"/>
+    <w:link w:val="Ttulo1"/>
     <w:rsid w:val="008A3311"/>
     <w:rPr>
       <w:rFonts w:ascii="Impact" w:hAnsi="Impact" w:cs="Arial"/>
@@ -25386,7 +25761,7 @@
       <w:szCs w:val="32"/>
     </w:rPr>
   </w:style>
-  <w:style w:type="paragraph" w:styleId="Bibliography">
+  <w:style w:type="paragraph" w:styleId="Bibliografia">
     <w:name w:val="Bibliography"/>
     <w:basedOn w:val="Normal"/>
     <w:next w:val="Normal"/>
@@ -25394,10 +25769,10 @@
     <w:unhideWhenUsed/>
     <w:rsid w:val="008A3311"/>
   </w:style>
-  <w:style w:type="paragraph" w:styleId="BalloonText">
+  <w:style w:type="paragraph" w:styleId="Textodebalo">
     <w:name w:val="Balloon Text"/>
     <w:basedOn w:val="Normal"/>
-    <w:link w:val="BalloonTextChar"/>
+    <w:link w:val="TextodebaloCarter"/>
     <w:rsid w:val="008A3311"/>
     <w:pPr>
       <w:spacing w:before="0" w:after="0" w:line="240" w:lineRule="auto"/>
@@ -25408,10 +25783,10 @@
       <w:szCs w:val="16"/>
     </w:rPr>
   </w:style>
-  <w:style w:type="character" w:customStyle="1" w:styleId="BalloonTextChar">
-    <w:name w:val="Balloon Text Char"/>
-    <w:basedOn w:val="DefaultParagraphFont"/>
-    <w:link w:val="BalloonText"/>
+  <w:style w:type="character" w:customStyle="1" w:styleId="TextodebaloCarter">
+    <w:name w:val="Texto de balão Caráter"/>
+    <w:basedOn w:val="Tipodeletrapredefinidodopargrafo"/>
+    <w:link w:val="Textodebalo"/>
     <w:rsid w:val="008A3311"/>
     <w:rPr>
       <w:rFonts w:ascii="Tahoma" w:hAnsi="Tahoma" w:cs="Tahoma"/>
@@ -25421,12 +25796,12 @@
   </w:style>
   <w:style w:type="character" w:customStyle="1" w:styleId="hilite">
     <w:name w:val="hilite"/>
-    <w:basedOn w:val="DefaultParagraphFont"/>
+    <w:basedOn w:val="Tipodeletrapredefinidodopargrafo"/>
     <w:rsid w:val="008A3311"/>
   </w:style>
-  <w:style w:type="character" w:styleId="Strong">
+  <w:style w:type="character" w:styleId="Forte">
     <w:name w:val="Strong"/>
-    <w:basedOn w:val="DefaultParagraphFont"/>
+    <w:basedOn w:val="Tipodeletrapredefinidodopargrafo"/>
     <w:uiPriority w:val="22"/>
     <w:qFormat/>
     <w:rsid w:val="008A3311"/>
@@ -25435,14 +25810,14 @@
       <w:bCs/>
     </w:rPr>
   </w:style>
-  <w:style w:type="character" w:styleId="HTMLAcronym">
+  <w:style w:type="character" w:styleId="AcrnimoHTML">
     <w:name w:val="HTML Acronym"/>
-    <w:basedOn w:val="DefaultParagraphFont"/>
+    <w:basedOn w:val="Tipodeletrapredefinidodopargrafo"/>
     <w:uiPriority w:val="99"/>
     <w:unhideWhenUsed/>
     <w:rsid w:val="008A3311"/>
   </w:style>
-  <w:style w:type="paragraph" w:styleId="ListParagraph">
+  <w:style w:type="paragraph" w:styleId="PargrafodaLista">
     <w:name w:val="List Paragraph"/>
     <w:basedOn w:val="Normal"/>
     <w:uiPriority w:val="34"/>
@@ -25484,7 +25859,7 @@
   </w:style>
   <w:style w:type="character" w:customStyle="1" w:styleId="CdigoChar">
     <w:name w:val="Código Char"/>
-    <w:basedOn w:val="DefaultParagraphFont"/>
+    <w:basedOn w:val="Tipodeletrapredefinidodopargrafo"/>
     <w:link w:val="Cdigo"/>
     <w:rsid w:val="006401FF"/>
     <w:rPr>
@@ -25495,7 +25870,7 @@
   </w:style>
   <w:style w:type="character" w:customStyle="1" w:styleId="CSSClassChar">
     <w:name w:val="CSS Class Char"/>
-    <w:basedOn w:val="DefaultParagraphFont"/>
+    <w:basedOn w:val="Tipodeletrapredefinidodopargrafo"/>
     <w:link w:val="CSSClass"/>
     <w:rsid w:val="00BA5DD3"/>
     <w:rPr>
@@ -25542,7 +25917,7 @@
       <w:lang w:val="en-GB"/>
     </w:rPr>
   </w:style>
-  <w:style w:type="paragraph" w:styleId="TOC4">
+  <w:style w:type="paragraph" w:styleId="ndice4">
     <w:name w:val="toc 4"/>
     <w:basedOn w:val="Normal"/>
     <w:next w:val="Normal"/>
@@ -25571,7 +25946,7 @@
   </w:style>
   <w:style w:type="table" w:customStyle="1" w:styleId="LightShading-Accent11">
     <w:name w:val="Light Shading - Accent 11"/>
-    <w:basedOn w:val="TableNormal"/>
+    <w:basedOn w:val="Tabelanormal"/>
     <w:uiPriority w:val="60"/>
     <w:rsid w:val="0096763B"/>
     <w:rPr>
@@ -25666,9 +26041,9 @@
       </w:tcPr>
     </w:tblStylePr>
   </w:style>
-  <w:style w:type="table" w:styleId="TableClassic1">
+  <w:style w:type="table" w:styleId="Tabelaclssica1">
     <w:name w:val="Table Classic 1"/>
-    <w:basedOn w:val="TableNormal"/>
+    <w:basedOn w:val="Tabelanormal"/>
     <w:rsid w:val="00E10381"/>
     <w:pPr>
       <w:spacing w:before="120" w:after="120" w:line="360" w:lineRule="auto"/>
@@ -25798,10 +26173,10 @@
       </w:tcPr>
     </w:tblStylePr>
   </w:style>
-  <w:style w:type="character" w:customStyle="1" w:styleId="FootnoteTextChar">
-    <w:name w:val="Footnote Text Char"/>
-    <w:basedOn w:val="DefaultParagraphFont"/>
-    <w:link w:val="FootnoteText"/>
+  <w:style w:type="character" w:customStyle="1" w:styleId="TextodenotaderodapCarter">
+    <w:name w:val="Texto de nota de rodapé Caráter"/>
+    <w:basedOn w:val="Tipodeletrapredefinidodopargrafo"/>
+    <w:link w:val="Textodenotaderodap"/>
     <w:uiPriority w:val="99"/>
     <w:semiHidden/>
     <w:rsid w:val="00C708B4"/>
@@ -25810,9 +26185,9 @@
       <w:sz w:val="18"/>
     </w:rPr>
   </w:style>
-  <w:style w:type="table" w:styleId="TableClassic2">
+  <w:style w:type="table" w:styleId="Tabelaclssica2">
     <w:name w:val="Table Classic 2"/>
-    <w:basedOn w:val="TableNormal"/>
+    <w:basedOn w:val="Tabelanormal"/>
     <w:rsid w:val="00CA55F7"/>
     <w:pPr>
       <w:spacing w:before="120" w:after="120" w:line="360" w:lineRule="auto"/>
@@ -25902,9 +26277,9 @@
       </w:tcPr>
     </w:tblStylePr>
   </w:style>
-  <w:style w:type="table" w:styleId="TableClassic3">
+  <w:style w:type="table" w:styleId="Tabelaclssica3">
     <w:name w:val="Table Classic 3"/>
-    <w:basedOn w:val="TableNormal"/>
+    <w:basedOn w:val="Tabelanormal"/>
     <w:rsid w:val="00CA55F7"/>
     <w:pPr>
       <w:spacing w:before="120" w:after="120" w:line="360" w:lineRule="auto"/>
@@ -25972,9 +26347,9 @@
       </w:tcPr>
     </w:tblStylePr>
   </w:style>
-  <w:style w:type="table" w:styleId="TableClassic4">
+  <w:style w:type="table" w:styleId="Tabelaclssica4">
     <w:name w:val="Table Classic 4"/>
-    <w:basedOn w:val="TableNormal"/>
+    <w:basedOn w:val="Tabelanormal"/>
     <w:rsid w:val="00CA55F7"/>
     <w:pPr>
       <w:spacing w:before="120" w:after="120" w:line="360" w:lineRule="auto"/>
@@ -26063,9 +26438,9 @@
       </w:tcPr>
     </w:tblStylePr>
   </w:style>
-  <w:style w:type="table" w:styleId="TableColorful1">
+  <w:style w:type="table" w:styleId="Tabelacolorida1">
     <w:name w:val="Table Colorful 1"/>
-    <w:basedOn w:val="TableNormal"/>
+    <w:basedOn w:val="Tabelanormal"/>
     <w:rsid w:val="00CA55F7"/>
     <w:pPr>
       <w:spacing w:before="120" w:after="120" w:line="360" w:lineRule="auto"/>
@@ -26145,9 +26520,9 @@
       </w:tcPr>
     </w:tblStylePr>
   </w:style>
-  <w:style w:type="table" w:styleId="TableColumns1">
+  <w:style w:type="table" w:styleId="Tabelacomcolunas1">
     <w:name w:val="Table Columns 1"/>
-    <w:basedOn w:val="TableNormal"/>
+    <w:basedOn w:val="Tabelanormal"/>
     <w:rsid w:val="00CA55F7"/>
     <w:pPr>
       <w:spacing w:before="120" w:after="120" w:line="360" w:lineRule="auto"/>
@@ -26265,9 +26640,9 @@
       </w:tcPr>
     </w:tblStylePr>
   </w:style>
-  <w:style w:type="table" w:styleId="TableColumns5">
+  <w:style w:type="table" w:styleId="Tabelacomcolunas5">
     <w:name w:val="Table Columns 5"/>
-    <w:basedOn w:val="TableNormal"/>
+    <w:basedOn w:val="Tabelanormal"/>
     <w:rsid w:val="00CA55F7"/>
     <w:pPr>
       <w:spacing w:before="120" w:after="120" w:line="360" w:lineRule="auto"/>
@@ -26355,9 +26730,9 @@
       </w:rPr>
     </w:tblStylePr>
   </w:style>
-  <w:style w:type="table" w:styleId="TableColumns4">
+  <w:style w:type="table" w:styleId="Tabelacomcolunas4">
     <w:name w:val="Table Columns 4"/>
-    <w:basedOn w:val="TableNormal"/>
+    <w:basedOn w:val="Tabelanormal"/>
     <w:rsid w:val="00CA55F7"/>
     <w:pPr>
       <w:spacing w:before="120" w:after="120" w:line="360" w:lineRule="auto"/>
@@ -26425,9 +26800,9 @@
       </w:tcPr>
     </w:tblStylePr>
   </w:style>
-  <w:style w:type="table" w:styleId="TableColumns3">
+  <w:style w:type="table" w:styleId="Tabelacomcolunas3">
     <w:name w:val="Table Columns 3"/>
-    <w:basedOn w:val="TableNormal"/>
+    <w:basedOn w:val="Tabelanormal"/>
     <w:rsid w:val="00CA55F7"/>
     <w:pPr>
       <w:spacing w:before="120" w:after="120" w:line="360" w:lineRule="auto"/>
@@ -26535,7 +26910,7 @@
   </w:style>
   <w:style w:type="table" w:customStyle="1" w:styleId="SombreadoClaro1">
     <w:name w:val="Sombreado Claro1"/>
-    <w:basedOn w:val="TableNormal"/>
+    <w:basedOn w:val="Tabelanormal"/>
     <w:uiPriority w:val="60"/>
     <w:rsid w:val="00330AA8"/>
     <w:rPr>
@@ -26630,9 +27005,9 @@
       </w:tcPr>
     </w:tblStylePr>
   </w:style>
-  <w:style w:type="table" w:styleId="TableGrid1">
+  <w:style w:type="table" w:styleId="Tabelacomgrelha1">
     <w:name w:val="Table Grid 1"/>
-    <w:basedOn w:val="TableNormal"/>
+    <w:basedOn w:val="Tabelanormal"/>
     <w:rsid w:val="009A6D17"/>
     <w:pPr>
       <w:spacing w:before="120" w:after="120" w:line="360" w:lineRule="auto"/>
@@ -26679,9 +27054,9 @@
       </w:tcPr>
     </w:tblStylePr>
   </w:style>
-  <w:style w:type="table" w:styleId="TableSimple3">
+  <w:style w:type="table" w:styleId="Tabelasimples3">
     <w:name w:val="Table Simple 3"/>
-    <w:basedOn w:val="TableNormal"/>
+    <w:basedOn w:val="Tabelanormal"/>
     <w:rsid w:val="009A6D17"/>
     <w:pPr>
       <w:spacing w:before="120" w:after="120" w:line="360" w:lineRule="auto"/>
@@ -26715,9 +27090,9 @@
       </w:tcPr>
     </w:tblStylePr>
   </w:style>
-  <w:style w:type="table" w:styleId="TableList5">
+  <w:style w:type="table" w:styleId="Tabelacomlista5">
     <w:name w:val="Table List 5"/>
-    <w:basedOn w:val="TableNormal"/>
+    <w:basedOn w:val="Tabelanormal"/>
     <w:rsid w:val="009A6D17"/>
     <w:pPr>
       <w:spacing w:before="120" w:after="120" w:line="360" w:lineRule="auto"/>
@@ -26766,7 +27141,7 @@
   </w:style>
   <w:style w:type="table" w:customStyle="1" w:styleId="ListaMdia21">
     <w:name w:val="Lista Média 21"/>
-    <w:basedOn w:val="TableNormal"/>
+    <w:basedOn w:val="Tabelanormal"/>
     <w:uiPriority w:val="66"/>
     <w:rsid w:val="009A6D17"/>
     <w:rPr>
@@ -26882,9 +27257,9 @@
       </w:tcPr>
     </w:tblStylePr>
   </w:style>
-  <w:style w:type="table" w:styleId="TableList3">
+  <w:style w:type="table" w:styleId="Tabelacomlista3">
     <w:name w:val="Table List 3"/>
-    <w:basedOn w:val="TableNormal"/>
+    <w:basedOn w:val="Tabelanormal"/>
     <w:rsid w:val="009A6D17"/>
     <w:pPr>
       <w:spacing w:before="120" w:after="120" w:line="360" w:lineRule="auto"/>
@@ -26941,9 +27316,9 @@
       </w:tcPr>
     </w:tblStylePr>
   </w:style>
-  <w:style w:type="table" w:styleId="TableGrid5">
+  <w:style w:type="table" w:styleId="Tabelacomgrelha5">
     <w:name w:val="Table Grid 5"/>
-    <w:basedOn w:val="TableNormal"/>
+    <w:basedOn w:val="Tabelanormal"/>
     <w:rsid w:val="00C718F7"/>
     <w:pPr>
       <w:spacing w:before="120" w:after="120" w:line="360" w:lineRule="auto"/>
@@ -27009,9 +27384,9 @@
       </w:tcPr>
     </w:tblStylePr>
   </w:style>
-  <w:style w:type="table" w:styleId="TableGrid6">
+  <w:style w:type="table" w:styleId="Tabelacomgrelha6">
     <w:name w:val="Table Grid 6"/>
-    <w:basedOn w:val="TableNormal"/>
+    <w:basedOn w:val="Tabelanormal"/>
     <w:rsid w:val="00F74DAC"/>
     <w:pPr>
       <w:spacing w:before="120" w:after="120" w:line="360" w:lineRule="auto"/>
@@ -27080,9 +27455,9 @@
       </w:tcPr>
     </w:tblStylePr>
   </w:style>
-  <w:style w:type="table" w:styleId="TableGrid7">
+  <w:style w:type="table" w:styleId="Tabelacomgrelha7">
     <w:name w:val="Table Grid 7"/>
-    <w:basedOn w:val="TableNormal"/>
+    <w:basedOn w:val="Tabelanormal"/>
     <w:rsid w:val="00F74DAC"/>
     <w:pPr>
       <w:spacing w:before="120" w:after="120" w:line="360" w:lineRule="auto"/>
@@ -27170,9 +27545,9 @@
       </w:tcPr>
     </w:tblStylePr>
   </w:style>
-  <w:style w:type="table" w:styleId="Table3Deffects3">
+  <w:style w:type="table" w:styleId="Tabelacomefeitos3D3">
     <w:name w:val="Table 3D effects 3"/>
-    <w:basedOn w:val="TableNormal"/>
+    <w:basedOn w:val="Tabelanormal"/>
     <w:rsid w:val="00F74DAC"/>
     <w:pPr>
       <w:spacing w:before="120" w:after="120" w:line="360" w:lineRule="auto"/>
@@ -27302,9 +27677,9 @@
       <w:sz w:val="24"/>
     </w:rPr>
   </w:style>
-  <w:style w:type="character" w:styleId="SubtleEmphasis">
+  <w:style w:type="character" w:styleId="nfaseDiscreta">
     <w:name w:val="Subtle Emphasis"/>
-    <w:basedOn w:val="DefaultParagraphFont"/>
+    <w:basedOn w:val="Tipodeletrapredefinidodopargrafo"/>
     <w:uiPriority w:val="19"/>
     <w:qFormat/>
     <w:rsid w:val="00A246C3"/>
@@ -27314,9 +27689,9 @@
       <w:color w:val="808080" w:themeColor="text1" w:themeTint="7F"/>
     </w:rPr>
   </w:style>
-  <w:style w:type="table" w:styleId="TableWeb2">
+  <w:style w:type="table" w:styleId="TabelaWeb2">
     <w:name w:val="Table Web 2"/>
-    <w:basedOn w:val="TableNormal"/>
+    <w:basedOn w:val="Tabelanormal"/>
     <w:rsid w:val="0095381C"/>
     <w:pPr>
       <w:spacing w:before="120" w:after="120" w:line="360" w:lineRule="auto"/>
@@ -27745,7 +28120,7 @@
 </file>
 
 <file path=customXml/itemProps1.xml><?xml version="1.0" encoding="utf-8"?>
-<ds:datastoreItem xmlns:ds="http://schemas.openxmlformats.org/officeDocument/2006/customXml" ds:itemID="{A3FD5A8E-F391-4CA9-967F-A942D3A92631}">
+<ds:datastoreItem xmlns:ds="http://schemas.openxmlformats.org/officeDocument/2006/customXml" ds:itemID="{98BB4F0F-48E3-4FFE-8B73-6ED01ACEC278}">
   <ds:schemaRefs>
     <ds:schemaRef ds:uri="http://schemas.openxmlformats.org/officeDocument/2006/bibliography"/>
   </ds:schemaRefs>

</xml_diff>